<commit_message>
Added a few more terms
</commit_message>
<xml_diff>
--- a/CoreCodeConcepts/doc/core-code-concepts.docx
+++ b/CoreCodeConcepts/doc/core-code-concepts.docx
@@ -333,8 +333,70 @@
       <w:r>
         <w:t>: a value that is fixed and cannot be changed</w:t>
       </w:r>
+    </w:p>
+    <w:p>
+      <w:r>
+        <w:rPr>
+          <w:b/>
+        </w:rPr>
+        <w:t>Method</w:t>
+      </w:r>
+      <w:r>
+        <w:rPr>
+          <w:b/>
+        </w:rPr>
+        <w:t xml:space="preserve"> Overloading</w:t>
+      </w:r>
+      <w:r>
+        <w:t>: the ability to define multiple functions in the same scope with the same name</w:t>
+      </w:r>
+    </w:p>
+    <w:p>
+      <w:r>
+        <w:rPr>
+          <w:b/>
+        </w:rPr>
+        <w:t>Method</w:t>
+      </w:r>
+      <w:r>
+        <w:rPr>
+          <w:b/>
+        </w:rPr>
+        <w:t xml:space="preserve"> Overriding</w:t>
+      </w:r>
+      <w:r>
+        <w:t xml:space="preserve">: </w:t>
+      </w:r>
+      <w:r>
+        <w:t xml:space="preserve">the ability of a subclass to create a more specific version of a method </w:t>
+      </w:r>
       <w:bookmarkStart w:id="0" w:name="_GoBack"/>
       <w:bookmarkEnd w:id="0"/>
+      <w:r>
+        <w:t>already provided by its superclass</w:t>
+      </w:r>
+    </w:p>
+    <w:p>
+      <w:r>
+        <w:rPr>
+          <w:b/>
+        </w:rPr>
+        <w:t>Loop</w:t>
+      </w:r>
+      <w:r>
+        <w:t>: a repeated sequence of instructions until some condition is met</w:t>
+      </w:r>
+    </w:p>
+    <w:p>
+      <w:r>
+        <w:rPr>
+          <w:b/>
+        </w:rPr>
+        <w:t>Polymorphism</w:t>
+      </w:r>
+      <w:r>
+        <w:t>: the ability of a variable, method, or object to exist in multiple forms</w:t>
+      </w:r>
     </w:p>
     <w:p>
       <w:r>
@@ -3787,7 +3849,7 @@
 </file>
 
 <file path=customXml/itemProps1.xml><?xml version="1.0" encoding="utf-8"?>
-<ds:datastoreItem xmlns:ds="http://schemas.openxmlformats.org/officeDocument/2006/customXml" ds:itemID="{F8DB0B21-F254-4F3C-A6AF-204C3749E134}">
+<ds:datastoreItem xmlns:ds="http://schemas.openxmlformats.org/officeDocument/2006/customXml" ds:itemID="{05AF946B-FA7C-4EF7-8979-A13C5310A461}">
   <ds:schemaRefs>
     <ds:schemaRef ds:uri="http://schemas.openxmlformats.org/officeDocument/2006/bibliography"/>
   </ds:schemaRefs>

</xml_diff>

<commit_message>
Added a recursion definition
</commit_message>
<xml_diff>
--- a/CoreCodeConcepts/doc/core-code-concepts.docx
+++ b/CoreCodeConcepts/doc/core-code-concepts.docx
@@ -368,12 +368,7 @@
         <w:t xml:space="preserve">: </w:t>
       </w:r>
       <w:r>
-        <w:t xml:space="preserve">the ability of a subclass to create a more specific version of a method </w:t>
-      </w:r>
-      <w:bookmarkStart w:id="0" w:name="_GoBack"/>
-      <w:bookmarkEnd w:id="0"/>
-      <w:r>
-        <w:t>already provided by its superclass</w:t>
+        <w:t>the ability of a subclass to create a more specific version of a method already provided by its superclass</w:t>
       </w:r>
     </w:p>
     <w:p>
@@ -397,6 +392,19 @@
       <w:r>
         <w:t>: the ability of a variable, method, or object to exist in multiple forms</w:t>
       </w:r>
+    </w:p>
+    <w:p>
+      <w:r>
+        <w:rPr>
+          <w:b/>
+        </w:rPr>
+        <w:t>Recursion</w:t>
+      </w:r>
+      <w:r>
+        <w:t>: a method of problem solving which derives the solution from solutions to smaller sections of the same problem</w:t>
+      </w:r>
+      <w:bookmarkStart w:id="0" w:name="_GoBack"/>
+      <w:bookmarkEnd w:id="0"/>
     </w:p>
     <w:p>
       <w:r>
@@ -3849,7 +3857,7 @@
 </file>
 
 <file path=customXml/itemProps1.xml><?xml version="1.0" encoding="utf-8"?>
-<ds:datastoreItem xmlns:ds="http://schemas.openxmlformats.org/officeDocument/2006/customXml" ds:itemID="{05AF946B-FA7C-4EF7-8979-A13C5310A461}">
+<ds:datastoreItem xmlns:ds="http://schemas.openxmlformats.org/officeDocument/2006/customXml" ds:itemID="{911F1D32-54F2-4A97-9FD6-29C7BCEC84D1}">
   <ds:schemaRefs>
     <ds:schemaRef ds:uri="http://schemas.openxmlformats.org/officeDocument/2006/bibliography"/>
   </ds:schemaRefs>

</xml_diff>

<commit_message>
Added several additional definitions
</commit_message>
<xml_diff>
--- a/CoreCodeConcepts/doc/core-code-concepts.docx
+++ b/CoreCodeConcepts/doc/core-code-concepts.docx
@@ -328,11 +328,60 @@
         <w:rPr>
           <w:b/>
         </w:rPr>
+        <w:t>Application Program Interface (API)</w:t>
+      </w:r>
+      <w:r>
+        <w:t>: a collection of exposed interfaces and protocols for the purpose of general reuse</w:t>
+      </w:r>
+    </w:p>
+    <w:p>
+      <w:r>
+        <w:rPr>
+          <w:b/>
+        </w:rPr>
         <w:t>Constant</w:t>
       </w:r>
       <w:r>
         <w:t>: a value that is fixed and cannot be changed</w:t>
       </w:r>
+    </w:p>
+    <w:p>
+      <w:r>
+        <w:rPr>
+          <w:b/>
+        </w:rPr>
+        <w:t>Comment</w:t>
+      </w:r>
+      <w:r>
+        <w:t>: an annotation of a line or section of code</w:t>
+      </w:r>
+    </w:p>
+    <w:p>
+      <w:r>
+        <w:rPr>
+          <w:b/>
+        </w:rPr>
+        <w:t>Documentation</w:t>
+      </w:r>
+      <w:r>
+        <w:t xml:space="preserve">: </w:t>
+      </w:r>
+      <w:r>
+        <w:t>literature that provides details about a library or tool</w:t>
+      </w:r>
+    </w:p>
+    <w:p>
+      <w:r>
+        <w:rPr>
+          <w:b/>
+        </w:rPr>
+        <w:t>Integrated Development Environment (IDE)</w:t>
+      </w:r>
+      <w:r>
+        <w:t>: a source code editor with automation tools</w:t>
+      </w:r>
+      <w:bookmarkStart w:id="0" w:name="_GoBack"/>
+      <w:bookmarkEnd w:id="0"/>
     </w:p>
     <w:p>
       <w:r>
@@ -376,6 +425,17 @@
         <w:rPr>
           <w:b/>
         </w:rPr>
+        <w:t>Library</w:t>
+      </w:r>
+      <w:r>
+        <w:t>: a collection of implementations for the purpose of general reuse</w:t>
+      </w:r>
+    </w:p>
+    <w:p>
+      <w:r>
+        <w:rPr>
+          <w:b/>
+        </w:rPr>
         <w:t>Loop</w:t>
       </w:r>
       <w:r>
@@ -398,13 +458,33 @@
         <w:rPr>
           <w:b/>
         </w:rPr>
+        <w:t>Pseudo Code</w:t>
+      </w:r>
+      <w:r>
+        <w:t>: an informal or simplified programming language used to describe how a program should execute</w:t>
+      </w:r>
+    </w:p>
+    <w:p>
+      <w:r>
+        <w:rPr>
+          <w:b/>
+        </w:rPr>
+        <w:t>Readability</w:t>
+      </w:r>
+      <w:r>
+        <w:t>: the measure of ease of interpretation and understanding of source code</w:t>
+      </w:r>
+    </w:p>
+    <w:p>
+      <w:r>
+        <w:rPr>
+          <w:b/>
+        </w:rPr>
         <w:t>Recursion</w:t>
       </w:r>
       <w:r>
         <w:t>: a method of problem solving which derives the solution from solutions to smaller sections of the same problem</w:t>
       </w:r>
-      <w:bookmarkStart w:id="0" w:name="_GoBack"/>
-      <w:bookmarkEnd w:id="0"/>
     </w:p>
     <w:p>
       <w:r>
@@ -3857,7 +3937,7 @@
 </file>
 
 <file path=customXml/itemProps1.xml><?xml version="1.0" encoding="utf-8"?>
-<ds:datastoreItem xmlns:ds="http://schemas.openxmlformats.org/officeDocument/2006/customXml" ds:itemID="{911F1D32-54F2-4A97-9FD6-29C7BCEC84D1}">
+<ds:datastoreItem xmlns:ds="http://schemas.openxmlformats.org/officeDocument/2006/customXml" ds:itemID="{E10E264C-9C05-4BD0-873F-B6C53CDFF5C9}">
   <ds:schemaRefs>
     <ds:schemaRef ds:uri="http://schemas.openxmlformats.org/officeDocument/2006/bibliography"/>
   </ds:schemaRefs>

</xml_diff>

<commit_message>
Added a few more definitions
</commit_message>
<xml_diff>
--- a/CoreCodeConcepts/doc/core-code-concepts.docx
+++ b/CoreCodeConcepts/doc/core-code-concepts.docx
@@ -328,10 +328,40 @@
         <w:rPr>
           <w:b/>
         </w:rPr>
+        <w:t>Algorithm</w:t>
+      </w:r>
+      <w:r>
+        <w:t>: a set of instructions for solving a problem</w:t>
+      </w:r>
+    </w:p>
+    <w:p>
+      <w:r>
+        <w:rPr>
+          <w:b/>
+        </w:rPr>
         <w:t>Application Program Interface (API)</w:t>
       </w:r>
       <w:r>
         <w:t>: a collection of exposed interfaces and protocols for the purpose of general reuse</w:t>
+      </w:r>
+    </w:p>
+    <w:p>
+      <w:r>
+        <w:rPr>
+          <w:b/>
+        </w:rPr>
+        <w:t>Concatenation</w:t>
+      </w:r>
+      <w:r>
+        <w:t>: the process of combining things together like a pair of str</w:t>
+      </w:r>
+      <w:r>
+        <w:t>ings or several</w:t>
+      </w:r>
+      <w:bookmarkStart w:id="0" w:name="_GoBack"/>
+      <w:bookmarkEnd w:id="0"/>
+      <w:r>
+        <w:t xml:space="preserve"> lists</w:t>
       </w:r>
     </w:p>
     <w:p>
@@ -361,6 +391,23 @@
         <w:rPr>
           <w:b/>
         </w:rPr>
+        <w:t>Compiler</w:t>
+      </w:r>
+      <w:r>
+        <w:t>: a softw</w:t>
+      </w:r>
+      <w:r>
+        <w:t>are system which converts source code to lower-level</w:t>
+      </w:r>
+      <w:r>
+        <w:t xml:space="preserve"> code</w:t>
+      </w:r>
+    </w:p>
+    <w:p>
+      <w:r>
+        <w:rPr>
+          <w:b/>
+        </w:rPr>
         <w:t>Documentation</w:t>
       </w:r>
       <w:r>
@@ -380,8 +427,6 @@
       <w:r>
         <w:t>: a source code editor with automation tools</w:t>
       </w:r>
-      <w:bookmarkStart w:id="0" w:name="_GoBack"/>
-      <w:bookmarkEnd w:id="0"/>
     </w:p>
     <w:p>
       <w:r>
@@ -494,7 +539,18 @@
         <w:t>Variable</w:t>
       </w:r>
       <w:r>
-        <w:t xml:space="preserve">: a value that is subject to change </w:t>
+        <w:t>: a value that is subject to change</w:t>
+      </w:r>
+    </w:p>
+    <w:p>
+      <w:r>
+        <w:rPr>
+          <w:b/>
+        </w:rPr>
+        <w:t>Version Control</w:t>
+      </w:r>
+      <w:r>
+        <w:t>: a system that supports organization of many versions of software</w:t>
       </w:r>
     </w:p>
     <w:sectPr>
@@ -3937,7 +3993,7 @@
 </file>
 
 <file path=customXml/itemProps1.xml><?xml version="1.0" encoding="utf-8"?>
-<ds:datastoreItem xmlns:ds="http://schemas.openxmlformats.org/officeDocument/2006/customXml" ds:itemID="{E10E264C-9C05-4BD0-873F-B6C53CDFF5C9}">
+<ds:datastoreItem xmlns:ds="http://schemas.openxmlformats.org/officeDocument/2006/customXml" ds:itemID="{29F04C66-C95E-4535-AD23-66E74FE47381}">
   <ds:schemaRefs>
     <ds:schemaRef ds:uri="http://schemas.openxmlformats.org/officeDocument/2006/bibliography"/>
   </ds:schemaRefs>

</xml_diff>

<commit_message>
Added a couple more definitions
</commit_message>
<xml_diff>
--- a/CoreCodeConcepts/doc/core-code-concepts.docx
+++ b/CoreCodeConcepts/doc/core-code-concepts.docx
@@ -358,8 +358,6 @@
       <w:r>
         <w:t>ings or several</w:t>
       </w:r>
-      <w:bookmarkStart w:id="0" w:name="_GoBack"/>
-      <w:bookmarkEnd w:id="0"/>
       <w:r>
         <w:t xml:space="preserve"> lists</w:t>
       </w:r>
@@ -397,7 +395,10 @@
         <w:t>: a softw</w:t>
       </w:r>
       <w:r>
-        <w:t>are system which converts source code to lower-level</w:t>
+        <w:t>are system which converts</w:t>
+      </w:r>
+      <w:r>
+        <w:t xml:space="preserve"> code to lower-level</w:t>
       </w:r>
       <w:r>
         <w:t xml:space="preserve"> code</w:t>
@@ -422,10 +423,67 @@
         <w:rPr>
           <w:b/>
         </w:rPr>
+        <w:t>Function</w:t>
+      </w:r>
+      <w:r>
+        <w:t>: a set of instructions that can be referenced by a name</w:t>
+      </w:r>
+    </w:p>
+    <w:p>
+      <w:r>
+        <w:rPr>
+          <w:b/>
+        </w:rPr>
+        <w:t>Graphical User Interface</w:t>
+      </w:r>
+      <w:r>
+        <w:t>: an interface which allows the use of electronic devices via graphical icons and visual cues</w:t>
+      </w:r>
+    </w:p>
+    <w:p>
+      <w:r>
+        <w:rPr>
+          <w:b/>
+        </w:rPr>
         <w:t>Integrated Development Environment (IDE)</w:t>
       </w:r>
       <w:r>
         <w:t>: a source code editor with automation tools</w:t>
+      </w:r>
+    </w:p>
+    <w:p>
+      <w:r>
+        <w:rPr>
+          <w:b/>
+        </w:rPr>
+        <w:t>Interpreter</w:t>
+      </w:r>
+      <w:r>
+        <w:t>: a software system which converts code to lower-level code on-the-fly</w:t>
+      </w:r>
+      <w:bookmarkStart w:id="0" w:name="_GoBack"/>
+      <w:bookmarkEnd w:id="0"/>
+    </w:p>
+    <w:p>
+      <w:r>
+        <w:rPr>
+          <w:b/>
+        </w:rPr>
+        <w:t>Library</w:t>
+      </w:r>
+      <w:r>
+        <w:t>: a collection of implementations for the purpose of general reuse</w:t>
+      </w:r>
+    </w:p>
+    <w:p>
+      <w:r>
+        <w:rPr>
+          <w:b/>
+        </w:rPr>
+        <w:t>Loop</w:t>
+      </w:r>
+      <w:r>
+        <w:t>: a repeated sequence of instructions until some condition is met</w:t>
       </w:r>
     </w:p>
     <w:p>
@@ -436,6 +494,17 @@
         <w:t>Method</w:t>
       </w:r>
       <w:r>
+        <w:t>: a function that is associated with an object</w:t>
+      </w:r>
+    </w:p>
+    <w:p>
+      <w:r>
+        <w:rPr>
+          <w:b/>
+        </w:rPr>
+        <w:t>Method</w:t>
+      </w:r>
+      <w:r>
         <w:rPr>
           <w:b/>
         </w:rPr>
@@ -463,28 +532,6 @@
       </w:r>
       <w:r>
         <w:t>the ability of a subclass to create a more specific version of a method already provided by its superclass</w:t>
-      </w:r>
-    </w:p>
-    <w:p>
-      <w:r>
-        <w:rPr>
-          <w:b/>
-        </w:rPr>
-        <w:t>Library</w:t>
-      </w:r>
-      <w:r>
-        <w:t>: a collection of implementations for the purpose of general reuse</w:t>
-      </w:r>
-    </w:p>
-    <w:p>
-      <w:r>
-        <w:rPr>
-          <w:b/>
-        </w:rPr>
-        <w:t>Loop</w:t>
-      </w:r>
-      <w:r>
-        <w:t>: a repeated sequence of instructions until some condition is met</w:t>
       </w:r>
     </w:p>
     <w:p>
@@ -3993,7 +4040,7 @@
 </file>
 
 <file path=customXml/itemProps1.xml><?xml version="1.0" encoding="utf-8"?>
-<ds:datastoreItem xmlns:ds="http://schemas.openxmlformats.org/officeDocument/2006/customXml" ds:itemID="{29F04C66-C95E-4535-AD23-66E74FE47381}">
+<ds:datastoreItem xmlns:ds="http://schemas.openxmlformats.org/officeDocument/2006/customXml" ds:itemID="{A2C721EE-FC51-4856-9AE9-F71572DD1B8A}">
   <ds:schemaRefs>
     <ds:schemaRef ds:uri="http://schemas.openxmlformats.org/officeDocument/2006/bibliography"/>
   </ds:schemaRefs>

</xml_diff>

<commit_message>
Added a couple first page sections
</commit_message>
<xml_diff>
--- a/CoreCodeConcepts/doc/core-code-concepts.docx
+++ b/CoreCodeConcepts/doc/core-code-concepts.docx
@@ -310,7 +310,51 @@
       </w:r>
     </w:p>
     <w:p>
-      <w:pPr>
+      <w:r>
+        <w:lastRenderedPageBreak/>
+        <w:t xml:space="preserve">The purpose of this document is to provide a basic Computer Science </w:t>
+      </w:r>
+      <w:r>
+        <w:t>study guide</w:t>
+      </w:r>
+      <w:r>
+        <w:t xml:space="preserve"> to people who are taking</w:t>
+      </w:r>
+      <w:r>
+        <w:t xml:space="preserve"> introductor</w:t>
+      </w:r>
+      <w:r>
+        <w:t xml:space="preserve">y programming courses, studying for </w:t>
+      </w:r>
+      <w:r>
+        <w:t xml:space="preserve">basic </w:t>
+      </w:r>
+      <w:r>
+        <w:t>coding</w:t>
+      </w:r>
+      <w:r>
+        <w:t xml:space="preserve"> tests</w:t>
+      </w:r>
+      <w:r>
+        <w:t>, or planning to obtain a software certification</w:t>
+      </w:r>
+      <w:r>
+        <w:t>. You may be interested i</w:t>
+      </w:r>
+      <w:r>
+        <w:t>n</w:t>
+      </w:r>
+      <w:r>
+        <w:t xml:space="preserve"> this study guide if you are:</w:t>
+      </w:r>
+    </w:p>
+    <w:p>
+      <w:pPr>
+        <w:pStyle w:val="ListParagraph"/>
+        <w:numPr>
+          <w:ilvl w:val="0"/>
+          <w:numId w:val="23"/>
+        </w:numPr>
         <w:rPr>
           <w:rFonts w:asciiTheme="majorHAnsi" w:eastAsiaTheme="majorEastAsia" w:hAnsiTheme="majorHAnsi" w:cstheme="majorBidi"/>
           <w:color w:val="96011E" w:themeColor="accent1" w:themeShade="BF"/>
@@ -319,17 +363,193 @@
         </w:rPr>
       </w:pPr>
       <w:r>
-        <w:lastRenderedPageBreak/>
-        <w:t xml:space="preserve">The purpose of this document is to provide a basic Computer Science </w:t>
-      </w:r>
-      <w:r>
-        <w:t xml:space="preserve">study guide </w:t>
-      </w:r>
-      <w:r>
-        <w:t xml:space="preserve">for introductory programming courses tests. </w:t>
+        <w:t xml:space="preserve">Taking a </w:t>
+      </w:r>
+      <w:r>
+        <w:t xml:space="preserve">Computer Science AP Course </w:t>
+      </w:r>
+    </w:p>
+    <w:p>
+      <w:pPr>
+        <w:pStyle w:val="ListParagraph"/>
+        <w:numPr>
+          <w:ilvl w:val="0"/>
+          <w:numId w:val="23"/>
+        </w:numPr>
+        <w:rPr>
+          <w:rFonts w:asciiTheme="majorHAnsi" w:eastAsiaTheme="majorEastAsia" w:hAnsiTheme="majorHAnsi" w:cstheme="majorBidi"/>
+          <w:color w:val="96011E" w:themeColor="accent1" w:themeShade="BF"/>
+          <w:sz w:val="32"/>
+          <w:szCs w:val="32"/>
+        </w:rPr>
+      </w:pPr>
+      <w:r>
+        <w:t>Studying for the Computer Science AP</w:t>
+      </w:r>
+      <w:r>
+        <w:t xml:space="preserve"> Test</w:t>
+      </w:r>
+    </w:p>
+    <w:p>
+      <w:pPr>
+        <w:pStyle w:val="ListParagraph"/>
+        <w:numPr>
+          <w:ilvl w:val="0"/>
+          <w:numId w:val="23"/>
+        </w:numPr>
+        <w:rPr>
+          <w:rFonts w:asciiTheme="majorHAnsi" w:eastAsiaTheme="majorEastAsia" w:hAnsiTheme="majorHAnsi" w:cstheme="majorBidi"/>
+          <w:color w:val="96011E" w:themeColor="accent1" w:themeShade="BF"/>
+          <w:sz w:val="32"/>
+          <w:szCs w:val="32"/>
+        </w:rPr>
+      </w:pPr>
+      <w:r>
+        <w:t>Registering for</w:t>
+      </w:r>
+      <w:r>
+        <w:t xml:space="preserve"> an </w:t>
+      </w:r>
+      <w:r>
+        <w:t>Introductory Programming College Course</w:t>
+      </w:r>
+    </w:p>
+    <w:p>
+      <w:pPr>
+        <w:pStyle w:val="ListParagraph"/>
+        <w:numPr>
+          <w:ilvl w:val="0"/>
+          <w:numId w:val="23"/>
+        </w:numPr>
+        <w:rPr>
+          <w:rFonts w:asciiTheme="majorHAnsi" w:eastAsiaTheme="majorEastAsia" w:hAnsiTheme="majorHAnsi" w:cstheme="majorBidi"/>
+          <w:color w:val="96011E" w:themeColor="accent1" w:themeShade="BF"/>
+          <w:sz w:val="32"/>
+          <w:szCs w:val="32"/>
+        </w:rPr>
+      </w:pPr>
+      <w:r>
+        <w:t>Brushing up on Concepts for the Major Field Test in Computer Science</w:t>
+      </w:r>
+    </w:p>
+    <w:p>
+      <w:pPr>
+        <w:pStyle w:val="ListParagraph"/>
+        <w:numPr>
+          <w:ilvl w:val="0"/>
+          <w:numId w:val="23"/>
+        </w:numPr>
+        <w:rPr>
+          <w:rFonts w:asciiTheme="majorHAnsi" w:eastAsiaTheme="majorEastAsia" w:hAnsiTheme="majorHAnsi" w:cstheme="majorBidi"/>
+          <w:color w:val="96011E" w:themeColor="accent1" w:themeShade="BF"/>
+          <w:sz w:val="32"/>
+          <w:szCs w:val="32"/>
+        </w:rPr>
+      </w:pPr>
+      <w:r>
+        <w:t>Refreshing Core Skills for a Computer Science Certification Exam</w:t>
+      </w:r>
+    </w:p>
+    <w:p>
+      <w:pPr>
+        <w:pStyle w:val="Heading1"/>
+      </w:pPr>
+      <w:r>
+        <w:t>What this Guide Will Do</w:t>
+      </w:r>
+    </w:p>
+    <w:p>
+      <w:r>
+        <w:t xml:space="preserve">This guide will provide you with an overview of all the core competencies needed to be a well-rounded Computer Scientist. </w:t>
+      </w:r>
+      <w:r>
+        <w:t>The following is breakdown of the entire guide:</w:t>
+      </w:r>
+    </w:p>
+    <w:p>
+      <w:pPr>
+        <w:pStyle w:val="ListParagraph"/>
+        <w:numPr>
+          <w:ilvl w:val="0"/>
+          <w:numId w:val="24"/>
+        </w:numPr>
+      </w:pPr>
+      <w:r>
+        <w:t>The Core Concept Checklist</w:t>
+      </w:r>
+    </w:p>
+    <w:p>
+      <w:pPr>
+        <w:pStyle w:val="ListParagraph"/>
+        <w:numPr>
+          <w:ilvl w:val="0"/>
+          <w:numId w:val="24"/>
+        </w:numPr>
+      </w:pPr>
+      <w:r>
+        <w:t>Nomenclature</w:t>
+      </w:r>
+    </w:p>
+    <w:p>
+      <w:pPr>
+        <w:pStyle w:val="ListParagraph"/>
+        <w:numPr>
+          <w:ilvl w:val="0"/>
+          <w:numId w:val="24"/>
+        </w:numPr>
+      </w:pPr>
+      <w:r>
+        <w:t>Topic Breakdowns</w:t>
+      </w:r>
+    </w:p>
+    <w:p>
+      <w:r>
+        <w:t>The purpose of the Core Concept Checklist is to give you a way to keep track of all the concepts you’re comfortable with. If any of the terms are new or confusing, you can get a good overview in the nomenclature section. If you still have no idea, each term is covered and broken down into subtopics in the topic breakdown section.</w:t>
       </w:r>
       <w:bookmarkStart w:id="0" w:name="_GoBack"/>
       <w:bookmarkEnd w:id="0"/>
+    </w:p>
+    <w:p>
+      <w:pPr>
+        <w:pStyle w:val="Heading1"/>
+      </w:pPr>
+      <w:r>
+        <w:t xml:space="preserve">What this Guide Will </w:t>
+      </w:r>
+      <w:r>
+        <w:rPr>
+          <w:b/>
+        </w:rPr>
+        <w:t>NOT</w:t>
+      </w:r>
+      <w:r>
+        <w:t xml:space="preserve"> Do</w:t>
+      </w:r>
+    </w:p>
+    <w:p>
+      <w:r>
+        <w:t>This guide will not go into a deep dive of any of the subjects descri</w:t>
+      </w:r>
+      <w:r>
+        <w:t>bed. That’s the entire purpose of my website. All the deep dive material is located there for reference.</w:t>
+      </w:r>
+    </w:p>
+    <w:p>
+      <w:r>
+        <w:br w:type="page"/>
+      </w:r>
+    </w:p>
+    <w:p>
+      <w:pPr>
+        <w:pStyle w:val="Heading1"/>
+      </w:pPr>
+      <w:r>
+        <w:lastRenderedPageBreak/>
+        <w:t xml:space="preserve">The </w:t>
+      </w:r>
+      <w:r>
+        <w:t>Core Concept Checklist</w:t>
+      </w:r>
       <w:r>
         <w:br w:type="page"/>
       </w:r>
@@ -877,7 +1097,7 @@
           <w:rPr>
             <w:noProof/>
           </w:rPr>
-          <w:t>2</w:t>
+          <w:t>3</w:t>
         </w:r>
         <w:r>
           <w:rPr>
@@ -1237,6 +1457,119 @@
     </w:lvl>
   </w:abstractNum>
   <w:abstractNum w:abstractNumId="3" w15:restartNumberingAfterBreak="0">
+    <w:nsid w:val="21126ABC"/>
+    <w:multiLevelType w:val="hybridMultilevel"/>
+    <w:tmpl w:val="08202D4A"/>
+    <w:lvl w:ilvl="0" w:tplc="04090001">
+      <w:start w:val="1"/>
+      <w:numFmt w:val="bullet"/>
+      <w:lvlText w:val=""/>
+      <w:lvlJc w:val="left"/>
+      <w:pPr>
+        <w:ind w:left="1080" w:hanging="360"/>
+      </w:pPr>
+      <w:rPr>
+        <w:rFonts w:ascii="Symbol" w:hAnsi="Symbol" w:hint="default"/>
+      </w:rPr>
+    </w:lvl>
+    <w:lvl w:ilvl="1" w:tplc="04090003" w:tentative="1">
+      <w:start w:val="1"/>
+      <w:numFmt w:val="bullet"/>
+      <w:lvlText w:val="o"/>
+      <w:lvlJc w:val="left"/>
+      <w:pPr>
+        <w:ind w:left="1800" w:hanging="360"/>
+      </w:pPr>
+      <w:rPr>
+        <w:rFonts w:ascii="Courier New" w:hAnsi="Courier New" w:cs="Courier New" w:hint="default"/>
+      </w:rPr>
+    </w:lvl>
+    <w:lvl w:ilvl="2" w:tplc="04090005" w:tentative="1">
+      <w:start w:val="1"/>
+      <w:numFmt w:val="bullet"/>
+      <w:lvlText w:val=""/>
+      <w:lvlJc w:val="left"/>
+      <w:pPr>
+        <w:ind w:left="2520" w:hanging="360"/>
+      </w:pPr>
+      <w:rPr>
+        <w:rFonts w:ascii="Wingdings" w:hAnsi="Wingdings" w:hint="default"/>
+      </w:rPr>
+    </w:lvl>
+    <w:lvl w:ilvl="3" w:tplc="04090001" w:tentative="1">
+      <w:start w:val="1"/>
+      <w:numFmt w:val="bullet"/>
+      <w:lvlText w:val=""/>
+      <w:lvlJc w:val="left"/>
+      <w:pPr>
+        <w:ind w:left="3240" w:hanging="360"/>
+      </w:pPr>
+      <w:rPr>
+        <w:rFonts w:ascii="Symbol" w:hAnsi="Symbol" w:hint="default"/>
+      </w:rPr>
+    </w:lvl>
+    <w:lvl w:ilvl="4" w:tplc="04090003" w:tentative="1">
+      <w:start w:val="1"/>
+      <w:numFmt w:val="bullet"/>
+      <w:lvlText w:val="o"/>
+      <w:lvlJc w:val="left"/>
+      <w:pPr>
+        <w:ind w:left="3960" w:hanging="360"/>
+      </w:pPr>
+      <w:rPr>
+        <w:rFonts w:ascii="Courier New" w:hAnsi="Courier New" w:cs="Courier New" w:hint="default"/>
+      </w:rPr>
+    </w:lvl>
+    <w:lvl w:ilvl="5" w:tplc="04090005" w:tentative="1">
+      <w:start w:val="1"/>
+      <w:numFmt w:val="bullet"/>
+      <w:lvlText w:val=""/>
+      <w:lvlJc w:val="left"/>
+      <w:pPr>
+        <w:ind w:left="4680" w:hanging="360"/>
+      </w:pPr>
+      <w:rPr>
+        <w:rFonts w:ascii="Wingdings" w:hAnsi="Wingdings" w:hint="default"/>
+      </w:rPr>
+    </w:lvl>
+    <w:lvl w:ilvl="6" w:tplc="04090001" w:tentative="1">
+      <w:start w:val="1"/>
+      <w:numFmt w:val="bullet"/>
+      <w:lvlText w:val=""/>
+      <w:lvlJc w:val="left"/>
+      <w:pPr>
+        <w:ind w:left="5400" w:hanging="360"/>
+      </w:pPr>
+      <w:rPr>
+        <w:rFonts w:ascii="Symbol" w:hAnsi="Symbol" w:hint="default"/>
+      </w:rPr>
+    </w:lvl>
+    <w:lvl w:ilvl="7" w:tplc="04090003" w:tentative="1">
+      <w:start w:val="1"/>
+      <w:numFmt w:val="bullet"/>
+      <w:lvlText w:val="o"/>
+      <w:lvlJc w:val="left"/>
+      <w:pPr>
+        <w:ind w:left="6120" w:hanging="360"/>
+      </w:pPr>
+      <w:rPr>
+        <w:rFonts w:ascii="Courier New" w:hAnsi="Courier New" w:cs="Courier New" w:hint="default"/>
+      </w:rPr>
+    </w:lvl>
+    <w:lvl w:ilvl="8" w:tplc="04090005" w:tentative="1">
+      <w:start w:val="1"/>
+      <w:numFmt w:val="bullet"/>
+      <w:lvlText w:val=""/>
+      <w:lvlJc w:val="left"/>
+      <w:pPr>
+        <w:ind w:left="6840" w:hanging="360"/>
+      </w:pPr>
+      <w:rPr>
+        <w:rFonts w:ascii="Wingdings" w:hAnsi="Wingdings" w:hint="default"/>
+      </w:rPr>
+    </w:lvl>
+  </w:abstractNum>
+  <w:abstractNum w:abstractNumId="4" w15:restartNumberingAfterBreak="0">
     <w:nsid w:val="27CF5E57"/>
     <w:multiLevelType w:val="hybridMultilevel"/>
     <w:tmpl w:val="1B84038C"/>
@@ -1349,7 +1682,120 @@
       </w:rPr>
     </w:lvl>
   </w:abstractNum>
-  <w:abstractNum w:abstractNumId="4" w15:restartNumberingAfterBreak="0">
+  <w:abstractNum w:abstractNumId="5" w15:restartNumberingAfterBreak="0">
+    <w:nsid w:val="2B55133A"/>
+    <w:multiLevelType w:val="hybridMultilevel"/>
+    <w:tmpl w:val="B8F62FE4"/>
+    <w:lvl w:ilvl="0" w:tplc="04090001">
+      <w:start w:val="1"/>
+      <w:numFmt w:val="bullet"/>
+      <w:lvlText w:val=""/>
+      <w:lvlJc w:val="left"/>
+      <w:pPr>
+        <w:ind w:left="1080" w:hanging="360"/>
+      </w:pPr>
+      <w:rPr>
+        <w:rFonts w:ascii="Symbol" w:hAnsi="Symbol" w:hint="default"/>
+      </w:rPr>
+    </w:lvl>
+    <w:lvl w:ilvl="1" w:tplc="04090003" w:tentative="1">
+      <w:start w:val="1"/>
+      <w:numFmt w:val="bullet"/>
+      <w:lvlText w:val="o"/>
+      <w:lvlJc w:val="left"/>
+      <w:pPr>
+        <w:ind w:left="1800" w:hanging="360"/>
+      </w:pPr>
+      <w:rPr>
+        <w:rFonts w:ascii="Courier New" w:hAnsi="Courier New" w:cs="Courier New" w:hint="default"/>
+      </w:rPr>
+    </w:lvl>
+    <w:lvl w:ilvl="2" w:tplc="04090005" w:tentative="1">
+      <w:start w:val="1"/>
+      <w:numFmt w:val="bullet"/>
+      <w:lvlText w:val=""/>
+      <w:lvlJc w:val="left"/>
+      <w:pPr>
+        <w:ind w:left="2520" w:hanging="360"/>
+      </w:pPr>
+      <w:rPr>
+        <w:rFonts w:ascii="Wingdings" w:hAnsi="Wingdings" w:hint="default"/>
+      </w:rPr>
+    </w:lvl>
+    <w:lvl w:ilvl="3" w:tplc="04090001" w:tentative="1">
+      <w:start w:val="1"/>
+      <w:numFmt w:val="bullet"/>
+      <w:lvlText w:val=""/>
+      <w:lvlJc w:val="left"/>
+      <w:pPr>
+        <w:ind w:left="3240" w:hanging="360"/>
+      </w:pPr>
+      <w:rPr>
+        <w:rFonts w:ascii="Symbol" w:hAnsi="Symbol" w:hint="default"/>
+      </w:rPr>
+    </w:lvl>
+    <w:lvl w:ilvl="4" w:tplc="04090003" w:tentative="1">
+      <w:start w:val="1"/>
+      <w:numFmt w:val="bullet"/>
+      <w:lvlText w:val="o"/>
+      <w:lvlJc w:val="left"/>
+      <w:pPr>
+        <w:ind w:left="3960" w:hanging="360"/>
+      </w:pPr>
+      <w:rPr>
+        <w:rFonts w:ascii="Courier New" w:hAnsi="Courier New" w:cs="Courier New" w:hint="default"/>
+      </w:rPr>
+    </w:lvl>
+    <w:lvl w:ilvl="5" w:tplc="04090005" w:tentative="1">
+      <w:start w:val="1"/>
+      <w:numFmt w:val="bullet"/>
+      <w:lvlText w:val=""/>
+      <w:lvlJc w:val="left"/>
+      <w:pPr>
+        <w:ind w:left="4680" w:hanging="360"/>
+      </w:pPr>
+      <w:rPr>
+        <w:rFonts w:ascii="Wingdings" w:hAnsi="Wingdings" w:hint="default"/>
+      </w:rPr>
+    </w:lvl>
+    <w:lvl w:ilvl="6" w:tplc="04090001" w:tentative="1">
+      <w:start w:val="1"/>
+      <w:numFmt w:val="bullet"/>
+      <w:lvlText w:val=""/>
+      <w:lvlJc w:val="left"/>
+      <w:pPr>
+        <w:ind w:left="5400" w:hanging="360"/>
+      </w:pPr>
+      <w:rPr>
+        <w:rFonts w:ascii="Symbol" w:hAnsi="Symbol" w:hint="default"/>
+      </w:rPr>
+    </w:lvl>
+    <w:lvl w:ilvl="7" w:tplc="04090003" w:tentative="1">
+      <w:start w:val="1"/>
+      <w:numFmt w:val="bullet"/>
+      <w:lvlText w:val="o"/>
+      <w:lvlJc w:val="left"/>
+      <w:pPr>
+        <w:ind w:left="6120" w:hanging="360"/>
+      </w:pPr>
+      <w:rPr>
+        <w:rFonts w:ascii="Courier New" w:hAnsi="Courier New" w:cs="Courier New" w:hint="default"/>
+      </w:rPr>
+    </w:lvl>
+    <w:lvl w:ilvl="8" w:tplc="04090005" w:tentative="1">
+      <w:start w:val="1"/>
+      <w:numFmt w:val="bullet"/>
+      <w:lvlText w:val=""/>
+      <w:lvlJc w:val="left"/>
+      <w:pPr>
+        <w:ind w:left="6840" w:hanging="360"/>
+      </w:pPr>
+      <w:rPr>
+        <w:rFonts w:ascii="Wingdings" w:hAnsi="Wingdings" w:hint="default"/>
+      </w:rPr>
+    </w:lvl>
+  </w:abstractNum>
+  <w:abstractNum w:abstractNumId="6" w15:restartNumberingAfterBreak="0">
     <w:nsid w:val="40011FAD"/>
     <w:multiLevelType w:val="hybridMultilevel"/>
     <w:tmpl w:val="D4DCAD0C"/>
@@ -1435,7 +1881,206 @@
       </w:pPr>
     </w:lvl>
   </w:abstractNum>
-  <w:abstractNum w:abstractNumId="5" w15:restartNumberingAfterBreak="0">
+  <w:abstractNum w:abstractNumId="7" w15:restartNumberingAfterBreak="0">
+    <w:nsid w:val="43C80ABC"/>
+    <w:multiLevelType w:val="hybridMultilevel"/>
+    <w:tmpl w:val="132CF66C"/>
+    <w:lvl w:ilvl="0" w:tplc="0409000F">
+      <w:start w:val="1"/>
+      <w:numFmt w:val="decimal"/>
+      <w:lvlText w:val="%1."/>
+      <w:lvlJc w:val="left"/>
+      <w:pPr>
+        <w:ind w:left="720" w:hanging="360"/>
+      </w:pPr>
+    </w:lvl>
+    <w:lvl w:ilvl="1" w:tplc="04090019" w:tentative="1">
+      <w:start w:val="1"/>
+      <w:numFmt w:val="lowerLetter"/>
+      <w:lvlText w:val="%2."/>
+      <w:lvlJc w:val="left"/>
+      <w:pPr>
+        <w:ind w:left="1440" w:hanging="360"/>
+      </w:pPr>
+    </w:lvl>
+    <w:lvl w:ilvl="2" w:tplc="0409001B" w:tentative="1">
+      <w:start w:val="1"/>
+      <w:numFmt w:val="lowerRoman"/>
+      <w:lvlText w:val="%3."/>
+      <w:lvlJc w:val="right"/>
+      <w:pPr>
+        <w:ind w:left="2160" w:hanging="180"/>
+      </w:pPr>
+    </w:lvl>
+    <w:lvl w:ilvl="3" w:tplc="0409000F" w:tentative="1">
+      <w:start w:val="1"/>
+      <w:numFmt w:val="decimal"/>
+      <w:lvlText w:val="%4."/>
+      <w:lvlJc w:val="left"/>
+      <w:pPr>
+        <w:ind w:left="2880" w:hanging="360"/>
+      </w:pPr>
+    </w:lvl>
+    <w:lvl w:ilvl="4" w:tplc="04090019" w:tentative="1">
+      <w:start w:val="1"/>
+      <w:numFmt w:val="lowerLetter"/>
+      <w:lvlText w:val="%5."/>
+      <w:lvlJc w:val="left"/>
+      <w:pPr>
+        <w:ind w:left="3600" w:hanging="360"/>
+      </w:pPr>
+    </w:lvl>
+    <w:lvl w:ilvl="5" w:tplc="0409001B" w:tentative="1">
+      <w:start w:val="1"/>
+      <w:numFmt w:val="lowerRoman"/>
+      <w:lvlText w:val="%6."/>
+      <w:lvlJc w:val="right"/>
+      <w:pPr>
+        <w:ind w:left="4320" w:hanging="180"/>
+      </w:pPr>
+    </w:lvl>
+    <w:lvl w:ilvl="6" w:tplc="0409000F" w:tentative="1">
+      <w:start w:val="1"/>
+      <w:numFmt w:val="decimal"/>
+      <w:lvlText w:val="%7."/>
+      <w:lvlJc w:val="left"/>
+      <w:pPr>
+        <w:ind w:left="5040" w:hanging="360"/>
+      </w:pPr>
+    </w:lvl>
+    <w:lvl w:ilvl="7" w:tplc="04090019" w:tentative="1">
+      <w:start w:val="1"/>
+      <w:numFmt w:val="lowerLetter"/>
+      <w:lvlText w:val="%8."/>
+      <w:lvlJc w:val="left"/>
+      <w:pPr>
+        <w:ind w:left="5760" w:hanging="360"/>
+      </w:pPr>
+    </w:lvl>
+    <w:lvl w:ilvl="8" w:tplc="0409001B" w:tentative="1">
+      <w:start w:val="1"/>
+      <w:numFmt w:val="lowerRoman"/>
+      <w:lvlText w:val="%9."/>
+      <w:lvlJc w:val="right"/>
+      <w:pPr>
+        <w:ind w:left="6480" w:hanging="180"/>
+      </w:pPr>
+    </w:lvl>
+  </w:abstractNum>
+  <w:abstractNum w:abstractNumId="8" w15:restartNumberingAfterBreak="0">
+    <w:nsid w:val="44360488"/>
+    <w:multiLevelType w:val="hybridMultilevel"/>
+    <w:tmpl w:val="07ACA4DE"/>
+    <w:lvl w:ilvl="0" w:tplc="04090001">
+      <w:start w:val="1"/>
+      <w:numFmt w:val="bullet"/>
+      <w:lvlText w:val=""/>
+      <w:lvlJc w:val="left"/>
+      <w:pPr>
+        <w:ind w:left="360" w:hanging="360"/>
+      </w:pPr>
+      <w:rPr>
+        <w:rFonts w:ascii="Symbol" w:hAnsi="Symbol" w:hint="default"/>
+      </w:rPr>
+    </w:lvl>
+    <w:lvl w:ilvl="1" w:tplc="04090003" w:tentative="1">
+      <w:start w:val="1"/>
+      <w:numFmt w:val="bullet"/>
+      <w:lvlText w:val="o"/>
+      <w:lvlJc w:val="left"/>
+      <w:pPr>
+        <w:ind w:left="1080" w:hanging="360"/>
+      </w:pPr>
+      <w:rPr>
+        <w:rFonts w:ascii="Courier New" w:hAnsi="Courier New" w:cs="Courier New" w:hint="default"/>
+      </w:rPr>
+    </w:lvl>
+    <w:lvl w:ilvl="2" w:tplc="04090005" w:tentative="1">
+      <w:start w:val="1"/>
+      <w:numFmt w:val="bullet"/>
+      <w:lvlText w:val=""/>
+      <w:lvlJc w:val="left"/>
+      <w:pPr>
+        <w:ind w:left="1800" w:hanging="360"/>
+      </w:pPr>
+      <w:rPr>
+        <w:rFonts w:ascii="Wingdings" w:hAnsi="Wingdings" w:hint="default"/>
+      </w:rPr>
+    </w:lvl>
+    <w:lvl w:ilvl="3" w:tplc="04090001" w:tentative="1">
+      <w:start w:val="1"/>
+      <w:numFmt w:val="bullet"/>
+      <w:lvlText w:val=""/>
+      <w:lvlJc w:val="left"/>
+      <w:pPr>
+        <w:ind w:left="2520" w:hanging="360"/>
+      </w:pPr>
+      <w:rPr>
+        <w:rFonts w:ascii="Symbol" w:hAnsi="Symbol" w:hint="default"/>
+      </w:rPr>
+    </w:lvl>
+    <w:lvl w:ilvl="4" w:tplc="04090003" w:tentative="1">
+      <w:start w:val="1"/>
+      <w:numFmt w:val="bullet"/>
+      <w:lvlText w:val="o"/>
+      <w:lvlJc w:val="left"/>
+      <w:pPr>
+        <w:ind w:left="3240" w:hanging="360"/>
+      </w:pPr>
+      <w:rPr>
+        <w:rFonts w:ascii="Courier New" w:hAnsi="Courier New" w:cs="Courier New" w:hint="default"/>
+      </w:rPr>
+    </w:lvl>
+    <w:lvl w:ilvl="5" w:tplc="04090005" w:tentative="1">
+      <w:start w:val="1"/>
+      <w:numFmt w:val="bullet"/>
+      <w:lvlText w:val=""/>
+      <w:lvlJc w:val="left"/>
+      <w:pPr>
+        <w:ind w:left="3960" w:hanging="360"/>
+      </w:pPr>
+      <w:rPr>
+        <w:rFonts w:ascii="Wingdings" w:hAnsi="Wingdings" w:hint="default"/>
+      </w:rPr>
+    </w:lvl>
+    <w:lvl w:ilvl="6" w:tplc="04090001" w:tentative="1">
+      <w:start w:val="1"/>
+      <w:numFmt w:val="bullet"/>
+      <w:lvlText w:val=""/>
+      <w:lvlJc w:val="left"/>
+      <w:pPr>
+        <w:ind w:left="4680" w:hanging="360"/>
+      </w:pPr>
+      <w:rPr>
+        <w:rFonts w:ascii="Symbol" w:hAnsi="Symbol" w:hint="default"/>
+      </w:rPr>
+    </w:lvl>
+    <w:lvl w:ilvl="7" w:tplc="04090003" w:tentative="1">
+      <w:start w:val="1"/>
+      <w:numFmt w:val="bullet"/>
+      <w:lvlText w:val="o"/>
+      <w:lvlJc w:val="left"/>
+      <w:pPr>
+        <w:ind w:left="5400" w:hanging="360"/>
+      </w:pPr>
+      <w:rPr>
+        <w:rFonts w:ascii="Courier New" w:hAnsi="Courier New" w:cs="Courier New" w:hint="default"/>
+      </w:rPr>
+    </w:lvl>
+    <w:lvl w:ilvl="8" w:tplc="04090005" w:tentative="1">
+      <w:start w:val="1"/>
+      <w:numFmt w:val="bullet"/>
+      <w:lvlText w:val=""/>
+      <w:lvlJc w:val="left"/>
+      <w:pPr>
+        <w:ind w:left="6120" w:hanging="360"/>
+      </w:pPr>
+      <w:rPr>
+        <w:rFonts w:ascii="Wingdings" w:hAnsi="Wingdings" w:hint="default"/>
+      </w:rPr>
+    </w:lvl>
+  </w:abstractNum>
+  <w:abstractNum w:abstractNumId="9" w15:restartNumberingAfterBreak="0">
     <w:nsid w:val="4A055F49"/>
     <w:multiLevelType w:val="hybridMultilevel"/>
     <w:tmpl w:val="6AD02678"/>
@@ -1548,7 +2193,7 @@
       </w:rPr>
     </w:lvl>
   </w:abstractNum>
-  <w:abstractNum w:abstractNumId="6" w15:restartNumberingAfterBreak="0">
+  <w:abstractNum w:abstractNumId="10" w15:restartNumberingAfterBreak="0">
     <w:nsid w:val="4D1D25A2"/>
     <w:multiLevelType w:val="hybridMultilevel"/>
     <w:tmpl w:val="4D5C35CA"/>
@@ -1637,7 +2282,7 @@
       </w:pPr>
     </w:lvl>
   </w:abstractNum>
-  <w:abstractNum w:abstractNumId="7" w15:restartNumberingAfterBreak="0">
+  <w:abstractNum w:abstractNumId="11" w15:restartNumberingAfterBreak="0">
     <w:nsid w:val="4DE22B10"/>
     <w:multiLevelType w:val="hybridMultilevel"/>
     <w:tmpl w:val="7EF05642"/>
@@ -1750,7 +2395,120 @@
       </w:rPr>
     </w:lvl>
   </w:abstractNum>
-  <w:abstractNum w:abstractNumId="8" w15:restartNumberingAfterBreak="0">
+  <w:abstractNum w:abstractNumId="12" w15:restartNumberingAfterBreak="0">
+    <w:nsid w:val="5C932FF9"/>
+    <w:multiLevelType w:val="hybridMultilevel"/>
+    <w:tmpl w:val="5FB052C0"/>
+    <w:lvl w:ilvl="0" w:tplc="04090001">
+      <w:start w:val="1"/>
+      <w:numFmt w:val="bullet"/>
+      <w:lvlText w:val=""/>
+      <w:lvlJc w:val="left"/>
+      <w:pPr>
+        <w:ind w:left="3600" w:hanging="360"/>
+      </w:pPr>
+      <w:rPr>
+        <w:rFonts w:ascii="Symbol" w:hAnsi="Symbol" w:hint="default"/>
+      </w:rPr>
+    </w:lvl>
+    <w:lvl w:ilvl="1" w:tplc="04090003" w:tentative="1">
+      <w:start w:val="1"/>
+      <w:numFmt w:val="bullet"/>
+      <w:lvlText w:val="o"/>
+      <w:lvlJc w:val="left"/>
+      <w:pPr>
+        <w:ind w:left="4320" w:hanging="360"/>
+      </w:pPr>
+      <w:rPr>
+        <w:rFonts w:ascii="Courier New" w:hAnsi="Courier New" w:cs="Courier New" w:hint="default"/>
+      </w:rPr>
+    </w:lvl>
+    <w:lvl w:ilvl="2" w:tplc="04090005" w:tentative="1">
+      <w:start w:val="1"/>
+      <w:numFmt w:val="bullet"/>
+      <w:lvlText w:val=""/>
+      <w:lvlJc w:val="left"/>
+      <w:pPr>
+        <w:ind w:left="5040" w:hanging="360"/>
+      </w:pPr>
+      <w:rPr>
+        <w:rFonts w:ascii="Wingdings" w:hAnsi="Wingdings" w:hint="default"/>
+      </w:rPr>
+    </w:lvl>
+    <w:lvl w:ilvl="3" w:tplc="04090001" w:tentative="1">
+      <w:start w:val="1"/>
+      <w:numFmt w:val="bullet"/>
+      <w:lvlText w:val=""/>
+      <w:lvlJc w:val="left"/>
+      <w:pPr>
+        <w:ind w:left="5760" w:hanging="360"/>
+      </w:pPr>
+      <w:rPr>
+        <w:rFonts w:ascii="Symbol" w:hAnsi="Symbol" w:hint="default"/>
+      </w:rPr>
+    </w:lvl>
+    <w:lvl w:ilvl="4" w:tplc="04090003" w:tentative="1">
+      <w:start w:val="1"/>
+      <w:numFmt w:val="bullet"/>
+      <w:lvlText w:val="o"/>
+      <w:lvlJc w:val="left"/>
+      <w:pPr>
+        <w:ind w:left="6480" w:hanging="360"/>
+      </w:pPr>
+      <w:rPr>
+        <w:rFonts w:ascii="Courier New" w:hAnsi="Courier New" w:cs="Courier New" w:hint="default"/>
+      </w:rPr>
+    </w:lvl>
+    <w:lvl w:ilvl="5" w:tplc="04090005" w:tentative="1">
+      <w:start w:val="1"/>
+      <w:numFmt w:val="bullet"/>
+      <w:lvlText w:val=""/>
+      <w:lvlJc w:val="left"/>
+      <w:pPr>
+        <w:ind w:left="7200" w:hanging="360"/>
+      </w:pPr>
+      <w:rPr>
+        <w:rFonts w:ascii="Wingdings" w:hAnsi="Wingdings" w:hint="default"/>
+      </w:rPr>
+    </w:lvl>
+    <w:lvl w:ilvl="6" w:tplc="04090001" w:tentative="1">
+      <w:start w:val="1"/>
+      <w:numFmt w:val="bullet"/>
+      <w:lvlText w:val=""/>
+      <w:lvlJc w:val="left"/>
+      <w:pPr>
+        <w:ind w:left="7920" w:hanging="360"/>
+      </w:pPr>
+      <w:rPr>
+        <w:rFonts w:ascii="Symbol" w:hAnsi="Symbol" w:hint="default"/>
+      </w:rPr>
+    </w:lvl>
+    <w:lvl w:ilvl="7" w:tplc="04090003" w:tentative="1">
+      <w:start w:val="1"/>
+      <w:numFmt w:val="bullet"/>
+      <w:lvlText w:val="o"/>
+      <w:lvlJc w:val="left"/>
+      <w:pPr>
+        <w:ind w:left="8640" w:hanging="360"/>
+      </w:pPr>
+      <w:rPr>
+        <w:rFonts w:ascii="Courier New" w:hAnsi="Courier New" w:cs="Courier New" w:hint="default"/>
+      </w:rPr>
+    </w:lvl>
+    <w:lvl w:ilvl="8" w:tplc="04090005" w:tentative="1">
+      <w:start w:val="1"/>
+      <w:numFmt w:val="bullet"/>
+      <w:lvlText w:val=""/>
+      <w:lvlJc w:val="left"/>
+      <w:pPr>
+        <w:ind w:left="9360" w:hanging="360"/>
+      </w:pPr>
+      <w:rPr>
+        <w:rFonts w:ascii="Wingdings" w:hAnsi="Wingdings" w:hint="default"/>
+      </w:rPr>
+    </w:lvl>
+  </w:abstractNum>
+  <w:abstractNum w:abstractNumId="13" w15:restartNumberingAfterBreak="0">
     <w:nsid w:val="5DA67E15"/>
     <w:multiLevelType w:val="hybridMultilevel"/>
     <w:tmpl w:val="6498828A"/>
@@ -1962,7 +2720,7 @@
       </w:rPr>
     </w:lvl>
   </w:abstractNum>
-  <w:abstractNum w:abstractNumId="9" w15:restartNumberingAfterBreak="0">
+  <w:abstractNum w:abstractNumId="14" w15:restartNumberingAfterBreak="0">
     <w:nsid w:val="6F962DD0"/>
     <w:multiLevelType w:val="hybridMultilevel"/>
     <w:tmpl w:val="8DC4263A"/>
@@ -2106,7 +2864,7 @@
     <w:abstractNumId w:val="2"/>
   </w:num>
   <w:num w:numId="11">
-    <w:abstractNumId w:val="8"/>
+    <w:abstractNumId w:val="13"/>
     <w:lvlOverride w:ilvl="0">
       <w:startOverride w:val="1"/>
     </w:lvlOverride>
@@ -2136,27 +2894,42 @@
     </w:lvlOverride>
   </w:num>
   <w:num w:numId="12">
-    <w:abstractNumId w:val="4"/>
+    <w:abstractNumId w:val="6"/>
   </w:num>
   <w:num w:numId="13">
-    <w:abstractNumId w:val="6"/>
+    <w:abstractNumId w:val="10"/>
   </w:num>
   <w:num w:numId="14">
     <w:abstractNumId w:val="0"/>
   </w:num>
   <w:num w:numId="15">
-    <w:abstractNumId w:val="9"/>
+    <w:abstractNumId w:val="14"/>
   </w:num>
   <w:num w:numId="16">
     <w:abstractNumId w:val="1"/>
   </w:num>
   <w:num w:numId="17">
+    <w:abstractNumId w:val="4"/>
+  </w:num>
+  <w:num w:numId="18">
+    <w:abstractNumId w:val="9"/>
+  </w:num>
+  <w:num w:numId="19">
+    <w:abstractNumId w:val="11"/>
+  </w:num>
+  <w:num w:numId="20">
+    <w:abstractNumId w:val="12"/>
+  </w:num>
+  <w:num w:numId="21">
+    <w:abstractNumId w:val="5"/>
+  </w:num>
+  <w:num w:numId="22">
+    <w:abstractNumId w:val="8"/>
+  </w:num>
+  <w:num w:numId="23">
     <w:abstractNumId w:val="3"/>
   </w:num>
-  <w:num w:numId="18">
-    <w:abstractNumId w:val="5"/>
-  </w:num>
-  <w:num w:numId="19">
+  <w:num w:numId="24">
     <w:abstractNumId w:val="7"/>
   </w:num>
 </w:numbering>
@@ -4063,7 +4836,7 @@
 </file>
 
 <file path=customXml/itemProps1.xml><?xml version="1.0" encoding="utf-8"?>
-<ds:datastoreItem xmlns:ds="http://schemas.openxmlformats.org/officeDocument/2006/customXml" ds:itemID="{902A86F6-0A5F-4FFB-A4F6-11E39496FB7C}">
+<ds:datastoreItem xmlns:ds="http://schemas.openxmlformats.org/officeDocument/2006/customXml" ds:itemID="{D1B7327F-759E-4317-AE1E-3ED1E14849B7}">
   <ds:schemaRefs>
     <ds:schemaRef ds:uri="http://schemas.openxmlformats.org/officeDocument/2006/bibliography"/>
   </ds:schemaRefs>

</xml_diff>

<commit_message>
Laying out the basic format
</commit_message>
<xml_diff>
--- a/CoreCodeConcepts/doc/core-code-concepts.docx
+++ b/CoreCodeConcepts/doc/core-code-concepts.docx
@@ -504,10 +504,20 @@
     </w:p>
     <w:p>
       <w:r>
-        <w:t>The purpose of the Core Concept Checklist is to give you a way to keep track of all the concepts you’re comfortable with. If any of the terms are new or confusing, you can get a good overview in the nomenclature section. If you still have no idea, each term is covered and broken down into subtopics in the topic breakdown section.</w:t>
-      </w:r>
-      <w:bookmarkStart w:id="0" w:name="_GoBack"/>
-      <w:bookmarkEnd w:id="0"/>
+        <w:t xml:space="preserve">The purpose of the Core Concept Checklist is to give you a way to keep track of all the concepts you’re comfortable with. If any of the terms are new or confusing, you </w:t>
+      </w:r>
+      <w:r>
+        <w:t>can get a good overview in the N</w:t>
+      </w:r>
+      <w:r>
+        <w:t>omenclature section. If you still have no idea, each term is covered and bro</w:t>
+      </w:r>
+      <w:r>
+        <w:t>ken down into subtopics in the Topic B</w:t>
+      </w:r>
+      <w:r>
+        <w:t>reakdown section.</w:t>
+      </w:r>
     </w:p>
     <w:p>
       <w:pPr>
@@ -550,6 +560,18 @@
       <w:r>
         <w:t>Core Concept Checklist</w:t>
       </w:r>
+    </w:p>
+    <w:p>
+      <w:pPr>
+        <w:rPr>
+          <w:rFonts w:eastAsiaTheme="majorEastAsia"/>
+        </w:rPr>
+      </w:pPr>
+      <w:r>
+        <w:t>The purpose of this section is to provide you with a way of measuring your progress as you study through the material. As you get comfortable with a particular topic, you can mark it as complete here.</w:t>
+      </w:r>
+      <w:bookmarkStart w:id="0" w:name="_GoBack"/>
+      <w:bookmarkEnd w:id="0"/>
       <w:r>
         <w:br w:type="page"/>
       </w:r>
@@ -1097,7 +1119,7 @@
           <w:rPr>
             <w:noProof/>
           </w:rPr>
-          <w:t>3</w:t>
+          <w:t>2</w:t>
         </w:r>
         <w:r>
           <w:rPr>
@@ -4836,7 +4858,7 @@
 </file>
 
 <file path=customXml/itemProps1.xml><?xml version="1.0" encoding="utf-8"?>
-<ds:datastoreItem xmlns:ds="http://schemas.openxmlformats.org/officeDocument/2006/customXml" ds:itemID="{D1B7327F-759E-4317-AE1E-3ED1E14849B7}">
+<ds:datastoreItem xmlns:ds="http://schemas.openxmlformats.org/officeDocument/2006/customXml" ds:itemID="{F6CF3301-3ADC-494A-858A-CFA687AAF547}">
   <ds:schemaRefs>
     <ds:schemaRef ds:uri="http://schemas.openxmlformats.org/officeDocument/2006/bibliography"/>
   </ds:schemaRefs>

</xml_diff>

<commit_message>
Fixed up the bullets
</commit_message>
<xml_diff>
--- a/CoreCodeConcepts/doc/core-code-concepts.docx
+++ b/CoreCodeConcepts/doc/core-code-concepts.docx
@@ -310,8 +310,16 @@
       </w:r>
     </w:p>
     <w:p>
+      <w:pPr>
+        <w:pStyle w:val="Heading1"/>
+      </w:pPr>
       <w:r>
         <w:lastRenderedPageBreak/>
+        <w:t>Document Purpose</w:t>
+      </w:r>
+    </w:p>
+    <w:p>
+      <w:r>
         <w:t xml:space="preserve">The purpose of this document is to provide a basic Computer Science </w:t>
       </w:r>
       <w:r>
@@ -353,20 +361,11 @@
         <w:pStyle w:val="ListParagraph"/>
         <w:numPr>
           <w:ilvl w:val="0"/>
-          <w:numId w:val="23"/>
+          <w:numId w:val="30"/>
         </w:numPr>
-        <w:rPr>
-          <w:rFonts w:asciiTheme="majorHAnsi" w:eastAsiaTheme="majorEastAsia" w:hAnsiTheme="majorHAnsi" w:cstheme="majorBidi"/>
-          <w:color w:val="96011E" w:themeColor="accent1" w:themeShade="BF"/>
-          <w:sz w:val="32"/>
-          <w:szCs w:val="32"/>
-        </w:rPr>
-      </w:pPr>
-      <w:r>
-        <w:t xml:space="preserve">Taking a </w:t>
-      </w:r>
-      <w:r>
-        <w:t xml:space="preserve">Computer Science AP Course </w:t>
+      </w:pPr>
+      <w:r>
+        <w:t xml:space="preserve">Taking a Computer Science AP Course </w:t>
       </w:r>
     </w:p>
     <w:p>
@@ -374,20 +373,11 @@
         <w:pStyle w:val="ListParagraph"/>
         <w:numPr>
           <w:ilvl w:val="0"/>
-          <w:numId w:val="23"/>
+          <w:numId w:val="30"/>
         </w:numPr>
-        <w:rPr>
-          <w:rFonts w:asciiTheme="majorHAnsi" w:eastAsiaTheme="majorEastAsia" w:hAnsiTheme="majorHAnsi" w:cstheme="majorBidi"/>
-          <w:color w:val="96011E" w:themeColor="accent1" w:themeShade="BF"/>
-          <w:sz w:val="32"/>
-          <w:szCs w:val="32"/>
-        </w:rPr>
-      </w:pPr>
-      <w:r>
-        <w:t>Studying for the Computer Science AP</w:t>
-      </w:r>
-      <w:r>
-        <w:t xml:space="preserve"> Test</w:t>
+      </w:pPr>
+      <w:r>
+        <w:t>Studying for the Computer Science AP Test</w:t>
       </w:r>
     </w:p>
     <w:p>
@@ -395,23 +385,11 @@
         <w:pStyle w:val="ListParagraph"/>
         <w:numPr>
           <w:ilvl w:val="0"/>
-          <w:numId w:val="23"/>
+          <w:numId w:val="30"/>
         </w:numPr>
-        <w:rPr>
-          <w:rFonts w:asciiTheme="majorHAnsi" w:eastAsiaTheme="majorEastAsia" w:hAnsiTheme="majorHAnsi" w:cstheme="majorBidi"/>
-          <w:color w:val="96011E" w:themeColor="accent1" w:themeShade="BF"/>
-          <w:sz w:val="32"/>
-          <w:szCs w:val="32"/>
-        </w:rPr>
-      </w:pPr>
-      <w:r>
-        <w:t>Registering for</w:t>
-      </w:r>
-      <w:r>
-        <w:t xml:space="preserve"> an </w:t>
-      </w:r>
-      <w:r>
-        <w:t>Introductory Programming College Course</w:t>
+      </w:pPr>
+      <w:r>
+        <w:t>Registering for an Introductory Programming College Course</w:t>
       </w:r>
     </w:p>
     <w:p>
@@ -419,14 +397,8 @@
         <w:pStyle w:val="ListParagraph"/>
         <w:numPr>
           <w:ilvl w:val="0"/>
-          <w:numId w:val="23"/>
+          <w:numId w:val="30"/>
         </w:numPr>
-        <w:rPr>
-          <w:rFonts w:asciiTheme="majorHAnsi" w:eastAsiaTheme="majorEastAsia" w:hAnsiTheme="majorHAnsi" w:cstheme="majorBidi"/>
-          <w:color w:val="96011E" w:themeColor="accent1" w:themeShade="BF"/>
-          <w:sz w:val="32"/>
-          <w:szCs w:val="32"/>
-        </w:rPr>
       </w:pPr>
       <w:r>
         <w:t>Brushing up on Concepts for the Major Field Test in Computer Science</w:t>
@@ -437,14 +409,8 @@
         <w:pStyle w:val="ListParagraph"/>
         <w:numPr>
           <w:ilvl w:val="0"/>
-          <w:numId w:val="23"/>
+          <w:numId w:val="30"/>
         </w:numPr>
-        <w:rPr>
-          <w:rFonts w:asciiTheme="majorHAnsi" w:eastAsiaTheme="majorEastAsia" w:hAnsiTheme="majorHAnsi" w:cstheme="majorBidi"/>
-          <w:color w:val="96011E" w:themeColor="accent1" w:themeShade="BF"/>
-          <w:sz w:val="32"/>
-          <w:szCs w:val="32"/>
-        </w:rPr>
       </w:pPr>
       <w:r>
         <w:t>Refreshing Core Skills for a Computer Science Certification Exam</w:t>
@@ -541,10 +507,61 @@
         <w:t>This guide will not go into a deep dive of any of the subjects descri</w:t>
       </w:r>
       <w:r>
-        <w:t>bed. That’s the entire purpose of my website. All the deep dive material is located there for reference.</w:t>
+        <w:t xml:space="preserve">bed. </w:t>
+      </w:r>
+      <w:r>
+        <w:t>Likewise, none of topics will be covered using a specific language. Topics may reference a language, but this guide is purely conceptual and theoretical.</w:t>
       </w:r>
     </w:p>
     <w:p>
+      <w:r>
+        <w:t xml:space="preserve">That said, I wouldn’t want to leave you hanging. That’s why I have a </w:t>
+      </w:r>
+      <w:r>
+        <w:fldChar w:fldCharType="begin"/>
+      </w:r>
+      <w:r>
+        <w:instrText xml:space="preserve"> HYPERLINK "https://therenegadecoder.com/" </w:instrText>
+      </w:r>
+      <w:r>
+        <w:fldChar w:fldCharType="separate"/>
+      </w:r>
+      <w:r>
+        <w:rPr>
+          <w:rStyle w:val="Hyperlink"/>
+        </w:rPr>
+        <w:t>website</w:t>
+      </w:r>
+      <w:r>
+        <w:fldChar w:fldCharType="end"/>
+      </w:r>
+      <w:bookmarkStart w:id="0" w:name="_GoBack"/>
+      <w:bookmarkEnd w:id="0"/>
+      <w:r>
+        <w:t xml:space="preserve"> loaded with topics that go much further in depth than this document. If you visit, you should be able to find an explanation of just about every topic described in this document. If not, I’ve listed a few of my favorite go-to resources below</w:t>
+      </w:r>
+      <w:r>
+        <w:t>:</w:t>
+      </w:r>
+    </w:p>
+    <w:p>
+      <w:pPr>
+        <w:pStyle w:val="ListParagraph"/>
+        <w:numPr>
+          <w:ilvl w:val="0"/>
+          <w:numId w:val="32"/>
+        </w:numPr>
+      </w:pPr>
+      <w:hyperlink r:id="rId13" w:history="1">
+        <w:proofErr w:type="spellStart"/>
+        <w:r>
+          <w:rPr>
+            <w:rStyle w:val="Hyperlink"/>
+          </w:rPr>
+          <w:t>Computerphile</w:t>
+        </w:r>
+        <w:proofErr w:type="spellEnd"/>
+      </w:hyperlink>
       <w:r>
         <w:br w:type="page"/>
       </w:r>
@@ -570,8 +587,6 @@
       <w:r>
         <w:t>The purpose of this section is to provide you with a way of measuring your progress as you study through the material. As you get comfortable with a particular topic, you can mark it as complete here.</w:t>
       </w:r>
-      <w:bookmarkStart w:id="0" w:name="_GoBack"/>
-      <w:bookmarkEnd w:id="0"/>
       <w:r>
         <w:br w:type="page"/>
       </w:r>
@@ -866,8 +881,8 @@
       </w:r>
     </w:p>
     <w:sectPr>
-      <w:headerReference w:type="first" r:id="rId13"/>
-      <w:footerReference w:type="first" r:id="rId14"/>
+      <w:headerReference w:type="first" r:id="rId14"/>
+      <w:footerReference w:type="first" r:id="rId15"/>
       <w:pgSz w:w="12240" w:h="15840" w:code="1"/>
       <w:pgMar w:top="1440" w:right="1440" w:bottom="1440" w:left="1440" w:header="720" w:footer="720" w:gutter="0"/>
       <w:pgNumType w:start="1"/>
@@ -1194,6 +1209,119 @@
 <file path=word/numbering.xml><?xml version="1.0" encoding="utf-8"?>
 <w:numbering xmlns:wpc="http://schemas.microsoft.com/office/word/2010/wordprocessingCanvas" xmlns:cx="http://schemas.microsoft.com/office/drawing/2014/chartex" xmlns:mc="http://schemas.openxmlformats.org/markup-compatibility/2006" xmlns:o="urn:schemas-microsoft-com:office:office" xmlns:r="http://schemas.openxmlformats.org/officeDocument/2006/relationships" xmlns:m="http://schemas.openxmlformats.org/officeDocument/2006/math" xmlns:v="urn:schemas-microsoft-com:vml" xmlns:wp14="http://schemas.microsoft.com/office/word/2010/wordprocessingDrawing" xmlns:wp="http://schemas.openxmlformats.org/drawingml/2006/wordprocessingDrawing" xmlns:w10="urn:schemas-microsoft-com:office:word" xmlns:w="http://schemas.openxmlformats.org/wordprocessingml/2006/main" xmlns:w14="http://schemas.microsoft.com/office/word/2010/wordml" xmlns:w15="http://schemas.microsoft.com/office/word/2012/wordml" xmlns:w16se="http://schemas.microsoft.com/office/word/2015/wordml/symex" xmlns:wpg="http://schemas.microsoft.com/office/word/2010/wordprocessingGroup" xmlns:wpi="http://schemas.microsoft.com/office/word/2010/wordprocessingInk" xmlns:wne="http://schemas.microsoft.com/office/word/2006/wordml" xmlns:wps="http://schemas.microsoft.com/office/word/2010/wordprocessingShape" mc:Ignorable="w14 w15 w16se wp14">
   <w:abstractNum w:abstractNumId="0" w15:restartNumberingAfterBreak="0">
+    <w:nsid w:val="011A7142"/>
+    <w:multiLevelType w:val="hybridMultilevel"/>
+    <w:tmpl w:val="791819B6"/>
+    <w:lvl w:ilvl="0" w:tplc="04090001">
+      <w:start w:val="1"/>
+      <w:numFmt w:val="bullet"/>
+      <w:lvlText w:val=""/>
+      <w:lvlJc w:val="left"/>
+      <w:pPr>
+        <w:ind w:left="720" w:hanging="360"/>
+      </w:pPr>
+      <w:rPr>
+        <w:rFonts w:ascii="Symbol" w:hAnsi="Symbol" w:hint="default"/>
+      </w:rPr>
+    </w:lvl>
+    <w:lvl w:ilvl="1" w:tplc="04090003" w:tentative="1">
+      <w:start w:val="1"/>
+      <w:numFmt w:val="bullet"/>
+      <w:lvlText w:val="o"/>
+      <w:lvlJc w:val="left"/>
+      <w:pPr>
+        <w:ind w:left="1440" w:hanging="360"/>
+      </w:pPr>
+      <w:rPr>
+        <w:rFonts w:ascii="Courier New" w:hAnsi="Courier New" w:cs="Courier New" w:hint="default"/>
+      </w:rPr>
+    </w:lvl>
+    <w:lvl w:ilvl="2" w:tplc="04090005" w:tentative="1">
+      <w:start w:val="1"/>
+      <w:numFmt w:val="bullet"/>
+      <w:lvlText w:val=""/>
+      <w:lvlJc w:val="left"/>
+      <w:pPr>
+        <w:ind w:left="2160" w:hanging="360"/>
+      </w:pPr>
+      <w:rPr>
+        <w:rFonts w:ascii="Wingdings" w:hAnsi="Wingdings" w:hint="default"/>
+      </w:rPr>
+    </w:lvl>
+    <w:lvl w:ilvl="3" w:tplc="04090001" w:tentative="1">
+      <w:start w:val="1"/>
+      <w:numFmt w:val="bullet"/>
+      <w:lvlText w:val=""/>
+      <w:lvlJc w:val="left"/>
+      <w:pPr>
+        <w:ind w:left="2880" w:hanging="360"/>
+      </w:pPr>
+      <w:rPr>
+        <w:rFonts w:ascii="Symbol" w:hAnsi="Symbol" w:hint="default"/>
+      </w:rPr>
+    </w:lvl>
+    <w:lvl w:ilvl="4" w:tplc="04090003" w:tentative="1">
+      <w:start w:val="1"/>
+      <w:numFmt w:val="bullet"/>
+      <w:lvlText w:val="o"/>
+      <w:lvlJc w:val="left"/>
+      <w:pPr>
+        <w:ind w:left="3600" w:hanging="360"/>
+      </w:pPr>
+      <w:rPr>
+        <w:rFonts w:ascii="Courier New" w:hAnsi="Courier New" w:cs="Courier New" w:hint="default"/>
+      </w:rPr>
+    </w:lvl>
+    <w:lvl w:ilvl="5" w:tplc="04090005" w:tentative="1">
+      <w:start w:val="1"/>
+      <w:numFmt w:val="bullet"/>
+      <w:lvlText w:val=""/>
+      <w:lvlJc w:val="left"/>
+      <w:pPr>
+        <w:ind w:left="4320" w:hanging="360"/>
+      </w:pPr>
+      <w:rPr>
+        <w:rFonts w:ascii="Wingdings" w:hAnsi="Wingdings" w:hint="default"/>
+      </w:rPr>
+    </w:lvl>
+    <w:lvl w:ilvl="6" w:tplc="04090001" w:tentative="1">
+      <w:start w:val="1"/>
+      <w:numFmt w:val="bullet"/>
+      <w:lvlText w:val=""/>
+      <w:lvlJc w:val="left"/>
+      <w:pPr>
+        <w:ind w:left="5040" w:hanging="360"/>
+      </w:pPr>
+      <w:rPr>
+        <w:rFonts w:ascii="Symbol" w:hAnsi="Symbol" w:hint="default"/>
+      </w:rPr>
+    </w:lvl>
+    <w:lvl w:ilvl="7" w:tplc="04090003" w:tentative="1">
+      <w:start w:val="1"/>
+      <w:numFmt w:val="bullet"/>
+      <w:lvlText w:val="o"/>
+      <w:lvlJc w:val="left"/>
+      <w:pPr>
+        <w:ind w:left="5760" w:hanging="360"/>
+      </w:pPr>
+      <w:rPr>
+        <w:rFonts w:ascii="Courier New" w:hAnsi="Courier New" w:cs="Courier New" w:hint="default"/>
+      </w:rPr>
+    </w:lvl>
+    <w:lvl w:ilvl="8" w:tplc="04090005" w:tentative="1">
+      <w:start w:val="1"/>
+      <w:numFmt w:val="bullet"/>
+      <w:lvlText w:val=""/>
+      <w:lvlJc w:val="left"/>
+      <w:pPr>
+        <w:ind w:left="6480" w:hanging="360"/>
+      </w:pPr>
+      <w:rPr>
+        <w:rFonts w:ascii="Wingdings" w:hAnsi="Wingdings" w:hint="default"/>
+      </w:rPr>
+    </w:lvl>
+  </w:abstractNum>
+  <w:abstractNum w:abstractNumId="1" w15:restartNumberingAfterBreak="0">
     <w:nsid w:val="089F747E"/>
     <w:multiLevelType w:val="hybridMultilevel"/>
     <w:tmpl w:val="73040464"/>
@@ -1306,7 +1434,7 @@
       </w:rPr>
     </w:lvl>
   </w:abstractNum>
-  <w:abstractNum w:abstractNumId="1" w15:restartNumberingAfterBreak="0">
+  <w:abstractNum w:abstractNumId="2" w15:restartNumberingAfterBreak="0">
     <w:nsid w:val="0EFD40CE"/>
     <w:multiLevelType w:val="hybridMultilevel"/>
     <w:tmpl w:val="A6EEA31E"/>
@@ -1392,7 +1520,7 @@
       </w:pPr>
     </w:lvl>
   </w:abstractNum>
-  <w:abstractNum w:abstractNumId="2" w15:restartNumberingAfterBreak="0">
+  <w:abstractNum w:abstractNumId="3" w15:restartNumberingAfterBreak="0">
     <w:nsid w:val="1482775B"/>
     <w:multiLevelType w:val="multilevel"/>
     <w:tmpl w:val="7B62DDBA"/>
@@ -1478,120 +1606,120 @@
       </w:pPr>
     </w:lvl>
   </w:abstractNum>
-  <w:abstractNum w:abstractNumId="3" w15:restartNumberingAfterBreak="0">
+  <w:abstractNum w:abstractNumId="4" w15:restartNumberingAfterBreak="0">
     <w:nsid w:val="21126ABC"/>
     <w:multiLevelType w:val="hybridMultilevel"/>
-    <w:tmpl w:val="08202D4A"/>
+    <w:tmpl w:val="8DD23B3A"/>
     <w:lvl w:ilvl="0" w:tplc="04090001">
       <w:start w:val="1"/>
       <w:numFmt w:val="bullet"/>
       <w:lvlText w:val=""/>
       <w:lvlJc w:val="left"/>
       <w:pPr>
+        <w:ind w:left="360" w:hanging="360"/>
+      </w:pPr>
+      <w:rPr>
+        <w:rFonts w:ascii="Symbol" w:hAnsi="Symbol" w:hint="default"/>
+      </w:rPr>
+    </w:lvl>
+    <w:lvl w:ilvl="1" w:tplc="04090003">
+      <w:start w:val="1"/>
+      <w:numFmt w:val="bullet"/>
+      <w:lvlText w:val="o"/>
+      <w:lvlJc w:val="left"/>
+      <w:pPr>
         <w:ind w:left="1080" w:hanging="360"/>
       </w:pPr>
       <w:rPr>
+        <w:rFonts w:ascii="Courier New" w:hAnsi="Courier New" w:cs="Courier New" w:hint="default"/>
+      </w:rPr>
+    </w:lvl>
+    <w:lvl w:ilvl="2" w:tplc="04090005">
+      <w:start w:val="1"/>
+      <w:numFmt w:val="bullet"/>
+      <w:lvlText w:val=""/>
+      <w:lvlJc w:val="left"/>
+      <w:pPr>
+        <w:ind w:left="1800" w:hanging="360"/>
+      </w:pPr>
+      <w:rPr>
+        <w:rFonts w:ascii="Wingdings" w:hAnsi="Wingdings" w:hint="default"/>
+      </w:rPr>
+    </w:lvl>
+    <w:lvl w:ilvl="3" w:tplc="04090001">
+      <w:start w:val="1"/>
+      <w:numFmt w:val="bullet"/>
+      <w:lvlText w:val=""/>
+      <w:lvlJc w:val="left"/>
+      <w:pPr>
+        <w:ind w:left="2520" w:hanging="360"/>
+      </w:pPr>
+      <w:rPr>
         <w:rFonts w:ascii="Symbol" w:hAnsi="Symbol" w:hint="default"/>
       </w:rPr>
     </w:lvl>
-    <w:lvl w:ilvl="1" w:tplc="04090003" w:tentative="1">
+    <w:lvl w:ilvl="4" w:tplc="04090003" w:tentative="1">
       <w:start w:val="1"/>
       <w:numFmt w:val="bullet"/>
       <w:lvlText w:val="o"/>
       <w:lvlJc w:val="left"/>
       <w:pPr>
-        <w:ind w:left="1800" w:hanging="360"/>
+        <w:ind w:left="3240" w:hanging="360"/>
       </w:pPr>
       <w:rPr>
         <w:rFonts w:ascii="Courier New" w:hAnsi="Courier New" w:cs="Courier New" w:hint="default"/>
       </w:rPr>
     </w:lvl>
-    <w:lvl w:ilvl="2" w:tplc="04090005" w:tentative="1">
+    <w:lvl w:ilvl="5" w:tplc="04090005" w:tentative="1">
       <w:start w:val="1"/>
       <w:numFmt w:val="bullet"/>
       <w:lvlText w:val=""/>
       <w:lvlJc w:val="left"/>
       <w:pPr>
-        <w:ind w:left="2520" w:hanging="360"/>
+        <w:ind w:left="3960" w:hanging="360"/>
       </w:pPr>
       <w:rPr>
         <w:rFonts w:ascii="Wingdings" w:hAnsi="Wingdings" w:hint="default"/>
       </w:rPr>
     </w:lvl>
-    <w:lvl w:ilvl="3" w:tplc="04090001" w:tentative="1">
+    <w:lvl w:ilvl="6" w:tplc="04090001" w:tentative="1">
       <w:start w:val="1"/>
       <w:numFmt w:val="bullet"/>
       <w:lvlText w:val=""/>
       <w:lvlJc w:val="left"/>
       <w:pPr>
-        <w:ind w:left="3240" w:hanging="360"/>
+        <w:ind w:left="4680" w:hanging="360"/>
       </w:pPr>
       <w:rPr>
         <w:rFonts w:ascii="Symbol" w:hAnsi="Symbol" w:hint="default"/>
       </w:rPr>
     </w:lvl>
-    <w:lvl w:ilvl="4" w:tplc="04090003" w:tentative="1">
+    <w:lvl w:ilvl="7" w:tplc="04090003" w:tentative="1">
       <w:start w:val="1"/>
       <w:numFmt w:val="bullet"/>
       <w:lvlText w:val="o"/>
       <w:lvlJc w:val="left"/>
       <w:pPr>
-        <w:ind w:left="3960" w:hanging="360"/>
+        <w:ind w:left="5400" w:hanging="360"/>
       </w:pPr>
       <w:rPr>
         <w:rFonts w:ascii="Courier New" w:hAnsi="Courier New" w:cs="Courier New" w:hint="default"/>
       </w:rPr>
     </w:lvl>
-    <w:lvl w:ilvl="5" w:tplc="04090005" w:tentative="1">
+    <w:lvl w:ilvl="8" w:tplc="04090005" w:tentative="1">
       <w:start w:val="1"/>
       <w:numFmt w:val="bullet"/>
       <w:lvlText w:val=""/>
       <w:lvlJc w:val="left"/>
       <w:pPr>
-        <w:ind w:left="4680" w:hanging="360"/>
+        <w:ind w:left="6120" w:hanging="360"/>
       </w:pPr>
       <w:rPr>
         <w:rFonts w:ascii="Wingdings" w:hAnsi="Wingdings" w:hint="default"/>
       </w:rPr>
     </w:lvl>
-    <w:lvl w:ilvl="6" w:tplc="04090001" w:tentative="1">
-      <w:start w:val="1"/>
-      <w:numFmt w:val="bullet"/>
-      <w:lvlText w:val=""/>
-      <w:lvlJc w:val="left"/>
-      <w:pPr>
-        <w:ind w:left="5400" w:hanging="360"/>
-      </w:pPr>
-      <w:rPr>
-        <w:rFonts w:ascii="Symbol" w:hAnsi="Symbol" w:hint="default"/>
-      </w:rPr>
-    </w:lvl>
-    <w:lvl w:ilvl="7" w:tplc="04090003" w:tentative="1">
-      <w:start w:val="1"/>
-      <w:numFmt w:val="bullet"/>
-      <w:lvlText w:val="o"/>
-      <w:lvlJc w:val="left"/>
-      <w:pPr>
-        <w:ind w:left="6120" w:hanging="360"/>
-      </w:pPr>
-      <w:rPr>
-        <w:rFonts w:ascii="Courier New" w:hAnsi="Courier New" w:cs="Courier New" w:hint="default"/>
-      </w:rPr>
-    </w:lvl>
-    <w:lvl w:ilvl="8" w:tplc="04090005" w:tentative="1">
-      <w:start w:val="1"/>
-      <w:numFmt w:val="bullet"/>
-      <w:lvlText w:val=""/>
-      <w:lvlJc w:val="left"/>
-      <w:pPr>
-        <w:ind w:left="6840" w:hanging="360"/>
-      </w:pPr>
-      <w:rPr>
-        <w:rFonts w:ascii="Wingdings" w:hAnsi="Wingdings" w:hint="default"/>
-      </w:rPr>
-    </w:lvl>
   </w:abstractNum>
-  <w:abstractNum w:abstractNumId="4" w15:restartNumberingAfterBreak="0">
+  <w:abstractNum w:abstractNumId="5" w15:restartNumberingAfterBreak="0">
     <w:nsid w:val="27CF5E57"/>
     <w:multiLevelType w:val="hybridMultilevel"/>
     <w:tmpl w:val="1B84038C"/>
@@ -1704,7 +1832,120 @@
       </w:rPr>
     </w:lvl>
   </w:abstractNum>
-  <w:abstractNum w:abstractNumId="5" w15:restartNumberingAfterBreak="0">
+  <w:abstractNum w:abstractNumId="6" w15:restartNumberingAfterBreak="0">
+    <w:nsid w:val="2B55123F"/>
+    <w:multiLevelType w:val="hybridMultilevel"/>
+    <w:tmpl w:val="492A31FC"/>
+    <w:lvl w:ilvl="0" w:tplc="04090001">
+      <w:start w:val="1"/>
+      <w:numFmt w:val="bullet"/>
+      <w:lvlText w:val=""/>
+      <w:lvlJc w:val="left"/>
+      <w:pPr>
+        <w:ind w:left="720" w:hanging="360"/>
+      </w:pPr>
+      <w:rPr>
+        <w:rFonts w:ascii="Symbol" w:hAnsi="Symbol" w:hint="default"/>
+      </w:rPr>
+    </w:lvl>
+    <w:lvl w:ilvl="1" w:tplc="04090003" w:tentative="1">
+      <w:start w:val="1"/>
+      <w:numFmt w:val="bullet"/>
+      <w:lvlText w:val="o"/>
+      <w:lvlJc w:val="left"/>
+      <w:pPr>
+        <w:ind w:left="1440" w:hanging="360"/>
+      </w:pPr>
+      <w:rPr>
+        <w:rFonts w:ascii="Courier New" w:hAnsi="Courier New" w:cs="Courier New" w:hint="default"/>
+      </w:rPr>
+    </w:lvl>
+    <w:lvl w:ilvl="2" w:tplc="04090005" w:tentative="1">
+      <w:start w:val="1"/>
+      <w:numFmt w:val="bullet"/>
+      <w:lvlText w:val=""/>
+      <w:lvlJc w:val="left"/>
+      <w:pPr>
+        <w:ind w:left="2160" w:hanging="360"/>
+      </w:pPr>
+      <w:rPr>
+        <w:rFonts w:ascii="Wingdings" w:hAnsi="Wingdings" w:hint="default"/>
+      </w:rPr>
+    </w:lvl>
+    <w:lvl w:ilvl="3" w:tplc="04090001" w:tentative="1">
+      <w:start w:val="1"/>
+      <w:numFmt w:val="bullet"/>
+      <w:lvlText w:val=""/>
+      <w:lvlJc w:val="left"/>
+      <w:pPr>
+        <w:ind w:left="2880" w:hanging="360"/>
+      </w:pPr>
+      <w:rPr>
+        <w:rFonts w:ascii="Symbol" w:hAnsi="Symbol" w:hint="default"/>
+      </w:rPr>
+    </w:lvl>
+    <w:lvl w:ilvl="4" w:tplc="04090003" w:tentative="1">
+      <w:start w:val="1"/>
+      <w:numFmt w:val="bullet"/>
+      <w:lvlText w:val="o"/>
+      <w:lvlJc w:val="left"/>
+      <w:pPr>
+        <w:ind w:left="3600" w:hanging="360"/>
+      </w:pPr>
+      <w:rPr>
+        <w:rFonts w:ascii="Courier New" w:hAnsi="Courier New" w:cs="Courier New" w:hint="default"/>
+      </w:rPr>
+    </w:lvl>
+    <w:lvl w:ilvl="5" w:tplc="04090005" w:tentative="1">
+      <w:start w:val="1"/>
+      <w:numFmt w:val="bullet"/>
+      <w:lvlText w:val=""/>
+      <w:lvlJc w:val="left"/>
+      <w:pPr>
+        <w:ind w:left="4320" w:hanging="360"/>
+      </w:pPr>
+      <w:rPr>
+        <w:rFonts w:ascii="Wingdings" w:hAnsi="Wingdings" w:hint="default"/>
+      </w:rPr>
+    </w:lvl>
+    <w:lvl w:ilvl="6" w:tplc="04090001" w:tentative="1">
+      <w:start w:val="1"/>
+      <w:numFmt w:val="bullet"/>
+      <w:lvlText w:val=""/>
+      <w:lvlJc w:val="left"/>
+      <w:pPr>
+        <w:ind w:left="5040" w:hanging="360"/>
+      </w:pPr>
+      <w:rPr>
+        <w:rFonts w:ascii="Symbol" w:hAnsi="Symbol" w:hint="default"/>
+      </w:rPr>
+    </w:lvl>
+    <w:lvl w:ilvl="7" w:tplc="04090003" w:tentative="1">
+      <w:start w:val="1"/>
+      <w:numFmt w:val="bullet"/>
+      <w:lvlText w:val="o"/>
+      <w:lvlJc w:val="left"/>
+      <w:pPr>
+        <w:ind w:left="5760" w:hanging="360"/>
+      </w:pPr>
+      <w:rPr>
+        <w:rFonts w:ascii="Courier New" w:hAnsi="Courier New" w:cs="Courier New" w:hint="default"/>
+      </w:rPr>
+    </w:lvl>
+    <w:lvl w:ilvl="8" w:tplc="04090005" w:tentative="1">
+      <w:start w:val="1"/>
+      <w:numFmt w:val="bullet"/>
+      <w:lvlText w:val=""/>
+      <w:lvlJc w:val="left"/>
+      <w:pPr>
+        <w:ind w:left="6480" w:hanging="360"/>
+      </w:pPr>
+      <w:rPr>
+        <w:rFonts w:ascii="Wingdings" w:hAnsi="Wingdings" w:hint="default"/>
+      </w:rPr>
+    </w:lvl>
+  </w:abstractNum>
+  <w:abstractNum w:abstractNumId="7" w15:restartNumberingAfterBreak="0">
     <w:nsid w:val="2B55133A"/>
     <w:multiLevelType w:val="hybridMultilevel"/>
     <w:tmpl w:val="B8F62FE4"/>
@@ -1817,7 +2058,233 @@
       </w:rPr>
     </w:lvl>
   </w:abstractNum>
-  <w:abstractNum w:abstractNumId="6" w15:restartNumberingAfterBreak="0">
+  <w:abstractNum w:abstractNumId="8" w15:restartNumberingAfterBreak="0">
+    <w:nsid w:val="393445DA"/>
+    <w:multiLevelType w:val="hybridMultilevel"/>
+    <w:tmpl w:val="153AA46A"/>
+    <w:lvl w:ilvl="0" w:tplc="04090001">
+      <w:start w:val="1"/>
+      <w:numFmt w:val="bullet"/>
+      <w:lvlText w:val=""/>
+      <w:lvlJc w:val="left"/>
+      <w:pPr>
+        <w:ind w:left="3600" w:hanging="360"/>
+      </w:pPr>
+      <w:rPr>
+        <w:rFonts w:ascii="Symbol" w:hAnsi="Symbol" w:hint="default"/>
+      </w:rPr>
+    </w:lvl>
+    <w:lvl w:ilvl="1" w:tplc="04090003" w:tentative="1">
+      <w:start w:val="1"/>
+      <w:numFmt w:val="bullet"/>
+      <w:lvlText w:val="o"/>
+      <w:lvlJc w:val="left"/>
+      <w:pPr>
+        <w:ind w:left="4320" w:hanging="360"/>
+      </w:pPr>
+      <w:rPr>
+        <w:rFonts w:ascii="Courier New" w:hAnsi="Courier New" w:cs="Courier New" w:hint="default"/>
+      </w:rPr>
+    </w:lvl>
+    <w:lvl w:ilvl="2" w:tplc="04090005" w:tentative="1">
+      <w:start w:val="1"/>
+      <w:numFmt w:val="bullet"/>
+      <w:lvlText w:val=""/>
+      <w:lvlJc w:val="left"/>
+      <w:pPr>
+        <w:ind w:left="5040" w:hanging="360"/>
+      </w:pPr>
+      <w:rPr>
+        <w:rFonts w:ascii="Wingdings" w:hAnsi="Wingdings" w:hint="default"/>
+      </w:rPr>
+    </w:lvl>
+    <w:lvl w:ilvl="3" w:tplc="04090001" w:tentative="1">
+      <w:start w:val="1"/>
+      <w:numFmt w:val="bullet"/>
+      <w:lvlText w:val=""/>
+      <w:lvlJc w:val="left"/>
+      <w:pPr>
+        <w:ind w:left="5760" w:hanging="360"/>
+      </w:pPr>
+      <w:rPr>
+        <w:rFonts w:ascii="Symbol" w:hAnsi="Symbol" w:hint="default"/>
+      </w:rPr>
+    </w:lvl>
+    <w:lvl w:ilvl="4" w:tplc="04090003" w:tentative="1">
+      <w:start w:val="1"/>
+      <w:numFmt w:val="bullet"/>
+      <w:lvlText w:val="o"/>
+      <w:lvlJc w:val="left"/>
+      <w:pPr>
+        <w:ind w:left="6480" w:hanging="360"/>
+      </w:pPr>
+      <w:rPr>
+        <w:rFonts w:ascii="Courier New" w:hAnsi="Courier New" w:cs="Courier New" w:hint="default"/>
+      </w:rPr>
+    </w:lvl>
+    <w:lvl w:ilvl="5" w:tplc="04090005" w:tentative="1">
+      <w:start w:val="1"/>
+      <w:numFmt w:val="bullet"/>
+      <w:lvlText w:val=""/>
+      <w:lvlJc w:val="left"/>
+      <w:pPr>
+        <w:ind w:left="7200" w:hanging="360"/>
+      </w:pPr>
+      <w:rPr>
+        <w:rFonts w:ascii="Wingdings" w:hAnsi="Wingdings" w:hint="default"/>
+      </w:rPr>
+    </w:lvl>
+    <w:lvl w:ilvl="6" w:tplc="04090001" w:tentative="1">
+      <w:start w:val="1"/>
+      <w:numFmt w:val="bullet"/>
+      <w:lvlText w:val=""/>
+      <w:lvlJc w:val="left"/>
+      <w:pPr>
+        <w:ind w:left="7920" w:hanging="360"/>
+      </w:pPr>
+      <w:rPr>
+        <w:rFonts w:ascii="Symbol" w:hAnsi="Symbol" w:hint="default"/>
+      </w:rPr>
+    </w:lvl>
+    <w:lvl w:ilvl="7" w:tplc="04090003" w:tentative="1">
+      <w:start w:val="1"/>
+      <w:numFmt w:val="bullet"/>
+      <w:lvlText w:val="o"/>
+      <w:lvlJc w:val="left"/>
+      <w:pPr>
+        <w:ind w:left="8640" w:hanging="360"/>
+      </w:pPr>
+      <w:rPr>
+        <w:rFonts w:ascii="Courier New" w:hAnsi="Courier New" w:cs="Courier New" w:hint="default"/>
+      </w:rPr>
+    </w:lvl>
+    <w:lvl w:ilvl="8" w:tplc="04090005" w:tentative="1">
+      <w:start w:val="1"/>
+      <w:numFmt w:val="bullet"/>
+      <w:lvlText w:val=""/>
+      <w:lvlJc w:val="left"/>
+      <w:pPr>
+        <w:ind w:left="9360" w:hanging="360"/>
+      </w:pPr>
+      <w:rPr>
+        <w:rFonts w:ascii="Wingdings" w:hAnsi="Wingdings" w:hint="default"/>
+      </w:rPr>
+    </w:lvl>
+  </w:abstractNum>
+  <w:abstractNum w:abstractNumId="9" w15:restartNumberingAfterBreak="0">
+    <w:nsid w:val="3A7D0DA0"/>
+    <w:multiLevelType w:val="hybridMultilevel"/>
+    <w:tmpl w:val="B74A28D4"/>
+    <w:lvl w:ilvl="0" w:tplc="04090001">
+      <w:start w:val="1"/>
+      <w:numFmt w:val="bullet"/>
+      <w:lvlText w:val=""/>
+      <w:lvlJc w:val="left"/>
+      <w:pPr>
+        <w:ind w:left="720" w:hanging="360"/>
+      </w:pPr>
+      <w:rPr>
+        <w:rFonts w:ascii="Symbol" w:hAnsi="Symbol" w:hint="default"/>
+      </w:rPr>
+    </w:lvl>
+    <w:lvl w:ilvl="1" w:tplc="04090003" w:tentative="1">
+      <w:start w:val="1"/>
+      <w:numFmt w:val="bullet"/>
+      <w:lvlText w:val="o"/>
+      <w:lvlJc w:val="left"/>
+      <w:pPr>
+        <w:ind w:left="1440" w:hanging="360"/>
+      </w:pPr>
+      <w:rPr>
+        <w:rFonts w:ascii="Courier New" w:hAnsi="Courier New" w:cs="Courier New" w:hint="default"/>
+      </w:rPr>
+    </w:lvl>
+    <w:lvl w:ilvl="2" w:tplc="04090005" w:tentative="1">
+      <w:start w:val="1"/>
+      <w:numFmt w:val="bullet"/>
+      <w:lvlText w:val=""/>
+      <w:lvlJc w:val="left"/>
+      <w:pPr>
+        <w:ind w:left="2160" w:hanging="360"/>
+      </w:pPr>
+      <w:rPr>
+        <w:rFonts w:ascii="Wingdings" w:hAnsi="Wingdings" w:hint="default"/>
+      </w:rPr>
+    </w:lvl>
+    <w:lvl w:ilvl="3" w:tplc="04090001" w:tentative="1">
+      <w:start w:val="1"/>
+      <w:numFmt w:val="bullet"/>
+      <w:lvlText w:val=""/>
+      <w:lvlJc w:val="left"/>
+      <w:pPr>
+        <w:ind w:left="2880" w:hanging="360"/>
+      </w:pPr>
+      <w:rPr>
+        <w:rFonts w:ascii="Symbol" w:hAnsi="Symbol" w:hint="default"/>
+      </w:rPr>
+    </w:lvl>
+    <w:lvl w:ilvl="4" w:tplc="04090003" w:tentative="1">
+      <w:start w:val="1"/>
+      <w:numFmt w:val="bullet"/>
+      <w:lvlText w:val="o"/>
+      <w:lvlJc w:val="left"/>
+      <w:pPr>
+        <w:ind w:left="3600" w:hanging="360"/>
+      </w:pPr>
+      <w:rPr>
+        <w:rFonts w:ascii="Courier New" w:hAnsi="Courier New" w:cs="Courier New" w:hint="default"/>
+      </w:rPr>
+    </w:lvl>
+    <w:lvl w:ilvl="5" w:tplc="04090005" w:tentative="1">
+      <w:start w:val="1"/>
+      <w:numFmt w:val="bullet"/>
+      <w:lvlText w:val=""/>
+      <w:lvlJc w:val="left"/>
+      <w:pPr>
+        <w:ind w:left="4320" w:hanging="360"/>
+      </w:pPr>
+      <w:rPr>
+        <w:rFonts w:ascii="Wingdings" w:hAnsi="Wingdings" w:hint="default"/>
+      </w:rPr>
+    </w:lvl>
+    <w:lvl w:ilvl="6" w:tplc="04090001" w:tentative="1">
+      <w:start w:val="1"/>
+      <w:numFmt w:val="bullet"/>
+      <w:lvlText w:val=""/>
+      <w:lvlJc w:val="left"/>
+      <w:pPr>
+        <w:ind w:left="5040" w:hanging="360"/>
+      </w:pPr>
+      <w:rPr>
+        <w:rFonts w:ascii="Symbol" w:hAnsi="Symbol" w:hint="default"/>
+      </w:rPr>
+    </w:lvl>
+    <w:lvl w:ilvl="7" w:tplc="04090003" w:tentative="1">
+      <w:start w:val="1"/>
+      <w:numFmt w:val="bullet"/>
+      <w:lvlText w:val="o"/>
+      <w:lvlJc w:val="left"/>
+      <w:pPr>
+        <w:ind w:left="5760" w:hanging="360"/>
+      </w:pPr>
+      <w:rPr>
+        <w:rFonts w:ascii="Courier New" w:hAnsi="Courier New" w:cs="Courier New" w:hint="default"/>
+      </w:rPr>
+    </w:lvl>
+    <w:lvl w:ilvl="8" w:tplc="04090005" w:tentative="1">
+      <w:start w:val="1"/>
+      <w:numFmt w:val="bullet"/>
+      <w:lvlText w:val=""/>
+      <w:lvlJc w:val="left"/>
+      <w:pPr>
+        <w:ind w:left="6480" w:hanging="360"/>
+      </w:pPr>
+      <w:rPr>
+        <w:rFonts w:ascii="Wingdings" w:hAnsi="Wingdings" w:hint="default"/>
+      </w:rPr>
+    </w:lvl>
+  </w:abstractNum>
+  <w:abstractNum w:abstractNumId="10" w15:restartNumberingAfterBreak="0">
     <w:nsid w:val="40011FAD"/>
     <w:multiLevelType w:val="hybridMultilevel"/>
     <w:tmpl w:val="D4DCAD0C"/>
@@ -1903,7 +2370,7 @@
       </w:pPr>
     </w:lvl>
   </w:abstractNum>
-  <w:abstractNum w:abstractNumId="7" w15:restartNumberingAfterBreak="0">
+  <w:abstractNum w:abstractNumId="11" w15:restartNumberingAfterBreak="0">
     <w:nsid w:val="43C80ABC"/>
     <w:multiLevelType w:val="hybridMultilevel"/>
     <w:tmpl w:val="132CF66C"/>
@@ -1989,7 +2456,7 @@
       </w:pPr>
     </w:lvl>
   </w:abstractNum>
-  <w:abstractNum w:abstractNumId="8" w15:restartNumberingAfterBreak="0">
+  <w:abstractNum w:abstractNumId="12" w15:restartNumberingAfterBreak="0">
     <w:nsid w:val="44360488"/>
     <w:multiLevelType w:val="hybridMultilevel"/>
     <w:tmpl w:val="07ACA4DE"/>
@@ -2102,7 +2569,7 @@
       </w:rPr>
     </w:lvl>
   </w:abstractNum>
-  <w:abstractNum w:abstractNumId="9" w15:restartNumberingAfterBreak="0">
+  <w:abstractNum w:abstractNumId="13" w15:restartNumberingAfterBreak="0">
     <w:nsid w:val="4A055F49"/>
     <w:multiLevelType w:val="hybridMultilevel"/>
     <w:tmpl w:val="6AD02678"/>
@@ -2215,7 +2682,7 @@
       </w:rPr>
     </w:lvl>
   </w:abstractNum>
-  <w:abstractNum w:abstractNumId="10" w15:restartNumberingAfterBreak="0">
+  <w:abstractNum w:abstractNumId="14" w15:restartNumberingAfterBreak="0">
     <w:nsid w:val="4D1D25A2"/>
     <w:multiLevelType w:val="hybridMultilevel"/>
     <w:tmpl w:val="4D5C35CA"/>
@@ -2304,7 +2771,7 @@
       </w:pPr>
     </w:lvl>
   </w:abstractNum>
-  <w:abstractNum w:abstractNumId="11" w15:restartNumberingAfterBreak="0">
+  <w:abstractNum w:abstractNumId="15" w15:restartNumberingAfterBreak="0">
     <w:nsid w:val="4DE22B10"/>
     <w:multiLevelType w:val="hybridMultilevel"/>
     <w:tmpl w:val="7EF05642"/>
@@ -2417,7 +2884,346 @@
       </w:rPr>
     </w:lvl>
   </w:abstractNum>
-  <w:abstractNum w:abstractNumId="12" w15:restartNumberingAfterBreak="0">
+  <w:abstractNum w:abstractNumId="16" w15:restartNumberingAfterBreak="0">
+    <w:nsid w:val="552E0743"/>
+    <w:multiLevelType w:val="hybridMultilevel"/>
+    <w:tmpl w:val="A6E6486C"/>
+    <w:lvl w:ilvl="0" w:tplc="04090001">
+      <w:start w:val="1"/>
+      <w:numFmt w:val="bullet"/>
+      <w:lvlText w:val=""/>
+      <w:lvlJc w:val="left"/>
+      <w:pPr>
+        <w:ind w:left="720" w:hanging="360"/>
+      </w:pPr>
+      <w:rPr>
+        <w:rFonts w:ascii="Symbol" w:hAnsi="Symbol" w:hint="default"/>
+      </w:rPr>
+    </w:lvl>
+    <w:lvl w:ilvl="1" w:tplc="04090003" w:tentative="1">
+      <w:start w:val="1"/>
+      <w:numFmt w:val="bullet"/>
+      <w:lvlText w:val="o"/>
+      <w:lvlJc w:val="left"/>
+      <w:pPr>
+        <w:ind w:left="1440" w:hanging="360"/>
+      </w:pPr>
+      <w:rPr>
+        <w:rFonts w:ascii="Courier New" w:hAnsi="Courier New" w:cs="Courier New" w:hint="default"/>
+      </w:rPr>
+    </w:lvl>
+    <w:lvl w:ilvl="2" w:tplc="04090005" w:tentative="1">
+      <w:start w:val="1"/>
+      <w:numFmt w:val="bullet"/>
+      <w:lvlText w:val=""/>
+      <w:lvlJc w:val="left"/>
+      <w:pPr>
+        <w:ind w:left="2160" w:hanging="360"/>
+      </w:pPr>
+      <w:rPr>
+        <w:rFonts w:ascii="Wingdings" w:hAnsi="Wingdings" w:hint="default"/>
+      </w:rPr>
+    </w:lvl>
+    <w:lvl w:ilvl="3" w:tplc="04090001" w:tentative="1">
+      <w:start w:val="1"/>
+      <w:numFmt w:val="bullet"/>
+      <w:lvlText w:val=""/>
+      <w:lvlJc w:val="left"/>
+      <w:pPr>
+        <w:ind w:left="2880" w:hanging="360"/>
+      </w:pPr>
+      <w:rPr>
+        <w:rFonts w:ascii="Symbol" w:hAnsi="Symbol" w:hint="default"/>
+      </w:rPr>
+    </w:lvl>
+    <w:lvl w:ilvl="4" w:tplc="04090003" w:tentative="1">
+      <w:start w:val="1"/>
+      <w:numFmt w:val="bullet"/>
+      <w:lvlText w:val="o"/>
+      <w:lvlJc w:val="left"/>
+      <w:pPr>
+        <w:ind w:left="3600" w:hanging="360"/>
+      </w:pPr>
+      <w:rPr>
+        <w:rFonts w:ascii="Courier New" w:hAnsi="Courier New" w:cs="Courier New" w:hint="default"/>
+      </w:rPr>
+    </w:lvl>
+    <w:lvl w:ilvl="5" w:tplc="04090005" w:tentative="1">
+      <w:start w:val="1"/>
+      <w:numFmt w:val="bullet"/>
+      <w:lvlText w:val=""/>
+      <w:lvlJc w:val="left"/>
+      <w:pPr>
+        <w:ind w:left="4320" w:hanging="360"/>
+      </w:pPr>
+      <w:rPr>
+        <w:rFonts w:ascii="Wingdings" w:hAnsi="Wingdings" w:hint="default"/>
+      </w:rPr>
+    </w:lvl>
+    <w:lvl w:ilvl="6" w:tplc="04090001" w:tentative="1">
+      <w:start w:val="1"/>
+      <w:numFmt w:val="bullet"/>
+      <w:lvlText w:val=""/>
+      <w:lvlJc w:val="left"/>
+      <w:pPr>
+        <w:ind w:left="5040" w:hanging="360"/>
+      </w:pPr>
+      <w:rPr>
+        <w:rFonts w:ascii="Symbol" w:hAnsi="Symbol" w:hint="default"/>
+      </w:rPr>
+    </w:lvl>
+    <w:lvl w:ilvl="7" w:tplc="04090003" w:tentative="1">
+      <w:start w:val="1"/>
+      <w:numFmt w:val="bullet"/>
+      <w:lvlText w:val="o"/>
+      <w:lvlJc w:val="left"/>
+      <w:pPr>
+        <w:ind w:left="5760" w:hanging="360"/>
+      </w:pPr>
+      <w:rPr>
+        <w:rFonts w:ascii="Courier New" w:hAnsi="Courier New" w:cs="Courier New" w:hint="default"/>
+      </w:rPr>
+    </w:lvl>
+    <w:lvl w:ilvl="8" w:tplc="04090005" w:tentative="1">
+      <w:start w:val="1"/>
+      <w:numFmt w:val="bullet"/>
+      <w:lvlText w:val=""/>
+      <w:lvlJc w:val="left"/>
+      <w:pPr>
+        <w:ind w:left="6480" w:hanging="360"/>
+      </w:pPr>
+      <w:rPr>
+        <w:rFonts w:ascii="Wingdings" w:hAnsi="Wingdings" w:hint="default"/>
+      </w:rPr>
+    </w:lvl>
+  </w:abstractNum>
+  <w:abstractNum w:abstractNumId="17" w15:restartNumberingAfterBreak="0">
+    <w:nsid w:val="57760FAA"/>
+    <w:multiLevelType w:val="hybridMultilevel"/>
+    <w:tmpl w:val="2160DAC0"/>
+    <w:lvl w:ilvl="0" w:tplc="04090001">
+      <w:start w:val="1"/>
+      <w:numFmt w:val="bullet"/>
+      <w:lvlText w:val=""/>
+      <w:lvlJc w:val="left"/>
+      <w:pPr>
+        <w:ind w:left="360" w:hanging="360"/>
+      </w:pPr>
+      <w:rPr>
+        <w:rFonts w:ascii="Symbol" w:hAnsi="Symbol" w:hint="default"/>
+      </w:rPr>
+    </w:lvl>
+    <w:lvl w:ilvl="1" w:tplc="04090003" w:tentative="1">
+      <w:start w:val="1"/>
+      <w:numFmt w:val="bullet"/>
+      <w:lvlText w:val="o"/>
+      <w:lvlJc w:val="left"/>
+      <w:pPr>
+        <w:ind w:left="1080" w:hanging="360"/>
+      </w:pPr>
+      <w:rPr>
+        <w:rFonts w:ascii="Courier New" w:hAnsi="Courier New" w:cs="Courier New" w:hint="default"/>
+      </w:rPr>
+    </w:lvl>
+    <w:lvl w:ilvl="2" w:tplc="04090005" w:tentative="1">
+      <w:start w:val="1"/>
+      <w:numFmt w:val="bullet"/>
+      <w:lvlText w:val=""/>
+      <w:lvlJc w:val="left"/>
+      <w:pPr>
+        <w:ind w:left="1800" w:hanging="360"/>
+      </w:pPr>
+      <w:rPr>
+        <w:rFonts w:ascii="Wingdings" w:hAnsi="Wingdings" w:hint="default"/>
+      </w:rPr>
+    </w:lvl>
+    <w:lvl w:ilvl="3" w:tplc="04090001" w:tentative="1">
+      <w:start w:val="1"/>
+      <w:numFmt w:val="bullet"/>
+      <w:lvlText w:val=""/>
+      <w:lvlJc w:val="left"/>
+      <w:pPr>
+        <w:ind w:left="2520" w:hanging="360"/>
+      </w:pPr>
+      <w:rPr>
+        <w:rFonts w:ascii="Symbol" w:hAnsi="Symbol" w:hint="default"/>
+      </w:rPr>
+    </w:lvl>
+    <w:lvl w:ilvl="4" w:tplc="04090003" w:tentative="1">
+      <w:start w:val="1"/>
+      <w:numFmt w:val="bullet"/>
+      <w:lvlText w:val="o"/>
+      <w:lvlJc w:val="left"/>
+      <w:pPr>
+        <w:ind w:left="3240" w:hanging="360"/>
+      </w:pPr>
+      <w:rPr>
+        <w:rFonts w:ascii="Courier New" w:hAnsi="Courier New" w:cs="Courier New" w:hint="default"/>
+      </w:rPr>
+    </w:lvl>
+    <w:lvl w:ilvl="5" w:tplc="04090005" w:tentative="1">
+      <w:start w:val="1"/>
+      <w:numFmt w:val="bullet"/>
+      <w:lvlText w:val=""/>
+      <w:lvlJc w:val="left"/>
+      <w:pPr>
+        <w:ind w:left="3960" w:hanging="360"/>
+      </w:pPr>
+      <w:rPr>
+        <w:rFonts w:ascii="Wingdings" w:hAnsi="Wingdings" w:hint="default"/>
+      </w:rPr>
+    </w:lvl>
+    <w:lvl w:ilvl="6" w:tplc="04090001" w:tentative="1">
+      <w:start w:val="1"/>
+      <w:numFmt w:val="bullet"/>
+      <w:lvlText w:val=""/>
+      <w:lvlJc w:val="left"/>
+      <w:pPr>
+        <w:ind w:left="4680" w:hanging="360"/>
+      </w:pPr>
+      <w:rPr>
+        <w:rFonts w:ascii="Symbol" w:hAnsi="Symbol" w:hint="default"/>
+      </w:rPr>
+    </w:lvl>
+    <w:lvl w:ilvl="7" w:tplc="04090003" w:tentative="1">
+      <w:start w:val="1"/>
+      <w:numFmt w:val="bullet"/>
+      <w:lvlText w:val="o"/>
+      <w:lvlJc w:val="left"/>
+      <w:pPr>
+        <w:ind w:left="5400" w:hanging="360"/>
+      </w:pPr>
+      <w:rPr>
+        <w:rFonts w:ascii="Courier New" w:hAnsi="Courier New" w:cs="Courier New" w:hint="default"/>
+      </w:rPr>
+    </w:lvl>
+    <w:lvl w:ilvl="8" w:tplc="04090005" w:tentative="1">
+      <w:start w:val="1"/>
+      <w:numFmt w:val="bullet"/>
+      <w:lvlText w:val=""/>
+      <w:lvlJc w:val="left"/>
+      <w:pPr>
+        <w:ind w:left="6120" w:hanging="360"/>
+      </w:pPr>
+      <w:rPr>
+        <w:rFonts w:ascii="Wingdings" w:hAnsi="Wingdings" w:hint="default"/>
+      </w:rPr>
+    </w:lvl>
+  </w:abstractNum>
+  <w:abstractNum w:abstractNumId="18" w15:restartNumberingAfterBreak="0">
+    <w:nsid w:val="5C805F46"/>
+    <w:multiLevelType w:val="hybridMultilevel"/>
+    <w:tmpl w:val="74067A72"/>
+    <w:lvl w:ilvl="0" w:tplc="04090001">
+      <w:start w:val="1"/>
+      <w:numFmt w:val="bullet"/>
+      <w:lvlText w:val=""/>
+      <w:lvlJc w:val="left"/>
+      <w:pPr>
+        <w:ind w:left="720" w:hanging="360"/>
+      </w:pPr>
+      <w:rPr>
+        <w:rFonts w:ascii="Symbol" w:hAnsi="Symbol" w:hint="default"/>
+      </w:rPr>
+    </w:lvl>
+    <w:lvl w:ilvl="1" w:tplc="04090003" w:tentative="1">
+      <w:start w:val="1"/>
+      <w:numFmt w:val="bullet"/>
+      <w:lvlText w:val="o"/>
+      <w:lvlJc w:val="left"/>
+      <w:pPr>
+        <w:ind w:left="1440" w:hanging="360"/>
+      </w:pPr>
+      <w:rPr>
+        <w:rFonts w:ascii="Courier New" w:hAnsi="Courier New" w:cs="Courier New" w:hint="default"/>
+      </w:rPr>
+    </w:lvl>
+    <w:lvl w:ilvl="2" w:tplc="04090005" w:tentative="1">
+      <w:start w:val="1"/>
+      <w:numFmt w:val="bullet"/>
+      <w:lvlText w:val=""/>
+      <w:lvlJc w:val="left"/>
+      <w:pPr>
+        <w:ind w:left="2160" w:hanging="360"/>
+      </w:pPr>
+      <w:rPr>
+        <w:rFonts w:ascii="Wingdings" w:hAnsi="Wingdings" w:hint="default"/>
+      </w:rPr>
+    </w:lvl>
+    <w:lvl w:ilvl="3" w:tplc="04090001" w:tentative="1">
+      <w:start w:val="1"/>
+      <w:numFmt w:val="bullet"/>
+      <w:lvlText w:val=""/>
+      <w:lvlJc w:val="left"/>
+      <w:pPr>
+        <w:ind w:left="2880" w:hanging="360"/>
+      </w:pPr>
+      <w:rPr>
+        <w:rFonts w:ascii="Symbol" w:hAnsi="Symbol" w:hint="default"/>
+      </w:rPr>
+    </w:lvl>
+    <w:lvl w:ilvl="4" w:tplc="04090003" w:tentative="1">
+      <w:start w:val="1"/>
+      <w:numFmt w:val="bullet"/>
+      <w:lvlText w:val="o"/>
+      <w:lvlJc w:val="left"/>
+      <w:pPr>
+        <w:ind w:left="3600" w:hanging="360"/>
+      </w:pPr>
+      <w:rPr>
+        <w:rFonts w:ascii="Courier New" w:hAnsi="Courier New" w:cs="Courier New" w:hint="default"/>
+      </w:rPr>
+    </w:lvl>
+    <w:lvl w:ilvl="5" w:tplc="04090005" w:tentative="1">
+      <w:start w:val="1"/>
+      <w:numFmt w:val="bullet"/>
+      <w:lvlText w:val=""/>
+      <w:lvlJc w:val="left"/>
+      <w:pPr>
+        <w:ind w:left="4320" w:hanging="360"/>
+      </w:pPr>
+      <w:rPr>
+        <w:rFonts w:ascii="Wingdings" w:hAnsi="Wingdings" w:hint="default"/>
+      </w:rPr>
+    </w:lvl>
+    <w:lvl w:ilvl="6" w:tplc="04090001" w:tentative="1">
+      <w:start w:val="1"/>
+      <w:numFmt w:val="bullet"/>
+      <w:lvlText w:val=""/>
+      <w:lvlJc w:val="left"/>
+      <w:pPr>
+        <w:ind w:left="5040" w:hanging="360"/>
+      </w:pPr>
+      <w:rPr>
+        <w:rFonts w:ascii="Symbol" w:hAnsi="Symbol" w:hint="default"/>
+      </w:rPr>
+    </w:lvl>
+    <w:lvl w:ilvl="7" w:tplc="04090003" w:tentative="1">
+      <w:start w:val="1"/>
+      <w:numFmt w:val="bullet"/>
+      <w:lvlText w:val="o"/>
+      <w:lvlJc w:val="left"/>
+      <w:pPr>
+        <w:ind w:left="5760" w:hanging="360"/>
+      </w:pPr>
+      <w:rPr>
+        <w:rFonts w:ascii="Courier New" w:hAnsi="Courier New" w:cs="Courier New" w:hint="default"/>
+      </w:rPr>
+    </w:lvl>
+    <w:lvl w:ilvl="8" w:tplc="04090005" w:tentative="1">
+      <w:start w:val="1"/>
+      <w:numFmt w:val="bullet"/>
+      <w:lvlText w:val=""/>
+      <w:lvlJc w:val="left"/>
+      <w:pPr>
+        <w:ind w:left="6480" w:hanging="360"/>
+      </w:pPr>
+      <w:rPr>
+        <w:rFonts w:ascii="Wingdings" w:hAnsi="Wingdings" w:hint="default"/>
+      </w:rPr>
+    </w:lvl>
+  </w:abstractNum>
+  <w:abstractNum w:abstractNumId="19" w15:restartNumberingAfterBreak="0">
     <w:nsid w:val="5C932FF9"/>
     <w:multiLevelType w:val="hybridMultilevel"/>
     <w:tmpl w:val="5FB052C0"/>
@@ -2530,7 +3336,7 @@
       </w:rPr>
     </w:lvl>
   </w:abstractNum>
-  <w:abstractNum w:abstractNumId="13" w15:restartNumberingAfterBreak="0">
+  <w:abstractNum w:abstractNumId="20" w15:restartNumberingAfterBreak="0">
     <w:nsid w:val="5DA67E15"/>
     <w:multiLevelType w:val="hybridMultilevel"/>
     <w:tmpl w:val="6498828A"/>
@@ -2742,7 +3548,120 @@
       </w:rPr>
     </w:lvl>
   </w:abstractNum>
-  <w:abstractNum w:abstractNumId="14" w15:restartNumberingAfterBreak="0">
+  <w:abstractNum w:abstractNumId="21" w15:restartNumberingAfterBreak="0">
+    <w:nsid w:val="69C732F2"/>
+    <w:multiLevelType w:val="hybridMultilevel"/>
+    <w:tmpl w:val="50D6A974"/>
+    <w:lvl w:ilvl="0" w:tplc="04090001">
+      <w:start w:val="1"/>
+      <w:numFmt w:val="bullet"/>
+      <w:lvlText w:val=""/>
+      <w:lvlJc w:val="left"/>
+      <w:pPr>
+        <w:ind w:left="720" w:hanging="360"/>
+      </w:pPr>
+      <w:rPr>
+        <w:rFonts w:ascii="Symbol" w:hAnsi="Symbol" w:hint="default"/>
+      </w:rPr>
+    </w:lvl>
+    <w:lvl w:ilvl="1" w:tplc="04090003" w:tentative="1">
+      <w:start w:val="1"/>
+      <w:numFmt w:val="bullet"/>
+      <w:lvlText w:val="o"/>
+      <w:lvlJc w:val="left"/>
+      <w:pPr>
+        <w:ind w:left="1440" w:hanging="360"/>
+      </w:pPr>
+      <w:rPr>
+        <w:rFonts w:ascii="Courier New" w:hAnsi="Courier New" w:cs="Courier New" w:hint="default"/>
+      </w:rPr>
+    </w:lvl>
+    <w:lvl w:ilvl="2" w:tplc="04090005" w:tentative="1">
+      <w:start w:val="1"/>
+      <w:numFmt w:val="bullet"/>
+      <w:lvlText w:val=""/>
+      <w:lvlJc w:val="left"/>
+      <w:pPr>
+        <w:ind w:left="2160" w:hanging="360"/>
+      </w:pPr>
+      <w:rPr>
+        <w:rFonts w:ascii="Wingdings" w:hAnsi="Wingdings" w:hint="default"/>
+      </w:rPr>
+    </w:lvl>
+    <w:lvl w:ilvl="3" w:tplc="04090001">
+      <w:start w:val="1"/>
+      <w:numFmt w:val="bullet"/>
+      <w:lvlText w:val=""/>
+      <w:lvlJc w:val="left"/>
+      <w:pPr>
+        <w:ind w:left="2880" w:hanging="360"/>
+      </w:pPr>
+      <w:rPr>
+        <w:rFonts w:ascii="Symbol" w:hAnsi="Symbol" w:hint="default"/>
+      </w:rPr>
+    </w:lvl>
+    <w:lvl w:ilvl="4" w:tplc="04090003" w:tentative="1">
+      <w:start w:val="1"/>
+      <w:numFmt w:val="bullet"/>
+      <w:lvlText w:val="o"/>
+      <w:lvlJc w:val="left"/>
+      <w:pPr>
+        <w:ind w:left="3600" w:hanging="360"/>
+      </w:pPr>
+      <w:rPr>
+        <w:rFonts w:ascii="Courier New" w:hAnsi="Courier New" w:cs="Courier New" w:hint="default"/>
+      </w:rPr>
+    </w:lvl>
+    <w:lvl w:ilvl="5" w:tplc="04090005" w:tentative="1">
+      <w:start w:val="1"/>
+      <w:numFmt w:val="bullet"/>
+      <w:lvlText w:val=""/>
+      <w:lvlJc w:val="left"/>
+      <w:pPr>
+        <w:ind w:left="4320" w:hanging="360"/>
+      </w:pPr>
+      <w:rPr>
+        <w:rFonts w:ascii="Wingdings" w:hAnsi="Wingdings" w:hint="default"/>
+      </w:rPr>
+    </w:lvl>
+    <w:lvl w:ilvl="6" w:tplc="04090001" w:tentative="1">
+      <w:start w:val="1"/>
+      <w:numFmt w:val="bullet"/>
+      <w:lvlText w:val=""/>
+      <w:lvlJc w:val="left"/>
+      <w:pPr>
+        <w:ind w:left="5040" w:hanging="360"/>
+      </w:pPr>
+      <w:rPr>
+        <w:rFonts w:ascii="Symbol" w:hAnsi="Symbol" w:hint="default"/>
+      </w:rPr>
+    </w:lvl>
+    <w:lvl w:ilvl="7" w:tplc="04090003" w:tentative="1">
+      <w:start w:val="1"/>
+      <w:numFmt w:val="bullet"/>
+      <w:lvlText w:val="o"/>
+      <w:lvlJc w:val="left"/>
+      <w:pPr>
+        <w:ind w:left="5760" w:hanging="360"/>
+      </w:pPr>
+      <w:rPr>
+        <w:rFonts w:ascii="Courier New" w:hAnsi="Courier New" w:cs="Courier New" w:hint="default"/>
+      </w:rPr>
+    </w:lvl>
+    <w:lvl w:ilvl="8" w:tplc="04090005" w:tentative="1">
+      <w:start w:val="1"/>
+      <w:numFmt w:val="bullet"/>
+      <w:lvlText w:val=""/>
+      <w:lvlJc w:val="left"/>
+      <w:pPr>
+        <w:ind w:left="6480" w:hanging="360"/>
+      </w:pPr>
+      <w:rPr>
+        <w:rFonts w:ascii="Wingdings" w:hAnsi="Wingdings" w:hint="default"/>
+      </w:rPr>
+    </w:lvl>
+  </w:abstractNum>
+  <w:abstractNum w:abstractNumId="22" w15:restartNumberingAfterBreak="0">
     <w:nsid w:val="6F962DD0"/>
     <w:multiLevelType w:val="hybridMultilevel"/>
     <w:tmpl w:val="8DC4263A"/>
@@ -2856,37 +3775,37 @@
     </w:lvl>
   </w:abstractNum>
   <w:num w:numId="1">
-    <w:abstractNumId w:val="2"/>
+    <w:abstractNumId w:val="3"/>
   </w:num>
   <w:num w:numId="2">
-    <w:abstractNumId w:val="2"/>
+    <w:abstractNumId w:val="3"/>
   </w:num>
   <w:num w:numId="3">
-    <w:abstractNumId w:val="2"/>
+    <w:abstractNumId w:val="3"/>
   </w:num>
   <w:num w:numId="4">
-    <w:abstractNumId w:val="2"/>
+    <w:abstractNumId w:val="3"/>
   </w:num>
   <w:num w:numId="5">
-    <w:abstractNumId w:val="2"/>
+    <w:abstractNumId w:val="3"/>
   </w:num>
   <w:num w:numId="6">
-    <w:abstractNumId w:val="2"/>
+    <w:abstractNumId w:val="3"/>
   </w:num>
   <w:num w:numId="7">
-    <w:abstractNumId w:val="2"/>
+    <w:abstractNumId w:val="3"/>
   </w:num>
   <w:num w:numId="8">
-    <w:abstractNumId w:val="2"/>
+    <w:abstractNumId w:val="3"/>
   </w:num>
   <w:num w:numId="9">
-    <w:abstractNumId w:val="2"/>
+    <w:abstractNumId w:val="3"/>
   </w:num>
   <w:num w:numId="10">
-    <w:abstractNumId w:val="2"/>
+    <w:abstractNumId w:val="3"/>
   </w:num>
   <w:num w:numId="11">
-    <w:abstractNumId w:val="13"/>
+    <w:abstractNumId w:val="20"/>
     <w:lvlOverride w:ilvl="0">
       <w:startOverride w:val="1"/>
     </w:lvlOverride>
@@ -2916,43 +3835,67 @@
     </w:lvlOverride>
   </w:num>
   <w:num w:numId="12">
+    <w:abstractNumId w:val="10"/>
+  </w:num>
+  <w:num w:numId="13">
+    <w:abstractNumId w:val="14"/>
+  </w:num>
+  <w:num w:numId="14">
+    <w:abstractNumId w:val="1"/>
+  </w:num>
+  <w:num w:numId="15">
+    <w:abstractNumId w:val="22"/>
+  </w:num>
+  <w:num w:numId="16">
+    <w:abstractNumId w:val="2"/>
+  </w:num>
+  <w:num w:numId="17">
+    <w:abstractNumId w:val="5"/>
+  </w:num>
+  <w:num w:numId="18">
+    <w:abstractNumId w:val="13"/>
+  </w:num>
+  <w:num w:numId="19">
+    <w:abstractNumId w:val="15"/>
+  </w:num>
+  <w:num w:numId="20">
+    <w:abstractNumId w:val="19"/>
+  </w:num>
+  <w:num w:numId="21">
+    <w:abstractNumId w:val="7"/>
+  </w:num>
+  <w:num w:numId="22">
+    <w:abstractNumId w:val="12"/>
+  </w:num>
+  <w:num w:numId="23">
+    <w:abstractNumId w:val="4"/>
+  </w:num>
+  <w:num w:numId="24">
+    <w:abstractNumId w:val="11"/>
+  </w:num>
+  <w:num w:numId="25">
+    <w:abstractNumId w:val="17"/>
+  </w:num>
+  <w:num w:numId="26">
+    <w:abstractNumId w:val="21"/>
+  </w:num>
+  <w:num w:numId="27">
     <w:abstractNumId w:val="6"/>
   </w:num>
-  <w:num w:numId="13">
-    <w:abstractNumId w:val="10"/>
+  <w:num w:numId="28">
+    <w:abstractNumId w:val="9"/>
   </w:num>
-  <w:num w:numId="14">
+  <w:num w:numId="29">
+    <w:abstractNumId w:val="18"/>
+  </w:num>
+  <w:num w:numId="30">
     <w:abstractNumId w:val="0"/>
   </w:num>
-  <w:num w:numId="15">
-    <w:abstractNumId w:val="14"/>
-  </w:num>
-  <w:num w:numId="16">
-    <w:abstractNumId w:val="1"/>
-  </w:num>
-  <w:num w:numId="17">
-    <w:abstractNumId w:val="4"/>
-  </w:num>
-  <w:num w:numId="18">
-    <w:abstractNumId w:val="9"/>
-  </w:num>
-  <w:num w:numId="19">
-    <w:abstractNumId w:val="11"/>
-  </w:num>
-  <w:num w:numId="20">
-    <w:abstractNumId w:val="12"/>
-  </w:num>
-  <w:num w:numId="21">
-    <w:abstractNumId w:val="5"/>
-  </w:num>
-  <w:num w:numId="22">
+  <w:num w:numId="31">
     <w:abstractNumId w:val="8"/>
   </w:num>
-  <w:num w:numId="23">
-    <w:abstractNumId w:val="3"/>
-  </w:num>
-  <w:num w:numId="24">
-    <w:abstractNumId w:val="7"/>
+  <w:num w:numId="32">
+    <w:abstractNumId w:val="16"/>
   </w:num>
 </w:numbering>
 </file>
@@ -4858,7 +5801,7 @@
 </file>
 
 <file path=customXml/itemProps1.xml><?xml version="1.0" encoding="utf-8"?>
-<ds:datastoreItem xmlns:ds="http://schemas.openxmlformats.org/officeDocument/2006/customXml" ds:itemID="{F6CF3301-3ADC-494A-858A-CFA687AAF547}">
+<ds:datastoreItem xmlns:ds="http://schemas.openxmlformats.org/officeDocument/2006/customXml" ds:itemID="{882DAAE3-B534-47D6-A447-1308683C6528}">
   <ds:schemaRefs>
     <ds:schemaRef ds:uri="http://schemas.openxmlformats.org/officeDocument/2006/bibliography"/>
   </ds:schemaRefs>

</xml_diff>

<commit_message>
Started the core concept checklist
</commit_message>
<xml_diff>
--- a/CoreCodeConcepts/doc/core-code-concepts.docx
+++ b/CoreCodeConcepts/doc/core-code-concepts.docx
@@ -320,10 +320,7 @@
     </w:p>
     <w:p>
       <w:r>
-        <w:t xml:space="preserve">The purpose of this document is to provide a basic Computer Science </w:t>
-      </w:r>
-      <w:r>
-        <w:t>study guide</w:t>
+        <w:t>The purpose of this document is to provide a basic Computer Science study guide</w:t>
       </w:r>
       <w:r>
         <w:t xml:space="preserve"> to people who are taking</w:t>
@@ -517,26 +514,14 @@
       <w:r>
         <w:t xml:space="preserve">That said, I wouldn’t want to leave you hanging. That’s why I have a </w:t>
       </w:r>
-      <w:r>
-        <w:fldChar w:fldCharType="begin"/>
-      </w:r>
-      <w:r>
-        <w:instrText xml:space="preserve"> HYPERLINK "https://therenegadecoder.com/" </w:instrText>
-      </w:r>
-      <w:r>
-        <w:fldChar w:fldCharType="separate"/>
-      </w:r>
-      <w:r>
-        <w:rPr>
-          <w:rStyle w:val="Hyperlink"/>
-        </w:rPr>
-        <w:t>website</w:t>
-      </w:r>
-      <w:r>
-        <w:fldChar w:fldCharType="end"/>
-      </w:r>
-      <w:bookmarkStart w:id="0" w:name="_GoBack"/>
-      <w:bookmarkEnd w:id="0"/>
+      <w:hyperlink r:id="rId13" w:history="1">
+        <w:r>
+          <w:rPr>
+            <w:rStyle w:val="Hyperlink"/>
+          </w:rPr>
+          <w:t>website</w:t>
+        </w:r>
+      </w:hyperlink>
       <w:r>
         <w:t xml:space="preserve"> loaded with topics that go much further in depth than this document. If you visit, you should be able to find an explanation of just about every topic described in this document. If not, I’ve listed a few of my favorite go-to resources below</w:t>
       </w:r>
@@ -552,7 +537,7 @@
           <w:numId w:val="32"/>
         </w:numPr>
       </w:pPr>
-      <w:hyperlink r:id="rId13" w:history="1">
+      <w:hyperlink r:id="rId14" w:history="1">
         <w:proofErr w:type="spellStart"/>
         <w:r>
           <w:rPr>
@@ -579,13 +564,130 @@
       </w:r>
     </w:p>
     <w:p>
-      <w:pPr>
+      <w:r>
+        <w:t>The purpose of this section is to provide you with a way of measuring your progress as you study through the material. As you get comfortable with a particular topic, you can mark it as complete here.</w:t>
+      </w:r>
+    </w:p>
+    <w:p>
+      <w:pPr>
+        <w:pStyle w:val="ListParagraph"/>
+        <w:numPr>
+          <w:ilvl w:val="0"/>
+          <w:numId w:val="33"/>
+        </w:numPr>
         <w:rPr>
           <w:rFonts w:eastAsiaTheme="majorEastAsia"/>
         </w:rPr>
       </w:pPr>
       <w:r>
-        <w:t>The purpose of this section is to provide you with a way of measuring your progress as you study through the material. As you get comfortable with a particular topic, you can mark it as complete here.</w:t>
+        <w:t>Algorithms</w:t>
+      </w:r>
+    </w:p>
+    <w:p>
+      <w:pPr>
+        <w:pStyle w:val="ListParagraph"/>
+        <w:numPr>
+          <w:ilvl w:val="0"/>
+          <w:numId w:val="33"/>
+        </w:numPr>
+        <w:rPr>
+          <w:rFonts w:eastAsiaTheme="majorEastAsia"/>
+        </w:rPr>
+      </w:pPr>
+      <w:r>
+        <w:t>Artificial Intelligence</w:t>
+      </w:r>
+    </w:p>
+    <w:p>
+      <w:pPr>
+        <w:pStyle w:val="ListParagraph"/>
+        <w:numPr>
+          <w:ilvl w:val="0"/>
+          <w:numId w:val="33"/>
+        </w:numPr>
+        <w:rPr>
+          <w:rFonts w:eastAsiaTheme="majorEastAsia"/>
+        </w:rPr>
+      </w:pPr>
+      <w:r>
+        <w:t>Compilers &amp; Interpreters</w:t>
+      </w:r>
+    </w:p>
+    <w:p>
+      <w:pPr>
+        <w:pStyle w:val="ListParagraph"/>
+        <w:numPr>
+          <w:ilvl w:val="0"/>
+          <w:numId w:val="33"/>
+        </w:numPr>
+        <w:rPr>
+          <w:rFonts w:eastAsiaTheme="majorEastAsia"/>
+        </w:rPr>
+      </w:pPr>
+      <w:r>
+        <w:t>Computer Architecture</w:t>
+      </w:r>
+      <w:bookmarkStart w:id="0" w:name="_GoBack"/>
+      <w:bookmarkEnd w:id="0"/>
+    </w:p>
+    <w:p>
+      <w:pPr>
+        <w:pStyle w:val="ListParagraph"/>
+        <w:numPr>
+          <w:ilvl w:val="0"/>
+          <w:numId w:val="33"/>
+        </w:numPr>
+        <w:rPr>
+          <w:rFonts w:eastAsiaTheme="majorEastAsia"/>
+        </w:rPr>
+      </w:pPr>
+      <w:r>
+        <w:t>Data Structures</w:t>
+      </w:r>
+    </w:p>
+    <w:p>
+      <w:pPr>
+        <w:pStyle w:val="ListParagraph"/>
+        <w:numPr>
+          <w:ilvl w:val="0"/>
+          <w:numId w:val="33"/>
+        </w:numPr>
+        <w:rPr>
+          <w:rFonts w:eastAsiaTheme="majorEastAsia"/>
+        </w:rPr>
+      </w:pPr>
+      <w:r>
+        <w:t>Discrete Math</w:t>
+      </w:r>
+    </w:p>
+    <w:p>
+      <w:pPr>
+        <w:pStyle w:val="ListParagraph"/>
+        <w:numPr>
+          <w:ilvl w:val="0"/>
+          <w:numId w:val="33"/>
+        </w:numPr>
+        <w:rPr>
+          <w:rFonts w:eastAsiaTheme="majorEastAsia"/>
+        </w:rPr>
+      </w:pPr>
+      <w:r>
+        <w:t>Object Oriented Programming</w:t>
+      </w:r>
+    </w:p>
+    <w:p>
+      <w:pPr>
+        <w:pStyle w:val="ListParagraph"/>
+        <w:numPr>
+          <w:ilvl w:val="0"/>
+          <w:numId w:val="33"/>
+        </w:numPr>
+        <w:rPr>
+          <w:rFonts w:eastAsiaTheme="majorEastAsia"/>
+        </w:rPr>
+      </w:pPr>
+      <w:r>
+        <w:t>Operating Systems</w:t>
       </w:r>
       <w:r>
         <w:br w:type="page"/>
@@ -819,6 +921,17 @@
         <w:rPr>
           <w:b/>
         </w:rPr>
+        <w:t>Multithreading</w:t>
+      </w:r>
+      <w:r>
+        <w:t>: the ability of a processor to execute multiple sets of instructions concurrently while sharing the same resources</w:t>
+      </w:r>
+    </w:p>
+    <w:p>
+      <w:r>
+        <w:rPr>
+          <w:b/>
+        </w:rPr>
         <w:t>Polymorphism</w:t>
       </w:r>
       <w:r>
@@ -881,8 +994,8 @@
       </w:r>
     </w:p>
     <w:sectPr>
-      <w:headerReference w:type="first" r:id="rId14"/>
-      <w:footerReference w:type="first" r:id="rId15"/>
+      <w:headerReference w:type="first" r:id="rId15"/>
+      <w:footerReference w:type="first" r:id="rId16"/>
       <w:pgSz w:w="12240" w:h="15840" w:code="1"/>
       <w:pgMar w:top="1440" w:right="1440" w:bottom="1440" w:left="1440" w:header="720" w:footer="720" w:gutter="0"/>
       <w:pgNumType w:start="1"/>
@@ -3549,6 +3662,119 @@
     </w:lvl>
   </w:abstractNum>
   <w:abstractNum w:abstractNumId="21" w15:restartNumberingAfterBreak="0">
+    <w:nsid w:val="5FD9592D"/>
+    <w:multiLevelType w:val="hybridMultilevel"/>
+    <w:tmpl w:val="B198B19A"/>
+    <w:lvl w:ilvl="0" w:tplc="6B807DF6">
+      <w:start w:val="1"/>
+      <w:numFmt w:val="bullet"/>
+      <w:lvlText w:val=""/>
+      <w:lvlJc w:val="left"/>
+      <w:pPr>
+        <w:ind w:left="720" w:hanging="360"/>
+      </w:pPr>
+      <w:rPr>
+        <w:rFonts w:ascii="Wingdings" w:hAnsi="Wingdings" w:hint="default"/>
+      </w:rPr>
+    </w:lvl>
+    <w:lvl w:ilvl="1" w:tplc="04090003" w:tentative="1">
+      <w:start w:val="1"/>
+      <w:numFmt w:val="bullet"/>
+      <w:lvlText w:val="o"/>
+      <w:lvlJc w:val="left"/>
+      <w:pPr>
+        <w:ind w:left="1440" w:hanging="360"/>
+      </w:pPr>
+      <w:rPr>
+        <w:rFonts w:ascii="Courier New" w:hAnsi="Courier New" w:cs="Courier New" w:hint="default"/>
+      </w:rPr>
+    </w:lvl>
+    <w:lvl w:ilvl="2" w:tplc="04090005" w:tentative="1">
+      <w:start w:val="1"/>
+      <w:numFmt w:val="bullet"/>
+      <w:lvlText w:val=""/>
+      <w:lvlJc w:val="left"/>
+      <w:pPr>
+        <w:ind w:left="2160" w:hanging="360"/>
+      </w:pPr>
+      <w:rPr>
+        <w:rFonts w:ascii="Wingdings" w:hAnsi="Wingdings" w:hint="default"/>
+      </w:rPr>
+    </w:lvl>
+    <w:lvl w:ilvl="3" w:tplc="04090001" w:tentative="1">
+      <w:start w:val="1"/>
+      <w:numFmt w:val="bullet"/>
+      <w:lvlText w:val=""/>
+      <w:lvlJc w:val="left"/>
+      <w:pPr>
+        <w:ind w:left="2880" w:hanging="360"/>
+      </w:pPr>
+      <w:rPr>
+        <w:rFonts w:ascii="Symbol" w:hAnsi="Symbol" w:hint="default"/>
+      </w:rPr>
+    </w:lvl>
+    <w:lvl w:ilvl="4" w:tplc="04090003" w:tentative="1">
+      <w:start w:val="1"/>
+      <w:numFmt w:val="bullet"/>
+      <w:lvlText w:val="o"/>
+      <w:lvlJc w:val="left"/>
+      <w:pPr>
+        <w:ind w:left="3600" w:hanging="360"/>
+      </w:pPr>
+      <w:rPr>
+        <w:rFonts w:ascii="Courier New" w:hAnsi="Courier New" w:cs="Courier New" w:hint="default"/>
+      </w:rPr>
+    </w:lvl>
+    <w:lvl w:ilvl="5" w:tplc="04090005" w:tentative="1">
+      <w:start w:val="1"/>
+      <w:numFmt w:val="bullet"/>
+      <w:lvlText w:val=""/>
+      <w:lvlJc w:val="left"/>
+      <w:pPr>
+        <w:ind w:left="4320" w:hanging="360"/>
+      </w:pPr>
+      <w:rPr>
+        <w:rFonts w:ascii="Wingdings" w:hAnsi="Wingdings" w:hint="default"/>
+      </w:rPr>
+    </w:lvl>
+    <w:lvl w:ilvl="6" w:tplc="04090001" w:tentative="1">
+      <w:start w:val="1"/>
+      <w:numFmt w:val="bullet"/>
+      <w:lvlText w:val=""/>
+      <w:lvlJc w:val="left"/>
+      <w:pPr>
+        <w:ind w:left="5040" w:hanging="360"/>
+      </w:pPr>
+      <w:rPr>
+        <w:rFonts w:ascii="Symbol" w:hAnsi="Symbol" w:hint="default"/>
+      </w:rPr>
+    </w:lvl>
+    <w:lvl w:ilvl="7" w:tplc="04090003" w:tentative="1">
+      <w:start w:val="1"/>
+      <w:numFmt w:val="bullet"/>
+      <w:lvlText w:val="o"/>
+      <w:lvlJc w:val="left"/>
+      <w:pPr>
+        <w:ind w:left="5760" w:hanging="360"/>
+      </w:pPr>
+      <w:rPr>
+        <w:rFonts w:ascii="Courier New" w:hAnsi="Courier New" w:cs="Courier New" w:hint="default"/>
+      </w:rPr>
+    </w:lvl>
+    <w:lvl w:ilvl="8" w:tplc="04090005" w:tentative="1">
+      <w:start w:val="1"/>
+      <w:numFmt w:val="bullet"/>
+      <w:lvlText w:val=""/>
+      <w:lvlJc w:val="left"/>
+      <w:pPr>
+        <w:ind w:left="6480" w:hanging="360"/>
+      </w:pPr>
+      <w:rPr>
+        <w:rFonts w:ascii="Wingdings" w:hAnsi="Wingdings" w:hint="default"/>
+      </w:rPr>
+    </w:lvl>
+  </w:abstractNum>
+  <w:abstractNum w:abstractNumId="22" w15:restartNumberingAfterBreak="0">
     <w:nsid w:val="69C732F2"/>
     <w:multiLevelType w:val="hybridMultilevel"/>
     <w:tmpl w:val="50D6A974"/>
@@ -3661,7 +3887,7 @@
       </w:rPr>
     </w:lvl>
   </w:abstractNum>
-  <w:abstractNum w:abstractNumId="22" w15:restartNumberingAfterBreak="0">
+  <w:abstractNum w:abstractNumId="23" w15:restartNumberingAfterBreak="0">
     <w:nsid w:val="6F962DD0"/>
     <w:multiLevelType w:val="hybridMultilevel"/>
     <w:tmpl w:val="8DC4263A"/>
@@ -3844,7 +4070,7 @@
     <w:abstractNumId w:val="1"/>
   </w:num>
   <w:num w:numId="15">
-    <w:abstractNumId w:val="22"/>
+    <w:abstractNumId w:val="23"/>
   </w:num>
   <w:num w:numId="16">
     <w:abstractNumId w:val="2"/>
@@ -3877,7 +4103,7 @@
     <w:abstractNumId w:val="17"/>
   </w:num>
   <w:num w:numId="26">
-    <w:abstractNumId w:val="21"/>
+    <w:abstractNumId w:val="22"/>
   </w:num>
   <w:num w:numId="27">
     <w:abstractNumId w:val="6"/>
@@ -3896,6 +4122,9 @@
   </w:num>
   <w:num w:numId="32">
     <w:abstractNumId w:val="16"/>
+  </w:num>
+  <w:num w:numId="33">
+    <w:abstractNumId w:val="21"/>
   </w:num>
 </w:numbering>
 </file>
@@ -5801,7 +6030,7 @@
 </file>
 
 <file path=customXml/itemProps1.xml><?xml version="1.0" encoding="utf-8"?>
-<ds:datastoreItem xmlns:ds="http://schemas.openxmlformats.org/officeDocument/2006/customXml" ds:itemID="{882DAAE3-B534-47D6-A447-1308683C6528}">
+<ds:datastoreItem xmlns:ds="http://schemas.openxmlformats.org/officeDocument/2006/customXml" ds:itemID="{EEEDCF17-8C55-43F8-BD46-CE3265779E8B}">
   <ds:schemaRefs>
     <ds:schemaRef ds:uri="http://schemas.openxmlformats.org/officeDocument/2006/bibliography"/>
   </ds:schemaRefs>

</xml_diff>

<commit_message>
Added a few more topics to the checklist
</commit_message>
<xml_diff>
--- a/CoreCodeConcepts/doc/core-code-concepts.docx
+++ b/CoreCodeConcepts/doc/core-code-concepts.docx
@@ -627,8 +627,6 @@
       <w:r>
         <w:t>Computer Architecture</w:t>
       </w:r>
-      <w:bookmarkStart w:id="0" w:name="_GoBack"/>
-      <w:bookmarkEnd w:id="0"/>
     </w:p>
     <w:p>
       <w:pPr>
@@ -657,7 +655,7 @@
         </w:rPr>
       </w:pPr>
       <w:r>
-        <w:t>Discrete Math</w:t>
+        <w:t>Digital Logic</w:t>
       </w:r>
     </w:p>
     <w:p>
@@ -672,7 +670,7 @@
         </w:rPr>
       </w:pPr>
       <w:r>
-        <w:t>Object Oriented Programming</w:t>
+        <w:t>Discrete Math</w:t>
       </w:r>
     </w:p>
     <w:p>
@@ -687,7 +685,114 @@
         </w:rPr>
       </w:pPr>
       <w:r>
+        <w:t>Distributed Computing</w:t>
+      </w:r>
+    </w:p>
+    <w:p>
+      <w:pPr>
+        <w:pStyle w:val="ListParagraph"/>
+        <w:numPr>
+          <w:ilvl w:val="0"/>
+          <w:numId w:val="33"/>
+        </w:numPr>
+        <w:rPr>
+          <w:rFonts w:eastAsiaTheme="majorEastAsia"/>
+        </w:rPr>
+      </w:pPr>
+      <w:r>
+        <w:t>Embedded Systems</w:t>
+      </w:r>
+    </w:p>
+    <w:p>
+      <w:pPr>
+        <w:pStyle w:val="ListParagraph"/>
+        <w:numPr>
+          <w:ilvl w:val="0"/>
+          <w:numId w:val="33"/>
+        </w:numPr>
+        <w:rPr>
+          <w:rFonts w:eastAsiaTheme="majorEastAsia"/>
+        </w:rPr>
+      </w:pPr>
+      <w:r>
+        <w:t>Graphics</w:t>
+      </w:r>
+      <w:bookmarkStart w:id="0" w:name="_GoBack"/>
+      <w:bookmarkEnd w:id="0"/>
+    </w:p>
+    <w:p>
+      <w:pPr>
+        <w:pStyle w:val="ListParagraph"/>
+        <w:numPr>
+          <w:ilvl w:val="0"/>
+          <w:numId w:val="33"/>
+        </w:numPr>
+        <w:rPr>
+          <w:rFonts w:eastAsiaTheme="majorEastAsia"/>
+        </w:rPr>
+      </w:pPr>
+      <w:r>
+        <w:t>Human-Computer Interaction</w:t>
+      </w:r>
+    </w:p>
+    <w:p>
+      <w:pPr>
+        <w:pStyle w:val="ListParagraph"/>
+        <w:numPr>
+          <w:ilvl w:val="0"/>
+          <w:numId w:val="33"/>
+        </w:numPr>
+        <w:rPr>
+          <w:rFonts w:eastAsiaTheme="majorEastAsia"/>
+        </w:rPr>
+      </w:pPr>
+      <w:r>
+        <w:t>Networks</w:t>
+      </w:r>
+    </w:p>
+    <w:p>
+      <w:pPr>
+        <w:pStyle w:val="ListParagraph"/>
+        <w:numPr>
+          <w:ilvl w:val="0"/>
+          <w:numId w:val="33"/>
+        </w:numPr>
+        <w:rPr>
+          <w:rFonts w:eastAsiaTheme="majorEastAsia"/>
+        </w:rPr>
+      </w:pPr>
+      <w:r>
+        <w:t>Object Oriented Programming</w:t>
+      </w:r>
+    </w:p>
+    <w:p>
+      <w:pPr>
+        <w:pStyle w:val="ListParagraph"/>
+        <w:numPr>
+          <w:ilvl w:val="0"/>
+          <w:numId w:val="33"/>
+        </w:numPr>
+        <w:rPr>
+          <w:rFonts w:eastAsiaTheme="majorEastAsia"/>
+        </w:rPr>
+      </w:pPr>
+      <w:r>
         <w:t>Operating Systems</w:t>
+      </w:r>
+    </w:p>
+    <w:p>
+      <w:pPr>
+        <w:pStyle w:val="ListParagraph"/>
+        <w:numPr>
+          <w:ilvl w:val="0"/>
+          <w:numId w:val="33"/>
+        </w:numPr>
+        <w:rPr>
+          <w:rFonts w:eastAsiaTheme="majorEastAsia"/>
+        </w:rPr>
+      </w:pPr>
+      <w:r>
+        <w:t>Software Engineering</w:t>
       </w:r>
       <w:r>
         <w:br w:type="page"/>
@@ -6030,7 +6135,7 @@
 </file>
 
 <file path=customXml/itemProps1.xml><?xml version="1.0" encoding="utf-8"?>
-<ds:datastoreItem xmlns:ds="http://schemas.openxmlformats.org/officeDocument/2006/customXml" ds:itemID="{EEEDCF17-8C55-43F8-BD46-CE3265779E8B}">
+<ds:datastoreItem xmlns:ds="http://schemas.openxmlformats.org/officeDocument/2006/customXml" ds:itemID="{3A4DD903-7D56-44BB-B095-D3D82B7D6331}">
   <ds:schemaRefs>
     <ds:schemaRef ds:uri="http://schemas.openxmlformats.org/officeDocument/2006/bibliography"/>
   </ds:schemaRefs>

</xml_diff>

<commit_message>
Started working on a few on fun stuff
</commit_message>
<xml_diff>
--- a/CoreCodeConcepts/doc/core-code-concepts.docx
+++ b/CoreCodeConcepts/doc/core-code-concepts.docx
@@ -1184,6 +1184,7 @@
         <w:pStyle w:val="Heading2"/>
       </w:pPr>
       <w:r>
+        <w:lastRenderedPageBreak/>
         <w:t>Artificial Intelligence</w:t>
       </w:r>
     </w:p>
@@ -1209,19 +1210,141 @@
       </w:pPr>
       <w:r>
         <w:t>Computer Networks</w:t>
+      </w:r>
+    </w:p>
+    <w:p>
+      <w:pPr>
+        <w:pStyle w:val="Heading2"/>
+      </w:pPr>
+      <w:r>
+        <w:t>Computer Security</w:t>
+      </w:r>
+    </w:p>
+    <w:p>
+      <w:pPr>
+        <w:pStyle w:val="Heading2"/>
+      </w:pPr>
+      <w:r>
+        <w:t>Database Systems</w:t>
+      </w:r>
+    </w:p>
+    <w:p>
+      <w:pPr>
+        <w:pStyle w:val="Heading2"/>
+      </w:pPr>
+      <w:r>
+        <w:t>Data Structures</w:t>
+      </w:r>
+    </w:p>
+    <w:p>
+      <w:pPr>
+        <w:pStyle w:val="Heading2"/>
+      </w:pPr>
+      <w:r>
+        <w:t>Digital Systems Design</w:t>
+      </w:r>
+    </w:p>
+    <w:p>
+      <w:pPr>
+        <w:pStyle w:val="Heading2"/>
+      </w:pPr>
+      <w:r>
+        <w:t>Discrete Math</w:t>
+      </w:r>
+    </w:p>
+    <w:p>
+      <w:pPr>
+        <w:pStyle w:val="Heading2"/>
+      </w:pPr>
+      <w:r>
+        <w:t>Distributed Computing</w:t>
+      </w:r>
+    </w:p>
+    <w:p>
+      <w:pPr>
+        <w:pStyle w:val="Heading2"/>
+      </w:pPr>
+      <w:r>
+        <w:t>Embedded Systems</w:t>
+      </w:r>
+    </w:p>
+    <w:p>
+      <w:pPr>
+        <w:pStyle w:val="Heading2"/>
+      </w:pPr>
+      <w:r>
+        <w:t>Game Development</w:t>
+      </w:r>
+    </w:p>
+    <w:p>
+      <w:pPr>
+        <w:pStyle w:val="Heading2"/>
+      </w:pPr>
+      <w:r>
+        <w:t>Human-Computer Interaction</w:t>
+      </w:r>
+    </w:p>
+    <w:p>
+      <w:pPr>
+        <w:pStyle w:val="Heading2"/>
+      </w:pPr>
+      <w:r>
+        <w:t>Modeling &amp; Simulation</w:t>
+      </w:r>
+    </w:p>
+    <w:p>
+      <w:pPr>
+        <w:pStyle w:val="Heading2"/>
+      </w:pPr>
+      <w:r>
+        <w:t>Object Oriented Programming</w:t>
+      </w:r>
+    </w:p>
+    <w:p>
+      <w:pPr>
+        <w:pStyle w:val="Heading2"/>
+      </w:pPr>
+      <w:r>
+        <w:t>Operating Systems</w:t>
+      </w:r>
+    </w:p>
+    <w:p>
+      <w:pPr>
+        <w:pStyle w:val="Heading2"/>
+      </w:pPr>
+      <w:r>
+        <w:t>Programming Languages</w:t>
+      </w:r>
+    </w:p>
+    <w:p>
+      <w:r>
+        <w:t xml:space="preserve">Programming languages are an area of Computer Science which defines the way we interface with computer hardware. </w:t>
+      </w:r>
+      <w:r>
+        <w:t xml:space="preserve"> </w:t>
       </w:r>
       <w:bookmarkStart w:id="3" w:name="_GoBack"/>
       <w:bookmarkEnd w:id="3"/>
     </w:p>
     <w:p>
       <w:pPr>
+        <w:pStyle w:val="Heading2"/>
+      </w:pPr>
+      <w:r>
+        <w:t>Robotics</w:t>
+      </w:r>
+    </w:p>
+    <w:p>
+      <w:pPr>
+        <w:pStyle w:val="Heading2"/>
         <w:rPr>
-          <w:rFonts w:asciiTheme="majorHAnsi" w:eastAsiaTheme="majorEastAsia" w:hAnsiTheme="majorHAnsi" w:cstheme="majorBidi"/>
-          <w:color w:val="96011E" w:themeColor="accent1" w:themeShade="BF"/>
           <w:sz w:val="32"/>
           <w:szCs w:val="32"/>
         </w:rPr>
       </w:pPr>
+      <w:r>
+        <w:t>Software Engineering</w:t>
+      </w:r>
       <w:r>
         <w:br w:type="page"/>
       </w:r>
@@ -1782,7 +1905,7 @@
           <w:rPr>
             <w:noProof/>
           </w:rPr>
-          <w:t>4</w:t>
+          <w:t>5</w:t>
         </w:r>
         <w:r>
           <w:rPr>
@@ -6809,7 +6932,7 @@
 </file>
 
 <file path=customXml/itemProps1.xml><?xml version="1.0" encoding="utf-8"?>
-<ds:datastoreItem xmlns:ds="http://schemas.openxmlformats.org/officeDocument/2006/customXml" ds:itemID="{5884644B-64CF-4DA3-87C8-3B8C3AB02646}">
+<ds:datastoreItem xmlns:ds="http://schemas.openxmlformats.org/officeDocument/2006/customXml" ds:itemID="{C0829A1B-A120-4C65-A5E3-79F086DD96D9}">
   <ds:schemaRefs>
     <ds:schemaRef ds:uri="http://schemas.openxmlformats.org/officeDocument/2006/bibliography"/>
   </ds:schemaRefs>

</xml_diff>

<commit_message>
Added a few more concepts to the document
</commit_message>
<xml_diff>
--- a/CoreCodeConcepts/doc/core-code-concepts.docx
+++ b/CoreCodeConcepts/doc/core-code-concepts.docx
@@ -625,7 +625,29 @@
           <w:u w:val="none"/>
         </w:rPr>
       </w:pPr>
-      <w:hyperlink r:id="rId17" w:anchor="electrical-engineering-and-computer-science" w:history="1">
+      <w:hyperlink r:id="rId17" w:history="1">
+        <w:r>
+          <w:rPr>
+            <w:rStyle w:val="Hyperlink"/>
+          </w:rPr>
+          <w:t>Learn with Unity</w:t>
+        </w:r>
+      </w:hyperlink>
+    </w:p>
+    <w:p>
+      <w:pPr>
+        <w:pStyle w:val="ListParagraph"/>
+        <w:numPr>
+          <w:ilvl w:val="0"/>
+          <w:numId w:val="32"/>
+        </w:numPr>
+        <w:rPr>
+          <w:rStyle w:val="Hyperlink"/>
+          <w:color w:val="auto"/>
+          <w:u w:val="none"/>
+        </w:rPr>
+      </w:pPr>
+      <w:hyperlink r:id="rId18" w:anchor="electrical-engineering-and-computer-science" w:history="1">
         <w:r>
           <w:rPr>
             <w:rStyle w:val="Hyperlink"/>
@@ -655,53 +677,16 @@
           <w:u w:val="none"/>
         </w:rPr>
       </w:pPr>
-      <w:r>
-        <w:rPr>
-          <w:rStyle w:val="Hyperlink"/>
-          <w:color w:val="auto"/>
-          <w:u w:val="none"/>
-        </w:rPr>
-        <w:fldChar w:fldCharType="begin"/>
-      </w:r>
-      <w:r>
-        <w:rPr>
-          <w:rStyle w:val="Hyperlink"/>
-          <w:color w:val="auto"/>
-          <w:u w:val="none"/>
-        </w:rPr>
-        <w:instrText xml:space="preserve"> HYPERLINK "https://stackoverflow.com/" </w:instrText>
-      </w:r>
-      <w:r>
-        <w:rPr>
-          <w:rStyle w:val="Hyperlink"/>
-          <w:color w:val="auto"/>
-          <w:u w:val="none"/>
-        </w:rPr>
-      </w:r>
-      <w:r>
-        <w:rPr>
-          <w:rStyle w:val="Hyperlink"/>
-          <w:color w:val="auto"/>
-          <w:u w:val="none"/>
-        </w:rPr>
-        <w:fldChar w:fldCharType="separate"/>
-      </w:r>
-      <w:r>
-        <w:rPr>
-          <w:rStyle w:val="Hyperlink"/>
-        </w:rPr>
-        <w:t>StackOverflow</w:t>
-      </w:r>
-      <w:r>
-        <w:rPr>
-          <w:rStyle w:val="Hyperlink"/>
-          <w:color w:val="auto"/>
-          <w:u w:val="none"/>
-        </w:rPr>
-        <w:fldChar w:fldCharType="end"/>
-      </w:r>
-      <w:bookmarkStart w:id="0" w:name="_GoBack"/>
-      <w:bookmarkEnd w:id="0"/>
+      <w:hyperlink r:id="rId19" w:history="1">
+        <w:proofErr w:type="spellStart"/>
+        <w:r>
+          <w:rPr>
+            <w:rStyle w:val="Hyperlink"/>
+          </w:rPr>
+          <w:t>StackOverflow</w:t>
+        </w:r>
+        <w:proofErr w:type="spellEnd"/>
+      </w:hyperlink>
     </w:p>
     <w:p>
       <w:pPr>
@@ -719,8 +704,8 @@
       <w:pPr>
         <w:pStyle w:val="Heading1"/>
       </w:pPr>
-      <w:bookmarkStart w:id="1" w:name="_The_Core_Concept"/>
-      <w:bookmarkEnd w:id="1"/>
+      <w:bookmarkStart w:id="0" w:name="_The_Core_Concept"/>
+      <w:bookmarkEnd w:id="0"/>
       <w:r>
         <w:lastRenderedPageBreak/>
         <w:t xml:space="preserve">The </w:t>
@@ -1052,8 +1037,8 @@
       <w:pPr>
         <w:pStyle w:val="Heading1"/>
       </w:pPr>
-      <w:bookmarkStart w:id="2" w:name="_Topic_Breakdowns"/>
-      <w:bookmarkEnd w:id="2"/>
+      <w:bookmarkStart w:id="1" w:name="_Topic_Breakdowns"/>
+      <w:bookmarkEnd w:id="1"/>
       <w:r>
         <w:lastRenderedPageBreak/>
         <w:t>Topic Breakdowns</w:t>
@@ -1068,8 +1053,8 @@
       <w:pPr>
         <w:pStyle w:val="Heading2"/>
       </w:pPr>
-      <w:bookmarkStart w:id="3" w:name="_Algorithms"/>
-      <w:bookmarkEnd w:id="3"/>
+      <w:bookmarkStart w:id="2" w:name="_Algorithms"/>
+      <w:bookmarkEnd w:id="2"/>
       <w:r>
         <w:t>Algorithms</w:t>
       </w:r>
@@ -1396,6 +1381,16 @@
       </w:r>
     </w:p>
     <w:p>
+      <w:r>
+        <w:t xml:space="preserve">Mathematics play an important role in all of Computer Science. However, discrete math is of particular interest to use because it forms the basis of algorithm </w:t>
+      </w:r>
+      <w:bookmarkStart w:id="3" w:name="_GoBack"/>
+      <w:bookmarkEnd w:id="3"/>
+      <w:r>
+        <w:t>verification.</w:t>
+      </w:r>
+    </w:p>
+    <w:p>
       <w:pPr>
         <w:pStyle w:val="Heading2"/>
       </w:pPr>
@@ -1420,6 +1415,52 @@
       </w:r>
     </w:p>
     <w:p>
+      <w:r>
+        <w:t>I chose to make game development its own topic because the area is just too unique and expansive to fold into some of the other topics like computer graphics or human-computer interfaces. In fact, game development is its own beast. It pulls together concepts from physics, algorithms from graphics, designs from human-computer interfaces, and much more. If you’re interested in learning more about game development, the following engines are good place to start:</w:t>
+      </w:r>
+    </w:p>
+    <w:p>
+      <w:pPr>
+        <w:pStyle w:val="ListParagraph"/>
+        <w:numPr>
+          <w:ilvl w:val="0"/>
+          <w:numId w:val="36"/>
+        </w:numPr>
+      </w:pPr>
+      <w:r>
+        <w:t>Blender</w:t>
+      </w:r>
+    </w:p>
+    <w:p>
+      <w:pPr>
+        <w:pStyle w:val="ListParagraph"/>
+        <w:numPr>
+          <w:ilvl w:val="0"/>
+          <w:numId w:val="36"/>
+        </w:numPr>
+      </w:pPr>
+      <w:r>
+        <w:t>Unity</w:t>
+      </w:r>
+    </w:p>
+    <w:p>
+      <w:pPr>
+        <w:pStyle w:val="ListParagraph"/>
+        <w:numPr>
+          <w:ilvl w:val="0"/>
+          <w:numId w:val="36"/>
+        </w:numPr>
+      </w:pPr>
+      <w:r>
+        <w:t>Unreal</w:t>
+      </w:r>
+    </w:p>
+    <w:p>
+      <w:r>
+        <w:t>Beyond engines, it’s a good idea just to get familiar with some of the other topics listed previously. They’ll aid you well in game development.</w:t>
+      </w:r>
+    </w:p>
+    <w:p>
       <w:pPr>
         <w:pStyle w:val="Heading2"/>
       </w:pPr>
@@ -1461,10 +1502,100 @@
     </w:p>
     <w:p>
       <w:r>
-        <w:t xml:space="preserve">Programming languages are an area of Computer Science which defines the way we interface with computer hardware. </w:t>
-      </w:r>
-      <w:r>
-        <w:t xml:space="preserve"> </w:t>
+        <w:t>Programming languages are an area of Computer Science which defines the way we in</w:t>
+      </w:r>
+      <w:r>
+        <w:t>terface with computer hardware. Beyond syntax, there’s a whole host of topics that can be explored such as:</w:t>
+      </w:r>
+    </w:p>
+    <w:p>
+      <w:pPr>
+        <w:pStyle w:val="ListParagraph"/>
+        <w:numPr>
+          <w:ilvl w:val="0"/>
+          <w:numId w:val="37"/>
+        </w:numPr>
+      </w:pPr>
+      <w:r>
+        <w:t>Compilers</w:t>
+      </w:r>
+    </w:p>
+    <w:p>
+      <w:pPr>
+        <w:pStyle w:val="ListParagraph"/>
+        <w:numPr>
+          <w:ilvl w:val="0"/>
+          <w:numId w:val="37"/>
+        </w:numPr>
+      </w:pPr>
+      <w:r>
+        <w:t>Grammars</w:t>
+      </w:r>
+    </w:p>
+    <w:p>
+      <w:pPr>
+        <w:pStyle w:val="ListParagraph"/>
+        <w:numPr>
+          <w:ilvl w:val="0"/>
+          <w:numId w:val="37"/>
+        </w:numPr>
+      </w:pPr>
+      <w:r>
+        <w:t>IDEs</w:t>
+      </w:r>
+    </w:p>
+    <w:p>
+      <w:pPr>
+        <w:pStyle w:val="ListParagraph"/>
+        <w:numPr>
+          <w:ilvl w:val="0"/>
+          <w:numId w:val="37"/>
+        </w:numPr>
+      </w:pPr>
+      <w:r>
+        <w:t>Interpreters</w:t>
+      </w:r>
+    </w:p>
+    <w:p>
+      <w:pPr>
+        <w:pStyle w:val="ListParagraph"/>
+        <w:numPr>
+          <w:ilvl w:val="0"/>
+          <w:numId w:val="37"/>
+        </w:numPr>
+      </w:pPr>
+      <w:r>
+        <w:lastRenderedPageBreak/>
+        <w:t>Middle-Level Languages</w:t>
+      </w:r>
+    </w:p>
+    <w:p>
+      <w:pPr>
+        <w:pStyle w:val="ListParagraph"/>
+        <w:numPr>
+          <w:ilvl w:val="0"/>
+          <w:numId w:val="37"/>
+        </w:numPr>
+      </w:pPr>
+      <w:r>
+        <w:t>Static Analysis</w:t>
+      </w:r>
+    </w:p>
+    <w:p>
+      <w:pPr>
+        <w:pStyle w:val="ListParagraph"/>
+        <w:numPr>
+          <w:ilvl w:val="0"/>
+          <w:numId w:val="37"/>
+        </w:numPr>
+      </w:pPr>
+      <w:r>
+        <w:t>Type Systems</w:t>
+      </w:r>
+    </w:p>
+    <w:p>
+      <w:r>
+        <w:t>These topics are heavy hitters for sure. Writing a compiler or interpreter is no laughing matter, but the process would teach you just about everything you would need to know about programming languages.</w:t>
       </w:r>
     </w:p>
     <w:p>
@@ -1793,8 +1924,8 @@
       </w:r>
     </w:p>
     <w:sectPr>
-      <w:headerReference w:type="first" r:id="rId18"/>
-      <w:footerReference w:type="first" r:id="rId19"/>
+      <w:headerReference w:type="first" r:id="rId20"/>
+      <w:footerReference w:type="first" r:id="rId21"/>
       <w:pgSz w:w="12240" w:h="15840" w:code="1"/>
       <w:pgMar w:top="1440" w:right="1440" w:bottom="1440" w:left="1440" w:header="720" w:footer="720" w:gutter="0"/>
       <w:pgNumType w:start="1"/>
@@ -2046,7 +2177,7 @@
           <w:rPr>
             <w:noProof/>
           </w:rPr>
-          <w:t>5</w:t>
+          <w:t>4</w:t>
         </w:r>
         <w:r>
           <w:rPr>
@@ -4800,6 +4931,119 @@
     </w:lvl>
   </w:abstractNum>
   <w:abstractNum w:abstractNumId="24" w15:restartNumberingAfterBreak="0">
+    <w:nsid w:val="658206C8"/>
+    <w:multiLevelType w:val="hybridMultilevel"/>
+    <w:tmpl w:val="93D82A8C"/>
+    <w:lvl w:ilvl="0" w:tplc="04090001">
+      <w:start w:val="1"/>
+      <w:numFmt w:val="bullet"/>
+      <w:lvlText w:val=""/>
+      <w:lvlJc w:val="left"/>
+      <w:pPr>
+        <w:ind w:left="720" w:hanging="360"/>
+      </w:pPr>
+      <w:rPr>
+        <w:rFonts w:ascii="Symbol" w:hAnsi="Symbol" w:hint="default"/>
+      </w:rPr>
+    </w:lvl>
+    <w:lvl w:ilvl="1" w:tplc="04090003" w:tentative="1">
+      <w:start w:val="1"/>
+      <w:numFmt w:val="bullet"/>
+      <w:lvlText w:val="o"/>
+      <w:lvlJc w:val="left"/>
+      <w:pPr>
+        <w:ind w:left="1440" w:hanging="360"/>
+      </w:pPr>
+      <w:rPr>
+        <w:rFonts w:ascii="Courier New" w:hAnsi="Courier New" w:cs="Courier New" w:hint="default"/>
+      </w:rPr>
+    </w:lvl>
+    <w:lvl w:ilvl="2" w:tplc="04090005" w:tentative="1">
+      <w:start w:val="1"/>
+      <w:numFmt w:val="bullet"/>
+      <w:lvlText w:val=""/>
+      <w:lvlJc w:val="left"/>
+      <w:pPr>
+        <w:ind w:left="2160" w:hanging="360"/>
+      </w:pPr>
+      <w:rPr>
+        <w:rFonts w:ascii="Wingdings" w:hAnsi="Wingdings" w:hint="default"/>
+      </w:rPr>
+    </w:lvl>
+    <w:lvl w:ilvl="3" w:tplc="04090001" w:tentative="1">
+      <w:start w:val="1"/>
+      <w:numFmt w:val="bullet"/>
+      <w:lvlText w:val=""/>
+      <w:lvlJc w:val="left"/>
+      <w:pPr>
+        <w:ind w:left="2880" w:hanging="360"/>
+      </w:pPr>
+      <w:rPr>
+        <w:rFonts w:ascii="Symbol" w:hAnsi="Symbol" w:hint="default"/>
+      </w:rPr>
+    </w:lvl>
+    <w:lvl w:ilvl="4" w:tplc="04090003" w:tentative="1">
+      <w:start w:val="1"/>
+      <w:numFmt w:val="bullet"/>
+      <w:lvlText w:val="o"/>
+      <w:lvlJc w:val="left"/>
+      <w:pPr>
+        <w:ind w:left="3600" w:hanging="360"/>
+      </w:pPr>
+      <w:rPr>
+        <w:rFonts w:ascii="Courier New" w:hAnsi="Courier New" w:cs="Courier New" w:hint="default"/>
+      </w:rPr>
+    </w:lvl>
+    <w:lvl w:ilvl="5" w:tplc="04090005" w:tentative="1">
+      <w:start w:val="1"/>
+      <w:numFmt w:val="bullet"/>
+      <w:lvlText w:val=""/>
+      <w:lvlJc w:val="left"/>
+      <w:pPr>
+        <w:ind w:left="4320" w:hanging="360"/>
+      </w:pPr>
+      <w:rPr>
+        <w:rFonts w:ascii="Wingdings" w:hAnsi="Wingdings" w:hint="default"/>
+      </w:rPr>
+    </w:lvl>
+    <w:lvl w:ilvl="6" w:tplc="04090001" w:tentative="1">
+      <w:start w:val="1"/>
+      <w:numFmt w:val="bullet"/>
+      <w:lvlText w:val=""/>
+      <w:lvlJc w:val="left"/>
+      <w:pPr>
+        <w:ind w:left="5040" w:hanging="360"/>
+      </w:pPr>
+      <w:rPr>
+        <w:rFonts w:ascii="Symbol" w:hAnsi="Symbol" w:hint="default"/>
+      </w:rPr>
+    </w:lvl>
+    <w:lvl w:ilvl="7" w:tplc="04090003" w:tentative="1">
+      <w:start w:val="1"/>
+      <w:numFmt w:val="bullet"/>
+      <w:lvlText w:val="o"/>
+      <w:lvlJc w:val="left"/>
+      <w:pPr>
+        <w:ind w:left="5760" w:hanging="360"/>
+      </w:pPr>
+      <w:rPr>
+        <w:rFonts w:ascii="Courier New" w:hAnsi="Courier New" w:cs="Courier New" w:hint="default"/>
+      </w:rPr>
+    </w:lvl>
+    <w:lvl w:ilvl="8" w:tplc="04090005" w:tentative="1">
+      <w:start w:val="1"/>
+      <w:numFmt w:val="bullet"/>
+      <w:lvlText w:val=""/>
+      <w:lvlJc w:val="left"/>
+      <w:pPr>
+        <w:ind w:left="6480" w:hanging="360"/>
+      </w:pPr>
+      <w:rPr>
+        <w:rFonts w:ascii="Wingdings" w:hAnsi="Wingdings" w:hint="default"/>
+      </w:rPr>
+    </w:lvl>
+  </w:abstractNum>
+  <w:abstractNum w:abstractNumId="25" w15:restartNumberingAfterBreak="0">
     <w:nsid w:val="69C732F2"/>
     <w:multiLevelType w:val="hybridMultilevel"/>
     <w:tmpl w:val="50D6A974"/>
@@ -4912,7 +5156,120 @@
       </w:rPr>
     </w:lvl>
   </w:abstractNum>
-  <w:abstractNum w:abstractNumId="25" w15:restartNumberingAfterBreak="0">
+  <w:abstractNum w:abstractNumId="26" w15:restartNumberingAfterBreak="0">
+    <w:nsid w:val="6B381739"/>
+    <w:multiLevelType w:val="hybridMultilevel"/>
+    <w:tmpl w:val="3F1A5A70"/>
+    <w:lvl w:ilvl="0" w:tplc="04090001">
+      <w:start w:val="1"/>
+      <w:numFmt w:val="bullet"/>
+      <w:lvlText w:val=""/>
+      <w:lvlJc w:val="left"/>
+      <w:pPr>
+        <w:ind w:left="720" w:hanging="360"/>
+      </w:pPr>
+      <w:rPr>
+        <w:rFonts w:ascii="Symbol" w:hAnsi="Symbol" w:hint="default"/>
+      </w:rPr>
+    </w:lvl>
+    <w:lvl w:ilvl="1" w:tplc="04090003" w:tentative="1">
+      <w:start w:val="1"/>
+      <w:numFmt w:val="bullet"/>
+      <w:lvlText w:val="o"/>
+      <w:lvlJc w:val="left"/>
+      <w:pPr>
+        <w:ind w:left="1440" w:hanging="360"/>
+      </w:pPr>
+      <w:rPr>
+        <w:rFonts w:ascii="Courier New" w:hAnsi="Courier New" w:cs="Courier New" w:hint="default"/>
+      </w:rPr>
+    </w:lvl>
+    <w:lvl w:ilvl="2" w:tplc="04090005" w:tentative="1">
+      <w:start w:val="1"/>
+      <w:numFmt w:val="bullet"/>
+      <w:lvlText w:val=""/>
+      <w:lvlJc w:val="left"/>
+      <w:pPr>
+        <w:ind w:left="2160" w:hanging="360"/>
+      </w:pPr>
+      <w:rPr>
+        <w:rFonts w:ascii="Wingdings" w:hAnsi="Wingdings" w:hint="default"/>
+      </w:rPr>
+    </w:lvl>
+    <w:lvl w:ilvl="3" w:tplc="04090001" w:tentative="1">
+      <w:start w:val="1"/>
+      <w:numFmt w:val="bullet"/>
+      <w:lvlText w:val=""/>
+      <w:lvlJc w:val="left"/>
+      <w:pPr>
+        <w:ind w:left="2880" w:hanging="360"/>
+      </w:pPr>
+      <w:rPr>
+        <w:rFonts w:ascii="Symbol" w:hAnsi="Symbol" w:hint="default"/>
+      </w:rPr>
+    </w:lvl>
+    <w:lvl w:ilvl="4" w:tplc="04090003" w:tentative="1">
+      <w:start w:val="1"/>
+      <w:numFmt w:val="bullet"/>
+      <w:lvlText w:val="o"/>
+      <w:lvlJc w:val="left"/>
+      <w:pPr>
+        <w:ind w:left="3600" w:hanging="360"/>
+      </w:pPr>
+      <w:rPr>
+        <w:rFonts w:ascii="Courier New" w:hAnsi="Courier New" w:cs="Courier New" w:hint="default"/>
+      </w:rPr>
+    </w:lvl>
+    <w:lvl w:ilvl="5" w:tplc="04090005" w:tentative="1">
+      <w:start w:val="1"/>
+      <w:numFmt w:val="bullet"/>
+      <w:lvlText w:val=""/>
+      <w:lvlJc w:val="left"/>
+      <w:pPr>
+        <w:ind w:left="4320" w:hanging="360"/>
+      </w:pPr>
+      <w:rPr>
+        <w:rFonts w:ascii="Wingdings" w:hAnsi="Wingdings" w:hint="default"/>
+      </w:rPr>
+    </w:lvl>
+    <w:lvl w:ilvl="6" w:tplc="04090001" w:tentative="1">
+      <w:start w:val="1"/>
+      <w:numFmt w:val="bullet"/>
+      <w:lvlText w:val=""/>
+      <w:lvlJc w:val="left"/>
+      <w:pPr>
+        <w:ind w:left="5040" w:hanging="360"/>
+      </w:pPr>
+      <w:rPr>
+        <w:rFonts w:ascii="Symbol" w:hAnsi="Symbol" w:hint="default"/>
+      </w:rPr>
+    </w:lvl>
+    <w:lvl w:ilvl="7" w:tplc="04090003" w:tentative="1">
+      <w:start w:val="1"/>
+      <w:numFmt w:val="bullet"/>
+      <w:lvlText w:val="o"/>
+      <w:lvlJc w:val="left"/>
+      <w:pPr>
+        <w:ind w:left="5760" w:hanging="360"/>
+      </w:pPr>
+      <w:rPr>
+        <w:rFonts w:ascii="Courier New" w:hAnsi="Courier New" w:cs="Courier New" w:hint="default"/>
+      </w:rPr>
+    </w:lvl>
+    <w:lvl w:ilvl="8" w:tplc="04090005" w:tentative="1">
+      <w:start w:val="1"/>
+      <w:numFmt w:val="bullet"/>
+      <w:lvlText w:val=""/>
+      <w:lvlJc w:val="left"/>
+      <w:pPr>
+        <w:ind w:left="6480" w:hanging="360"/>
+      </w:pPr>
+      <w:rPr>
+        <w:rFonts w:ascii="Wingdings" w:hAnsi="Wingdings" w:hint="default"/>
+      </w:rPr>
+    </w:lvl>
+  </w:abstractNum>
+  <w:abstractNum w:abstractNumId="27" w15:restartNumberingAfterBreak="0">
     <w:nsid w:val="6F962DD0"/>
     <w:multiLevelType w:val="hybridMultilevel"/>
     <w:tmpl w:val="8DC4263A"/>
@@ -5095,7 +5452,7 @@
     <w:abstractNumId w:val="2"/>
   </w:num>
   <w:num w:numId="15">
-    <w:abstractNumId w:val="25"/>
+    <w:abstractNumId w:val="27"/>
   </w:num>
   <w:num w:numId="16">
     <w:abstractNumId w:val="3"/>
@@ -5128,7 +5485,7 @@
     <w:abstractNumId w:val="19"/>
   </w:num>
   <w:num w:numId="26">
-    <w:abstractNumId w:val="24"/>
+    <w:abstractNumId w:val="25"/>
   </w:num>
   <w:num w:numId="27">
     <w:abstractNumId w:val="8"/>
@@ -5156,6 +5513,12 @@
   </w:num>
   <w:num w:numId="35">
     <w:abstractNumId w:val="1"/>
+  </w:num>
+  <w:num w:numId="36">
+    <w:abstractNumId w:val="26"/>
+  </w:num>
+  <w:num w:numId="37">
+    <w:abstractNumId w:val="24"/>
   </w:num>
 </w:numbering>
 </file>
@@ -7073,7 +7436,7 @@
 </file>
 
 <file path=customXml/itemProps1.xml><?xml version="1.0" encoding="utf-8"?>
-<ds:datastoreItem xmlns:ds="http://schemas.openxmlformats.org/officeDocument/2006/customXml" ds:itemID="{79073BF0-9B8E-4437-85AC-8F735DAC04FF}">
+<ds:datastoreItem xmlns:ds="http://schemas.openxmlformats.org/officeDocument/2006/customXml" ds:itemID="{94219D5C-00A4-474C-8570-0191F51A4D3D}">
   <ds:schemaRefs>
     <ds:schemaRef ds:uri="http://schemas.openxmlformats.org/officeDocument/2006/bibliography"/>
   </ds:schemaRefs>

</xml_diff>

<commit_message>
Added the OOP section
</commit_message>
<xml_diff>
--- a/CoreCodeConcepts/doc/core-code-concepts.docx
+++ b/CoreCodeConcepts/doc/core-code-concepts.docx
@@ -687,8 +687,6 @@
         </w:r>
         <w:proofErr w:type="spellEnd"/>
       </w:hyperlink>
-      <w:bookmarkStart w:id="0" w:name="_GoBack"/>
-      <w:bookmarkEnd w:id="0"/>
     </w:p>
     <w:p>
       <w:pPr>
@@ -730,8 +728,8 @@
       <w:pPr>
         <w:pStyle w:val="Heading1"/>
       </w:pPr>
-      <w:bookmarkStart w:id="1" w:name="_The_Core_Concept"/>
-      <w:bookmarkEnd w:id="1"/>
+      <w:bookmarkStart w:id="0" w:name="_The_Core_Concept"/>
+      <w:bookmarkEnd w:id="0"/>
       <w:r>
         <w:lastRenderedPageBreak/>
         <w:t xml:space="preserve">The </w:t>
@@ -1063,8 +1061,8 @@
       <w:pPr>
         <w:pStyle w:val="Heading1"/>
       </w:pPr>
-      <w:bookmarkStart w:id="2" w:name="_Topic_Breakdowns"/>
-      <w:bookmarkEnd w:id="2"/>
+      <w:bookmarkStart w:id="1" w:name="_Topic_Breakdowns"/>
+      <w:bookmarkEnd w:id="1"/>
       <w:r>
         <w:lastRenderedPageBreak/>
         <w:t>Topic Breakdowns</w:t>
@@ -1079,8 +1077,8 @@
       <w:pPr>
         <w:pStyle w:val="Heading2"/>
       </w:pPr>
-      <w:bookmarkStart w:id="3" w:name="_Algorithms"/>
-      <w:bookmarkEnd w:id="3"/>
+      <w:bookmarkStart w:id="2" w:name="_Algorithms"/>
+      <w:bookmarkEnd w:id="2"/>
       <w:r>
         <w:t>Algorithms</w:t>
       </w:r>
@@ -1506,6 +1504,206 @@
       </w:r>
     </w:p>
     <w:p>
+      <w:r>
+        <w:t>Object oriented programming (OOP) is a type of programming where program state is preserved and manipulated through objects. Objects allow us to create models of real world phenomenon as an effort improve code maintainability.</w:t>
+      </w:r>
+      <w:r>
+        <w:t xml:space="preserve"> The goal of OOP is to improve maintainability of large software systems. Whether OOP actually achieves that or not is up to the developer community to decide.</w:t>
+      </w:r>
+    </w:p>
+    <w:p>
+      <w:r>
+        <w:t>Common languages that support OOP include:</w:t>
+      </w:r>
+    </w:p>
+    <w:p>
+      <w:pPr>
+        <w:pStyle w:val="ListParagraph"/>
+        <w:numPr>
+          <w:ilvl w:val="0"/>
+          <w:numId w:val="38"/>
+        </w:numPr>
+      </w:pPr>
+      <w:r>
+        <w:t>C++</w:t>
+      </w:r>
+    </w:p>
+    <w:p>
+      <w:pPr>
+        <w:pStyle w:val="ListParagraph"/>
+        <w:numPr>
+          <w:ilvl w:val="0"/>
+          <w:numId w:val="38"/>
+        </w:numPr>
+      </w:pPr>
+      <w:r>
+        <w:t>C#</w:t>
+      </w:r>
+    </w:p>
+    <w:p>
+      <w:pPr>
+        <w:pStyle w:val="ListParagraph"/>
+        <w:numPr>
+          <w:ilvl w:val="0"/>
+          <w:numId w:val="38"/>
+        </w:numPr>
+      </w:pPr>
+      <w:r>
+        <w:t>Java</w:t>
+      </w:r>
+    </w:p>
+    <w:p>
+      <w:pPr>
+        <w:pStyle w:val="ListParagraph"/>
+        <w:numPr>
+          <w:ilvl w:val="0"/>
+          <w:numId w:val="38"/>
+        </w:numPr>
+      </w:pPr>
+      <w:r>
+        <w:lastRenderedPageBreak/>
+        <w:t>Python</w:t>
+      </w:r>
+    </w:p>
+    <w:p>
+      <w:pPr>
+        <w:pStyle w:val="ListParagraph"/>
+        <w:numPr>
+          <w:ilvl w:val="0"/>
+          <w:numId w:val="38"/>
+        </w:numPr>
+      </w:pPr>
+      <w:r>
+        <w:t>Swift</w:t>
+      </w:r>
+    </w:p>
+    <w:p>
+      <w:r>
+        <w:t>If the goal is to be proficient in OOP, the following topics are recommended:</w:t>
+      </w:r>
+    </w:p>
+    <w:p>
+      <w:pPr>
+        <w:pStyle w:val="ListParagraph"/>
+        <w:numPr>
+          <w:ilvl w:val="0"/>
+          <w:numId w:val="39"/>
+        </w:numPr>
+      </w:pPr>
+      <w:r>
+        <w:t>Abstraction</w:t>
+      </w:r>
+    </w:p>
+    <w:p>
+      <w:pPr>
+        <w:pStyle w:val="ListParagraph"/>
+        <w:numPr>
+          <w:ilvl w:val="0"/>
+          <w:numId w:val="39"/>
+        </w:numPr>
+      </w:pPr>
+      <w:r>
+        <w:t>Classes/Objects</w:t>
+      </w:r>
+    </w:p>
+    <w:p>
+      <w:pPr>
+        <w:pStyle w:val="ListParagraph"/>
+        <w:numPr>
+          <w:ilvl w:val="0"/>
+          <w:numId w:val="39"/>
+        </w:numPr>
+      </w:pPr>
+      <w:r>
+        <w:t>Design Patterns</w:t>
+      </w:r>
+    </w:p>
+    <w:p>
+      <w:pPr>
+        <w:pStyle w:val="ListParagraph"/>
+        <w:numPr>
+          <w:ilvl w:val="0"/>
+          <w:numId w:val="39"/>
+        </w:numPr>
+      </w:pPr>
+      <w:r>
+        <w:t>Encapsulation</w:t>
+      </w:r>
+    </w:p>
+    <w:p>
+      <w:pPr>
+        <w:pStyle w:val="ListParagraph"/>
+        <w:numPr>
+          <w:ilvl w:val="0"/>
+          <w:numId w:val="39"/>
+        </w:numPr>
+      </w:pPr>
+      <w:r>
+        <w:t>Generic Types</w:t>
+      </w:r>
+    </w:p>
+    <w:p>
+      <w:pPr>
+        <w:pStyle w:val="ListParagraph"/>
+        <w:numPr>
+          <w:ilvl w:val="0"/>
+          <w:numId w:val="39"/>
+        </w:numPr>
+      </w:pPr>
+      <w:r>
+        <w:t>Inheritance</w:t>
+      </w:r>
+    </w:p>
+    <w:p>
+      <w:pPr>
+        <w:pStyle w:val="ListParagraph"/>
+        <w:numPr>
+          <w:ilvl w:val="0"/>
+          <w:numId w:val="39"/>
+        </w:numPr>
+      </w:pPr>
+      <w:r>
+        <w:t>Polymorphism</w:t>
+      </w:r>
+    </w:p>
+    <w:p>
+      <w:pPr>
+        <w:pStyle w:val="ListParagraph"/>
+        <w:numPr>
+          <w:ilvl w:val="0"/>
+          <w:numId w:val="39"/>
+        </w:numPr>
+      </w:pPr>
+      <w:r>
+        <w:t>SOLID &amp; GRASP Principles</w:t>
+      </w:r>
+    </w:p>
+    <w:p>
+      <w:r>
+        <w:t xml:space="preserve">Studying these concepts is generally not enough to be proficient in the subject. In addition, you should </w:t>
+      </w:r>
+      <w:r>
+        <w:t>probably put OOP</w:t>
+      </w:r>
+      <w:r>
+        <w:t xml:space="preserve"> into practice in one way or another. A</w:t>
+      </w:r>
+      <w:r>
+        <w:t xml:space="preserve"> good starting point is </w:t>
+      </w:r>
+      <w:r>
+        <w:t>to</w:t>
+      </w:r>
+      <w:r>
+        <w:t xml:space="preserve"> try to</w:t>
+      </w:r>
+      <w:bookmarkStart w:id="3" w:name="_GoBack"/>
+      <w:bookmarkEnd w:id="3"/>
+      <w:r>
+        <w:t xml:space="preserve"> code up some of the basic data structures by hand. </w:t>
+      </w:r>
+    </w:p>
+    <w:p>
       <w:pPr>
         <w:pStyle w:val="Heading2"/>
       </w:pPr>
@@ -1586,7 +1784,6 @@
         </w:numPr>
       </w:pPr>
       <w:r>
-        <w:lastRenderedPageBreak/>
         <w:t>Middle-Level Languages</w:t>
       </w:r>
     </w:p>
@@ -2198,7 +2395,7 @@
           <w:rPr>
             <w:noProof/>
           </w:rPr>
-          <w:t>6</w:t>
+          <w:t>5</w:t>
         </w:r>
         <w:r>
           <w:rPr>
@@ -2897,6 +3094,119 @@
     </w:lvl>
   </w:abstractNum>
   <w:abstractNum w:abstractNumId="6" w15:restartNumberingAfterBreak="0">
+    <w:nsid w:val="1B3E542A"/>
+    <w:multiLevelType w:val="hybridMultilevel"/>
+    <w:tmpl w:val="39AE5566"/>
+    <w:lvl w:ilvl="0" w:tplc="04090001">
+      <w:start w:val="1"/>
+      <w:numFmt w:val="bullet"/>
+      <w:lvlText w:val=""/>
+      <w:lvlJc w:val="left"/>
+      <w:pPr>
+        <w:ind w:left="720" w:hanging="360"/>
+      </w:pPr>
+      <w:rPr>
+        <w:rFonts w:ascii="Symbol" w:hAnsi="Symbol" w:hint="default"/>
+      </w:rPr>
+    </w:lvl>
+    <w:lvl w:ilvl="1" w:tplc="04090003" w:tentative="1">
+      <w:start w:val="1"/>
+      <w:numFmt w:val="bullet"/>
+      <w:lvlText w:val="o"/>
+      <w:lvlJc w:val="left"/>
+      <w:pPr>
+        <w:ind w:left="1440" w:hanging="360"/>
+      </w:pPr>
+      <w:rPr>
+        <w:rFonts w:ascii="Courier New" w:hAnsi="Courier New" w:cs="Courier New" w:hint="default"/>
+      </w:rPr>
+    </w:lvl>
+    <w:lvl w:ilvl="2" w:tplc="04090005" w:tentative="1">
+      <w:start w:val="1"/>
+      <w:numFmt w:val="bullet"/>
+      <w:lvlText w:val=""/>
+      <w:lvlJc w:val="left"/>
+      <w:pPr>
+        <w:ind w:left="2160" w:hanging="360"/>
+      </w:pPr>
+      <w:rPr>
+        <w:rFonts w:ascii="Wingdings" w:hAnsi="Wingdings" w:hint="default"/>
+      </w:rPr>
+    </w:lvl>
+    <w:lvl w:ilvl="3" w:tplc="04090001" w:tentative="1">
+      <w:start w:val="1"/>
+      <w:numFmt w:val="bullet"/>
+      <w:lvlText w:val=""/>
+      <w:lvlJc w:val="left"/>
+      <w:pPr>
+        <w:ind w:left="2880" w:hanging="360"/>
+      </w:pPr>
+      <w:rPr>
+        <w:rFonts w:ascii="Symbol" w:hAnsi="Symbol" w:hint="default"/>
+      </w:rPr>
+    </w:lvl>
+    <w:lvl w:ilvl="4" w:tplc="04090003" w:tentative="1">
+      <w:start w:val="1"/>
+      <w:numFmt w:val="bullet"/>
+      <w:lvlText w:val="o"/>
+      <w:lvlJc w:val="left"/>
+      <w:pPr>
+        <w:ind w:left="3600" w:hanging="360"/>
+      </w:pPr>
+      <w:rPr>
+        <w:rFonts w:ascii="Courier New" w:hAnsi="Courier New" w:cs="Courier New" w:hint="default"/>
+      </w:rPr>
+    </w:lvl>
+    <w:lvl w:ilvl="5" w:tplc="04090005" w:tentative="1">
+      <w:start w:val="1"/>
+      <w:numFmt w:val="bullet"/>
+      <w:lvlText w:val=""/>
+      <w:lvlJc w:val="left"/>
+      <w:pPr>
+        <w:ind w:left="4320" w:hanging="360"/>
+      </w:pPr>
+      <w:rPr>
+        <w:rFonts w:ascii="Wingdings" w:hAnsi="Wingdings" w:hint="default"/>
+      </w:rPr>
+    </w:lvl>
+    <w:lvl w:ilvl="6" w:tplc="04090001" w:tentative="1">
+      <w:start w:val="1"/>
+      <w:numFmt w:val="bullet"/>
+      <w:lvlText w:val=""/>
+      <w:lvlJc w:val="left"/>
+      <w:pPr>
+        <w:ind w:left="5040" w:hanging="360"/>
+      </w:pPr>
+      <w:rPr>
+        <w:rFonts w:ascii="Symbol" w:hAnsi="Symbol" w:hint="default"/>
+      </w:rPr>
+    </w:lvl>
+    <w:lvl w:ilvl="7" w:tplc="04090003" w:tentative="1">
+      <w:start w:val="1"/>
+      <w:numFmt w:val="bullet"/>
+      <w:lvlText w:val="o"/>
+      <w:lvlJc w:val="left"/>
+      <w:pPr>
+        <w:ind w:left="5760" w:hanging="360"/>
+      </w:pPr>
+      <w:rPr>
+        <w:rFonts w:ascii="Courier New" w:hAnsi="Courier New" w:cs="Courier New" w:hint="default"/>
+      </w:rPr>
+    </w:lvl>
+    <w:lvl w:ilvl="8" w:tplc="04090005" w:tentative="1">
+      <w:start w:val="1"/>
+      <w:numFmt w:val="bullet"/>
+      <w:lvlText w:val=""/>
+      <w:lvlJc w:val="left"/>
+      <w:pPr>
+        <w:ind w:left="6480" w:hanging="360"/>
+      </w:pPr>
+      <w:rPr>
+        <w:rFonts w:ascii="Wingdings" w:hAnsi="Wingdings" w:hint="default"/>
+      </w:rPr>
+    </w:lvl>
+  </w:abstractNum>
+  <w:abstractNum w:abstractNumId="7" w15:restartNumberingAfterBreak="0">
     <w:nsid w:val="21126ABC"/>
     <w:multiLevelType w:val="hybridMultilevel"/>
     <w:tmpl w:val="8DD23B3A"/>
@@ -3009,7 +3319,7 @@
       </w:rPr>
     </w:lvl>
   </w:abstractNum>
-  <w:abstractNum w:abstractNumId="7" w15:restartNumberingAfterBreak="0">
+  <w:abstractNum w:abstractNumId="8" w15:restartNumberingAfterBreak="0">
     <w:nsid w:val="27CF5E57"/>
     <w:multiLevelType w:val="hybridMultilevel"/>
     <w:tmpl w:val="1B84038C"/>
@@ -3122,7 +3432,7 @@
       </w:rPr>
     </w:lvl>
   </w:abstractNum>
-  <w:abstractNum w:abstractNumId="8" w15:restartNumberingAfterBreak="0">
+  <w:abstractNum w:abstractNumId="9" w15:restartNumberingAfterBreak="0">
     <w:nsid w:val="2B55123F"/>
     <w:multiLevelType w:val="hybridMultilevel"/>
     <w:tmpl w:val="492A31FC"/>
@@ -3235,7 +3545,7 @@
       </w:rPr>
     </w:lvl>
   </w:abstractNum>
-  <w:abstractNum w:abstractNumId="9" w15:restartNumberingAfterBreak="0">
+  <w:abstractNum w:abstractNumId="10" w15:restartNumberingAfterBreak="0">
     <w:nsid w:val="2B55133A"/>
     <w:multiLevelType w:val="hybridMultilevel"/>
     <w:tmpl w:val="B8F62FE4"/>
@@ -3348,7 +3658,7 @@
       </w:rPr>
     </w:lvl>
   </w:abstractNum>
-  <w:abstractNum w:abstractNumId="10" w15:restartNumberingAfterBreak="0">
+  <w:abstractNum w:abstractNumId="11" w15:restartNumberingAfterBreak="0">
     <w:nsid w:val="393445DA"/>
     <w:multiLevelType w:val="hybridMultilevel"/>
     <w:tmpl w:val="153AA46A"/>
@@ -3461,7 +3771,7 @@
       </w:rPr>
     </w:lvl>
   </w:abstractNum>
-  <w:abstractNum w:abstractNumId="11" w15:restartNumberingAfterBreak="0">
+  <w:abstractNum w:abstractNumId="12" w15:restartNumberingAfterBreak="0">
     <w:nsid w:val="3A7D0DA0"/>
     <w:multiLevelType w:val="hybridMultilevel"/>
     <w:tmpl w:val="B74A28D4"/>
@@ -3574,7 +3884,7 @@
       </w:rPr>
     </w:lvl>
   </w:abstractNum>
-  <w:abstractNum w:abstractNumId="12" w15:restartNumberingAfterBreak="0">
+  <w:abstractNum w:abstractNumId="13" w15:restartNumberingAfterBreak="0">
     <w:nsid w:val="40011FAD"/>
     <w:multiLevelType w:val="hybridMultilevel"/>
     <w:tmpl w:val="D4DCAD0C"/>
@@ -3660,7 +3970,7 @@
       </w:pPr>
     </w:lvl>
   </w:abstractNum>
-  <w:abstractNum w:abstractNumId="13" w15:restartNumberingAfterBreak="0">
+  <w:abstractNum w:abstractNumId="14" w15:restartNumberingAfterBreak="0">
     <w:nsid w:val="43C80ABC"/>
     <w:multiLevelType w:val="hybridMultilevel"/>
     <w:tmpl w:val="132CF66C"/>
@@ -3746,7 +4056,7 @@
       </w:pPr>
     </w:lvl>
   </w:abstractNum>
-  <w:abstractNum w:abstractNumId="14" w15:restartNumberingAfterBreak="0">
+  <w:abstractNum w:abstractNumId="15" w15:restartNumberingAfterBreak="0">
     <w:nsid w:val="44360488"/>
     <w:multiLevelType w:val="hybridMultilevel"/>
     <w:tmpl w:val="07ACA4DE"/>
@@ -3859,7 +4169,7 @@
       </w:rPr>
     </w:lvl>
   </w:abstractNum>
-  <w:abstractNum w:abstractNumId="15" w15:restartNumberingAfterBreak="0">
+  <w:abstractNum w:abstractNumId="16" w15:restartNumberingAfterBreak="0">
     <w:nsid w:val="4A055F49"/>
     <w:multiLevelType w:val="hybridMultilevel"/>
     <w:tmpl w:val="6AD02678"/>
@@ -3972,7 +4282,7 @@
       </w:rPr>
     </w:lvl>
   </w:abstractNum>
-  <w:abstractNum w:abstractNumId="16" w15:restartNumberingAfterBreak="0">
+  <w:abstractNum w:abstractNumId="17" w15:restartNumberingAfterBreak="0">
     <w:nsid w:val="4D1D25A2"/>
     <w:multiLevelType w:val="hybridMultilevel"/>
     <w:tmpl w:val="4D5C35CA"/>
@@ -4061,7 +4371,7 @@
       </w:pPr>
     </w:lvl>
   </w:abstractNum>
-  <w:abstractNum w:abstractNumId="17" w15:restartNumberingAfterBreak="0">
+  <w:abstractNum w:abstractNumId="18" w15:restartNumberingAfterBreak="0">
     <w:nsid w:val="4DE22B10"/>
     <w:multiLevelType w:val="hybridMultilevel"/>
     <w:tmpl w:val="7EF05642"/>
@@ -4174,7 +4484,7 @@
       </w:rPr>
     </w:lvl>
   </w:abstractNum>
-  <w:abstractNum w:abstractNumId="18" w15:restartNumberingAfterBreak="0">
+  <w:abstractNum w:abstractNumId="19" w15:restartNumberingAfterBreak="0">
     <w:nsid w:val="552E0743"/>
     <w:multiLevelType w:val="hybridMultilevel"/>
     <w:tmpl w:val="AE8819AE"/>
@@ -4287,7 +4597,7 @@
       </w:rPr>
     </w:lvl>
   </w:abstractNum>
-  <w:abstractNum w:abstractNumId="19" w15:restartNumberingAfterBreak="0">
+  <w:abstractNum w:abstractNumId="20" w15:restartNumberingAfterBreak="0">
     <w:nsid w:val="57760FAA"/>
     <w:multiLevelType w:val="hybridMultilevel"/>
     <w:tmpl w:val="2160DAC0"/>
@@ -4400,7 +4710,7 @@
       </w:rPr>
     </w:lvl>
   </w:abstractNum>
-  <w:abstractNum w:abstractNumId="20" w15:restartNumberingAfterBreak="0">
+  <w:abstractNum w:abstractNumId="21" w15:restartNumberingAfterBreak="0">
     <w:nsid w:val="5C805F46"/>
     <w:multiLevelType w:val="hybridMultilevel"/>
     <w:tmpl w:val="74067A72"/>
@@ -4513,7 +4823,7 @@
       </w:rPr>
     </w:lvl>
   </w:abstractNum>
-  <w:abstractNum w:abstractNumId="21" w15:restartNumberingAfterBreak="0">
+  <w:abstractNum w:abstractNumId="22" w15:restartNumberingAfterBreak="0">
     <w:nsid w:val="5C932FF9"/>
     <w:multiLevelType w:val="hybridMultilevel"/>
     <w:tmpl w:val="5FB052C0"/>
@@ -4626,7 +4936,7 @@
       </w:rPr>
     </w:lvl>
   </w:abstractNum>
-  <w:abstractNum w:abstractNumId="22" w15:restartNumberingAfterBreak="0">
+  <w:abstractNum w:abstractNumId="23" w15:restartNumberingAfterBreak="0">
     <w:nsid w:val="5DA67E15"/>
     <w:multiLevelType w:val="hybridMultilevel"/>
     <w:tmpl w:val="6498828A"/>
@@ -4838,7 +5148,7 @@
       </w:rPr>
     </w:lvl>
   </w:abstractNum>
-  <w:abstractNum w:abstractNumId="23" w15:restartNumberingAfterBreak="0">
+  <w:abstractNum w:abstractNumId="24" w15:restartNumberingAfterBreak="0">
     <w:nsid w:val="5FD9592D"/>
     <w:multiLevelType w:val="hybridMultilevel"/>
     <w:tmpl w:val="B198B19A"/>
@@ -4951,7 +5261,7 @@
       </w:rPr>
     </w:lvl>
   </w:abstractNum>
-  <w:abstractNum w:abstractNumId="24" w15:restartNumberingAfterBreak="0">
+  <w:abstractNum w:abstractNumId="25" w15:restartNumberingAfterBreak="0">
     <w:nsid w:val="658206C8"/>
     <w:multiLevelType w:val="hybridMultilevel"/>
     <w:tmpl w:val="93D82A8C"/>
@@ -5064,7 +5374,7 @@
       </w:rPr>
     </w:lvl>
   </w:abstractNum>
-  <w:abstractNum w:abstractNumId="25" w15:restartNumberingAfterBreak="0">
+  <w:abstractNum w:abstractNumId="26" w15:restartNumberingAfterBreak="0">
     <w:nsid w:val="69C732F2"/>
     <w:multiLevelType w:val="hybridMultilevel"/>
     <w:tmpl w:val="50D6A974"/>
@@ -5177,7 +5487,7 @@
       </w:rPr>
     </w:lvl>
   </w:abstractNum>
-  <w:abstractNum w:abstractNumId="26" w15:restartNumberingAfterBreak="0">
+  <w:abstractNum w:abstractNumId="27" w15:restartNumberingAfterBreak="0">
     <w:nsid w:val="6B381739"/>
     <w:multiLevelType w:val="hybridMultilevel"/>
     <w:tmpl w:val="3F1A5A70"/>
@@ -5290,7 +5600,7 @@
       </w:rPr>
     </w:lvl>
   </w:abstractNum>
-  <w:abstractNum w:abstractNumId="27" w15:restartNumberingAfterBreak="0">
+  <w:abstractNum w:abstractNumId="28" w15:restartNumberingAfterBreak="0">
     <w:nsid w:val="6F962DD0"/>
     <w:multiLevelType w:val="hybridMultilevel"/>
     <w:tmpl w:val="8DC4263A"/>
@@ -5397,6 +5707,119 @@
       <w:lvlJc w:val="left"/>
       <w:pPr>
         <w:ind w:left="6840" w:hanging="360"/>
+      </w:pPr>
+      <w:rPr>
+        <w:rFonts w:ascii="Wingdings" w:hAnsi="Wingdings" w:hint="default"/>
+      </w:rPr>
+    </w:lvl>
+  </w:abstractNum>
+  <w:abstractNum w:abstractNumId="29" w15:restartNumberingAfterBreak="0">
+    <w:nsid w:val="77F96523"/>
+    <w:multiLevelType w:val="hybridMultilevel"/>
+    <w:tmpl w:val="85E2AE4A"/>
+    <w:lvl w:ilvl="0" w:tplc="04090001">
+      <w:start w:val="1"/>
+      <w:numFmt w:val="bullet"/>
+      <w:lvlText w:val=""/>
+      <w:lvlJc w:val="left"/>
+      <w:pPr>
+        <w:ind w:left="900" w:hanging="360"/>
+      </w:pPr>
+      <w:rPr>
+        <w:rFonts w:ascii="Symbol" w:hAnsi="Symbol" w:hint="default"/>
+      </w:rPr>
+    </w:lvl>
+    <w:lvl w:ilvl="1" w:tplc="04090003" w:tentative="1">
+      <w:start w:val="1"/>
+      <w:numFmt w:val="bullet"/>
+      <w:lvlText w:val="o"/>
+      <w:lvlJc w:val="left"/>
+      <w:pPr>
+        <w:ind w:left="1620" w:hanging="360"/>
+      </w:pPr>
+      <w:rPr>
+        <w:rFonts w:ascii="Courier New" w:hAnsi="Courier New" w:cs="Courier New" w:hint="default"/>
+      </w:rPr>
+    </w:lvl>
+    <w:lvl w:ilvl="2" w:tplc="04090005" w:tentative="1">
+      <w:start w:val="1"/>
+      <w:numFmt w:val="bullet"/>
+      <w:lvlText w:val=""/>
+      <w:lvlJc w:val="left"/>
+      <w:pPr>
+        <w:ind w:left="2340" w:hanging="360"/>
+      </w:pPr>
+      <w:rPr>
+        <w:rFonts w:ascii="Wingdings" w:hAnsi="Wingdings" w:hint="default"/>
+      </w:rPr>
+    </w:lvl>
+    <w:lvl w:ilvl="3" w:tplc="04090001" w:tentative="1">
+      <w:start w:val="1"/>
+      <w:numFmt w:val="bullet"/>
+      <w:lvlText w:val=""/>
+      <w:lvlJc w:val="left"/>
+      <w:pPr>
+        <w:ind w:left="3060" w:hanging="360"/>
+      </w:pPr>
+      <w:rPr>
+        <w:rFonts w:ascii="Symbol" w:hAnsi="Symbol" w:hint="default"/>
+      </w:rPr>
+    </w:lvl>
+    <w:lvl w:ilvl="4" w:tplc="04090003" w:tentative="1">
+      <w:start w:val="1"/>
+      <w:numFmt w:val="bullet"/>
+      <w:lvlText w:val="o"/>
+      <w:lvlJc w:val="left"/>
+      <w:pPr>
+        <w:ind w:left="3780" w:hanging="360"/>
+      </w:pPr>
+      <w:rPr>
+        <w:rFonts w:ascii="Courier New" w:hAnsi="Courier New" w:cs="Courier New" w:hint="default"/>
+      </w:rPr>
+    </w:lvl>
+    <w:lvl w:ilvl="5" w:tplc="04090005" w:tentative="1">
+      <w:start w:val="1"/>
+      <w:numFmt w:val="bullet"/>
+      <w:lvlText w:val=""/>
+      <w:lvlJc w:val="left"/>
+      <w:pPr>
+        <w:ind w:left="4500" w:hanging="360"/>
+      </w:pPr>
+      <w:rPr>
+        <w:rFonts w:ascii="Wingdings" w:hAnsi="Wingdings" w:hint="default"/>
+      </w:rPr>
+    </w:lvl>
+    <w:lvl w:ilvl="6" w:tplc="04090001" w:tentative="1">
+      <w:start w:val="1"/>
+      <w:numFmt w:val="bullet"/>
+      <w:lvlText w:val=""/>
+      <w:lvlJc w:val="left"/>
+      <w:pPr>
+        <w:ind w:left="5220" w:hanging="360"/>
+      </w:pPr>
+      <w:rPr>
+        <w:rFonts w:ascii="Symbol" w:hAnsi="Symbol" w:hint="default"/>
+      </w:rPr>
+    </w:lvl>
+    <w:lvl w:ilvl="7" w:tplc="04090003" w:tentative="1">
+      <w:start w:val="1"/>
+      <w:numFmt w:val="bullet"/>
+      <w:lvlText w:val="o"/>
+      <w:lvlJc w:val="left"/>
+      <w:pPr>
+        <w:ind w:left="5940" w:hanging="360"/>
+      </w:pPr>
+      <w:rPr>
+        <w:rFonts w:ascii="Courier New" w:hAnsi="Courier New" w:cs="Courier New" w:hint="default"/>
+      </w:rPr>
+    </w:lvl>
+    <w:lvl w:ilvl="8" w:tplc="04090005" w:tentative="1">
+      <w:start w:val="1"/>
+      <w:numFmt w:val="bullet"/>
+      <w:lvlText w:val=""/>
+      <w:lvlJc w:val="left"/>
+      <w:pPr>
+        <w:ind w:left="6660" w:hanging="360"/>
       </w:pPr>
       <w:rPr>
         <w:rFonts w:ascii="Wingdings" w:hAnsi="Wingdings" w:hint="default"/>
@@ -5434,7 +5857,7 @@
     <w:abstractNumId w:val="4"/>
   </w:num>
   <w:num w:numId="11">
-    <w:abstractNumId w:val="22"/>
+    <w:abstractNumId w:val="23"/>
     <w:lvlOverride w:ilvl="0">
       <w:startOverride w:val="1"/>
     </w:lvlOverride>
@@ -5464,70 +5887,70 @@
     </w:lvlOverride>
   </w:num>
   <w:num w:numId="12">
-    <w:abstractNumId w:val="12"/>
+    <w:abstractNumId w:val="13"/>
   </w:num>
   <w:num w:numId="13">
-    <w:abstractNumId w:val="16"/>
+    <w:abstractNumId w:val="17"/>
   </w:num>
   <w:num w:numId="14">
     <w:abstractNumId w:val="2"/>
   </w:num>
   <w:num w:numId="15">
-    <w:abstractNumId w:val="27"/>
+    <w:abstractNumId w:val="28"/>
   </w:num>
   <w:num w:numId="16">
     <w:abstractNumId w:val="3"/>
   </w:num>
   <w:num w:numId="17">
+    <w:abstractNumId w:val="8"/>
+  </w:num>
+  <w:num w:numId="18">
+    <w:abstractNumId w:val="16"/>
+  </w:num>
+  <w:num w:numId="19">
+    <w:abstractNumId w:val="18"/>
+  </w:num>
+  <w:num w:numId="20">
+    <w:abstractNumId w:val="22"/>
+  </w:num>
+  <w:num w:numId="21">
+    <w:abstractNumId w:val="10"/>
+  </w:num>
+  <w:num w:numId="22">
+    <w:abstractNumId w:val="15"/>
+  </w:num>
+  <w:num w:numId="23">
     <w:abstractNumId w:val="7"/>
   </w:num>
-  <w:num w:numId="18">
-    <w:abstractNumId w:val="15"/>
+  <w:num w:numId="24">
+    <w:abstractNumId w:val="14"/>
   </w:num>
-  <w:num w:numId="19">
-    <w:abstractNumId w:val="17"/>
+  <w:num w:numId="25">
+    <w:abstractNumId w:val="20"/>
   </w:num>
-  <w:num w:numId="20">
-    <w:abstractNumId w:val="21"/>
+  <w:num w:numId="26">
+    <w:abstractNumId w:val="26"/>
   </w:num>
-  <w:num w:numId="21">
+  <w:num w:numId="27">
     <w:abstractNumId w:val="9"/>
   </w:num>
-  <w:num w:numId="22">
-    <w:abstractNumId w:val="14"/>
-  </w:num>
-  <w:num w:numId="23">
-    <w:abstractNumId w:val="6"/>
-  </w:num>
-  <w:num w:numId="24">
-    <w:abstractNumId w:val="13"/>
-  </w:num>
-  <w:num w:numId="25">
-    <w:abstractNumId w:val="19"/>
-  </w:num>
-  <w:num w:numId="26">
-    <w:abstractNumId w:val="25"/>
-  </w:num>
-  <w:num w:numId="27">
-    <w:abstractNumId w:val="8"/>
-  </w:num>
   <w:num w:numId="28">
-    <w:abstractNumId w:val="11"/>
+    <w:abstractNumId w:val="12"/>
   </w:num>
   <w:num w:numId="29">
-    <w:abstractNumId w:val="20"/>
+    <w:abstractNumId w:val="21"/>
   </w:num>
   <w:num w:numId="30">
     <w:abstractNumId w:val="0"/>
   </w:num>
   <w:num w:numId="31">
-    <w:abstractNumId w:val="10"/>
+    <w:abstractNumId w:val="11"/>
   </w:num>
   <w:num w:numId="32">
-    <w:abstractNumId w:val="18"/>
+    <w:abstractNumId w:val="19"/>
   </w:num>
   <w:num w:numId="33">
-    <w:abstractNumId w:val="23"/>
+    <w:abstractNumId w:val="24"/>
   </w:num>
   <w:num w:numId="34">
     <w:abstractNumId w:val="5"/>
@@ -5536,10 +5959,16 @@
     <w:abstractNumId w:val="1"/>
   </w:num>
   <w:num w:numId="36">
-    <w:abstractNumId w:val="26"/>
+    <w:abstractNumId w:val="27"/>
   </w:num>
   <w:num w:numId="37">
-    <w:abstractNumId w:val="24"/>
+    <w:abstractNumId w:val="25"/>
+  </w:num>
+  <w:num w:numId="38">
+    <w:abstractNumId w:val="29"/>
+  </w:num>
+  <w:num w:numId="39">
+    <w:abstractNumId w:val="6"/>
   </w:num>
 </w:numbering>
 </file>
@@ -7457,7 +7886,7 @@
 </file>
 
 <file path=customXml/itemProps1.xml><?xml version="1.0" encoding="utf-8"?>
-<ds:datastoreItem xmlns:ds="http://schemas.openxmlformats.org/officeDocument/2006/customXml" ds:itemID="{BE0DA2B8-6559-46C5-9687-DACA47A234B7}">
+<ds:datastoreItem xmlns:ds="http://schemas.openxmlformats.org/officeDocument/2006/customXml" ds:itemID="{4863F174-4A3C-4906-B0A2-A1685E9F3A86}">
   <ds:schemaRefs>
     <ds:schemaRef ds:uri="http://schemas.openxmlformats.org/officeDocument/2006/bibliography"/>
   </ds:schemaRefs>

</xml_diff>

<commit_message>
Added an OOP link
</commit_message>
<xml_diff>
--- a/CoreCodeConcepts/doc/core-code-concepts.docx
+++ b/CoreCodeConcepts/doc/core-code-concepts.docx
@@ -990,9 +990,16 @@
           <w:rFonts w:eastAsiaTheme="majorEastAsia"/>
         </w:rPr>
       </w:pPr>
-      <w:r>
-        <w:t>Object Oriented Programming</w:t>
-      </w:r>
+      <w:hyperlink w:anchor="_Object_Oriented_Programming" w:history="1">
+        <w:r>
+          <w:rPr>
+            <w:rStyle w:val="Hyperlink"/>
+          </w:rPr>
+          <w:t>Object Oriented Programming</w:t>
+        </w:r>
+      </w:hyperlink>
+      <w:bookmarkStart w:id="1" w:name="_GoBack"/>
+      <w:bookmarkEnd w:id="1"/>
     </w:p>
     <w:p>
       <w:pPr>
@@ -1061,8 +1068,8 @@
       <w:pPr>
         <w:pStyle w:val="Heading1"/>
       </w:pPr>
-      <w:bookmarkStart w:id="1" w:name="_Topic_Breakdowns"/>
-      <w:bookmarkEnd w:id="1"/>
+      <w:bookmarkStart w:id="2" w:name="_Topic_Breakdowns"/>
+      <w:bookmarkEnd w:id="2"/>
       <w:r>
         <w:lastRenderedPageBreak/>
         <w:t>Topic Breakdowns</w:t>
@@ -1077,8 +1084,8 @@
       <w:pPr>
         <w:pStyle w:val="Heading2"/>
       </w:pPr>
-      <w:bookmarkStart w:id="2" w:name="_Algorithms"/>
-      <w:bookmarkEnd w:id="2"/>
+      <w:bookmarkStart w:id="3" w:name="_Algorithms"/>
+      <w:bookmarkEnd w:id="3"/>
       <w:r>
         <w:t>Algorithms</w:t>
       </w:r>
@@ -1499,6 +1506,8 @@
       <w:pPr>
         <w:pStyle w:val="Heading2"/>
       </w:pPr>
+      <w:bookmarkStart w:id="4" w:name="_Object_Oriented_Programming"/>
+      <w:bookmarkEnd w:id="4"/>
       <w:r>
         <w:t>Object Oriented Programming</w:t>
       </w:r>
@@ -1697,8 +1706,6 @@
       <w:r>
         <w:t xml:space="preserve"> try to</w:t>
       </w:r>
-      <w:bookmarkStart w:id="3" w:name="_GoBack"/>
-      <w:bookmarkEnd w:id="3"/>
       <w:r>
         <w:t xml:space="preserve"> code up some of the basic data structures by hand. </w:t>
       </w:r>
@@ -1843,8 +1850,8 @@
       <w:pPr>
         <w:pStyle w:val="Heading1"/>
       </w:pPr>
-      <w:bookmarkStart w:id="4" w:name="_Nomenclature"/>
-      <w:bookmarkEnd w:id="4"/>
+      <w:bookmarkStart w:id="5" w:name="_Nomenclature"/>
+      <w:bookmarkEnd w:id="5"/>
       <w:r>
         <w:lastRenderedPageBreak/>
         <w:t>Nomenclature</w:t>
@@ -2395,7 +2402,7 @@
           <w:rPr>
             <w:noProof/>
           </w:rPr>
-          <w:t>5</w:t>
+          <w:t>6</w:t>
         </w:r>
         <w:r>
           <w:rPr>
@@ -7886,7 +7893,7 @@
 </file>
 
 <file path=customXml/itemProps1.xml><?xml version="1.0" encoding="utf-8"?>
-<ds:datastoreItem xmlns:ds="http://schemas.openxmlformats.org/officeDocument/2006/customXml" ds:itemID="{4863F174-4A3C-4906-B0A2-A1685E9F3A86}">
+<ds:datastoreItem xmlns:ds="http://schemas.openxmlformats.org/officeDocument/2006/customXml" ds:itemID="{F5267F57-9570-43CD-9B44-A49BFE15778F}">
   <ds:schemaRefs>
     <ds:schemaRef ds:uri="http://schemas.openxmlformats.org/officeDocument/2006/bibliography"/>
   </ds:schemaRefs>

</xml_diff>

<commit_message>
Added a study plan section
</commit_message>
<xml_diff>
--- a/CoreCodeConcepts/doc/core-code-concepts.docx
+++ b/CoreCodeConcepts/doc/core-code-concepts.docx
@@ -442,6 +442,11 @@
           <w:ilvl w:val="0"/>
           <w:numId w:val="24"/>
         </w:numPr>
+        <w:rPr>
+          <w:rStyle w:val="Hyperlink"/>
+          <w:color w:val="auto"/>
+          <w:u w:val="none"/>
+        </w:rPr>
       </w:pPr>
       <w:hyperlink w:anchor="_The_Core_Concept" w:history="1">
         <w:r>
@@ -460,6 +465,29 @@
           <w:numId w:val="24"/>
         </w:numPr>
       </w:pPr>
+      <w:hyperlink w:anchor="_The_Study_Plan" w:history="1">
+        <w:r>
+          <w:rPr>
+            <w:rStyle w:val="Hyperlink"/>
+          </w:rPr>
+          <w:t>Study Plan</w:t>
+        </w:r>
+      </w:hyperlink>
+      <w:r>
+        <w:rPr>
+          <w:rStyle w:val="Hyperlink"/>
+        </w:rPr>
+        <w:t>s</w:t>
+      </w:r>
+    </w:p>
+    <w:p>
+      <w:pPr>
+        <w:pStyle w:val="ListParagraph"/>
+        <w:numPr>
+          <w:ilvl w:val="0"/>
+          <w:numId w:val="24"/>
+        </w:numPr>
+      </w:pPr>
       <w:hyperlink w:anchor="_Topic_Breakdowns" w:history="1">
         <w:r>
           <w:rPr>
@@ -497,7 +525,10 @@
         <w:t xml:space="preserve">. </w:t>
       </w:r>
       <w:r>
-        <w:t xml:space="preserve">Each topic is covered in the Topic Breakdown section. In order to keep the Topic Breakdown section light, definitions have been placed in a separate Nomenclature section. </w:t>
+        <w:t>Then in the Study Plans section, you will find different study packs to suit your needs. For further clarification each topic can be found</w:t>
+      </w:r>
+      <w:r>
+        <w:t xml:space="preserve"> in the Topic Breakdown section. In order to keep the Topic Breakdown section light, definitions have been placed in a separate Nomenclature section. </w:t>
       </w:r>
     </w:p>
     <w:p>
@@ -998,8 +1029,6 @@
           <w:t>Object Oriented Programming</w:t>
         </w:r>
       </w:hyperlink>
-      <w:bookmarkStart w:id="1" w:name="_GoBack"/>
-      <w:bookmarkEnd w:id="1"/>
     </w:p>
     <w:p>
       <w:pPr>
@@ -1053,13 +1082,12 @@
           <w:ilvl w:val="0"/>
           <w:numId w:val="33"/>
         </w:numPr>
-        <w:rPr>
-          <w:rFonts w:eastAsiaTheme="majorEastAsia"/>
-        </w:rPr>
       </w:pPr>
       <w:r>
         <w:t>Software Engineering</w:t>
       </w:r>
+    </w:p>
+    <w:p>
       <w:r>
         <w:br w:type="page"/>
       </w:r>
@@ -1068,8 +1096,417 @@
       <w:pPr>
         <w:pStyle w:val="Heading1"/>
       </w:pPr>
-      <w:bookmarkStart w:id="2" w:name="_Topic_Breakdowns"/>
+      <w:bookmarkStart w:id="1" w:name="_The_Study_Plan"/>
+      <w:bookmarkEnd w:id="1"/>
+      <w:r>
+        <w:lastRenderedPageBreak/>
+        <w:t>Study Plans</w:t>
+      </w:r>
+    </w:p>
+    <w:p>
+      <w:r>
+        <w:t>The purpose of this section is to provide you w</w:t>
+      </w:r>
+      <w:r>
+        <w:t>ith a few suggested study plans</w:t>
+      </w:r>
+      <w:r>
+        <w:t xml:space="preserve"> for those that are looking for a bit more guidance</w:t>
+      </w:r>
+      <w:r>
+        <w:t xml:space="preserve">. </w:t>
+      </w:r>
+      <w:r>
+        <w:t>The study plans are separated by category to ensure maximum learning efficiency. The following is a list of categories:</w:t>
+      </w:r>
+    </w:p>
+    <w:p>
+      <w:pPr>
+        <w:pStyle w:val="ListParagraph"/>
+        <w:numPr>
+          <w:ilvl w:val="0"/>
+          <w:numId w:val="41"/>
+        </w:numPr>
+      </w:pPr>
+      <w:r>
+        <w:t>The Application Pack</w:t>
+      </w:r>
+    </w:p>
+    <w:p>
+      <w:pPr>
+        <w:pStyle w:val="ListParagraph"/>
+        <w:numPr>
+          <w:ilvl w:val="1"/>
+          <w:numId w:val="41"/>
+        </w:numPr>
+      </w:pPr>
+      <w:r>
+        <w:t>Game Development</w:t>
+      </w:r>
+    </w:p>
+    <w:p>
+      <w:pPr>
+        <w:pStyle w:val="ListParagraph"/>
+        <w:numPr>
+          <w:ilvl w:val="1"/>
+          <w:numId w:val="41"/>
+        </w:numPr>
+      </w:pPr>
+      <w:r>
+        <w:t>Human-Computer Interaction</w:t>
+      </w:r>
+    </w:p>
+    <w:p>
+      <w:pPr>
+        <w:pStyle w:val="ListParagraph"/>
+        <w:numPr>
+          <w:ilvl w:val="1"/>
+          <w:numId w:val="41"/>
+        </w:numPr>
+      </w:pPr>
+      <w:r>
+        <w:t>Modeling and Simulation</w:t>
+      </w:r>
+    </w:p>
+    <w:p>
+      <w:pPr>
+        <w:pStyle w:val="ListParagraph"/>
+        <w:numPr>
+          <w:ilvl w:val="1"/>
+          <w:numId w:val="41"/>
+        </w:numPr>
+      </w:pPr>
+      <w:r>
+        <w:t>Robotics</w:t>
+      </w:r>
+    </w:p>
+    <w:p>
+      <w:pPr>
+        <w:pStyle w:val="ListParagraph"/>
+        <w:numPr>
+          <w:ilvl w:val="1"/>
+          <w:numId w:val="41"/>
+        </w:numPr>
+      </w:pPr>
+      <w:r>
+        <w:t>Software Engineering</w:t>
+      </w:r>
+    </w:p>
+    <w:p>
+      <w:pPr>
+        <w:pStyle w:val="ListParagraph"/>
+        <w:numPr>
+          <w:ilvl w:val="0"/>
+          <w:numId w:val="41"/>
+        </w:numPr>
+      </w:pPr>
+      <w:r>
+        <w:t>The Hardware Pack</w:t>
+      </w:r>
+    </w:p>
+    <w:p>
+      <w:pPr>
+        <w:pStyle w:val="ListParagraph"/>
+        <w:numPr>
+          <w:ilvl w:val="1"/>
+          <w:numId w:val="41"/>
+        </w:numPr>
+      </w:pPr>
+      <w:r>
+        <w:t>Computer Architecture</w:t>
+      </w:r>
+    </w:p>
+    <w:p>
+      <w:pPr>
+        <w:pStyle w:val="ListParagraph"/>
+        <w:numPr>
+          <w:ilvl w:val="1"/>
+          <w:numId w:val="41"/>
+        </w:numPr>
+      </w:pPr>
+      <w:r>
+        <w:t>Computer Graphics</w:t>
+      </w:r>
+    </w:p>
+    <w:p>
+      <w:pPr>
+        <w:pStyle w:val="ListParagraph"/>
+        <w:numPr>
+          <w:ilvl w:val="1"/>
+          <w:numId w:val="41"/>
+        </w:numPr>
+      </w:pPr>
+      <w:r>
+        <w:t>Digital Systems Design</w:t>
+      </w:r>
+    </w:p>
+    <w:p>
+      <w:pPr>
+        <w:pStyle w:val="ListParagraph"/>
+        <w:numPr>
+          <w:ilvl w:val="1"/>
+          <w:numId w:val="41"/>
+        </w:numPr>
+      </w:pPr>
+      <w:r>
+        <w:t>Embedded Systems</w:t>
+      </w:r>
+    </w:p>
+    <w:p>
+      <w:pPr>
+        <w:pStyle w:val="ListParagraph"/>
+        <w:numPr>
+          <w:ilvl w:val="0"/>
+          <w:numId w:val="41"/>
+        </w:numPr>
+      </w:pPr>
+      <w:r>
+        <w:t>The Information Technology Pack</w:t>
+      </w:r>
+    </w:p>
+    <w:p>
+      <w:pPr>
+        <w:pStyle w:val="ListParagraph"/>
+        <w:numPr>
+          <w:ilvl w:val="1"/>
+          <w:numId w:val="41"/>
+        </w:numPr>
+      </w:pPr>
+      <w:r>
+        <w:t>Computer Networks</w:t>
+      </w:r>
+    </w:p>
+    <w:p>
+      <w:pPr>
+        <w:pStyle w:val="ListParagraph"/>
+        <w:numPr>
+          <w:ilvl w:val="1"/>
+          <w:numId w:val="41"/>
+        </w:numPr>
+      </w:pPr>
+      <w:r>
+        <w:t>Computer Security</w:t>
+      </w:r>
+    </w:p>
+    <w:p>
+      <w:pPr>
+        <w:pStyle w:val="ListParagraph"/>
+        <w:numPr>
+          <w:ilvl w:val="1"/>
+          <w:numId w:val="41"/>
+        </w:numPr>
+      </w:pPr>
+      <w:r>
+        <w:t>Database Systems</w:t>
+      </w:r>
+    </w:p>
+    <w:p>
+      <w:pPr>
+        <w:pStyle w:val="ListParagraph"/>
+        <w:numPr>
+          <w:ilvl w:val="1"/>
+          <w:numId w:val="41"/>
+        </w:numPr>
+      </w:pPr>
+      <w:r>
+        <w:t>Distributed Computing</w:t>
+      </w:r>
+    </w:p>
+    <w:p>
+      <w:pPr>
+        <w:pStyle w:val="ListParagraph"/>
+        <w:numPr>
+          <w:ilvl w:val="1"/>
+          <w:numId w:val="41"/>
+        </w:numPr>
+      </w:pPr>
+      <w:r>
+        <w:t>Operating Systems</w:t>
+      </w:r>
+    </w:p>
+    <w:p>
+      <w:pPr>
+        <w:pStyle w:val="ListParagraph"/>
+        <w:numPr>
+          <w:ilvl w:val="0"/>
+          <w:numId w:val="41"/>
+        </w:numPr>
+      </w:pPr>
+      <w:r>
+        <w:t>The Theory Pack</w:t>
+      </w:r>
+    </w:p>
+    <w:p>
+      <w:pPr>
+        <w:pStyle w:val="ListParagraph"/>
+        <w:numPr>
+          <w:ilvl w:val="1"/>
+          <w:numId w:val="41"/>
+        </w:numPr>
+      </w:pPr>
+      <w:r>
+        <w:t>Algorithms</w:t>
+      </w:r>
+    </w:p>
+    <w:p>
+      <w:pPr>
+        <w:pStyle w:val="ListParagraph"/>
+        <w:numPr>
+          <w:ilvl w:val="1"/>
+          <w:numId w:val="41"/>
+        </w:numPr>
+      </w:pPr>
+      <w:r>
+        <w:t>Artificial Intelligence</w:t>
+      </w:r>
+    </w:p>
+    <w:p>
+      <w:pPr>
+        <w:pStyle w:val="ListParagraph"/>
+        <w:numPr>
+          <w:ilvl w:val="1"/>
+          <w:numId w:val="41"/>
+        </w:numPr>
+      </w:pPr>
+      <w:r>
+        <w:t>Data Structures</w:t>
+      </w:r>
+    </w:p>
+    <w:p>
+      <w:pPr>
+        <w:pStyle w:val="ListParagraph"/>
+        <w:numPr>
+          <w:ilvl w:val="1"/>
+          <w:numId w:val="41"/>
+        </w:numPr>
+      </w:pPr>
+      <w:r>
+        <w:t>Discrete Math</w:t>
+      </w:r>
+    </w:p>
+    <w:p>
+      <w:pPr>
+        <w:pStyle w:val="ListParagraph"/>
+        <w:numPr>
+          <w:ilvl w:val="1"/>
+          <w:numId w:val="41"/>
+        </w:numPr>
+      </w:pPr>
+      <w:r>
+        <w:t>Object Oriented Programming</w:t>
+      </w:r>
+    </w:p>
+    <w:p>
+      <w:pPr>
+        <w:pStyle w:val="ListParagraph"/>
+        <w:numPr>
+          <w:ilvl w:val="1"/>
+          <w:numId w:val="41"/>
+        </w:numPr>
+      </w:pPr>
+      <w:r>
+        <w:t>Programming Languages</w:t>
+      </w:r>
+    </w:p>
+    <w:p>
+      <w:pPr>
+        <w:pStyle w:val="ListParagraph"/>
+        <w:numPr>
+          <w:ilvl w:val="0"/>
+          <w:numId w:val="41"/>
+        </w:numPr>
+      </w:pPr>
+      <w:r>
+        <w:t>The Total Pack</w:t>
+      </w:r>
+    </w:p>
+    <w:p>
+      <w:pPr>
+        <w:pStyle w:val="ListParagraph"/>
+        <w:numPr>
+          <w:ilvl w:val="1"/>
+          <w:numId w:val="41"/>
+        </w:numPr>
+      </w:pPr>
+      <w:r>
+        <w:t>All Subjects</w:t>
+      </w:r>
+    </w:p>
+    <w:p>
+      <w:r>
+        <w:t>E</w:t>
+      </w:r>
+      <w:r>
+        <w:t>ach study plan</w:t>
+      </w:r>
+      <w:r>
+        <w:t xml:space="preserve"> is designed for a 1-month study period. These plans assume that you already have some basic knowledge in the subject areas. If not, it may be advantageous to stretch the study plan to your needs. </w:t>
+      </w:r>
+    </w:p>
+    <w:p>
+      <w:pPr>
+        <w:pStyle w:val="Heading2"/>
+      </w:pPr>
+      <w:r>
+        <w:t>The Application Pack</w:t>
+      </w:r>
+    </w:p>
+    <w:p>
+      <w:pPr>
+        <w:pStyle w:val="Heading2"/>
+      </w:pPr>
+      <w:r>
+        <w:t>The Hardware Pack</w:t>
+      </w:r>
+    </w:p>
+    <w:p>
+      <w:pPr>
+        <w:pStyle w:val="Heading2"/>
+      </w:pPr>
+      <w:r>
+        <w:t>The Information Technology Pack</w:t>
+      </w:r>
+    </w:p>
+    <w:p>
+      <w:pPr>
+        <w:pStyle w:val="Heading2"/>
+      </w:pPr>
+      <w:r>
+        <w:t>The Theory Pack</w:t>
+      </w:r>
+    </w:p>
+    <w:p>
+      <w:pPr>
+        <w:pStyle w:val="Heading2"/>
+      </w:pPr>
+      <w:r>
+        <w:t>The Total Pack</w:t>
+      </w:r>
+    </w:p>
+    <w:p>
+      <w:r>
+        <w:t xml:space="preserve">The Total Pack is a sort of </w:t>
+      </w:r>
+      <w:proofErr w:type="spellStart"/>
+      <w:r>
+        <w:t>SparkNotes</w:t>
+      </w:r>
+      <w:proofErr w:type="spellEnd"/>
+      <w:r>
+        <w:t xml:space="preserve">-style pack which focuses on breadth rather than depth. In this pack, each topic will be covered using its highlights under the assumption that you’re just looking for a refresher. </w:t>
+      </w:r>
+      <w:bookmarkStart w:id="2" w:name="_GoBack"/>
       <w:bookmarkEnd w:id="2"/>
+      <w:r>
+        <w:br w:type="page"/>
+      </w:r>
+    </w:p>
+    <w:p>
+      <w:pPr>
+        <w:pStyle w:val="Heading1"/>
+      </w:pPr>
+      <w:bookmarkStart w:id="3" w:name="_Topic_Breakdowns"/>
+      <w:bookmarkEnd w:id="3"/>
       <w:r>
         <w:lastRenderedPageBreak/>
         <w:t>Topic Breakdowns</w:t>
@@ -1084,8 +1521,8 @@
       <w:pPr>
         <w:pStyle w:val="Heading2"/>
       </w:pPr>
-      <w:bookmarkStart w:id="3" w:name="_Algorithms"/>
-      <w:bookmarkEnd w:id="3"/>
+      <w:bookmarkStart w:id="4" w:name="_Algorithms"/>
+      <w:bookmarkEnd w:id="4"/>
       <w:r>
         <w:t>Algorithms</w:t>
       </w:r>
@@ -1343,8 +1780,200 @@
         <w:pStyle w:val="Heading2"/>
       </w:pPr>
       <w:r>
+        <w:t>Artificial Intelligence</w:t>
+      </w:r>
+    </w:p>
+    <w:p>
+      <w:pPr>
+        <w:pStyle w:val="Heading2"/>
+      </w:pPr>
+      <w:r>
+        <w:t>Computer Architecture</w:t>
+      </w:r>
+    </w:p>
+    <w:p>
+      <w:pPr>
+        <w:pStyle w:val="Heading2"/>
+      </w:pPr>
+      <w:r>
+        <w:t>Computer Graphics</w:t>
+      </w:r>
+    </w:p>
+    <w:p>
+      <w:pPr>
+        <w:pStyle w:val="Heading2"/>
+      </w:pPr>
+      <w:r>
+        <w:t>Computer Networks</w:t>
+      </w:r>
+    </w:p>
+    <w:p>
+      <w:pPr>
+        <w:pStyle w:val="Heading2"/>
+      </w:pPr>
+      <w:r>
+        <w:t>Computer Security</w:t>
+      </w:r>
+    </w:p>
+    <w:p>
+      <w:pPr>
+        <w:pStyle w:val="Heading2"/>
+      </w:pPr>
+      <w:r>
+        <w:t>Database Systems</w:t>
+      </w:r>
+    </w:p>
+    <w:p>
+      <w:pPr>
+        <w:pStyle w:val="Heading2"/>
+      </w:pPr>
+      <w:r>
+        <w:t>Data Structures</w:t>
+      </w:r>
+    </w:p>
+    <w:p>
+      <w:r>
+        <w:t>Data structures is a fun area of Computer Science because it’s all about data organization.</w:t>
+      </w:r>
+      <w:r>
+        <w:t xml:space="preserve"> In particular, we care about storing data in way that it utilized efficiently. </w:t>
+      </w:r>
+      <w:r>
+        <w:t xml:space="preserve">In general, </w:t>
+      </w:r>
+      <w:r>
+        <w:t xml:space="preserve">the </w:t>
+      </w:r>
+      <w:r>
+        <w:t xml:space="preserve">data </w:t>
+      </w:r>
+      <w:r>
         <w:lastRenderedPageBreak/>
-        <w:t>Artificial Intelligence</w:t>
+        <w:t xml:space="preserve">structures </w:t>
+      </w:r>
+      <w:r>
+        <w:t>topic is</w:t>
+      </w:r>
+      <w:r>
+        <w:t xml:space="preserve"> all about studying the core families through the lens of </w:t>
+      </w:r>
+      <w:hyperlink r:id="rId21" w:history="1">
+        <w:r>
+          <w:rPr>
+            <w:rStyle w:val="Hyperlink"/>
+          </w:rPr>
+          <w:t>Big O Notation</w:t>
+        </w:r>
+      </w:hyperlink>
+      <w:r>
+        <w:t>.</w:t>
+      </w:r>
+      <w:r>
+        <w:t xml:space="preserve"> </w:t>
+      </w:r>
+      <w:r>
+        <w:t>The following is a list of common data structures to study:</w:t>
+      </w:r>
+    </w:p>
+    <w:p>
+      <w:pPr>
+        <w:pStyle w:val="ListParagraph"/>
+        <w:numPr>
+          <w:ilvl w:val="0"/>
+          <w:numId w:val="40"/>
+        </w:numPr>
+      </w:pPr>
+      <w:r>
+        <w:t>Arrays</w:t>
+      </w:r>
+    </w:p>
+    <w:p>
+      <w:pPr>
+        <w:pStyle w:val="ListParagraph"/>
+        <w:numPr>
+          <w:ilvl w:val="0"/>
+          <w:numId w:val="40"/>
+        </w:numPr>
+      </w:pPr>
+      <w:r>
+        <w:t>Array Lists</w:t>
+      </w:r>
+    </w:p>
+    <w:p>
+      <w:pPr>
+        <w:pStyle w:val="ListParagraph"/>
+        <w:numPr>
+          <w:ilvl w:val="0"/>
+          <w:numId w:val="40"/>
+        </w:numPr>
+      </w:pPr>
+      <w:r>
+        <w:t>Graphs</w:t>
+      </w:r>
+    </w:p>
+    <w:p>
+      <w:pPr>
+        <w:pStyle w:val="ListParagraph"/>
+        <w:numPr>
+          <w:ilvl w:val="0"/>
+          <w:numId w:val="40"/>
+        </w:numPr>
+      </w:pPr>
+      <w:r>
+        <w:t>Hash Tables (Associative Arrays)</w:t>
+      </w:r>
+    </w:p>
+    <w:p>
+      <w:pPr>
+        <w:pStyle w:val="ListParagraph"/>
+        <w:numPr>
+          <w:ilvl w:val="0"/>
+          <w:numId w:val="40"/>
+        </w:numPr>
+      </w:pPr>
+      <w:r>
+        <w:t>Linked Lists</w:t>
+      </w:r>
+    </w:p>
+    <w:p>
+      <w:pPr>
+        <w:pStyle w:val="ListParagraph"/>
+        <w:numPr>
+          <w:ilvl w:val="0"/>
+          <w:numId w:val="40"/>
+        </w:numPr>
+      </w:pPr>
+      <w:r>
+        <w:t>Stacks</w:t>
+      </w:r>
+    </w:p>
+    <w:p>
+      <w:pPr>
+        <w:pStyle w:val="ListParagraph"/>
+        <w:numPr>
+          <w:ilvl w:val="0"/>
+          <w:numId w:val="40"/>
+        </w:numPr>
+      </w:pPr>
+      <w:r>
+        <w:t>Trees</w:t>
+      </w:r>
+    </w:p>
+    <w:p>
+      <w:pPr>
+        <w:pStyle w:val="ListParagraph"/>
+        <w:numPr>
+          <w:ilvl w:val="0"/>
+          <w:numId w:val="40"/>
+        </w:numPr>
+      </w:pPr>
+      <w:r>
+        <w:t>Queues</w:t>
+      </w:r>
+    </w:p>
+    <w:p>
+      <w:r>
+        <w:t xml:space="preserve">After you have a solid grasp of the basic data structures, it’s probably a good idea to go ahead and use a few in actual application. </w:t>
       </w:r>
     </w:p>
     <w:p>
@@ -1352,7 +1981,7 @@
         <w:pStyle w:val="Heading2"/>
       </w:pPr>
       <w:r>
-        <w:t>Computer Architecture</w:t>
+        <w:t>Digital Systems Design</w:t>
       </w:r>
     </w:p>
     <w:p>
@@ -1360,7 +1989,12 @@
         <w:pStyle w:val="Heading2"/>
       </w:pPr>
       <w:r>
-        <w:t>Computer Graphics</w:t>
+        <w:t>Discrete Math</w:t>
+      </w:r>
+    </w:p>
+    <w:p>
+      <w:r>
+        <w:t>Mathematics play an important role in all of Computer Science. However, discrete math is of particular interest to use because it forms the basis of algorithm verification.</w:t>
       </w:r>
     </w:p>
     <w:p>
@@ -1368,7 +2002,7 @@
         <w:pStyle w:val="Heading2"/>
       </w:pPr>
       <w:r>
-        <w:t>Computer Networks</w:t>
+        <w:t>Distributed Computing</w:t>
       </w:r>
     </w:p>
     <w:p>
@@ -1376,7 +2010,7 @@
         <w:pStyle w:val="Heading2"/>
       </w:pPr>
       <w:r>
-        <w:t>Computer Security</w:t>
+        <w:t>Embedded Systems</w:t>
       </w:r>
     </w:p>
     <w:p>
@@ -1384,7 +2018,53 @@
         <w:pStyle w:val="Heading2"/>
       </w:pPr>
       <w:r>
-        <w:t>Database Systems</w:t>
+        <w:t>Game Development</w:t>
+      </w:r>
+    </w:p>
+    <w:p>
+      <w:r>
+        <w:t>I chose to make game development its own topic because the area is just too unique and expansive to fold into some of the other topics like computer graphics or human-computer interfaces. In fact, game development is its own beast. It pulls together concepts from physics, algorithms from graphics, designs from human-computer interfaces, and much more. If you’re interested in learning more about game development, the following engines are good place to start:</w:t>
+      </w:r>
+    </w:p>
+    <w:p>
+      <w:pPr>
+        <w:pStyle w:val="ListParagraph"/>
+        <w:numPr>
+          <w:ilvl w:val="0"/>
+          <w:numId w:val="36"/>
+        </w:numPr>
+      </w:pPr>
+      <w:r>
+        <w:t>Blender</w:t>
+      </w:r>
+    </w:p>
+    <w:p>
+      <w:pPr>
+        <w:pStyle w:val="ListParagraph"/>
+        <w:numPr>
+          <w:ilvl w:val="0"/>
+          <w:numId w:val="36"/>
+        </w:numPr>
+      </w:pPr>
+      <w:r>
+        <w:t>Unity</w:t>
+      </w:r>
+    </w:p>
+    <w:p>
+      <w:pPr>
+        <w:pStyle w:val="ListParagraph"/>
+        <w:numPr>
+          <w:ilvl w:val="0"/>
+          <w:numId w:val="36"/>
+        </w:numPr>
+      </w:pPr>
+      <w:r>
+        <w:t>Unreal</w:t>
+      </w:r>
+    </w:p>
+    <w:p>
+      <w:r>
+        <w:t>Beyond engines, it’s a good idea just to get familiar with some of the other topics listed previously. They’ll aid you well in game development.</w:t>
       </w:r>
     </w:p>
     <w:p>
@@ -1392,7 +2072,7 @@
         <w:pStyle w:val="Heading2"/>
       </w:pPr>
       <w:r>
-        <w:t>Data Structures</w:t>
+        <w:t>Human-Computer Interaction</w:t>
       </w:r>
     </w:p>
     <w:p>
@@ -1400,114 +2080,15 @@
         <w:pStyle w:val="Heading2"/>
       </w:pPr>
       <w:r>
-        <w:t>Digital Systems Design</w:t>
+        <w:t>Modeling &amp; Simulation</w:t>
       </w:r>
     </w:p>
     <w:p>
       <w:pPr>
         <w:pStyle w:val="Heading2"/>
       </w:pPr>
-      <w:r>
-        <w:t>Discrete Math</w:t>
-      </w:r>
-    </w:p>
-    <w:p>
-      <w:r>
-        <w:t>Mathematics play an important role in all of Computer Science. However, discrete math is of particular interest to use because it forms the basis of algorithm verification.</w:t>
-      </w:r>
-    </w:p>
-    <w:p>
-      <w:pPr>
-        <w:pStyle w:val="Heading2"/>
-      </w:pPr>
-      <w:r>
-        <w:t>Distributed Computing</w:t>
-      </w:r>
-    </w:p>
-    <w:p>
-      <w:pPr>
-        <w:pStyle w:val="Heading2"/>
-      </w:pPr>
-      <w:r>
-        <w:t>Embedded Systems</w:t>
-      </w:r>
-    </w:p>
-    <w:p>
-      <w:pPr>
-        <w:pStyle w:val="Heading2"/>
-      </w:pPr>
-      <w:r>
-        <w:t>Game Development</w:t>
-      </w:r>
-    </w:p>
-    <w:p>
-      <w:r>
-        <w:t>I chose to make game development its own topic because the area is just too unique and expansive to fold into some of the other topics like computer graphics or human-computer interfaces. In fact, game development is its own beast. It pulls together concepts from physics, algorithms from graphics, designs from human-computer interfaces, and much more. If you’re interested in learning more about game development, the following engines are good place to start:</w:t>
-      </w:r>
-    </w:p>
-    <w:p>
-      <w:pPr>
-        <w:pStyle w:val="ListParagraph"/>
-        <w:numPr>
-          <w:ilvl w:val="0"/>
-          <w:numId w:val="36"/>
-        </w:numPr>
-      </w:pPr>
-      <w:r>
-        <w:t>Blender</w:t>
-      </w:r>
-    </w:p>
-    <w:p>
-      <w:pPr>
-        <w:pStyle w:val="ListParagraph"/>
-        <w:numPr>
-          <w:ilvl w:val="0"/>
-          <w:numId w:val="36"/>
-        </w:numPr>
-      </w:pPr>
-      <w:r>
-        <w:t>Unity</w:t>
-      </w:r>
-    </w:p>
-    <w:p>
-      <w:pPr>
-        <w:pStyle w:val="ListParagraph"/>
-        <w:numPr>
-          <w:ilvl w:val="0"/>
-          <w:numId w:val="36"/>
-        </w:numPr>
-      </w:pPr>
-      <w:r>
-        <w:t>Unreal</w:t>
-      </w:r>
-    </w:p>
-    <w:p>
-      <w:r>
-        <w:t>Beyond engines, it’s a good idea just to get familiar with some of the other topics listed previously. They’ll aid you well in game development.</w:t>
-      </w:r>
-    </w:p>
-    <w:p>
-      <w:pPr>
-        <w:pStyle w:val="Heading2"/>
-      </w:pPr>
-      <w:r>
-        <w:t>Human-Computer Interaction</w:t>
-      </w:r>
-    </w:p>
-    <w:p>
-      <w:pPr>
-        <w:pStyle w:val="Heading2"/>
-      </w:pPr>
-      <w:r>
-        <w:t>Modeling &amp; Simulation</w:t>
-      </w:r>
-    </w:p>
-    <w:p>
-      <w:pPr>
-        <w:pStyle w:val="Heading2"/>
-      </w:pPr>
-      <w:bookmarkStart w:id="4" w:name="_Object_Oriented_Programming"/>
-      <w:bookmarkEnd w:id="4"/>
+      <w:bookmarkStart w:id="5" w:name="_Object_Oriented_Programming"/>
+      <w:bookmarkEnd w:id="5"/>
       <w:r>
         <w:t>Object Oriented Programming</w:t>
       </w:r>
@@ -1534,6 +2115,7 @@
         </w:numPr>
       </w:pPr>
       <w:r>
+        <w:lastRenderedPageBreak/>
         <w:t>C++</w:t>
       </w:r>
     </w:p>
@@ -1570,7 +2152,6 @@
         </w:numPr>
       </w:pPr>
       <w:r>
-        <w:lastRenderedPageBreak/>
         <w:t>Python</w:t>
       </w:r>
     </w:p>
@@ -1850,8 +2431,8 @@
       <w:pPr>
         <w:pStyle w:val="Heading1"/>
       </w:pPr>
-      <w:bookmarkStart w:id="5" w:name="_Nomenclature"/>
-      <w:bookmarkEnd w:id="5"/>
+      <w:bookmarkStart w:id="6" w:name="_Nomenclature"/>
+      <w:bookmarkEnd w:id="6"/>
       <w:r>
         <w:lastRenderedPageBreak/>
         <w:t>Nomenclature</w:t>
@@ -2149,8 +2730,8 @@
       </w:r>
     </w:p>
     <w:sectPr>
-      <w:headerReference w:type="first" r:id="rId21"/>
-      <w:footerReference w:type="first" r:id="rId22"/>
+      <w:headerReference w:type="first" r:id="rId22"/>
+      <w:footerReference w:type="first" r:id="rId23"/>
       <w:pgSz w:w="12240" w:h="15840" w:code="1"/>
       <w:pgMar w:top="1440" w:right="1440" w:bottom="1440" w:left="1440" w:header="720" w:footer="720" w:gutter="0"/>
       <w:pgNumType w:start="1"/>
@@ -2402,7 +2983,7 @@
           <w:rPr>
             <w:noProof/>
           </w:rPr>
-          <w:t>6</w:t>
+          <w:t>4</w:t>
         </w:r>
         <w:r>
           <w:rPr>
@@ -3214,6 +3795,119 @@
     </w:lvl>
   </w:abstractNum>
   <w:abstractNum w:abstractNumId="7" w15:restartNumberingAfterBreak="0">
+    <w:nsid w:val="1FD97788"/>
+    <w:multiLevelType w:val="hybridMultilevel"/>
+    <w:tmpl w:val="D49E449C"/>
+    <w:lvl w:ilvl="0" w:tplc="04090001">
+      <w:start w:val="1"/>
+      <w:numFmt w:val="bullet"/>
+      <w:lvlText w:val=""/>
+      <w:lvlJc w:val="left"/>
+      <w:pPr>
+        <w:ind w:left="720" w:hanging="360"/>
+      </w:pPr>
+      <w:rPr>
+        <w:rFonts w:ascii="Symbol" w:hAnsi="Symbol" w:hint="default"/>
+      </w:rPr>
+    </w:lvl>
+    <w:lvl w:ilvl="1" w:tplc="04090003">
+      <w:start w:val="1"/>
+      <w:numFmt w:val="bullet"/>
+      <w:lvlText w:val="o"/>
+      <w:lvlJc w:val="left"/>
+      <w:pPr>
+        <w:ind w:left="1440" w:hanging="360"/>
+      </w:pPr>
+      <w:rPr>
+        <w:rFonts w:ascii="Courier New" w:hAnsi="Courier New" w:cs="Courier New" w:hint="default"/>
+      </w:rPr>
+    </w:lvl>
+    <w:lvl w:ilvl="2" w:tplc="04090005" w:tentative="1">
+      <w:start w:val="1"/>
+      <w:numFmt w:val="bullet"/>
+      <w:lvlText w:val=""/>
+      <w:lvlJc w:val="left"/>
+      <w:pPr>
+        <w:ind w:left="2160" w:hanging="360"/>
+      </w:pPr>
+      <w:rPr>
+        <w:rFonts w:ascii="Wingdings" w:hAnsi="Wingdings" w:hint="default"/>
+      </w:rPr>
+    </w:lvl>
+    <w:lvl w:ilvl="3" w:tplc="04090001" w:tentative="1">
+      <w:start w:val="1"/>
+      <w:numFmt w:val="bullet"/>
+      <w:lvlText w:val=""/>
+      <w:lvlJc w:val="left"/>
+      <w:pPr>
+        <w:ind w:left="2880" w:hanging="360"/>
+      </w:pPr>
+      <w:rPr>
+        <w:rFonts w:ascii="Symbol" w:hAnsi="Symbol" w:hint="default"/>
+      </w:rPr>
+    </w:lvl>
+    <w:lvl w:ilvl="4" w:tplc="04090003" w:tentative="1">
+      <w:start w:val="1"/>
+      <w:numFmt w:val="bullet"/>
+      <w:lvlText w:val="o"/>
+      <w:lvlJc w:val="left"/>
+      <w:pPr>
+        <w:ind w:left="3600" w:hanging="360"/>
+      </w:pPr>
+      <w:rPr>
+        <w:rFonts w:ascii="Courier New" w:hAnsi="Courier New" w:cs="Courier New" w:hint="default"/>
+      </w:rPr>
+    </w:lvl>
+    <w:lvl w:ilvl="5" w:tplc="04090005" w:tentative="1">
+      <w:start w:val="1"/>
+      <w:numFmt w:val="bullet"/>
+      <w:lvlText w:val=""/>
+      <w:lvlJc w:val="left"/>
+      <w:pPr>
+        <w:ind w:left="4320" w:hanging="360"/>
+      </w:pPr>
+      <w:rPr>
+        <w:rFonts w:ascii="Wingdings" w:hAnsi="Wingdings" w:hint="default"/>
+      </w:rPr>
+    </w:lvl>
+    <w:lvl w:ilvl="6" w:tplc="04090001" w:tentative="1">
+      <w:start w:val="1"/>
+      <w:numFmt w:val="bullet"/>
+      <w:lvlText w:val=""/>
+      <w:lvlJc w:val="left"/>
+      <w:pPr>
+        <w:ind w:left="5040" w:hanging="360"/>
+      </w:pPr>
+      <w:rPr>
+        <w:rFonts w:ascii="Symbol" w:hAnsi="Symbol" w:hint="default"/>
+      </w:rPr>
+    </w:lvl>
+    <w:lvl w:ilvl="7" w:tplc="04090003" w:tentative="1">
+      <w:start w:val="1"/>
+      <w:numFmt w:val="bullet"/>
+      <w:lvlText w:val="o"/>
+      <w:lvlJc w:val="left"/>
+      <w:pPr>
+        <w:ind w:left="5760" w:hanging="360"/>
+      </w:pPr>
+      <w:rPr>
+        <w:rFonts w:ascii="Courier New" w:hAnsi="Courier New" w:cs="Courier New" w:hint="default"/>
+      </w:rPr>
+    </w:lvl>
+    <w:lvl w:ilvl="8" w:tplc="04090005" w:tentative="1">
+      <w:start w:val="1"/>
+      <w:numFmt w:val="bullet"/>
+      <w:lvlText w:val=""/>
+      <w:lvlJc w:val="left"/>
+      <w:pPr>
+        <w:ind w:left="6480" w:hanging="360"/>
+      </w:pPr>
+      <w:rPr>
+        <w:rFonts w:ascii="Wingdings" w:hAnsi="Wingdings" w:hint="default"/>
+      </w:rPr>
+    </w:lvl>
+  </w:abstractNum>
+  <w:abstractNum w:abstractNumId="8" w15:restartNumberingAfterBreak="0">
     <w:nsid w:val="21126ABC"/>
     <w:multiLevelType w:val="hybridMultilevel"/>
     <w:tmpl w:val="8DD23B3A"/>
@@ -3326,7 +4020,7 @@
       </w:rPr>
     </w:lvl>
   </w:abstractNum>
-  <w:abstractNum w:abstractNumId="8" w15:restartNumberingAfterBreak="0">
+  <w:abstractNum w:abstractNumId="9" w15:restartNumberingAfterBreak="0">
     <w:nsid w:val="27CF5E57"/>
     <w:multiLevelType w:val="hybridMultilevel"/>
     <w:tmpl w:val="1B84038C"/>
@@ -3439,7 +4133,7 @@
       </w:rPr>
     </w:lvl>
   </w:abstractNum>
-  <w:abstractNum w:abstractNumId="9" w15:restartNumberingAfterBreak="0">
+  <w:abstractNum w:abstractNumId="10" w15:restartNumberingAfterBreak="0">
     <w:nsid w:val="2B55123F"/>
     <w:multiLevelType w:val="hybridMultilevel"/>
     <w:tmpl w:val="492A31FC"/>
@@ -3552,7 +4246,7 @@
       </w:rPr>
     </w:lvl>
   </w:abstractNum>
-  <w:abstractNum w:abstractNumId="10" w15:restartNumberingAfterBreak="0">
+  <w:abstractNum w:abstractNumId="11" w15:restartNumberingAfterBreak="0">
     <w:nsid w:val="2B55133A"/>
     <w:multiLevelType w:val="hybridMultilevel"/>
     <w:tmpl w:val="B8F62FE4"/>
@@ -3665,7 +4359,120 @@
       </w:rPr>
     </w:lvl>
   </w:abstractNum>
-  <w:abstractNum w:abstractNumId="11" w15:restartNumberingAfterBreak="0">
+  <w:abstractNum w:abstractNumId="12" w15:restartNumberingAfterBreak="0">
+    <w:nsid w:val="3087703E"/>
+    <w:multiLevelType w:val="hybridMultilevel"/>
+    <w:tmpl w:val="80FE0EAA"/>
+    <w:lvl w:ilvl="0" w:tplc="04090001">
+      <w:start w:val="1"/>
+      <w:numFmt w:val="bullet"/>
+      <w:lvlText w:val=""/>
+      <w:lvlJc w:val="left"/>
+      <w:pPr>
+        <w:ind w:left="720" w:hanging="360"/>
+      </w:pPr>
+      <w:rPr>
+        <w:rFonts w:ascii="Symbol" w:hAnsi="Symbol" w:hint="default"/>
+      </w:rPr>
+    </w:lvl>
+    <w:lvl w:ilvl="1" w:tplc="04090003" w:tentative="1">
+      <w:start w:val="1"/>
+      <w:numFmt w:val="bullet"/>
+      <w:lvlText w:val="o"/>
+      <w:lvlJc w:val="left"/>
+      <w:pPr>
+        <w:ind w:left="1440" w:hanging="360"/>
+      </w:pPr>
+      <w:rPr>
+        <w:rFonts w:ascii="Courier New" w:hAnsi="Courier New" w:cs="Courier New" w:hint="default"/>
+      </w:rPr>
+    </w:lvl>
+    <w:lvl w:ilvl="2" w:tplc="04090005" w:tentative="1">
+      <w:start w:val="1"/>
+      <w:numFmt w:val="bullet"/>
+      <w:lvlText w:val=""/>
+      <w:lvlJc w:val="left"/>
+      <w:pPr>
+        <w:ind w:left="2160" w:hanging="360"/>
+      </w:pPr>
+      <w:rPr>
+        <w:rFonts w:ascii="Wingdings" w:hAnsi="Wingdings" w:hint="default"/>
+      </w:rPr>
+    </w:lvl>
+    <w:lvl w:ilvl="3" w:tplc="04090001" w:tentative="1">
+      <w:start w:val="1"/>
+      <w:numFmt w:val="bullet"/>
+      <w:lvlText w:val=""/>
+      <w:lvlJc w:val="left"/>
+      <w:pPr>
+        <w:ind w:left="2880" w:hanging="360"/>
+      </w:pPr>
+      <w:rPr>
+        <w:rFonts w:ascii="Symbol" w:hAnsi="Symbol" w:hint="default"/>
+      </w:rPr>
+    </w:lvl>
+    <w:lvl w:ilvl="4" w:tplc="04090003" w:tentative="1">
+      <w:start w:val="1"/>
+      <w:numFmt w:val="bullet"/>
+      <w:lvlText w:val="o"/>
+      <w:lvlJc w:val="left"/>
+      <w:pPr>
+        <w:ind w:left="3600" w:hanging="360"/>
+      </w:pPr>
+      <w:rPr>
+        <w:rFonts w:ascii="Courier New" w:hAnsi="Courier New" w:cs="Courier New" w:hint="default"/>
+      </w:rPr>
+    </w:lvl>
+    <w:lvl w:ilvl="5" w:tplc="04090005" w:tentative="1">
+      <w:start w:val="1"/>
+      <w:numFmt w:val="bullet"/>
+      <w:lvlText w:val=""/>
+      <w:lvlJc w:val="left"/>
+      <w:pPr>
+        <w:ind w:left="4320" w:hanging="360"/>
+      </w:pPr>
+      <w:rPr>
+        <w:rFonts w:ascii="Wingdings" w:hAnsi="Wingdings" w:hint="default"/>
+      </w:rPr>
+    </w:lvl>
+    <w:lvl w:ilvl="6" w:tplc="04090001" w:tentative="1">
+      <w:start w:val="1"/>
+      <w:numFmt w:val="bullet"/>
+      <w:lvlText w:val=""/>
+      <w:lvlJc w:val="left"/>
+      <w:pPr>
+        <w:ind w:left="5040" w:hanging="360"/>
+      </w:pPr>
+      <w:rPr>
+        <w:rFonts w:ascii="Symbol" w:hAnsi="Symbol" w:hint="default"/>
+      </w:rPr>
+    </w:lvl>
+    <w:lvl w:ilvl="7" w:tplc="04090003" w:tentative="1">
+      <w:start w:val="1"/>
+      <w:numFmt w:val="bullet"/>
+      <w:lvlText w:val="o"/>
+      <w:lvlJc w:val="left"/>
+      <w:pPr>
+        <w:ind w:left="5760" w:hanging="360"/>
+      </w:pPr>
+      <w:rPr>
+        <w:rFonts w:ascii="Courier New" w:hAnsi="Courier New" w:cs="Courier New" w:hint="default"/>
+      </w:rPr>
+    </w:lvl>
+    <w:lvl w:ilvl="8" w:tplc="04090005" w:tentative="1">
+      <w:start w:val="1"/>
+      <w:numFmt w:val="bullet"/>
+      <w:lvlText w:val=""/>
+      <w:lvlJc w:val="left"/>
+      <w:pPr>
+        <w:ind w:left="6480" w:hanging="360"/>
+      </w:pPr>
+      <w:rPr>
+        <w:rFonts w:ascii="Wingdings" w:hAnsi="Wingdings" w:hint="default"/>
+      </w:rPr>
+    </w:lvl>
+  </w:abstractNum>
+  <w:abstractNum w:abstractNumId="13" w15:restartNumberingAfterBreak="0">
     <w:nsid w:val="393445DA"/>
     <w:multiLevelType w:val="hybridMultilevel"/>
     <w:tmpl w:val="153AA46A"/>
@@ -3778,7 +4585,7 @@
       </w:rPr>
     </w:lvl>
   </w:abstractNum>
-  <w:abstractNum w:abstractNumId="12" w15:restartNumberingAfterBreak="0">
+  <w:abstractNum w:abstractNumId="14" w15:restartNumberingAfterBreak="0">
     <w:nsid w:val="3A7D0DA0"/>
     <w:multiLevelType w:val="hybridMultilevel"/>
     <w:tmpl w:val="B74A28D4"/>
@@ -3891,7 +4698,7 @@
       </w:rPr>
     </w:lvl>
   </w:abstractNum>
-  <w:abstractNum w:abstractNumId="13" w15:restartNumberingAfterBreak="0">
+  <w:abstractNum w:abstractNumId="15" w15:restartNumberingAfterBreak="0">
     <w:nsid w:val="40011FAD"/>
     <w:multiLevelType w:val="hybridMultilevel"/>
     <w:tmpl w:val="D4DCAD0C"/>
@@ -3977,7 +4784,7 @@
       </w:pPr>
     </w:lvl>
   </w:abstractNum>
-  <w:abstractNum w:abstractNumId="14" w15:restartNumberingAfterBreak="0">
+  <w:abstractNum w:abstractNumId="16" w15:restartNumberingAfterBreak="0">
     <w:nsid w:val="43C80ABC"/>
     <w:multiLevelType w:val="hybridMultilevel"/>
     <w:tmpl w:val="132CF66C"/>
@@ -4063,7 +4870,7 @@
       </w:pPr>
     </w:lvl>
   </w:abstractNum>
-  <w:abstractNum w:abstractNumId="15" w15:restartNumberingAfterBreak="0">
+  <w:abstractNum w:abstractNumId="17" w15:restartNumberingAfterBreak="0">
     <w:nsid w:val="44360488"/>
     <w:multiLevelType w:val="hybridMultilevel"/>
     <w:tmpl w:val="07ACA4DE"/>
@@ -4176,7 +4983,7 @@
       </w:rPr>
     </w:lvl>
   </w:abstractNum>
-  <w:abstractNum w:abstractNumId="16" w15:restartNumberingAfterBreak="0">
+  <w:abstractNum w:abstractNumId="18" w15:restartNumberingAfterBreak="0">
     <w:nsid w:val="4A055F49"/>
     <w:multiLevelType w:val="hybridMultilevel"/>
     <w:tmpl w:val="6AD02678"/>
@@ -4289,7 +5096,7 @@
       </w:rPr>
     </w:lvl>
   </w:abstractNum>
-  <w:abstractNum w:abstractNumId="17" w15:restartNumberingAfterBreak="0">
+  <w:abstractNum w:abstractNumId="19" w15:restartNumberingAfterBreak="0">
     <w:nsid w:val="4D1D25A2"/>
     <w:multiLevelType w:val="hybridMultilevel"/>
     <w:tmpl w:val="4D5C35CA"/>
@@ -4378,7 +5185,7 @@
       </w:pPr>
     </w:lvl>
   </w:abstractNum>
-  <w:abstractNum w:abstractNumId="18" w15:restartNumberingAfterBreak="0">
+  <w:abstractNum w:abstractNumId="20" w15:restartNumberingAfterBreak="0">
     <w:nsid w:val="4DE22B10"/>
     <w:multiLevelType w:val="hybridMultilevel"/>
     <w:tmpl w:val="7EF05642"/>
@@ -4491,7 +5298,7 @@
       </w:rPr>
     </w:lvl>
   </w:abstractNum>
-  <w:abstractNum w:abstractNumId="19" w15:restartNumberingAfterBreak="0">
+  <w:abstractNum w:abstractNumId="21" w15:restartNumberingAfterBreak="0">
     <w:nsid w:val="552E0743"/>
     <w:multiLevelType w:val="hybridMultilevel"/>
     <w:tmpl w:val="AE8819AE"/>
@@ -4604,7 +5411,7 @@
       </w:rPr>
     </w:lvl>
   </w:abstractNum>
-  <w:abstractNum w:abstractNumId="20" w15:restartNumberingAfterBreak="0">
+  <w:abstractNum w:abstractNumId="22" w15:restartNumberingAfterBreak="0">
     <w:nsid w:val="57760FAA"/>
     <w:multiLevelType w:val="hybridMultilevel"/>
     <w:tmpl w:val="2160DAC0"/>
@@ -4717,7 +5524,7 @@
       </w:rPr>
     </w:lvl>
   </w:abstractNum>
-  <w:abstractNum w:abstractNumId="21" w15:restartNumberingAfterBreak="0">
+  <w:abstractNum w:abstractNumId="23" w15:restartNumberingAfterBreak="0">
     <w:nsid w:val="5C805F46"/>
     <w:multiLevelType w:val="hybridMultilevel"/>
     <w:tmpl w:val="74067A72"/>
@@ -4830,7 +5637,7 @@
       </w:rPr>
     </w:lvl>
   </w:abstractNum>
-  <w:abstractNum w:abstractNumId="22" w15:restartNumberingAfterBreak="0">
+  <w:abstractNum w:abstractNumId="24" w15:restartNumberingAfterBreak="0">
     <w:nsid w:val="5C932FF9"/>
     <w:multiLevelType w:val="hybridMultilevel"/>
     <w:tmpl w:val="5FB052C0"/>
@@ -4943,7 +5750,7 @@
       </w:rPr>
     </w:lvl>
   </w:abstractNum>
-  <w:abstractNum w:abstractNumId="23" w15:restartNumberingAfterBreak="0">
+  <w:abstractNum w:abstractNumId="25" w15:restartNumberingAfterBreak="0">
     <w:nsid w:val="5DA67E15"/>
     <w:multiLevelType w:val="hybridMultilevel"/>
     <w:tmpl w:val="6498828A"/>
@@ -5155,7 +5962,7 @@
       </w:rPr>
     </w:lvl>
   </w:abstractNum>
-  <w:abstractNum w:abstractNumId="24" w15:restartNumberingAfterBreak="0">
+  <w:abstractNum w:abstractNumId="26" w15:restartNumberingAfterBreak="0">
     <w:nsid w:val="5FD9592D"/>
     <w:multiLevelType w:val="hybridMultilevel"/>
     <w:tmpl w:val="B198B19A"/>
@@ -5268,7 +6075,7 @@
       </w:rPr>
     </w:lvl>
   </w:abstractNum>
-  <w:abstractNum w:abstractNumId="25" w15:restartNumberingAfterBreak="0">
+  <w:abstractNum w:abstractNumId="27" w15:restartNumberingAfterBreak="0">
     <w:nsid w:val="658206C8"/>
     <w:multiLevelType w:val="hybridMultilevel"/>
     <w:tmpl w:val="93D82A8C"/>
@@ -5381,7 +6188,7 @@
       </w:rPr>
     </w:lvl>
   </w:abstractNum>
-  <w:abstractNum w:abstractNumId="26" w15:restartNumberingAfterBreak="0">
+  <w:abstractNum w:abstractNumId="28" w15:restartNumberingAfterBreak="0">
     <w:nsid w:val="69C732F2"/>
     <w:multiLevelType w:val="hybridMultilevel"/>
     <w:tmpl w:val="50D6A974"/>
@@ -5494,7 +6301,7 @@
       </w:rPr>
     </w:lvl>
   </w:abstractNum>
-  <w:abstractNum w:abstractNumId="27" w15:restartNumberingAfterBreak="0">
+  <w:abstractNum w:abstractNumId="29" w15:restartNumberingAfterBreak="0">
     <w:nsid w:val="6B381739"/>
     <w:multiLevelType w:val="hybridMultilevel"/>
     <w:tmpl w:val="3F1A5A70"/>
@@ -5607,7 +6414,7 @@
       </w:rPr>
     </w:lvl>
   </w:abstractNum>
-  <w:abstractNum w:abstractNumId="28" w15:restartNumberingAfterBreak="0">
+  <w:abstractNum w:abstractNumId="30" w15:restartNumberingAfterBreak="0">
     <w:nsid w:val="6F962DD0"/>
     <w:multiLevelType w:val="hybridMultilevel"/>
     <w:tmpl w:val="8DC4263A"/>
@@ -5720,7 +6527,7 @@
       </w:rPr>
     </w:lvl>
   </w:abstractNum>
-  <w:abstractNum w:abstractNumId="29" w15:restartNumberingAfterBreak="0">
+  <w:abstractNum w:abstractNumId="31" w15:restartNumberingAfterBreak="0">
     <w:nsid w:val="77F96523"/>
     <w:multiLevelType w:val="hybridMultilevel"/>
     <w:tmpl w:val="85E2AE4A"/>
@@ -5864,7 +6671,7 @@
     <w:abstractNumId w:val="4"/>
   </w:num>
   <w:num w:numId="11">
-    <w:abstractNumId w:val="23"/>
+    <w:abstractNumId w:val="25"/>
     <w:lvlOverride w:ilvl="0">
       <w:startOverride w:val="1"/>
     </w:lvlOverride>
@@ -5894,70 +6701,70 @@
     </w:lvlOverride>
   </w:num>
   <w:num w:numId="12">
-    <w:abstractNumId w:val="13"/>
+    <w:abstractNumId w:val="15"/>
   </w:num>
   <w:num w:numId="13">
-    <w:abstractNumId w:val="17"/>
+    <w:abstractNumId w:val="19"/>
   </w:num>
   <w:num w:numId="14">
     <w:abstractNumId w:val="2"/>
   </w:num>
   <w:num w:numId="15">
-    <w:abstractNumId w:val="28"/>
+    <w:abstractNumId w:val="30"/>
   </w:num>
   <w:num w:numId="16">
     <w:abstractNumId w:val="3"/>
   </w:num>
   <w:num w:numId="17">
+    <w:abstractNumId w:val="9"/>
+  </w:num>
+  <w:num w:numId="18">
+    <w:abstractNumId w:val="18"/>
+  </w:num>
+  <w:num w:numId="19">
+    <w:abstractNumId w:val="20"/>
+  </w:num>
+  <w:num w:numId="20">
+    <w:abstractNumId w:val="24"/>
+  </w:num>
+  <w:num w:numId="21">
+    <w:abstractNumId w:val="11"/>
+  </w:num>
+  <w:num w:numId="22">
+    <w:abstractNumId w:val="17"/>
+  </w:num>
+  <w:num w:numId="23">
     <w:abstractNumId w:val="8"/>
   </w:num>
-  <w:num w:numId="18">
+  <w:num w:numId="24">
     <w:abstractNumId w:val="16"/>
   </w:num>
-  <w:num w:numId="19">
-    <w:abstractNumId w:val="18"/>
-  </w:num>
-  <w:num w:numId="20">
+  <w:num w:numId="25">
     <w:abstractNumId w:val="22"/>
   </w:num>
-  <w:num w:numId="21">
+  <w:num w:numId="26">
+    <w:abstractNumId w:val="28"/>
+  </w:num>
+  <w:num w:numId="27">
     <w:abstractNumId w:val="10"/>
   </w:num>
-  <w:num w:numId="22">
-    <w:abstractNumId w:val="15"/>
-  </w:num>
-  <w:num w:numId="23">
-    <w:abstractNumId w:val="7"/>
-  </w:num>
-  <w:num w:numId="24">
+  <w:num w:numId="28">
     <w:abstractNumId w:val="14"/>
   </w:num>
-  <w:num w:numId="25">
-    <w:abstractNumId w:val="20"/>
-  </w:num>
-  <w:num w:numId="26">
-    <w:abstractNumId w:val="26"/>
-  </w:num>
-  <w:num w:numId="27">
-    <w:abstractNumId w:val="9"/>
-  </w:num>
-  <w:num w:numId="28">
-    <w:abstractNumId w:val="12"/>
-  </w:num>
   <w:num w:numId="29">
-    <w:abstractNumId w:val="21"/>
+    <w:abstractNumId w:val="23"/>
   </w:num>
   <w:num w:numId="30">
     <w:abstractNumId w:val="0"/>
   </w:num>
   <w:num w:numId="31">
-    <w:abstractNumId w:val="11"/>
+    <w:abstractNumId w:val="13"/>
   </w:num>
   <w:num w:numId="32">
-    <w:abstractNumId w:val="19"/>
+    <w:abstractNumId w:val="21"/>
   </w:num>
   <w:num w:numId="33">
-    <w:abstractNumId w:val="24"/>
+    <w:abstractNumId w:val="26"/>
   </w:num>
   <w:num w:numId="34">
     <w:abstractNumId w:val="5"/>
@@ -5966,16 +6773,22 @@
     <w:abstractNumId w:val="1"/>
   </w:num>
   <w:num w:numId="36">
+    <w:abstractNumId w:val="29"/>
+  </w:num>
+  <w:num w:numId="37">
     <w:abstractNumId w:val="27"/>
   </w:num>
-  <w:num w:numId="37">
-    <w:abstractNumId w:val="25"/>
-  </w:num>
   <w:num w:numId="38">
-    <w:abstractNumId w:val="29"/>
+    <w:abstractNumId w:val="31"/>
   </w:num>
   <w:num w:numId="39">
     <w:abstractNumId w:val="6"/>
+  </w:num>
+  <w:num w:numId="40">
+    <w:abstractNumId w:val="12"/>
+  </w:num>
+  <w:num w:numId="41">
+    <w:abstractNumId w:val="7"/>
   </w:num>
 </w:numbering>
 </file>
@@ -7893,7 +8706,7 @@
 </file>
 
 <file path=customXml/itemProps1.xml><?xml version="1.0" encoding="utf-8"?>
-<ds:datastoreItem xmlns:ds="http://schemas.openxmlformats.org/officeDocument/2006/customXml" ds:itemID="{F5267F57-9570-43CD-9B44-A49BFE15778F}">
+<ds:datastoreItem xmlns:ds="http://schemas.openxmlformats.org/officeDocument/2006/customXml" ds:itemID="{BDF3674F-457D-42B4-825B-A2EE8EA57FD7}">
   <ds:schemaRefs>
     <ds:schemaRef ds:uri="http://schemas.openxmlformats.org/officeDocument/2006/bibliography"/>
   </ds:schemaRefs>

</xml_diff>

<commit_message>
Added descriptions to each study pack
</commit_message>
<xml_diff>
--- a/CoreCodeConcepts/doc/core-code-concepts.docx
+++ b/CoreCodeConcepts/doc/core-code-concepts.docx
@@ -308,6 +308,9 @@
           </mc:Fallback>
         </mc:AlternateContent>
       </w:r>
+      <w:r>
+        <w:t xml:space="preserve"> </w:t>
+      </w:r>
     </w:p>
     <w:p>
       <w:pPr>
@@ -1452,51 +1455,170 @@
       </w:r>
     </w:p>
     <w:p>
+      <w:r>
+        <w:t>The Application Pack focuses on real-world applications of Computer Science concepts. In this pack, the following concepts are covered:</w:t>
+      </w:r>
+    </w:p>
+    <w:p>
+      <w:pPr>
+        <w:pStyle w:val="ListParagraph"/>
+        <w:numPr>
+          <w:ilvl w:val="0"/>
+          <w:numId w:val="42"/>
+        </w:numPr>
+      </w:pPr>
+      <w:r>
+        <w:t>Game Development</w:t>
+      </w:r>
+    </w:p>
+    <w:p>
+      <w:pPr>
+        <w:pStyle w:val="ListParagraph"/>
+        <w:numPr>
+          <w:ilvl w:val="0"/>
+          <w:numId w:val="42"/>
+        </w:numPr>
+      </w:pPr>
+      <w:r>
+        <w:t>Human-Computer Interaction</w:t>
+      </w:r>
+    </w:p>
+    <w:p>
+      <w:pPr>
+        <w:pStyle w:val="ListParagraph"/>
+        <w:numPr>
+          <w:ilvl w:val="0"/>
+          <w:numId w:val="42"/>
+        </w:numPr>
+      </w:pPr>
+      <w:r>
+        <w:t>Modeling and Simulation</w:t>
+      </w:r>
+    </w:p>
+    <w:p>
+      <w:pPr>
+        <w:pStyle w:val="ListParagraph"/>
+        <w:numPr>
+          <w:ilvl w:val="0"/>
+          <w:numId w:val="42"/>
+        </w:numPr>
+      </w:pPr>
+      <w:r>
+        <w:t>Robotics</w:t>
+      </w:r>
+    </w:p>
+    <w:p>
+      <w:pPr>
+        <w:pStyle w:val="ListParagraph"/>
+        <w:numPr>
+          <w:ilvl w:val="0"/>
+          <w:numId w:val="42"/>
+        </w:numPr>
+      </w:pPr>
+      <w:r>
+        <w:t>Software Engineering</w:t>
+      </w:r>
+    </w:p>
+    <w:p>
       <w:pPr>
         <w:pStyle w:val="Heading2"/>
       </w:pPr>
       <w:r>
+        <w:lastRenderedPageBreak/>
         <w:t>The Hardware Pack</w:t>
       </w:r>
     </w:p>
     <w:p>
-      <w:pPr>
-        <w:pStyle w:val="Heading2"/>
-      </w:pPr>
-      <w:r>
-        <w:t>The Information Technology Pack</w:t>
-      </w:r>
-    </w:p>
-    <w:p>
-      <w:pPr>
-        <w:pStyle w:val="Heading2"/>
-      </w:pPr>
-      <w:r>
-        <w:t>The Theory Pack</w:t>
-      </w:r>
-    </w:p>
-    <w:p>
-      <w:pPr>
-        <w:pStyle w:val="Heading2"/>
-      </w:pPr>
-      <w:r>
-        <w:t>The Total Pack</w:t>
-      </w:r>
-    </w:p>
-    <w:p>
-      <w:r>
-        <w:t xml:space="preserve">The Total Pack is a sort of </w:t>
-      </w:r>
-      <w:proofErr w:type="spellStart"/>
-      <w:r>
-        <w:t>SparkNotes</w:t>
-      </w:r>
-      <w:proofErr w:type="spellEnd"/>
-      <w:r>
-        <w:t xml:space="preserve">-style pack which focuses on breadth rather than depth. In this pack, each topic will be covered using its highlights under the assumption that you’re just looking for a refresher. </w:t>
+      <w:r>
+        <w:t>The Hardware Pack focuses on Computer Science concepts as they apply to digital and hardware design. In this pack, the following concepts are covered:</w:t>
+      </w:r>
+    </w:p>
+    <w:p>
+      <w:pPr>
+        <w:pStyle w:val="ListParagraph"/>
+        <w:numPr>
+          <w:ilvl w:val="0"/>
+          <w:numId w:val="43"/>
+        </w:numPr>
+      </w:pPr>
+      <w:r>
+        <w:t>Computer Architecture</w:t>
+      </w:r>
+    </w:p>
+    <w:p>
+      <w:pPr>
+        <w:pStyle w:val="ListParagraph"/>
+        <w:numPr>
+          <w:ilvl w:val="0"/>
+          <w:numId w:val="43"/>
+        </w:numPr>
+      </w:pPr>
+      <w:r>
+        <w:t>Computer Graphics</w:t>
+      </w:r>
+    </w:p>
+    <w:p>
+      <w:pPr>
+        <w:pStyle w:val="ListParagraph"/>
+        <w:numPr>
+          <w:ilvl w:val="0"/>
+          <w:numId w:val="43"/>
+        </w:numPr>
+      </w:pPr>
+      <w:r>
+        <w:t>Digital Systems Design</w:t>
+      </w:r>
+    </w:p>
+    <w:p>
+      <w:pPr>
+        <w:pStyle w:val="ListParagraph"/>
+        <w:numPr>
+          <w:ilvl w:val="0"/>
+          <w:numId w:val="43"/>
+        </w:numPr>
+      </w:pPr>
+      <w:r>
+        <w:t>Embedded Systems</w:t>
       </w:r>
       <w:bookmarkStart w:id="2" w:name="_GoBack"/>
       <w:bookmarkEnd w:id="2"/>
+    </w:p>
+    <w:p>
+      <w:pPr>
+        <w:pStyle w:val="Heading2"/>
+      </w:pPr>
+      <w:r>
+        <w:t>The Information Technology Pack</w:t>
+      </w:r>
+    </w:p>
+    <w:p>
+      <w:pPr>
+        <w:pStyle w:val="Heading2"/>
+      </w:pPr>
+      <w:r>
+        <w:t>The Theory Pack</w:t>
+      </w:r>
+    </w:p>
+    <w:p>
+      <w:pPr>
+        <w:pStyle w:val="Heading2"/>
+      </w:pPr>
+      <w:r>
+        <w:t>The Total Pack</w:t>
+      </w:r>
+    </w:p>
+    <w:p>
+      <w:r>
+        <w:t xml:space="preserve">The Total Pack is a sort of </w:t>
+      </w:r>
+      <w:proofErr w:type="spellStart"/>
+      <w:r>
+        <w:t>SparkNotes</w:t>
+      </w:r>
+      <w:proofErr w:type="spellEnd"/>
+      <w:r>
+        <w:t xml:space="preserve">-style pack which focuses on breadth rather than depth. In this pack, each topic will be covered using its highlights under the assumption that you’re just looking for a refresher. </w:t>
+      </w:r>
       <w:r>
         <w:br w:type="page"/>
       </w:r>
@@ -4021,6 +4143,119 @@
     </w:lvl>
   </w:abstractNum>
   <w:abstractNum w:abstractNumId="9" w15:restartNumberingAfterBreak="0">
+    <w:nsid w:val="22C22F56"/>
+    <w:multiLevelType w:val="hybridMultilevel"/>
+    <w:tmpl w:val="720C8F86"/>
+    <w:lvl w:ilvl="0" w:tplc="04090001">
+      <w:start w:val="1"/>
+      <w:numFmt w:val="bullet"/>
+      <w:lvlText w:val=""/>
+      <w:lvlJc w:val="left"/>
+      <w:pPr>
+        <w:ind w:left="720" w:hanging="360"/>
+      </w:pPr>
+      <w:rPr>
+        <w:rFonts w:ascii="Symbol" w:hAnsi="Symbol" w:hint="default"/>
+      </w:rPr>
+    </w:lvl>
+    <w:lvl w:ilvl="1" w:tplc="04090003" w:tentative="1">
+      <w:start w:val="1"/>
+      <w:numFmt w:val="bullet"/>
+      <w:lvlText w:val="o"/>
+      <w:lvlJc w:val="left"/>
+      <w:pPr>
+        <w:ind w:left="1440" w:hanging="360"/>
+      </w:pPr>
+      <w:rPr>
+        <w:rFonts w:ascii="Courier New" w:hAnsi="Courier New" w:cs="Courier New" w:hint="default"/>
+      </w:rPr>
+    </w:lvl>
+    <w:lvl w:ilvl="2" w:tplc="04090005" w:tentative="1">
+      <w:start w:val="1"/>
+      <w:numFmt w:val="bullet"/>
+      <w:lvlText w:val=""/>
+      <w:lvlJc w:val="left"/>
+      <w:pPr>
+        <w:ind w:left="2160" w:hanging="360"/>
+      </w:pPr>
+      <w:rPr>
+        <w:rFonts w:ascii="Wingdings" w:hAnsi="Wingdings" w:hint="default"/>
+      </w:rPr>
+    </w:lvl>
+    <w:lvl w:ilvl="3" w:tplc="04090001" w:tentative="1">
+      <w:start w:val="1"/>
+      <w:numFmt w:val="bullet"/>
+      <w:lvlText w:val=""/>
+      <w:lvlJc w:val="left"/>
+      <w:pPr>
+        <w:ind w:left="2880" w:hanging="360"/>
+      </w:pPr>
+      <w:rPr>
+        <w:rFonts w:ascii="Symbol" w:hAnsi="Symbol" w:hint="default"/>
+      </w:rPr>
+    </w:lvl>
+    <w:lvl w:ilvl="4" w:tplc="04090003" w:tentative="1">
+      <w:start w:val="1"/>
+      <w:numFmt w:val="bullet"/>
+      <w:lvlText w:val="o"/>
+      <w:lvlJc w:val="left"/>
+      <w:pPr>
+        <w:ind w:left="3600" w:hanging="360"/>
+      </w:pPr>
+      <w:rPr>
+        <w:rFonts w:ascii="Courier New" w:hAnsi="Courier New" w:cs="Courier New" w:hint="default"/>
+      </w:rPr>
+    </w:lvl>
+    <w:lvl w:ilvl="5" w:tplc="04090005" w:tentative="1">
+      <w:start w:val="1"/>
+      <w:numFmt w:val="bullet"/>
+      <w:lvlText w:val=""/>
+      <w:lvlJc w:val="left"/>
+      <w:pPr>
+        <w:ind w:left="4320" w:hanging="360"/>
+      </w:pPr>
+      <w:rPr>
+        <w:rFonts w:ascii="Wingdings" w:hAnsi="Wingdings" w:hint="default"/>
+      </w:rPr>
+    </w:lvl>
+    <w:lvl w:ilvl="6" w:tplc="04090001" w:tentative="1">
+      <w:start w:val="1"/>
+      <w:numFmt w:val="bullet"/>
+      <w:lvlText w:val=""/>
+      <w:lvlJc w:val="left"/>
+      <w:pPr>
+        <w:ind w:left="5040" w:hanging="360"/>
+      </w:pPr>
+      <w:rPr>
+        <w:rFonts w:ascii="Symbol" w:hAnsi="Symbol" w:hint="default"/>
+      </w:rPr>
+    </w:lvl>
+    <w:lvl w:ilvl="7" w:tplc="04090003" w:tentative="1">
+      <w:start w:val="1"/>
+      <w:numFmt w:val="bullet"/>
+      <w:lvlText w:val="o"/>
+      <w:lvlJc w:val="left"/>
+      <w:pPr>
+        <w:ind w:left="5760" w:hanging="360"/>
+      </w:pPr>
+      <w:rPr>
+        <w:rFonts w:ascii="Courier New" w:hAnsi="Courier New" w:cs="Courier New" w:hint="default"/>
+      </w:rPr>
+    </w:lvl>
+    <w:lvl w:ilvl="8" w:tplc="04090005" w:tentative="1">
+      <w:start w:val="1"/>
+      <w:numFmt w:val="bullet"/>
+      <w:lvlText w:val=""/>
+      <w:lvlJc w:val="left"/>
+      <w:pPr>
+        <w:ind w:left="6480" w:hanging="360"/>
+      </w:pPr>
+      <w:rPr>
+        <w:rFonts w:ascii="Wingdings" w:hAnsi="Wingdings" w:hint="default"/>
+      </w:rPr>
+    </w:lvl>
+  </w:abstractNum>
+  <w:abstractNum w:abstractNumId="10" w15:restartNumberingAfterBreak="0">
     <w:nsid w:val="27CF5E57"/>
     <w:multiLevelType w:val="hybridMultilevel"/>
     <w:tmpl w:val="1B84038C"/>
@@ -4133,7 +4368,7 @@
       </w:rPr>
     </w:lvl>
   </w:abstractNum>
-  <w:abstractNum w:abstractNumId="10" w15:restartNumberingAfterBreak="0">
+  <w:abstractNum w:abstractNumId="11" w15:restartNumberingAfterBreak="0">
     <w:nsid w:val="2B55123F"/>
     <w:multiLevelType w:val="hybridMultilevel"/>
     <w:tmpl w:val="492A31FC"/>
@@ -4246,7 +4481,7 @@
       </w:rPr>
     </w:lvl>
   </w:abstractNum>
-  <w:abstractNum w:abstractNumId="11" w15:restartNumberingAfterBreak="0">
+  <w:abstractNum w:abstractNumId="12" w15:restartNumberingAfterBreak="0">
     <w:nsid w:val="2B55133A"/>
     <w:multiLevelType w:val="hybridMultilevel"/>
     <w:tmpl w:val="B8F62FE4"/>
@@ -4359,7 +4594,7 @@
       </w:rPr>
     </w:lvl>
   </w:abstractNum>
-  <w:abstractNum w:abstractNumId="12" w15:restartNumberingAfterBreak="0">
+  <w:abstractNum w:abstractNumId="13" w15:restartNumberingAfterBreak="0">
     <w:nsid w:val="3087703E"/>
     <w:multiLevelType w:val="hybridMultilevel"/>
     <w:tmpl w:val="80FE0EAA"/>
@@ -4472,7 +4707,7 @@
       </w:rPr>
     </w:lvl>
   </w:abstractNum>
-  <w:abstractNum w:abstractNumId="13" w15:restartNumberingAfterBreak="0">
+  <w:abstractNum w:abstractNumId="14" w15:restartNumberingAfterBreak="0">
     <w:nsid w:val="393445DA"/>
     <w:multiLevelType w:val="hybridMultilevel"/>
     <w:tmpl w:val="153AA46A"/>
@@ -4585,7 +4820,7 @@
       </w:rPr>
     </w:lvl>
   </w:abstractNum>
-  <w:abstractNum w:abstractNumId="14" w15:restartNumberingAfterBreak="0">
+  <w:abstractNum w:abstractNumId="15" w15:restartNumberingAfterBreak="0">
     <w:nsid w:val="3A7D0DA0"/>
     <w:multiLevelType w:val="hybridMultilevel"/>
     <w:tmpl w:val="B74A28D4"/>
@@ -4698,7 +4933,7 @@
       </w:rPr>
     </w:lvl>
   </w:abstractNum>
-  <w:abstractNum w:abstractNumId="15" w15:restartNumberingAfterBreak="0">
+  <w:abstractNum w:abstractNumId="16" w15:restartNumberingAfterBreak="0">
     <w:nsid w:val="40011FAD"/>
     <w:multiLevelType w:val="hybridMultilevel"/>
     <w:tmpl w:val="D4DCAD0C"/>
@@ -4784,7 +5019,7 @@
       </w:pPr>
     </w:lvl>
   </w:abstractNum>
-  <w:abstractNum w:abstractNumId="16" w15:restartNumberingAfterBreak="0">
+  <w:abstractNum w:abstractNumId="17" w15:restartNumberingAfterBreak="0">
     <w:nsid w:val="43C80ABC"/>
     <w:multiLevelType w:val="hybridMultilevel"/>
     <w:tmpl w:val="132CF66C"/>
@@ -4870,7 +5105,7 @@
       </w:pPr>
     </w:lvl>
   </w:abstractNum>
-  <w:abstractNum w:abstractNumId="17" w15:restartNumberingAfterBreak="0">
+  <w:abstractNum w:abstractNumId="18" w15:restartNumberingAfterBreak="0">
     <w:nsid w:val="44360488"/>
     <w:multiLevelType w:val="hybridMultilevel"/>
     <w:tmpl w:val="07ACA4DE"/>
@@ -4983,7 +5218,7 @@
       </w:rPr>
     </w:lvl>
   </w:abstractNum>
-  <w:abstractNum w:abstractNumId="18" w15:restartNumberingAfterBreak="0">
+  <w:abstractNum w:abstractNumId="19" w15:restartNumberingAfterBreak="0">
     <w:nsid w:val="4A055F49"/>
     <w:multiLevelType w:val="hybridMultilevel"/>
     <w:tmpl w:val="6AD02678"/>
@@ -5096,7 +5331,7 @@
       </w:rPr>
     </w:lvl>
   </w:abstractNum>
-  <w:abstractNum w:abstractNumId="19" w15:restartNumberingAfterBreak="0">
+  <w:abstractNum w:abstractNumId="20" w15:restartNumberingAfterBreak="0">
     <w:nsid w:val="4D1D25A2"/>
     <w:multiLevelType w:val="hybridMultilevel"/>
     <w:tmpl w:val="4D5C35CA"/>
@@ -5185,7 +5420,7 @@
       </w:pPr>
     </w:lvl>
   </w:abstractNum>
-  <w:abstractNum w:abstractNumId="20" w15:restartNumberingAfterBreak="0">
+  <w:abstractNum w:abstractNumId="21" w15:restartNumberingAfterBreak="0">
     <w:nsid w:val="4DE22B10"/>
     <w:multiLevelType w:val="hybridMultilevel"/>
     <w:tmpl w:val="7EF05642"/>
@@ -5298,7 +5533,7 @@
       </w:rPr>
     </w:lvl>
   </w:abstractNum>
-  <w:abstractNum w:abstractNumId="21" w15:restartNumberingAfterBreak="0">
+  <w:abstractNum w:abstractNumId="22" w15:restartNumberingAfterBreak="0">
     <w:nsid w:val="552E0743"/>
     <w:multiLevelType w:val="hybridMultilevel"/>
     <w:tmpl w:val="AE8819AE"/>
@@ -5411,7 +5646,7 @@
       </w:rPr>
     </w:lvl>
   </w:abstractNum>
-  <w:abstractNum w:abstractNumId="22" w15:restartNumberingAfterBreak="0">
+  <w:abstractNum w:abstractNumId="23" w15:restartNumberingAfterBreak="0">
     <w:nsid w:val="57760FAA"/>
     <w:multiLevelType w:val="hybridMultilevel"/>
     <w:tmpl w:val="2160DAC0"/>
@@ -5524,7 +5759,7 @@
       </w:rPr>
     </w:lvl>
   </w:abstractNum>
-  <w:abstractNum w:abstractNumId="23" w15:restartNumberingAfterBreak="0">
+  <w:abstractNum w:abstractNumId="24" w15:restartNumberingAfterBreak="0">
     <w:nsid w:val="5C805F46"/>
     <w:multiLevelType w:val="hybridMultilevel"/>
     <w:tmpl w:val="74067A72"/>
@@ -5637,7 +5872,7 @@
       </w:rPr>
     </w:lvl>
   </w:abstractNum>
-  <w:abstractNum w:abstractNumId="24" w15:restartNumberingAfterBreak="0">
+  <w:abstractNum w:abstractNumId="25" w15:restartNumberingAfterBreak="0">
     <w:nsid w:val="5C932FF9"/>
     <w:multiLevelType w:val="hybridMultilevel"/>
     <w:tmpl w:val="5FB052C0"/>
@@ -5750,7 +5985,7 @@
       </w:rPr>
     </w:lvl>
   </w:abstractNum>
-  <w:abstractNum w:abstractNumId="25" w15:restartNumberingAfterBreak="0">
+  <w:abstractNum w:abstractNumId="26" w15:restartNumberingAfterBreak="0">
     <w:nsid w:val="5DA67E15"/>
     <w:multiLevelType w:val="hybridMultilevel"/>
     <w:tmpl w:val="6498828A"/>
@@ -5962,7 +6197,7 @@
       </w:rPr>
     </w:lvl>
   </w:abstractNum>
-  <w:abstractNum w:abstractNumId="26" w15:restartNumberingAfterBreak="0">
+  <w:abstractNum w:abstractNumId="27" w15:restartNumberingAfterBreak="0">
     <w:nsid w:val="5FD9592D"/>
     <w:multiLevelType w:val="hybridMultilevel"/>
     <w:tmpl w:val="B198B19A"/>
@@ -6075,7 +6310,7 @@
       </w:rPr>
     </w:lvl>
   </w:abstractNum>
-  <w:abstractNum w:abstractNumId="27" w15:restartNumberingAfterBreak="0">
+  <w:abstractNum w:abstractNumId="28" w15:restartNumberingAfterBreak="0">
     <w:nsid w:val="658206C8"/>
     <w:multiLevelType w:val="hybridMultilevel"/>
     <w:tmpl w:val="93D82A8C"/>
@@ -6188,7 +6423,7 @@
       </w:rPr>
     </w:lvl>
   </w:abstractNum>
-  <w:abstractNum w:abstractNumId="28" w15:restartNumberingAfterBreak="0">
+  <w:abstractNum w:abstractNumId="29" w15:restartNumberingAfterBreak="0">
     <w:nsid w:val="69C732F2"/>
     <w:multiLevelType w:val="hybridMultilevel"/>
     <w:tmpl w:val="50D6A974"/>
@@ -6301,7 +6536,7 @@
       </w:rPr>
     </w:lvl>
   </w:abstractNum>
-  <w:abstractNum w:abstractNumId="29" w15:restartNumberingAfterBreak="0">
+  <w:abstractNum w:abstractNumId="30" w15:restartNumberingAfterBreak="0">
     <w:nsid w:val="6B381739"/>
     <w:multiLevelType w:val="hybridMultilevel"/>
     <w:tmpl w:val="3F1A5A70"/>
@@ -6414,7 +6649,7 @@
       </w:rPr>
     </w:lvl>
   </w:abstractNum>
-  <w:abstractNum w:abstractNumId="30" w15:restartNumberingAfterBreak="0">
+  <w:abstractNum w:abstractNumId="31" w15:restartNumberingAfterBreak="0">
     <w:nsid w:val="6F962DD0"/>
     <w:multiLevelType w:val="hybridMultilevel"/>
     <w:tmpl w:val="8DC4263A"/>
@@ -6527,7 +6762,120 @@
       </w:rPr>
     </w:lvl>
   </w:abstractNum>
-  <w:abstractNum w:abstractNumId="31" w15:restartNumberingAfterBreak="0">
+  <w:abstractNum w:abstractNumId="32" w15:restartNumberingAfterBreak="0">
+    <w:nsid w:val="725043DD"/>
+    <w:multiLevelType w:val="hybridMultilevel"/>
+    <w:tmpl w:val="88F8103C"/>
+    <w:lvl w:ilvl="0" w:tplc="04090001">
+      <w:start w:val="1"/>
+      <w:numFmt w:val="bullet"/>
+      <w:lvlText w:val=""/>
+      <w:lvlJc w:val="left"/>
+      <w:pPr>
+        <w:ind w:left="720" w:hanging="360"/>
+      </w:pPr>
+      <w:rPr>
+        <w:rFonts w:ascii="Symbol" w:hAnsi="Symbol" w:hint="default"/>
+      </w:rPr>
+    </w:lvl>
+    <w:lvl w:ilvl="1" w:tplc="04090003">
+      <w:start w:val="1"/>
+      <w:numFmt w:val="bullet"/>
+      <w:lvlText w:val="o"/>
+      <w:lvlJc w:val="left"/>
+      <w:pPr>
+        <w:ind w:left="1440" w:hanging="360"/>
+      </w:pPr>
+      <w:rPr>
+        <w:rFonts w:ascii="Courier New" w:hAnsi="Courier New" w:cs="Courier New" w:hint="default"/>
+      </w:rPr>
+    </w:lvl>
+    <w:lvl w:ilvl="2" w:tplc="04090005" w:tentative="1">
+      <w:start w:val="1"/>
+      <w:numFmt w:val="bullet"/>
+      <w:lvlText w:val=""/>
+      <w:lvlJc w:val="left"/>
+      <w:pPr>
+        <w:ind w:left="2160" w:hanging="360"/>
+      </w:pPr>
+      <w:rPr>
+        <w:rFonts w:ascii="Wingdings" w:hAnsi="Wingdings" w:hint="default"/>
+      </w:rPr>
+    </w:lvl>
+    <w:lvl w:ilvl="3" w:tplc="04090001" w:tentative="1">
+      <w:start w:val="1"/>
+      <w:numFmt w:val="bullet"/>
+      <w:lvlText w:val=""/>
+      <w:lvlJc w:val="left"/>
+      <w:pPr>
+        <w:ind w:left="2880" w:hanging="360"/>
+      </w:pPr>
+      <w:rPr>
+        <w:rFonts w:ascii="Symbol" w:hAnsi="Symbol" w:hint="default"/>
+      </w:rPr>
+    </w:lvl>
+    <w:lvl w:ilvl="4" w:tplc="04090003" w:tentative="1">
+      <w:start w:val="1"/>
+      <w:numFmt w:val="bullet"/>
+      <w:lvlText w:val="o"/>
+      <w:lvlJc w:val="left"/>
+      <w:pPr>
+        <w:ind w:left="3600" w:hanging="360"/>
+      </w:pPr>
+      <w:rPr>
+        <w:rFonts w:ascii="Courier New" w:hAnsi="Courier New" w:cs="Courier New" w:hint="default"/>
+      </w:rPr>
+    </w:lvl>
+    <w:lvl w:ilvl="5" w:tplc="04090005" w:tentative="1">
+      <w:start w:val="1"/>
+      <w:numFmt w:val="bullet"/>
+      <w:lvlText w:val=""/>
+      <w:lvlJc w:val="left"/>
+      <w:pPr>
+        <w:ind w:left="4320" w:hanging="360"/>
+      </w:pPr>
+      <w:rPr>
+        <w:rFonts w:ascii="Wingdings" w:hAnsi="Wingdings" w:hint="default"/>
+      </w:rPr>
+    </w:lvl>
+    <w:lvl w:ilvl="6" w:tplc="04090001" w:tentative="1">
+      <w:start w:val="1"/>
+      <w:numFmt w:val="bullet"/>
+      <w:lvlText w:val=""/>
+      <w:lvlJc w:val="left"/>
+      <w:pPr>
+        <w:ind w:left="5040" w:hanging="360"/>
+      </w:pPr>
+      <w:rPr>
+        <w:rFonts w:ascii="Symbol" w:hAnsi="Symbol" w:hint="default"/>
+      </w:rPr>
+    </w:lvl>
+    <w:lvl w:ilvl="7" w:tplc="04090003" w:tentative="1">
+      <w:start w:val="1"/>
+      <w:numFmt w:val="bullet"/>
+      <w:lvlText w:val="o"/>
+      <w:lvlJc w:val="left"/>
+      <w:pPr>
+        <w:ind w:left="5760" w:hanging="360"/>
+      </w:pPr>
+      <w:rPr>
+        <w:rFonts w:ascii="Courier New" w:hAnsi="Courier New" w:cs="Courier New" w:hint="default"/>
+      </w:rPr>
+    </w:lvl>
+    <w:lvl w:ilvl="8" w:tplc="04090005" w:tentative="1">
+      <w:start w:val="1"/>
+      <w:numFmt w:val="bullet"/>
+      <w:lvlText w:val=""/>
+      <w:lvlJc w:val="left"/>
+      <w:pPr>
+        <w:ind w:left="6480" w:hanging="360"/>
+      </w:pPr>
+      <w:rPr>
+        <w:rFonts w:ascii="Wingdings" w:hAnsi="Wingdings" w:hint="default"/>
+      </w:rPr>
+    </w:lvl>
+  </w:abstractNum>
+  <w:abstractNum w:abstractNumId="33" w15:restartNumberingAfterBreak="0">
     <w:nsid w:val="77F96523"/>
     <w:multiLevelType w:val="hybridMultilevel"/>
     <w:tmpl w:val="85E2AE4A"/>
@@ -6671,7 +7019,7 @@
     <w:abstractNumId w:val="4"/>
   </w:num>
   <w:num w:numId="11">
-    <w:abstractNumId w:val="25"/>
+    <w:abstractNumId w:val="26"/>
     <w:lvlOverride w:ilvl="0">
       <w:startOverride w:val="1"/>
     </w:lvlOverride>
@@ -6701,70 +7049,70 @@
     </w:lvlOverride>
   </w:num>
   <w:num w:numId="12">
-    <w:abstractNumId w:val="15"/>
+    <w:abstractNumId w:val="16"/>
   </w:num>
   <w:num w:numId="13">
-    <w:abstractNumId w:val="19"/>
+    <w:abstractNumId w:val="20"/>
   </w:num>
   <w:num w:numId="14">
     <w:abstractNumId w:val="2"/>
   </w:num>
   <w:num w:numId="15">
-    <w:abstractNumId w:val="30"/>
+    <w:abstractNumId w:val="31"/>
   </w:num>
   <w:num w:numId="16">
     <w:abstractNumId w:val="3"/>
   </w:num>
   <w:num w:numId="17">
-    <w:abstractNumId w:val="9"/>
+    <w:abstractNumId w:val="10"/>
   </w:num>
   <w:num w:numId="18">
-    <w:abstractNumId w:val="18"/>
+    <w:abstractNumId w:val="19"/>
   </w:num>
   <w:num w:numId="19">
-    <w:abstractNumId w:val="20"/>
+    <w:abstractNumId w:val="21"/>
   </w:num>
   <w:num w:numId="20">
-    <w:abstractNumId w:val="24"/>
+    <w:abstractNumId w:val="25"/>
   </w:num>
   <w:num w:numId="21">
-    <w:abstractNumId w:val="11"/>
+    <w:abstractNumId w:val="12"/>
   </w:num>
   <w:num w:numId="22">
-    <w:abstractNumId w:val="17"/>
+    <w:abstractNumId w:val="18"/>
   </w:num>
   <w:num w:numId="23">
     <w:abstractNumId w:val="8"/>
   </w:num>
   <w:num w:numId="24">
-    <w:abstractNumId w:val="16"/>
+    <w:abstractNumId w:val="17"/>
   </w:num>
   <w:num w:numId="25">
-    <w:abstractNumId w:val="22"/>
+    <w:abstractNumId w:val="23"/>
   </w:num>
   <w:num w:numId="26">
-    <w:abstractNumId w:val="28"/>
+    <w:abstractNumId w:val="29"/>
   </w:num>
   <w:num w:numId="27">
-    <w:abstractNumId w:val="10"/>
+    <w:abstractNumId w:val="11"/>
   </w:num>
   <w:num w:numId="28">
-    <w:abstractNumId w:val="14"/>
+    <w:abstractNumId w:val="15"/>
   </w:num>
   <w:num w:numId="29">
-    <w:abstractNumId w:val="23"/>
+    <w:abstractNumId w:val="24"/>
   </w:num>
   <w:num w:numId="30">
     <w:abstractNumId w:val="0"/>
   </w:num>
   <w:num w:numId="31">
-    <w:abstractNumId w:val="13"/>
+    <w:abstractNumId w:val="14"/>
   </w:num>
   <w:num w:numId="32">
-    <w:abstractNumId w:val="21"/>
+    <w:abstractNumId w:val="22"/>
   </w:num>
   <w:num w:numId="33">
-    <w:abstractNumId w:val="26"/>
+    <w:abstractNumId w:val="27"/>
   </w:num>
   <w:num w:numId="34">
     <w:abstractNumId w:val="5"/>
@@ -6773,22 +7121,28 @@
     <w:abstractNumId w:val="1"/>
   </w:num>
   <w:num w:numId="36">
-    <w:abstractNumId w:val="29"/>
+    <w:abstractNumId w:val="30"/>
   </w:num>
   <w:num w:numId="37">
-    <w:abstractNumId w:val="27"/>
+    <w:abstractNumId w:val="28"/>
   </w:num>
   <w:num w:numId="38">
-    <w:abstractNumId w:val="31"/>
+    <w:abstractNumId w:val="33"/>
   </w:num>
   <w:num w:numId="39">
     <w:abstractNumId w:val="6"/>
   </w:num>
   <w:num w:numId="40">
-    <w:abstractNumId w:val="12"/>
+    <w:abstractNumId w:val="13"/>
   </w:num>
   <w:num w:numId="41">
     <w:abstractNumId w:val="7"/>
+  </w:num>
+  <w:num w:numId="42">
+    <w:abstractNumId w:val="32"/>
+  </w:num>
+  <w:num w:numId="43">
+    <w:abstractNumId w:val="9"/>
   </w:num>
 </w:numbering>
 </file>
@@ -8706,7 +9060,7 @@
 </file>
 
 <file path=customXml/itemProps1.xml><?xml version="1.0" encoding="utf-8"?>
-<ds:datastoreItem xmlns:ds="http://schemas.openxmlformats.org/officeDocument/2006/customXml" ds:itemID="{BDF3674F-457D-42B4-825B-A2EE8EA57FD7}">
+<ds:datastoreItem xmlns:ds="http://schemas.openxmlformats.org/officeDocument/2006/customXml" ds:itemID="{A5E38959-95A9-4404-815F-74F1FB0CBD6C}">
   <ds:schemaRefs>
     <ds:schemaRef ds:uri="http://schemas.openxmlformats.org/officeDocument/2006/bibliography"/>
   </ds:schemaRefs>

</xml_diff>

<commit_message>
Building the first study plan
</commit_message>
<xml_diff>
--- a/CoreCodeConcepts/doc/core-code-concepts.docx
+++ b/CoreCodeConcepts/doc/core-code-concepts.docx
@@ -1530,7 +1530,13 @@
     </w:p>
     <w:p>
       <w:r>
-        <w:t>The Hardware Pack focuses on Computer Science concepts as they apply to digital and hardware design. In this pack, the following concepts are covered:</w:t>
+        <w:t>The Hardware Pack</w:t>
+      </w:r>
+      <w:r>
+        <w:t xml:space="preserve"> </w:t>
+      </w:r>
+      <w:r>
+        <w:t>focuses on Computer Science concepts as they apply to digital and hardware design. In this pack, the following concepts are covered:</w:t>
       </w:r>
     </w:p>
     <w:p>
@@ -1580,8 +1586,6 @@
       <w:r>
         <w:t>Embedded Systems</w:t>
       </w:r>
-      <w:bookmarkStart w:id="2" w:name="_GoBack"/>
-      <w:bookmarkEnd w:id="2"/>
     </w:p>
     <w:p>
       <w:pPr>
@@ -1592,6 +1596,71 @@
       </w:r>
     </w:p>
     <w:p>
+      <w:r>
+        <w:t>The Information Technology Pack focuses on Computer Science topics related to networks and services. In this pack, the following concepts are covered:</w:t>
+      </w:r>
+    </w:p>
+    <w:p>
+      <w:pPr>
+        <w:pStyle w:val="ListParagraph"/>
+        <w:numPr>
+          <w:ilvl w:val="0"/>
+          <w:numId w:val="44"/>
+        </w:numPr>
+      </w:pPr>
+      <w:r>
+        <w:t>Computer Networks</w:t>
+      </w:r>
+    </w:p>
+    <w:p>
+      <w:pPr>
+        <w:pStyle w:val="ListParagraph"/>
+        <w:numPr>
+          <w:ilvl w:val="0"/>
+          <w:numId w:val="44"/>
+        </w:numPr>
+      </w:pPr>
+      <w:r>
+        <w:t>Computer Security</w:t>
+      </w:r>
+    </w:p>
+    <w:p>
+      <w:pPr>
+        <w:pStyle w:val="ListParagraph"/>
+        <w:numPr>
+          <w:ilvl w:val="0"/>
+          <w:numId w:val="44"/>
+        </w:numPr>
+      </w:pPr>
+      <w:r>
+        <w:t>Database Systems</w:t>
+      </w:r>
+    </w:p>
+    <w:p>
+      <w:pPr>
+        <w:pStyle w:val="ListParagraph"/>
+        <w:numPr>
+          <w:ilvl w:val="0"/>
+          <w:numId w:val="44"/>
+        </w:numPr>
+      </w:pPr>
+      <w:r>
+        <w:t>Distributed Computing</w:t>
+      </w:r>
+    </w:p>
+    <w:p>
+      <w:pPr>
+        <w:pStyle w:val="ListParagraph"/>
+        <w:numPr>
+          <w:ilvl w:val="0"/>
+          <w:numId w:val="44"/>
+        </w:numPr>
+      </w:pPr>
+      <w:r>
+        <w:t>Operating Systems</w:t>
+      </w:r>
+    </w:p>
+    <w:p>
       <w:pPr>
         <w:pStyle w:val="Heading2"/>
       </w:pPr>
@@ -1599,6 +1668,349 @@
         <w:t>The Theory Pack</w:t>
       </w:r>
     </w:p>
+    <w:p>
+      <w:r>
+        <w:t>The Theory Pack focuses on core Computer Science topics. In this pack, the following concepts are covered:</w:t>
+      </w:r>
+    </w:p>
+    <w:p>
+      <w:pPr>
+        <w:pStyle w:val="ListParagraph"/>
+        <w:numPr>
+          <w:ilvl w:val="0"/>
+          <w:numId w:val="45"/>
+        </w:numPr>
+      </w:pPr>
+      <w:r>
+        <w:t>Algorithms</w:t>
+      </w:r>
+    </w:p>
+    <w:p>
+      <w:pPr>
+        <w:pStyle w:val="ListParagraph"/>
+        <w:numPr>
+          <w:ilvl w:val="0"/>
+          <w:numId w:val="45"/>
+        </w:numPr>
+      </w:pPr>
+      <w:r>
+        <w:t>Artificial Intelligence</w:t>
+      </w:r>
+    </w:p>
+    <w:p>
+      <w:pPr>
+        <w:pStyle w:val="ListParagraph"/>
+        <w:numPr>
+          <w:ilvl w:val="0"/>
+          <w:numId w:val="45"/>
+        </w:numPr>
+      </w:pPr>
+      <w:r>
+        <w:t>Data Structures</w:t>
+      </w:r>
+    </w:p>
+    <w:p>
+      <w:pPr>
+        <w:pStyle w:val="ListParagraph"/>
+        <w:numPr>
+          <w:ilvl w:val="0"/>
+          <w:numId w:val="45"/>
+        </w:numPr>
+      </w:pPr>
+      <w:r>
+        <w:t>Discrete Math</w:t>
+      </w:r>
+    </w:p>
+    <w:p>
+      <w:pPr>
+        <w:pStyle w:val="ListParagraph"/>
+        <w:numPr>
+          <w:ilvl w:val="0"/>
+          <w:numId w:val="45"/>
+        </w:numPr>
+      </w:pPr>
+      <w:r>
+        <w:t>Object Oriented Programming</w:t>
+      </w:r>
+    </w:p>
+    <w:p>
+      <w:pPr>
+        <w:pStyle w:val="ListParagraph"/>
+        <w:numPr>
+          <w:ilvl w:val="0"/>
+          <w:numId w:val="45"/>
+        </w:numPr>
+      </w:pPr>
+      <w:r>
+        <w:t>Programming Languages</w:t>
+      </w:r>
+    </w:p>
+    <w:p>
+      <w:r>
+        <w:t>While the theory pack is the largest pack, it’s expected that you’re already familiar with many of the concepts. If not, it may be a good idea to extend this pack over a longer period.</w:t>
+      </w:r>
+    </w:p>
+    <w:tbl>
+      <w:tblPr>
+        <w:tblStyle w:val="GridTable3"/>
+        <w:tblW w:w="0" w:type="auto"/>
+        <w:tblLook w:val="04A0" w:firstRow="1" w:lastRow="0" w:firstColumn="1" w:lastColumn="0" w:noHBand="0" w:noVBand="1"/>
+      </w:tblPr>
+      <w:tblGrid>
+        <w:gridCol w:w="2337"/>
+        <w:gridCol w:w="2337"/>
+        <w:gridCol w:w="2338"/>
+        <w:gridCol w:w="2338"/>
+      </w:tblGrid>
+      <w:tr>
+        <w:trPr>
+          <w:cnfStyle w:val="100000000000" w:firstRow="1" w:lastRow="0" w:firstColumn="0" w:lastColumn="0" w:oddVBand="0" w:evenVBand="0" w:oddHBand="0" w:evenHBand="0" w:firstRowFirstColumn="0" w:firstRowLastColumn="0" w:lastRowFirstColumn="0" w:lastRowLastColumn="0"/>
+        </w:trPr>
+        <w:tc>
+          <w:tcPr>
+            <w:cnfStyle w:val="001000000100" w:firstRow="0" w:lastRow="0" w:firstColumn="1" w:lastColumn="0" w:oddVBand="0" w:evenVBand="0" w:oddHBand="0" w:evenHBand="0" w:firstRowFirstColumn="1" w:firstRowLastColumn="0" w:lastRowFirstColumn="0" w:lastRowLastColumn="0"/>
+            <w:tcW w:w="2337" w:type="dxa"/>
+          </w:tcPr>
+          <w:p>
+            <w:r>
+              <w:t>Theory Pack Plan</w:t>
+            </w:r>
+          </w:p>
+        </w:tc>
+        <w:tc>
+          <w:tcPr>
+            <w:tcW w:w="2337" w:type="dxa"/>
+          </w:tcPr>
+          <w:p>
+            <w:pPr>
+              <w:cnfStyle w:val="100000000000" w:firstRow="1" w:lastRow="0" w:firstColumn="0" w:lastColumn="0" w:oddVBand="0" w:evenVBand="0" w:oddHBand="0" w:evenHBand="0" w:firstRowFirstColumn="0" w:firstRowLastColumn="0" w:lastRowFirstColumn="0" w:lastRowLastColumn="0"/>
+            </w:pPr>
+            <w:r>
+              <w:t>Topic 1</w:t>
+            </w:r>
+          </w:p>
+        </w:tc>
+        <w:tc>
+          <w:tcPr>
+            <w:tcW w:w="2338" w:type="dxa"/>
+          </w:tcPr>
+          <w:p>
+            <w:pPr>
+              <w:cnfStyle w:val="100000000000" w:firstRow="1" w:lastRow="0" w:firstColumn="0" w:lastColumn="0" w:oddVBand="0" w:evenVBand="0" w:oddHBand="0" w:evenHBand="0" w:firstRowFirstColumn="0" w:firstRowLastColumn="0" w:lastRowFirstColumn="0" w:lastRowLastColumn="0"/>
+            </w:pPr>
+            <w:r>
+              <w:t>Topic 2</w:t>
+            </w:r>
+          </w:p>
+        </w:tc>
+        <w:tc>
+          <w:tcPr>
+            <w:tcW w:w="2338" w:type="dxa"/>
+          </w:tcPr>
+          <w:p>
+            <w:pPr>
+              <w:cnfStyle w:val="100000000000" w:firstRow="1" w:lastRow="0" w:firstColumn="0" w:lastColumn="0" w:oddVBand="0" w:evenVBand="0" w:oddHBand="0" w:evenHBand="0" w:firstRowFirstColumn="0" w:firstRowLastColumn="0" w:lastRowFirstColumn="0" w:lastRowLastColumn="0"/>
+            </w:pPr>
+            <w:r>
+              <w:t>Topic 3</w:t>
+            </w:r>
+          </w:p>
+        </w:tc>
+      </w:tr>
+      <w:tr>
+        <w:trPr>
+          <w:cnfStyle w:val="000000100000" w:firstRow="0" w:lastRow="0" w:firstColumn="0" w:lastColumn="0" w:oddVBand="0" w:evenVBand="0" w:oddHBand="1" w:evenHBand="0" w:firstRowFirstColumn="0" w:firstRowLastColumn="0" w:lastRowFirstColumn="0" w:lastRowLastColumn="0"/>
+        </w:trPr>
+        <w:tc>
+          <w:tcPr>
+            <w:cnfStyle w:val="001000000000" w:firstRow="0" w:lastRow="0" w:firstColumn="1" w:lastColumn="0" w:oddVBand="0" w:evenVBand="0" w:oddHBand="0" w:evenHBand="0" w:firstRowFirstColumn="0" w:firstRowLastColumn="0" w:lastRowFirstColumn="0" w:lastRowLastColumn="0"/>
+            <w:tcW w:w="2337" w:type="dxa"/>
+          </w:tcPr>
+          <w:p>
+            <w:r>
+              <w:t>Week 1</w:t>
+            </w:r>
+          </w:p>
+        </w:tc>
+        <w:tc>
+          <w:tcPr>
+            <w:tcW w:w="2337" w:type="dxa"/>
+          </w:tcPr>
+          <w:p>
+            <w:pPr>
+              <w:cnfStyle w:val="000000100000" w:firstRow="0" w:lastRow="0" w:firstColumn="0" w:lastColumn="0" w:oddVBand="0" w:evenVBand="0" w:oddHBand="1" w:evenHBand="0" w:firstRowFirstColumn="0" w:firstRowLastColumn="0" w:lastRowFirstColumn="0" w:lastRowLastColumn="0"/>
+            </w:pPr>
+            <w:r>
+              <w:t>Boolean Algebra</w:t>
+            </w:r>
+          </w:p>
+        </w:tc>
+        <w:tc>
+          <w:tcPr>
+            <w:tcW w:w="2338" w:type="dxa"/>
+          </w:tcPr>
+          <w:p>
+            <w:pPr>
+              <w:cnfStyle w:val="000000100000" w:firstRow="0" w:lastRow="0" w:firstColumn="0" w:lastColumn="0" w:oddVBand="0" w:evenVBand="0" w:oddHBand="1" w:evenHBand="0" w:firstRowFirstColumn="0" w:firstRowLastColumn="0" w:lastRowFirstColumn="0" w:lastRowLastColumn="0"/>
+            </w:pPr>
+            <w:r>
+              <w:t>Automata Theory</w:t>
+            </w:r>
+          </w:p>
+        </w:tc>
+        <w:tc>
+          <w:tcPr>
+            <w:tcW w:w="2338" w:type="dxa"/>
+          </w:tcPr>
+          <w:p>
+            <w:pPr>
+              <w:cnfStyle w:val="000000100000" w:firstRow="0" w:lastRow="0" w:firstColumn="0" w:lastColumn="0" w:oddVBand="0" w:evenVBand="0" w:oddHBand="1" w:evenHBand="0" w:firstRowFirstColumn="0" w:firstRowLastColumn="0" w:lastRowFirstColumn="0" w:lastRowLastColumn="0"/>
+            </w:pPr>
+            <w:r>
+              <w:t>Big O Notation</w:t>
+            </w:r>
+            <w:bookmarkStart w:id="2" w:name="_GoBack"/>
+            <w:bookmarkEnd w:id="2"/>
+          </w:p>
+        </w:tc>
+      </w:tr>
+      <w:tr>
+        <w:tc>
+          <w:tcPr>
+            <w:cnfStyle w:val="001000000000" w:firstRow="0" w:lastRow="0" w:firstColumn="1" w:lastColumn="0" w:oddVBand="0" w:evenVBand="0" w:oddHBand="0" w:evenHBand="0" w:firstRowFirstColumn="0" w:firstRowLastColumn="0" w:lastRowFirstColumn="0" w:lastRowLastColumn="0"/>
+            <w:tcW w:w="2337" w:type="dxa"/>
+          </w:tcPr>
+          <w:p>
+            <w:r>
+              <w:t>Week 2</w:t>
+            </w:r>
+          </w:p>
+        </w:tc>
+        <w:tc>
+          <w:tcPr>
+            <w:tcW w:w="2337" w:type="dxa"/>
+          </w:tcPr>
+          <w:p>
+            <w:pPr>
+              <w:cnfStyle w:val="000000000000" w:firstRow="0" w:lastRow="0" w:firstColumn="0" w:lastColumn="0" w:oddVBand="0" w:evenVBand="0" w:oddHBand="0" w:evenHBand="0" w:firstRowFirstColumn="0" w:firstRowLastColumn="0" w:lastRowFirstColumn="0" w:lastRowLastColumn="0"/>
+            </w:pPr>
+          </w:p>
+        </w:tc>
+        <w:tc>
+          <w:tcPr>
+            <w:tcW w:w="2338" w:type="dxa"/>
+          </w:tcPr>
+          <w:p>
+            <w:pPr>
+              <w:cnfStyle w:val="000000000000" w:firstRow="0" w:lastRow="0" w:firstColumn="0" w:lastColumn="0" w:oddVBand="0" w:evenVBand="0" w:oddHBand="0" w:evenHBand="0" w:firstRowFirstColumn="0" w:firstRowLastColumn="0" w:lastRowFirstColumn="0" w:lastRowLastColumn="0"/>
+            </w:pPr>
+          </w:p>
+        </w:tc>
+        <w:tc>
+          <w:tcPr>
+            <w:tcW w:w="2338" w:type="dxa"/>
+          </w:tcPr>
+          <w:p>
+            <w:pPr>
+              <w:cnfStyle w:val="000000000000" w:firstRow="0" w:lastRow="0" w:firstColumn="0" w:lastColumn="0" w:oddVBand="0" w:evenVBand="0" w:oddHBand="0" w:evenHBand="0" w:firstRowFirstColumn="0" w:firstRowLastColumn="0" w:lastRowFirstColumn="0" w:lastRowLastColumn="0"/>
+            </w:pPr>
+          </w:p>
+        </w:tc>
+      </w:tr>
+      <w:tr>
+        <w:trPr>
+          <w:cnfStyle w:val="000000100000" w:firstRow="0" w:lastRow="0" w:firstColumn="0" w:lastColumn="0" w:oddVBand="0" w:evenVBand="0" w:oddHBand="1" w:evenHBand="0" w:firstRowFirstColumn="0" w:firstRowLastColumn="0" w:lastRowFirstColumn="0" w:lastRowLastColumn="0"/>
+        </w:trPr>
+        <w:tc>
+          <w:tcPr>
+            <w:cnfStyle w:val="001000000000" w:firstRow="0" w:lastRow="0" w:firstColumn="1" w:lastColumn="0" w:oddVBand="0" w:evenVBand="0" w:oddHBand="0" w:evenHBand="0" w:firstRowFirstColumn="0" w:firstRowLastColumn="0" w:lastRowFirstColumn="0" w:lastRowLastColumn="0"/>
+            <w:tcW w:w="2337" w:type="dxa"/>
+          </w:tcPr>
+          <w:p>
+            <w:r>
+              <w:t>Week 3</w:t>
+            </w:r>
+          </w:p>
+        </w:tc>
+        <w:tc>
+          <w:tcPr>
+            <w:tcW w:w="2337" w:type="dxa"/>
+          </w:tcPr>
+          <w:p>
+            <w:pPr>
+              <w:cnfStyle w:val="000000100000" w:firstRow="0" w:lastRow="0" w:firstColumn="0" w:lastColumn="0" w:oddVBand="0" w:evenVBand="0" w:oddHBand="1" w:evenHBand="0" w:firstRowFirstColumn="0" w:firstRowLastColumn="0" w:lastRowFirstColumn="0" w:lastRowLastColumn="0"/>
+            </w:pPr>
+          </w:p>
+        </w:tc>
+        <w:tc>
+          <w:tcPr>
+            <w:tcW w:w="2338" w:type="dxa"/>
+          </w:tcPr>
+          <w:p>
+            <w:pPr>
+              <w:cnfStyle w:val="000000100000" w:firstRow="0" w:lastRow="0" w:firstColumn="0" w:lastColumn="0" w:oddVBand="0" w:evenVBand="0" w:oddHBand="1" w:evenHBand="0" w:firstRowFirstColumn="0" w:firstRowLastColumn="0" w:lastRowFirstColumn="0" w:lastRowLastColumn="0"/>
+            </w:pPr>
+          </w:p>
+        </w:tc>
+        <w:tc>
+          <w:tcPr>
+            <w:tcW w:w="2338" w:type="dxa"/>
+          </w:tcPr>
+          <w:p>
+            <w:pPr>
+              <w:cnfStyle w:val="000000100000" w:firstRow="0" w:lastRow="0" w:firstColumn="0" w:lastColumn="0" w:oddVBand="0" w:evenVBand="0" w:oddHBand="1" w:evenHBand="0" w:firstRowFirstColumn="0" w:firstRowLastColumn="0" w:lastRowFirstColumn="0" w:lastRowLastColumn="0"/>
+            </w:pPr>
+          </w:p>
+        </w:tc>
+      </w:tr>
+      <w:tr>
+        <w:tc>
+          <w:tcPr>
+            <w:cnfStyle w:val="001000000000" w:firstRow="0" w:lastRow="0" w:firstColumn="1" w:lastColumn="0" w:oddVBand="0" w:evenVBand="0" w:oddHBand="0" w:evenHBand="0" w:firstRowFirstColumn="0" w:firstRowLastColumn="0" w:lastRowFirstColumn="0" w:lastRowLastColumn="0"/>
+            <w:tcW w:w="2337" w:type="dxa"/>
+          </w:tcPr>
+          <w:p>
+            <w:r>
+              <w:t>Week 4</w:t>
+            </w:r>
+          </w:p>
+        </w:tc>
+        <w:tc>
+          <w:tcPr>
+            <w:tcW w:w="2337" w:type="dxa"/>
+          </w:tcPr>
+          <w:p>
+            <w:pPr>
+              <w:cnfStyle w:val="000000000000" w:firstRow="0" w:lastRow="0" w:firstColumn="0" w:lastColumn="0" w:oddVBand="0" w:evenVBand="0" w:oddHBand="0" w:evenHBand="0" w:firstRowFirstColumn="0" w:firstRowLastColumn="0" w:lastRowFirstColumn="0" w:lastRowLastColumn="0"/>
+            </w:pPr>
+            <w:r>
+              <w:t>Machine Learning</w:t>
+            </w:r>
+          </w:p>
+        </w:tc>
+        <w:tc>
+          <w:tcPr>
+            <w:tcW w:w="2338" w:type="dxa"/>
+          </w:tcPr>
+          <w:p>
+            <w:pPr>
+              <w:cnfStyle w:val="000000000000" w:firstRow="0" w:lastRow="0" w:firstColumn="0" w:lastColumn="0" w:oddVBand="0" w:evenVBand="0" w:oddHBand="0" w:evenHBand="0" w:firstRowFirstColumn="0" w:firstRowLastColumn="0" w:lastRowFirstColumn="0" w:lastRowLastColumn="0"/>
+            </w:pPr>
+          </w:p>
+        </w:tc>
+        <w:tc>
+          <w:tcPr>
+            <w:tcW w:w="2338" w:type="dxa"/>
+          </w:tcPr>
+          <w:p>
+            <w:pPr>
+              <w:cnfStyle w:val="000000000000" w:firstRow="0" w:lastRow="0" w:firstColumn="0" w:lastColumn="0" w:oddVBand="0" w:evenVBand="0" w:oddHBand="0" w:evenHBand="0" w:firstRowFirstColumn="0" w:firstRowLastColumn="0" w:lastRowFirstColumn="0" w:lastRowLastColumn="0"/>
+            </w:pPr>
+          </w:p>
+        </w:tc>
+      </w:tr>
+    </w:tbl>
+    <w:p/>
     <w:p>
       <w:pPr>
         <w:pStyle w:val="Heading2"/>
@@ -3105,7 +3517,7 @@
           <w:rPr>
             <w:noProof/>
           </w:rPr>
-          <w:t>4</w:t>
+          <w:t>5</w:t>
         </w:r>
         <w:r>
           <w:rPr>
@@ -5534,6 +5946,119 @@
     </w:lvl>
   </w:abstractNum>
   <w:abstractNum w:abstractNumId="22" w15:restartNumberingAfterBreak="0">
+    <w:nsid w:val="535C3D09"/>
+    <w:multiLevelType w:val="hybridMultilevel"/>
+    <w:tmpl w:val="6824B2A0"/>
+    <w:lvl w:ilvl="0" w:tplc="04090001">
+      <w:start w:val="1"/>
+      <w:numFmt w:val="bullet"/>
+      <w:lvlText w:val=""/>
+      <w:lvlJc w:val="left"/>
+      <w:pPr>
+        <w:ind w:left="720" w:hanging="360"/>
+      </w:pPr>
+      <w:rPr>
+        <w:rFonts w:ascii="Symbol" w:hAnsi="Symbol" w:hint="default"/>
+      </w:rPr>
+    </w:lvl>
+    <w:lvl w:ilvl="1" w:tplc="04090003" w:tentative="1">
+      <w:start w:val="1"/>
+      <w:numFmt w:val="bullet"/>
+      <w:lvlText w:val="o"/>
+      <w:lvlJc w:val="left"/>
+      <w:pPr>
+        <w:ind w:left="1440" w:hanging="360"/>
+      </w:pPr>
+      <w:rPr>
+        <w:rFonts w:ascii="Courier New" w:hAnsi="Courier New" w:cs="Courier New" w:hint="default"/>
+      </w:rPr>
+    </w:lvl>
+    <w:lvl w:ilvl="2" w:tplc="04090005" w:tentative="1">
+      <w:start w:val="1"/>
+      <w:numFmt w:val="bullet"/>
+      <w:lvlText w:val=""/>
+      <w:lvlJc w:val="left"/>
+      <w:pPr>
+        <w:ind w:left="2160" w:hanging="360"/>
+      </w:pPr>
+      <w:rPr>
+        <w:rFonts w:ascii="Wingdings" w:hAnsi="Wingdings" w:hint="default"/>
+      </w:rPr>
+    </w:lvl>
+    <w:lvl w:ilvl="3" w:tplc="04090001" w:tentative="1">
+      <w:start w:val="1"/>
+      <w:numFmt w:val="bullet"/>
+      <w:lvlText w:val=""/>
+      <w:lvlJc w:val="left"/>
+      <w:pPr>
+        <w:ind w:left="2880" w:hanging="360"/>
+      </w:pPr>
+      <w:rPr>
+        <w:rFonts w:ascii="Symbol" w:hAnsi="Symbol" w:hint="default"/>
+      </w:rPr>
+    </w:lvl>
+    <w:lvl w:ilvl="4" w:tplc="04090003" w:tentative="1">
+      <w:start w:val="1"/>
+      <w:numFmt w:val="bullet"/>
+      <w:lvlText w:val="o"/>
+      <w:lvlJc w:val="left"/>
+      <w:pPr>
+        <w:ind w:left="3600" w:hanging="360"/>
+      </w:pPr>
+      <w:rPr>
+        <w:rFonts w:ascii="Courier New" w:hAnsi="Courier New" w:cs="Courier New" w:hint="default"/>
+      </w:rPr>
+    </w:lvl>
+    <w:lvl w:ilvl="5" w:tplc="04090005" w:tentative="1">
+      <w:start w:val="1"/>
+      <w:numFmt w:val="bullet"/>
+      <w:lvlText w:val=""/>
+      <w:lvlJc w:val="left"/>
+      <w:pPr>
+        <w:ind w:left="4320" w:hanging="360"/>
+      </w:pPr>
+      <w:rPr>
+        <w:rFonts w:ascii="Wingdings" w:hAnsi="Wingdings" w:hint="default"/>
+      </w:rPr>
+    </w:lvl>
+    <w:lvl w:ilvl="6" w:tplc="04090001" w:tentative="1">
+      <w:start w:val="1"/>
+      <w:numFmt w:val="bullet"/>
+      <w:lvlText w:val=""/>
+      <w:lvlJc w:val="left"/>
+      <w:pPr>
+        <w:ind w:left="5040" w:hanging="360"/>
+      </w:pPr>
+      <w:rPr>
+        <w:rFonts w:ascii="Symbol" w:hAnsi="Symbol" w:hint="default"/>
+      </w:rPr>
+    </w:lvl>
+    <w:lvl w:ilvl="7" w:tplc="04090003" w:tentative="1">
+      <w:start w:val="1"/>
+      <w:numFmt w:val="bullet"/>
+      <w:lvlText w:val="o"/>
+      <w:lvlJc w:val="left"/>
+      <w:pPr>
+        <w:ind w:left="5760" w:hanging="360"/>
+      </w:pPr>
+      <w:rPr>
+        <w:rFonts w:ascii="Courier New" w:hAnsi="Courier New" w:cs="Courier New" w:hint="default"/>
+      </w:rPr>
+    </w:lvl>
+    <w:lvl w:ilvl="8" w:tplc="04090005" w:tentative="1">
+      <w:start w:val="1"/>
+      <w:numFmt w:val="bullet"/>
+      <w:lvlText w:val=""/>
+      <w:lvlJc w:val="left"/>
+      <w:pPr>
+        <w:ind w:left="6480" w:hanging="360"/>
+      </w:pPr>
+      <w:rPr>
+        <w:rFonts w:ascii="Wingdings" w:hAnsi="Wingdings" w:hint="default"/>
+      </w:rPr>
+    </w:lvl>
+  </w:abstractNum>
+  <w:abstractNum w:abstractNumId="23" w15:restartNumberingAfterBreak="0">
     <w:nsid w:val="552E0743"/>
     <w:multiLevelType w:val="hybridMultilevel"/>
     <w:tmpl w:val="AE8819AE"/>
@@ -5646,7 +6171,7 @@
       </w:rPr>
     </w:lvl>
   </w:abstractNum>
-  <w:abstractNum w:abstractNumId="23" w15:restartNumberingAfterBreak="0">
+  <w:abstractNum w:abstractNumId="24" w15:restartNumberingAfterBreak="0">
     <w:nsid w:val="57760FAA"/>
     <w:multiLevelType w:val="hybridMultilevel"/>
     <w:tmpl w:val="2160DAC0"/>
@@ -5759,7 +6284,7 @@
       </w:rPr>
     </w:lvl>
   </w:abstractNum>
-  <w:abstractNum w:abstractNumId="24" w15:restartNumberingAfterBreak="0">
+  <w:abstractNum w:abstractNumId="25" w15:restartNumberingAfterBreak="0">
     <w:nsid w:val="5C805F46"/>
     <w:multiLevelType w:val="hybridMultilevel"/>
     <w:tmpl w:val="74067A72"/>
@@ -5872,7 +6397,7 @@
       </w:rPr>
     </w:lvl>
   </w:abstractNum>
-  <w:abstractNum w:abstractNumId="25" w15:restartNumberingAfterBreak="0">
+  <w:abstractNum w:abstractNumId="26" w15:restartNumberingAfterBreak="0">
     <w:nsid w:val="5C932FF9"/>
     <w:multiLevelType w:val="hybridMultilevel"/>
     <w:tmpl w:val="5FB052C0"/>
@@ -5985,7 +6510,7 @@
       </w:rPr>
     </w:lvl>
   </w:abstractNum>
-  <w:abstractNum w:abstractNumId="26" w15:restartNumberingAfterBreak="0">
+  <w:abstractNum w:abstractNumId="27" w15:restartNumberingAfterBreak="0">
     <w:nsid w:val="5DA67E15"/>
     <w:multiLevelType w:val="hybridMultilevel"/>
     <w:tmpl w:val="6498828A"/>
@@ -6197,7 +6722,7 @@
       </w:rPr>
     </w:lvl>
   </w:abstractNum>
-  <w:abstractNum w:abstractNumId="27" w15:restartNumberingAfterBreak="0">
+  <w:abstractNum w:abstractNumId="28" w15:restartNumberingAfterBreak="0">
     <w:nsid w:val="5FD9592D"/>
     <w:multiLevelType w:val="hybridMultilevel"/>
     <w:tmpl w:val="B198B19A"/>
@@ -6310,7 +6835,7 @@
       </w:rPr>
     </w:lvl>
   </w:abstractNum>
-  <w:abstractNum w:abstractNumId="28" w15:restartNumberingAfterBreak="0">
+  <w:abstractNum w:abstractNumId="29" w15:restartNumberingAfterBreak="0">
     <w:nsid w:val="658206C8"/>
     <w:multiLevelType w:val="hybridMultilevel"/>
     <w:tmpl w:val="93D82A8C"/>
@@ -6423,7 +6948,7 @@
       </w:rPr>
     </w:lvl>
   </w:abstractNum>
-  <w:abstractNum w:abstractNumId="29" w15:restartNumberingAfterBreak="0">
+  <w:abstractNum w:abstractNumId="30" w15:restartNumberingAfterBreak="0">
     <w:nsid w:val="69C732F2"/>
     <w:multiLevelType w:val="hybridMultilevel"/>
     <w:tmpl w:val="50D6A974"/>
@@ -6536,7 +7061,7 @@
       </w:rPr>
     </w:lvl>
   </w:abstractNum>
-  <w:abstractNum w:abstractNumId="30" w15:restartNumberingAfterBreak="0">
+  <w:abstractNum w:abstractNumId="31" w15:restartNumberingAfterBreak="0">
     <w:nsid w:val="6B381739"/>
     <w:multiLevelType w:val="hybridMultilevel"/>
     <w:tmpl w:val="3F1A5A70"/>
@@ -6649,7 +7174,7 @@
       </w:rPr>
     </w:lvl>
   </w:abstractNum>
-  <w:abstractNum w:abstractNumId="31" w15:restartNumberingAfterBreak="0">
+  <w:abstractNum w:abstractNumId="32" w15:restartNumberingAfterBreak="0">
     <w:nsid w:val="6F962DD0"/>
     <w:multiLevelType w:val="hybridMultilevel"/>
     <w:tmpl w:val="8DC4263A"/>
@@ -6762,7 +7287,7 @@
       </w:rPr>
     </w:lvl>
   </w:abstractNum>
-  <w:abstractNum w:abstractNumId="32" w15:restartNumberingAfterBreak="0">
+  <w:abstractNum w:abstractNumId="33" w15:restartNumberingAfterBreak="0">
     <w:nsid w:val="725043DD"/>
     <w:multiLevelType w:val="hybridMultilevel"/>
     <w:tmpl w:val="88F8103C"/>
@@ -6875,7 +7400,120 @@
       </w:rPr>
     </w:lvl>
   </w:abstractNum>
-  <w:abstractNum w:abstractNumId="33" w15:restartNumberingAfterBreak="0">
+  <w:abstractNum w:abstractNumId="34" w15:restartNumberingAfterBreak="0">
+    <w:nsid w:val="75EB193E"/>
+    <w:multiLevelType w:val="hybridMultilevel"/>
+    <w:tmpl w:val="4DA05D96"/>
+    <w:lvl w:ilvl="0" w:tplc="04090001">
+      <w:start w:val="1"/>
+      <w:numFmt w:val="bullet"/>
+      <w:lvlText w:val=""/>
+      <w:lvlJc w:val="left"/>
+      <w:pPr>
+        <w:ind w:left="720" w:hanging="360"/>
+      </w:pPr>
+      <w:rPr>
+        <w:rFonts w:ascii="Symbol" w:hAnsi="Symbol" w:hint="default"/>
+      </w:rPr>
+    </w:lvl>
+    <w:lvl w:ilvl="1" w:tplc="04090003" w:tentative="1">
+      <w:start w:val="1"/>
+      <w:numFmt w:val="bullet"/>
+      <w:lvlText w:val="o"/>
+      <w:lvlJc w:val="left"/>
+      <w:pPr>
+        <w:ind w:left="1440" w:hanging="360"/>
+      </w:pPr>
+      <w:rPr>
+        <w:rFonts w:ascii="Courier New" w:hAnsi="Courier New" w:cs="Courier New" w:hint="default"/>
+      </w:rPr>
+    </w:lvl>
+    <w:lvl w:ilvl="2" w:tplc="04090005" w:tentative="1">
+      <w:start w:val="1"/>
+      <w:numFmt w:val="bullet"/>
+      <w:lvlText w:val=""/>
+      <w:lvlJc w:val="left"/>
+      <w:pPr>
+        <w:ind w:left="2160" w:hanging="360"/>
+      </w:pPr>
+      <w:rPr>
+        <w:rFonts w:ascii="Wingdings" w:hAnsi="Wingdings" w:hint="default"/>
+      </w:rPr>
+    </w:lvl>
+    <w:lvl w:ilvl="3" w:tplc="04090001" w:tentative="1">
+      <w:start w:val="1"/>
+      <w:numFmt w:val="bullet"/>
+      <w:lvlText w:val=""/>
+      <w:lvlJc w:val="left"/>
+      <w:pPr>
+        <w:ind w:left="2880" w:hanging="360"/>
+      </w:pPr>
+      <w:rPr>
+        <w:rFonts w:ascii="Symbol" w:hAnsi="Symbol" w:hint="default"/>
+      </w:rPr>
+    </w:lvl>
+    <w:lvl w:ilvl="4" w:tplc="04090003" w:tentative="1">
+      <w:start w:val="1"/>
+      <w:numFmt w:val="bullet"/>
+      <w:lvlText w:val="o"/>
+      <w:lvlJc w:val="left"/>
+      <w:pPr>
+        <w:ind w:left="3600" w:hanging="360"/>
+      </w:pPr>
+      <w:rPr>
+        <w:rFonts w:ascii="Courier New" w:hAnsi="Courier New" w:cs="Courier New" w:hint="default"/>
+      </w:rPr>
+    </w:lvl>
+    <w:lvl w:ilvl="5" w:tplc="04090005" w:tentative="1">
+      <w:start w:val="1"/>
+      <w:numFmt w:val="bullet"/>
+      <w:lvlText w:val=""/>
+      <w:lvlJc w:val="left"/>
+      <w:pPr>
+        <w:ind w:left="4320" w:hanging="360"/>
+      </w:pPr>
+      <w:rPr>
+        <w:rFonts w:ascii="Wingdings" w:hAnsi="Wingdings" w:hint="default"/>
+      </w:rPr>
+    </w:lvl>
+    <w:lvl w:ilvl="6" w:tplc="04090001" w:tentative="1">
+      <w:start w:val="1"/>
+      <w:numFmt w:val="bullet"/>
+      <w:lvlText w:val=""/>
+      <w:lvlJc w:val="left"/>
+      <w:pPr>
+        <w:ind w:left="5040" w:hanging="360"/>
+      </w:pPr>
+      <w:rPr>
+        <w:rFonts w:ascii="Symbol" w:hAnsi="Symbol" w:hint="default"/>
+      </w:rPr>
+    </w:lvl>
+    <w:lvl w:ilvl="7" w:tplc="04090003" w:tentative="1">
+      <w:start w:val="1"/>
+      <w:numFmt w:val="bullet"/>
+      <w:lvlText w:val="o"/>
+      <w:lvlJc w:val="left"/>
+      <w:pPr>
+        <w:ind w:left="5760" w:hanging="360"/>
+      </w:pPr>
+      <w:rPr>
+        <w:rFonts w:ascii="Courier New" w:hAnsi="Courier New" w:cs="Courier New" w:hint="default"/>
+      </w:rPr>
+    </w:lvl>
+    <w:lvl w:ilvl="8" w:tplc="04090005" w:tentative="1">
+      <w:start w:val="1"/>
+      <w:numFmt w:val="bullet"/>
+      <w:lvlText w:val=""/>
+      <w:lvlJc w:val="left"/>
+      <w:pPr>
+        <w:ind w:left="6480" w:hanging="360"/>
+      </w:pPr>
+      <w:rPr>
+        <w:rFonts w:ascii="Wingdings" w:hAnsi="Wingdings" w:hint="default"/>
+      </w:rPr>
+    </w:lvl>
+  </w:abstractNum>
+  <w:abstractNum w:abstractNumId="35" w15:restartNumberingAfterBreak="0">
     <w:nsid w:val="77F96523"/>
     <w:multiLevelType w:val="hybridMultilevel"/>
     <w:tmpl w:val="85E2AE4A"/>
@@ -7019,7 +7657,7 @@
     <w:abstractNumId w:val="4"/>
   </w:num>
   <w:num w:numId="11">
-    <w:abstractNumId w:val="26"/>
+    <w:abstractNumId w:val="27"/>
     <w:lvlOverride w:ilvl="0">
       <w:startOverride w:val="1"/>
     </w:lvlOverride>
@@ -7058,7 +7696,7 @@
     <w:abstractNumId w:val="2"/>
   </w:num>
   <w:num w:numId="15">
-    <w:abstractNumId w:val="31"/>
+    <w:abstractNumId w:val="32"/>
   </w:num>
   <w:num w:numId="16">
     <w:abstractNumId w:val="3"/>
@@ -7073,7 +7711,7 @@
     <w:abstractNumId w:val="21"/>
   </w:num>
   <w:num w:numId="20">
-    <w:abstractNumId w:val="25"/>
+    <w:abstractNumId w:val="26"/>
   </w:num>
   <w:num w:numId="21">
     <w:abstractNumId w:val="12"/>
@@ -7088,10 +7726,10 @@
     <w:abstractNumId w:val="17"/>
   </w:num>
   <w:num w:numId="25">
-    <w:abstractNumId w:val="23"/>
+    <w:abstractNumId w:val="24"/>
   </w:num>
   <w:num w:numId="26">
-    <w:abstractNumId w:val="29"/>
+    <w:abstractNumId w:val="30"/>
   </w:num>
   <w:num w:numId="27">
     <w:abstractNumId w:val="11"/>
@@ -7100,7 +7738,7 @@
     <w:abstractNumId w:val="15"/>
   </w:num>
   <w:num w:numId="29">
-    <w:abstractNumId w:val="24"/>
+    <w:abstractNumId w:val="25"/>
   </w:num>
   <w:num w:numId="30">
     <w:abstractNumId w:val="0"/>
@@ -7109,10 +7747,10 @@
     <w:abstractNumId w:val="14"/>
   </w:num>
   <w:num w:numId="32">
-    <w:abstractNumId w:val="22"/>
+    <w:abstractNumId w:val="23"/>
   </w:num>
   <w:num w:numId="33">
-    <w:abstractNumId w:val="27"/>
+    <w:abstractNumId w:val="28"/>
   </w:num>
   <w:num w:numId="34">
     <w:abstractNumId w:val="5"/>
@@ -7121,13 +7759,13 @@
     <w:abstractNumId w:val="1"/>
   </w:num>
   <w:num w:numId="36">
-    <w:abstractNumId w:val="30"/>
+    <w:abstractNumId w:val="31"/>
   </w:num>
   <w:num w:numId="37">
-    <w:abstractNumId w:val="28"/>
+    <w:abstractNumId w:val="29"/>
   </w:num>
   <w:num w:numId="38">
-    <w:abstractNumId w:val="33"/>
+    <w:abstractNumId w:val="35"/>
   </w:num>
   <w:num w:numId="39">
     <w:abstractNumId w:val="6"/>
@@ -7139,10 +7777,16 @@
     <w:abstractNumId w:val="7"/>
   </w:num>
   <w:num w:numId="42">
-    <w:abstractNumId w:val="32"/>
+    <w:abstractNumId w:val="33"/>
   </w:num>
   <w:num w:numId="43">
     <w:abstractNumId w:val="9"/>
+  </w:num>
+  <w:num w:numId="44">
+    <w:abstractNumId w:val="34"/>
+  </w:num>
+  <w:num w:numId="45">
+    <w:abstractNumId w:val="22"/>
   </w:num>
 </w:numbering>
 </file>
@@ -8791,6 +9435,248 @@
       <w:u w:val="single"/>
     </w:rPr>
   </w:style>
+  <w:style w:type="table" w:styleId="GridTable5Dark-Accent2">
+    <w:name w:val="Grid Table 5 Dark Accent 2"/>
+    <w:basedOn w:val="TableNormal"/>
+    <w:uiPriority w:val="50"/>
+    <w:rsid w:val="003162C1"/>
+    <w:pPr>
+      <w:spacing w:after="0" w:line="240" w:lineRule="auto"/>
+    </w:pPr>
+    <w:tblPr>
+      <w:tblStyleRowBandSize w:val="1"/>
+      <w:tblStyleColBandSize w:val="1"/>
+      <w:tblBorders>
+        <w:top w:val="single" w:sz="4" w:space="0" w:color="FFFFFF" w:themeColor="background1"/>
+        <w:left w:val="single" w:sz="4" w:space="0" w:color="FFFFFF" w:themeColor="background1"/>
+        <w:bottom w:val="single" w:sz="4" w:space="0" w:color="FFFFFF" w:themeColor="background1"/>
+        <w:right w:val="single" w:sz="4" w:space="0" w:color="FFFFFF" w:themeColor="background1"/>
+        <w:insideH w:val="single" w:sz="4" w:space="0" w:color="FFFFFF" w:themeColor="background1"/>
+        <w:insideV w:val="single" w:sz="4" w:space="0" w:color="FFFFFF" w:themeColor="background1"/>
+      </w:tblBorders>
+    </w:tblPr>
+    <w:tcPr>
+      <w:shd w:val="clear" w:color="auto" w:fill="E8E8E8" w:themeFill="accent2" w:themeFillTint="33"/>
+    </w:tcPr>
+    <w:tblStylePr w:type="firstRow">
+      <w:rPr>
+        <w:b/>
+        <w:bCs/>
+        <w:color w:val="FFFFFF" w:themeColor="background1"/>
+      </w:rPr>
+      <w:tblPr/>
+      <w:tcPr>
+        <w:tcBorders>
+          <w:top w:val="single" w:sz="4" w:space="0" w:color="FFFFFF" w:themeColor="background1"/>
+          <w:left w:val="single" w:sz="4" w:space="0" w:color="FFFFFF" w:themeColor="background1"/>
+          <w:right w:val="single" w:sz="4" w:space="0" w:color="FFFFFF" w:themeColor="background1"/>
+          <w:insideH w:val="nil"/>
+          <w:insideV w:val="nil"/>
+        </w:tcBorders>
+        <w:shd w:val="clear" w:color="auto" w:fill="909090" w:themeFill="accent2"/>
+      </w:tcPr>
+    </w:tblStylePr>
+    <w:tblStylePr w:type="lastRow">
+      <w:rPr>
+        <w:b/>
+        <w:bCs/>
+        <w:color w:val="FFFFFF" w:themeColor="background1"/>
+      </w:rPr>
+      <w:tblPr/>
+      <w:tcPr>
+        <w:tcBorders>
+          <w:left w:val="single" w:sz="4" w:space="0" w:color="FFFFFF" w:themeColor="background1"/>
+          <w:bottom w:val="single" w:sz="4" w:space="0" w:color="FFFFFF" w:themeColor="background1"/>
+          <w:right w:val="single" w:sz="4" w:space="0" w:color="FFFFFF" w:themeColor="background1"/>
+          <w:insideH w:val="nil"/>
+          <w:insideV w:val="nil"/>
+        </w:tcBorders>
+        <w:shd w:val="clear" w:color="auto" w:fill="909090" w:themeFill="accent2"/>
+      </w:tcPr>
+    </w:tblStylePr>
+    <w:tblStylePr w:type="firstCol">
+      <w:rPr>
+        <w:b/>
+        <w:bCs/>
+        <w:color w:val="FFFFFF" w:themeColor="background1"/>
+      </w:rPr>
+      <w:tblPr/>
+      <w:tcPr>
+        <w:tcBorders>
+          <w:top w:val="single" w:sz="4" w:space="0" w:color="FFFFFF" w:themeColor="background1"/>
+          <w:left w:val="single" w:sz="4" w:space="0" w:color="FFFFFF" w:themeColor="background1"/>
+          <w:bottom w:val="single" w:sz="4" w:space="0" w:color="FFFFFF" w:themeColor="background1"/>
+          <w:insideV w:val="nil"/>
+        </w:tcBorders>
+        <w:shd w:val="clear" w:color="auto" w:fill="909090" w:themeFill="accent2"/>
+      </w:tcPr>
+    </w:tblStylePr>
+    <w:tblStylePr w:type="lastCol">
+      <w:rPr>
+        <w:b/>
+        <w:bCs/>
+        <w:color w:val="FFFFFF" w:themeColor="background1"/>
+      </w:rPr>
+      <w:tblPr/>
+      <w:tcPr>
+        <w:tcBorders>
+          <w:top w:val="single" w:sz="4" w:space="0" w:color="FFFFFF" w:themeColor="background1"/>
+          <w:bottom w:val="single" w:sz="4" w:space="0" w:color="FFFFFF" w:themeColor="background1"/>
+          <w:right w:val="single" w:sz="4" w:space="0" w:color="FFFFFF" w:themeColor="background1"/>
+          <w:insideV w:val="nil"/>
+        </w:tcBorders>
+        <w:shd w:val="clear" w:color="auto" w:fill="909090" w:themeFill="accent2"/>
+      </w:tcPr>
+    </w:tblStylePr>
+    <w:tblStylePr w:type="band1Vert">
+      <w:tblPr/>
+      <w:tcPr>
+        <w:shd w:val="clear" w:color="auto" w:fill="D2D2D2" w:themeFill="accent2" w:themeFillTint="66"/>
+      </w:tcPr>
+    </w:tblStylePr>
+    <w:tblStylePr w:type="band1Horz">
+      <w:tblPr/>
+      <w:tcPr>
+        <w:shd w:val="clear" w:color="auto" w:fill="D2D2D2" w:themeFill="accent2" w:themeFillTint="66"/>
+      </w:tcPr>
+    </w:tblStylePr>
+  </w:style>
+  <w:style w:type="table" w:styleId="GridTable3">
+    <w:name w:val="Grid Table 3"/>
+    <w:basedOn w:val="TableNormal"/>
+    <w:uiPriority w:val="48"/>
+    <w:rsid w:val="003162C1"/>
+    <w:pPr>
+      <w:spacing w:after="0" w:line="240" w:lineRule="auto"/>
+    </w:pPr>
+    <w:tblPr>
+      <w:tblStyleRowBandSize w:val="1"/>
+      <w:tblStyleColBandSize w:val="1"/>
+      <w:tblBorders>
+        <w:top w:val="single" w:sz="4" w:space="0" w:color="9B9B9B" w:themeColor="text1" w:themeTint="99"/>
+        <w:left w:val="single" w:sz="4" w:space="0" w:color="9B9B9B" w:themeColor="text1" w:themeTint="99"/>
+        <w:bottom w:val="single" w:sz="4" w:space="0" w:color="9B9B9B" w:themeColor="text1" w:themeTint="99"/>
+        <w:right w:val="single" w:sz="4" w:space="0" w:color="9B9B9B" w:themeColor="text1" w:themeTint="99"/>
+        <w:insideH w:val="single" w:sz="4" w:space="0" w:color="9B9B9B" w:themeColor="text1" w:themeTint="99"/>
+        <w:insideV w:val="single" w:sz="4" w:space="0" w:color="9B9B9B" w:themeColor="text1" w:themeTint="99"/>
+      </w:tblBorders>
+    </w:tblPr>
+    <w:tblStylePr w:type="firstRow">
+      <w:rPr>
+        <w:b/>
+        <w:bCs/>
+      </w:rPr>
+      <w:tblPr/>
+      <w:tcPr>
+        <w:tcBorders>
+          <w:top w:val="nil"/>
+          <w:left w:val="nil"/>
+          <w:right w:val="nil"/>
+          <w:insideH w:val="nil"/>
+          <w:insideV w:val="nil"/>
+        </w:tcBorders>
+        <w:shd w:val="clear" w:color="auto" w:fill="FFFFFF" w:themeFill="background1"/>
+      </w:tcPr>
+    </w:tblStylePr>
+    <w:tblStylePr w:type="lastRow">
+      <w:rPr>
+        <w:b/>
+        <w:bCs/>
+      </w:rPr>
+      <w:tblPr/>
+      <w:tcPr>
+        <w:tcBorders>
+          <w:left w:val="nil"/>
+          <w:bottom w:val="nil"/>
+          <w:right w:val="nil"/>
+          <w:insideH w:val="nil"/>
+          <w:insideV w:val="nil"/>
+        </w:tcBorders>
+        <w:shd w:val="clear" w:color="auto" w:fill="FFFFFF" w:themeFill="background1"/>
+      </w:tcPr>
+    </w:tblStylePr>
+    <w:tblStylePr w:type="firstCol">
+      <w:pPr>
+        <w:jc w:val="right"/>
+      </w:pPr>
+      <w:rPr>
+        <w:i/>
+        <w:iCs/>
+      </w:rPr>
+      <w:tblPr/>
+      <w:tcPr>
+        <w:tcBorders>
+          <w:top w:val="nil"/>
+          <w:left w:val="nil"/>
+          <w:bottom w:val="nil"/>
+          <w:insideH w:val="nil"/>
+          <w:insideV w:val="nil"/>
+        </w:tcBorders>
+        <w:shd w:val="clear" w:color="auto" w:fill="FFFFFF" w:themeFill="background1"/>
+      </w:tcPr>
+    </w:tblStylePr>
+    <w:tblStylePr w:type="lastCol">
+      <w:rPr>
+        <w:i/>
+        <w:iCs/>
+      </w:rPr>
+      <w:tblPr/>
+      <w:tcPr>
+        <w:tcBorders>
+          <w:top w:val="nil"/>
+          <w:bottom w:val="nil"/>
+          <w:right w:val="nil"/>
+          <w:insideH w:val="nil"/>
+          <w:insideV w:val="nil"/>
+        </w:tcBorders>
+        <w:shd w:val="clear" w:color="auto" w:fill="FFFFFF" w:themeFill="background1"/>
+      </w:tcPr>
+    </w:tblStylePr>
+    <w:tblStylePr w:type="band1Vert">
+      <w:tblPr/>
+      <w:tcPr>
+        <w:shd w:val="clear" w:color="auto" w:fill="DDDDDD" w:themeFill="text1" w:themeFillTint="33"/>
+      </w:tcPr>
+    </w:tblStylePr>
+    <w:tblStylePr w:type="band1Horz">
+      <w:tblPr/>
+      <w:tcPr>
+        <w:shd w:val="clear" w:color="auto" w:fill="DDDDDD" w:themeFill="text1" w:themeFillTint="33"/>
+      </w:tcPr>
+    </w:tblStylePr>
+    <w:tblStylePr w:type="neCell">
+      <w:tblPr/>
+      <w:tcPr>
+        <w:tcBorders>
+          <w:bottom w:val="single" w:sz="4" w:space="0" w:color="9B9B9B" w:themeColor="text1" w:themeTint="99"/>
+        </w:tcBorders>
+      </w:tcPr>
+    </w:tblStylePr>
+    <w:tblStylePr w:type="nwCell">
+      <w:tblPr/>
+      <w:tcPr>
+        <w:tcBorders>
+          <w:bottom w:val="single" w:sz="4" w:space="0" w:color="9B9B9B" w:themeColor="text1" w:themeTint="99"/>
+        </w:tcBorders>
+      </w:tcPr>
+    </w:tblStylePr>
+    <w:tblStylePr w:type="seCell">
+      <w:tblPr/>
+      <w:tcPr>
+        <w:tcBorders>
+          <w:top w:val="single" w:sz="4" w:space="0" w:color="9B9B9B" w:themeColor="text1" w:themeTint="99"/>
+        </w:tcBorders>
+      </w:tcPr>
+    </w:tblStylePr>
+    <w:tblStylePr w:type="swCell">
+      <w:tblPr/>
+      <w:tcPr>
+        <w:tcBorders>
+          <w:top w:val="single" w:sz="4" w:space="0" w:color="9B9B9B" w:themeColor="text1" w:themeTint="99"/>
+        </w:tcBorders>
+      </w:tcPr>
+    </w:tblStylePr>
+  </w:style>
 </w:styles>
 </file>
 
@@ -9060,7 +9946,7 @@
 </file>
 
 <file path=customXml/itemProps1.xml><?xml version="1.0" encoding="utf-8"?>
-<ds:datastoreItem xmlns:ds="http://schemas.openxmlformats.org/officeDocument/2006/customXml" ds:itemID="{A5E38959-95A9-4404-815F-74F1FB0CBD6C}">
+<ds:datastoreItem xmlns:ds="http://schemas.openxmlformats.org/officeDocument/2006/customXml" ds:itemID="{1007C3A1-55F6-414D-A50C-894A67AB46E4}">
   <ds:schemaRefs>
     <ds:schemaRef ds:uri="http://schemas.openxmlformats.org/officeDocument/2006/bibliography"/>
   </ds:schemaRefs>

</xml_diff>

<commit_message>
Added descriptions in the plan section
</commit_message>
<xml_diff>
--- a/CoreCodeConcepts/doc/core-code-concepts.docx
+++ b/CoreCodeConcepts/doc/core-code-concepts.docx
@@ -1443,7 +1443,16 @@
         <w:t>ach study plan</w:t>
       </w:r>
       <w:r>
-        <w:t xml:space="preserve"> is designed for a 1-month study period. These plans assume that you already have some basic knowledge in the subject areas. If not, it may be advantageous to stretch the study plan to your needs. </w:t>
+        <w:t xml:space="preserve"> is designed for a 4-week</w:t>
+      </w:r>
+      <w:r>
+        <w:t xml:space="preserve"> study period. </w:t>
+      </w:r>
+      <w:r>
+        <w:t xml:space="preserve">Each week is designed to cover 3 major topics. </w:t>
+      </w:r>
+      <w:r>
+        <w:t xml:space="preserve">These plans assume that you already have some basic knowledge in the subject areas. If not, it may be advantageous to stretch the study plan to your needs. </w:t>
       </w:r>
     </w:p>
     <w:p>
@@ -1752,15 +1761,17 @@
     </w:p>
     <w:tbl>
       <w:tblPr>
-        <w:tblStyle w:val="GridTable3"/>
+        <w:tblStyle w:val="ListTable6Colorful-Accent4"/>
+        <w:tblpPr w:leftFromText="187" w:rightFromText="187" w:topFromText="144" w:bottomFromText="144" w:vertAnchor="text" w:tblpY="1"/>
+        <w:tblOverlap w:val="never"/>
         <w:tblW w:w="0" w:type="auto"/>
-        <w:tblLook w:val="04A0" w:firstRow="1" w:lastRow="0" w:firstColumn="1" w:lastColumn="0" w:noHBand="0" w:noVBand="1"/>
+        <w:tblLook w:val="06A0" w:firstRow="1" w:lastRow="0" w:firstColumn="1" w:lastColumn="0" w:noHBand="1" w:noVBand="1"/>
       </w:tblPr>
       <w:tblGrid>
-        <w:gridCol w:w="2337"/>
-        <w:gridCol w:w="2337"/>
-        <w:gridCol w:w="2338"/>
-        <w:gridCol w:w="2338"/>
+        <w:gridCol w:w="2051"/>
+        <w:gridCol w:w="2760"/>
+        <w:gridCol w:w="1904"/>
+        <w:gridCol w:w="2197"/>
       </w:tblGrid>
       <w:tr>
         <w:trPr>
@@ -1768,8 +1779,8 @@
         </w:trPr>
         <w:tc>
           <w:tcPr>
-            <w:cnfStyle w:val="001000000100" w:firstRow="0" w:lastRow="0" w:firstColumn="1" w:lastColumn="0" w:oddVBand="0" w:evenVBand="0" w:oddHBand="0" w:evenHBand="0" w:firstRowFirstColumn="1" w:firstRowLastColumn="0" w:lastRowFirstColumn="0" w:lastRowLastColumn="0"/>
-            <w:tcW w:w="2337" w:type="dxa"/>
+            <w:cnfStyle w:val="001000000000" w:firstRow="0" w:lastRow="0" w:firstColumn="1" w:lastColumn="0" w:oddVBand="0" w:evenVBand="0" w:oddHBand="0" w:evenHBand="0" w:firstRowFirstColumn="0" w:firstRowLastColumn="0" w:lastRowFirstColumn="0" w:lastRowLastColumn="0"/>
+            <w:tcW w:w="0" w:type="auto"/>
           </w:tcPr>
           <w:p>
             <w:r>
@@ -1779,7 +1790,7 @@
         </w:tc>
         <w:tc>
           <w:tcPr>
-            <w:tcW w:w="2337" w:type="dxa"/>
+            <w:tcW w:w="0" w:type="auto"/>
           </w:tcPr>
           <w:p>
             <w:pPr>
@@ -1792,7 +1803,7 @@
         </w:tc>
         <w:tc>
           <w:tcPr>
-            <w:tcW w:w="2338" w:type="dxa"/>
+            <w:tcW w:w="0" w:type="auto"/>
           </w:tcPr>
           <w:p>
             <w:pPr>
@@ -1805,7 +1816,7 @@
         </w:tc>
         <w:tc>
           <w:tcPr>
-            <w:tcW w:w="2338" w:type="dxa"/>
+            <w:tcW w:w="0" w:type="auto"/>
           </w:tcPr>
           <w:p>
             <w:pPr>
@@ -1818,13 +1829,10 @@
         </w:tc>
       </w:tr>
       <w:tr>
-        <w:trPr>
-          <w:cnfStyle w:val="000000100000" w:firstRow="0" w:lastRow="0" w:firstColumn="0" w:lastColumn="0" w:oddVBand="0" w:evenVBand="0" w:oddHBand="1" w:evenHBand="0" w:firstRowFirstColumn="0" w:firstRowLastColumn="0" w:lastRowFirstColumn="0" w:lastRowLastColumn="0"/>
-        </w:trPr>
         <w:tc>
           <w:tcPr>
             <w:cnfStyle w:val="001000000000" w:firstRow="0" w:lastRow="0" w:firstColumn="1" w:lastColumn="0" w:oddVBand="0" w:evenVBand="0" w:oddHBand="0" w:evenHBand="0" w:firstRowFirstColumn="0" w:firstRowLastColumn="0" w:lastRowFirstColumn="0" w:lastRowLastColumn="0"/>
-            <w:tcW w:w="2337" w:type="dxa"/>
+            <w:tcW w:w="0" w:type="auto"/>
           </w:tcPr>
           <w:p>
             <w:r>
@@ -1834,11 +1842,11 @@
         </w:tc>
         <w:tc>
           <w:tcPr>
-            <w:tcW w:w="2337" w:type="dxa"/>
+            <w:tcW w:w="0" w:type="auto"/>
           </w:tcPr>
           <w:p>
             <w:pPr>
-              <w:cnfStyle w:val="000000100000" w:firstRow="0" w:lastRow="0" w:firstColumn="0" w:lastColumn="0" w:oddVBand="0" w:evenVBand="0" w:oddHBand="1" w:evenHBand="0" w:firstRowFirstColumn="0" w:firstRowLastColumn="0" w:lastRowFirstColumn="0" w:lastRowLastColumn="0"/>
+              <w:cnfStyle w:val="000000000000" w:firstRow="0" w:lastRow="0" w:firstColumn="0" w:lastColumn="0" w:oddVBand="0" w:evenVBand="0" w:oddHBand="0" w:evenHBand="0" w:firstRowFirstColumn="0" w:firstRowLastColumn="0" w:lastRowFirstColumn="0" w:lastRowLastColumn="0"/>
             </w:pPr>
             <w:r>
               <w:t>Boolean Algebra</w:t>
@@ -1847,11 +1855,11 @@
         </w:tc>
         <w:tc>
           <w:tcPr>
-            <w:tcW w:w="2338" w:type="dxa"/>
+            <w:tcW w:w="0" w:type="auto"/>
           </w:tcPr>
           <w:p>
             <w:pPr>
-              <w:cnfStyle w:val="000000100000" w:firstRow="0" w:lastRow="0" w:firstColumn="0" w:lastColumn="0" w:oddVBand="0" w:evenVBand="0" w:oddHBand="1" w:evenHBand="0" w:firstRowFirstColumn="0" w:firstRowLastColumn="0" w:lastRowFirstColumn="0" w:lastRowLastColumn="0"/>
+              <w:cnfStyle w:val="000000000000" w:firstRow="0" w:lastRow="0" w:firstColumn="0" w:lastColumn="0" w:oddVBand="0" w:evenVBand="0" w:oddHBand="0" w:evenHBand="0" w:firstRowFirstColumn="0" w:firstRowLastColumn="0" w:lastRowFirstColumn="0" w:lastRowLastColumn="0"/>
             </w:pPr>
             <w:r>
               <w:t>Automata Theory</w:t>
@@ -1860,17 +1868,15 @@
         </w:tc>
         <w:tc>
           <w:tcPr>
-            <w:tcW w:w="2338" w:type="dxa"/>
+            <w:tcW w:w="0" w:type="auto"/>
           </w:tcPr>
           <w:p>
             <w:pPr>
-              <w:cnfStyle w:val="000000100000" w:firstRow="0" w:lastRow="0" w:firstColumn="0" w:lastColumn="0" w:oddVBand="0" w:evenVBand="0" w:oddHBand="1" w:evenHBand="0" w:firstRowFirstColumn="0" w:firstRowLastColumn="0" w:lastRowFirstColumn="0" w:lastRowLastColumn="0"/>
+              <w:cnfStyle w:val="000000000000" w:firstRow="0" w:lastRow="0" w:firstColumn="0" w:lastColumn="0" w:oddVBand="0" w:evenVBand="0" w:oddHBand="0" w:evenHBand="0" w:firstRowFirstColumn="0" w:firstRowLastColumn="0" w:lastRowFirstColumn="0" w:lastRowLastColumn="0"/>
             </w:pPr>
             <w:r>
               <w:t>Big O Notation</w:t>
             </w:r>
-            <w:bookmarkStart w:id="2" w:name="_GoBack"/>
-            <w:bookmarkEnd w:id="2"/>
           </w:p>
         </w:tc>
       </w:tr>
@@ -1878,9 +1884,15 @@
         <w:tc>
           <w:tcPr>
             <w:cnfStyle w:val="001000000000" w:firstRow="0" w:lastRow="0" w:firstColumn="1" w:lastColumn="0" w:oddVBand="0" w:evenVBand="0" w:oddHBand="0" w:evenHBand="0" w:firstRowFirstColumn="0" w:firstRowLastColumn="0" w:lastRowFirstColumn="0" w:lastRowLastColumn="0"/>
-            <w:tcW w:w="2337" w:type="dxa"/>
+            <w:tcW w:w="0" w:type="auto"/>
           </w:tcPr>
           <w:p>
+            <w:pPr>
+              <w:tabs>
+                <w:tab w:val="center" w:pos="917"/>
+                <w:tab w:val="right" w:pos="1835"/>
+              </w:tabs>
+            </w:pPr>
             <w:r>
               <w:t>Week 2</w:t>
             </w:r>
@@ -1888,43 +1900,49 @@
         </w:tc>
         <w:tc>
           <w:tcPr>
-            <w:tcW w:w="2337" w:type="dxa"/>
+            <w:tcW w:w="0" w:type="auto"/>
           </w:tcPr>
           <w:p>
             <w:pPr>
               <w:cnfStyle w:val="000000000000" w:firstRow="0" w:lastRow="0" w:firstColumn="0" w:lastColumn="0" w:oddVBand="0" w:evenVBand="0" w:oddHBand="0" w:evenHBand="0" w:firstRowFirstColumn="0" w:firstRowLastColumn="0" w:lastRowFirstColumn="0" w:lastRowLastColumn="0"/>
             </w:pPr>
+            <w:r>
+              <w:t>Classes/Objects</w:t>
+            </w:r>
           </w:p>
         </w:tc>
         <w:tc>
           <w:tcPr>
-            <w:tcW w:w="2338" w:type="dxa"/>
+            <w:tcW w:w="0" w:type="auto"/>
           </w:tcPr>
           <w:p>
             <w:pPr>
               <w:cnfStyle w:val="000000000000" w:firstRow="0" w:lastRow="0" w:firstColumn="0" w:lastColumn="0" w:oddVBand="0" w:evenVBand="0" w:oddHBand="0" w:evenHBand="0" w:firstRowFirstColumn="0" w:firstRowLastColumn="0" w:lastRowFirstColumn="0" w:lastRowLastColumn="0"/>
             </w:pPr>
+            <w:r>
+              <w:t>Parse Trees</w:t>
+            </w:r>
           </w:p>
         </w:tc>
         <w:tc>
           <w:tcPr>
-            <w:tcW w:w="2338" w:type="dxa"/>
+            <w:tcW w:w="0" w:type="auto"/>
           </w:tcPr>
           <w:p>
             <w:pPr>
               <w:cnfStyle w:val="000000000000" w:firstRow="0" w:lastRow="0" w:firstColumn="0" w:lastColumn="0" w:oddVBand="0" w:evenVBand="0" w:oddHBand="0" w:evenHBand="0" w:firstRowFirstColumn="0" w:firstRowLastColumn="0" w:lastRowFirstColumn="0" w:lastRowLastColumn="0"/>
             </w:pPr>
+            <w:r>
+              <w:t>Lists, Trees, Graphs</w:t>
+            </w:r>
           </w:p>
         </w:tc>
       </w:tr>
       <w:tr>
-        <w:trPr>
-          <w:cnfStyle w:val="000000100000" w:firstRow="0" w:lastRow="0" w:firstColumn="0" w:lastColumn="0" w:oddVBand="0" w:evenVBand="0" w:oddHBand="1" w:evenHBand="0" w:firstRowFirstColumn="0" w:firstRowLastColumn="0" w:lastRowFirstColumn="0" w:lastRowLastColumn="0"/>
-        </w:trPr>
         <w:tc>
           <w:tcPr>
             <w:cnfStyle w:val="001000000000" w:firstRow="0" w:lastRow="0" w:firstColumn="1" w:lastColumn="0" w:oddVBand="0" w:evenVBand="0" w:oddHBand="0" w:evenHBand="0" w:firstRowFirstColumn="0" w:firstRowLastColumn="0" w:lastRowFirstColumn="0" w:lastRowLastColumn="0"/>
-            <w:tcW w:w="2337" w:type="dxa"/>
+            <w:tcW w:w="0" w:type="auto"/>
           </w:tcPr>
           <w:p>
             <w:r>
@@ -1934,32 +1952,41 @@
         </w:tc>
         <w:tc>
           <w:tcPr>
-            <w:tcW w:w="2337" w:type="dxa"/>
+            <w:tcW w:w="0" w:type="auto"/>
           </w:tcPr>
           <w:p>
             <w:pPr>
-              <w:cnfStyle w:val="000000100000" w:firstRow="0" w:lastRow="0" w:firstColumn="0" w:lastColumn="0" w:oddVBand="0" w:evenVBand="0" w:oddHBand="1" w:evenHBand="0" w:firstRowFirstColumn="0" w:firstRowLastColumn="0" w:lastRowFirstColumn="0" w:lastRowLastColumn="0"/>
+              <w:cnfStyle w:val="000000000000" w:firstRow="0" w:lastRow="0" w:firstColumn="0" w:lastColumn="0" w:oddVBand="0" w:evenVBand="0" w:oddHBand="0" w:evenHBand="0" w:firstRowFirstColumn="0" w:firstRowLastColumn="0" w:lastRowFirstColumn="0" w:lastRowLastColumn="0"/>
             </w:pPr>
+            <w:r>
+              <w:t>Inheritance/Polymorphism</w:t>
+            </w:r>
           </w:p>
         </w:tc>
         <w:tc>
           <w:tcPr>
-            <w:tcW w:w="2338" w:type="dxa"/>
+            <w:tcW w:w="0" w:type="auto"/>
           </w:tcPr>
           <w:p>
             <w:pPr>
-              <w:cnfStyle w:val="000000100000" w:firstRow="0" w:lastRow="0" w:firstColumn="0" w:lastColumn="0" w:oddVBand="0" w:evenVBand="0" w:oddHBand="1" w:evenHBand="0" w:firstRowFirstColumn="0" w:firstRowLastColumn="0" w:lastRowFirstColumn="0" w:lastRowLastColumn="0"/>
+              <w:cnfStyle w:val="000000000000" w:firstRow="0" w:lastRow="0" w:firstColumn="0" w:lastColumn="0" w:oddVBand="0" w:evenVBand="0" w:oddHBand="0" w:evenHBand="0" w:firstRowFirstColumn="0" w:firstRowLastColumn="0" w:lastRowFirstColumn="0" w:lastRowLastColumn="0"/>
             </w:pPr>
+            <w:r>
+              <w:t>Type Checking</w:t>
+            </w:r>
           </w:p>
         </w:tc>
         <w:tc>
           <w:tcPr>
-            <w:tcW w:w="2338" w:type="dxa"/>
+            <w:tcW w:w="0" w:type="auto"/>
           </w:tcPr>
           <w:p>
             <w:pPr>
-              <w:cnfStyle w:val="000000100000" w:firstRow="0" w:lastRow="0" w:firstColumn="0" w:lastColumn="0" w:oddVBand="0" w:evenVBand="0" w:oddHBand="1" w:evenHBand="0" w:firstRowFirstColumn="0" w:firstRowLastColumn="0" w:lastRowFirstColumn="0" w:lastRowLastColumn="0"/>
+              <w:cnfStyle w:val="000000000000" w:firstRow="0" w:lastRow="0" w:firstColumn="0" w:lastColumn="0" w:oddVBand="0" w:evenVBand="0" w:oddHBand="0" w:evenHBand="0" w:firstRowFirstColumn="0" w:firstRowLastColumn="0" w:lastRowFirstColumn="0" w:lastRowLastColumn="0"/>
             </w:pPr>
+            <w:r>
+              <w:t>Design Patterns</w:t>
+            </w:r>
           </w:p>
         </w:tc>
       </w:tr>
@@ -1967,7 +1994,7 @@
         <w:tc>
           <w:tcPr>
             <w:cnfStyle w:val="001000000000" w:firstRow="0" w:lastRow="0" w:firstColumn="1" w:lastColumn="0" w:oddVBand="0" w:evenVBand="0" w:oddHBand="0" w:evenHBand="0" w:firstRowFirstColumn="0" w:firstRowLastColumn="0" w:lastRowFirstColumn="0" w:lastRowLastColumn="0"/>
-            <w:tcW w:w="2337" w:type="dxa"/>
+            <w:tcW w:w="0" w:type="auto"/>
           </w:tcPr>
           <w:p>
             <w:r>
@@ -1977,7 +2004,7 @@
         </w:tc>
         <w:tc>
           <w:tcPr>
-            <w:tcW w:w="2337" w:type="dxa"/>
+            <w:tcW w:w="0" w:type="auto"/>
           </w:tcPr>
           <w:p>
             <w:pPr>
@@ -1990,32 +2017,45 @@
         </w:tc>
         <w:tc>
           <w:tcPr>
-            <w:tcW w:w="2338" w:type="dxa"/>
+            <w:tcW w:w="0" w:type="auto"/>
           </w:tcPr>
           <w:p>
             <w:pPr>
               <w:cnfStyle w:val="000000000000" w:firstRow="0" w:lastRow="0" w:firstColumn="0" w:lastColumn="0" w:oddVBand="0" w:evenVBand="0" w:oddHBand="0" w:evenHBand="0" w:firstRowFirstColumn="0" w:firstRowLastColumn="0" w:lastRowFirstColumn="0" w:lastRowLastColumn="0"/>
             </w:pPr>
+            <w:r>
+              <w:t>Code Generation</w:t>
+            </w:r>
           </w:p>
         </w:tc>
         <w:tc>
           <w:tcPr>
-            <w:tcW w:w="2338" w:type="dxa"/>
+            <w:tcW w:w="0" w:type="auto"/>
           </w:tcPr>
           <w:p>
             <w:pPr>
               <w:cnfStyle w:val="000000000000" w:firstRow="0" w:lastRow="0" w:firstColumn="0" w:lastColumn="0" w:oddVBand="0" w:evenVBand="0" w:oddHBand="0" w:evenHBand="0" w:firstRowFirstColumn="0" w:firstRowLastColumn="0" w:lastRowFirstColumn="0" w:lastRowLastColumn="0"/>
             </w:pPr>
+            <w:r>
+              <w:t>Algorithms</w:t>
+            </w:r>
           </w:p>
         </w:tc>
       </w:tr>
     </w:tbl>
-    <w:p/>
+    <w:p>
+      <w:r>
+        <w:t>The goal of the Theory Pack schedule is to gradually cement Computer Science concepts through the snowball effect. In the early stages of your studies, you’ll cover basic discrete math concepts that’ll be used in algorithm design and analysis down the road. By the middle of your studies, you should feel more confident coding up and using the basic data structures. Toward the end of your studies, you should have a solid foundation in theoretical Computer Science. This will be handy when working with algorithms, exploring machine learning, and writing your own compiler or interpreter.</w:t>
+      </w:r>
+      <w:bookmarkStart w:id="2" w:name="_GoBack"/>
+      <w:bookmarkEnd w:id="2"/>
+    </w:p>
     <w:p>
       <w:pPr>
         <w:pStyle w:val="Heading2"/>
       </w:pPr>
       <w:r>
+        <w:lastRenderedPageBreak/>
         <w:t>The Total Pack</w:t>
       </w:r>
     </w:p>
@@ -2030,6 +2070,310 @@
       <w:proofErr w:type="spellEnd"/>
       <w:r>
         <w:t xml:space="preserve">-style pack which focuses on breadth rather than depth. In this pack, each topic will be covered using its highlights under the assumption that you’re just looking for a refresher. </w:t>
+      </w:r>
+    </w:p>
+    <w:tbl>
+      <w:tblPr>
+        <w:tblStyle w:val="ListTable6Colorful-Accent4"/>
+        <w:tblpPr w:leftFromText="187" w:rightFromText="187" w:topFromText="144" w:bottomFromText="144" w:vertAnchor="text" w:tblpY="1"/>
+        <w:tblOverlap w:val="never"/>
+        <w:tblW w:w="0" w:type="auto"/>
+        <w:tblLook w:val="06A0" w:firstRow="1" w:lastRow="0" w:firstColumn="1" w:lastColumn="0" w:noHBand="1" w:noVBand="1"/>
+      </w:tblPr>
+      <w:tblGrid>
+        <w:gridCol w:w="1268"/>
+        <w:gridCol w:w="3139"/>
+        <w:gridCol w:w="2405"/>
+        <w:gridCol w:w="2320"/>
+      </w:tblGrid>
+      <w:tr>
+        <w:trPr>
+          <w:cnfStyle w:val="100000000000" w:firstRow="1" w:lastRow="0" w:firstColumn="0" w:lastColumn="0" w:oddVBand="0" w:evenVBand="0" w:oddHBand="0" w:evenHBand="0" w:firstRowFirstColumn="0" w:firstRowLastColumn="0" w:lastRowFirstColumn="0" w:lastRowLastColumn="0"/>
+        </w:trPr>
+        <w:tc>
+          <w:tcPr>
+            <w:cnfStyle w:val="001000000000" w:firstRow="0" w:lastRow="0" w:firstColumn="1" w:lastColumn="0" w:oddVBand="0" w:evenVBand="0" w:oddHBand="0" w:evenHBand="0" w:firstRowFirstColumn="0" w:firstRowLastColumn="0" w:lastRowFirstColumn="0" w:lastRowLastColumn="0"/>
+            <w:tcW w:w="0" w:type="auto"/>
+          </w:tcPr>
+          <w:p>
+            <w:r>
+              <w:t>Total</w:t>
+            </w:r>
+            <w:r>
+              <w:t xml:space="preserve"> Plan</w:t>
+            </w:r>
+          </w:p>
+        </w:tc>
+        <w:tc>
+          <w:tcPr>
+            <w:tcW w:w="0" w:type="auto"/>
+          </w:tcPr>
+          <w:p>
+            <w:pPr>
+              <w:cnfStyle w:val="100000000000" w:firstRow="1" w:lastRow="0" w:firstColumn="0" w:lastColumn="0" w:oddVBand="0" w:evenVBand="0" w:oddHBand="0" w:evenHBand="0" w:firstRowFirstColumn="0" w:firstRowLastColumn="0" w:lastRowFirstColumn="0" w:lastRowLastColumn="0"/>
+            </w:pPr>
+            <w:r>
+              <w:t>Topic 1</w:t>
+            </w:r>
+          </w:p>
+        </w:tc>
+        <w:tc>
+          <w:tcPr>
+            <w:tcW w:w="0" w:type="auto"/>
+          </w:tcPr>
+          <w:p>
+            <w:pPr>
+              <w:cnfStyle w:val="100000000000" w:firstRow="1" w:lastRow="0" w:firstColumn="0" w:lastColumn="0" w:oddVBand="0" w:evenVBand="0" w:oddHBand="0" w:evenHBand="0" w:firstRowFirstColumn="0" w:firstRowLastColumn="0" w:lastRowFirstColumn="0" w:lastRowLastColumn="0"/>
+            </w:pPr>
+            <w:r>
+              <w:t>Topic 2</w:t>
+            </w:r>
+          </w:p>
+        </w:tc>
+        <w:tc>
+          <w:tcPr>
+            <w:tcW w:w="0" w:type="auto"/>
+          </w:tcPr>
+          <w:p>
+            <w:pPr>
+              <w:cnfStyle w:val="100000000000" w:firstRow="1" w:lastRow="0" w:firstColumn="0" w:lastColumn="0" w:oddVBand="0" w:evenVBand="0" w:oddHBand="0" w:evenHBand="0" w:firstRowFirstColumn="0" w:firstRowLastColumn="0" w:lastRowFirstColumn="0" w:lastRowLastColumn="0"/>
+            </w:pPr>
+            <w:r>
+              <w:t>Topic 3</w:t>
+            </w:r>
+          </w:p>
+        </w:tc>
+      </w:tr>
+      <w:tr>
+        <w:tc>
+          <w:tcPr>
+            <w:cnfStyle w:val="001000000000" w:firstRow="0" w:lastRow="0" w:firstColumn="1" w:lastColumn="0" w:oddVBand="0" w:evenVBand="0" w:oddHBand="0" w:evenHBand="0" w:firstRowFirstColumn="0" w:firstRowLastColumn="0" w:lastRowFirstColumn="0" w:lastRowLastColumn="0"/>
+            <w:tcW w:w="0" w:type="auto"/>
+          </w:tcPr>
+          <w:p>
+            <w:r>
+              <w:t>Week 1</w:t>
+            </w:r>
+          </w:p>
+        </w:tc>
+        <w:tc>
+          <w:tcPr>
+            <w:tcW w:w="0" w:type="auto"/>
+          </w:tcPr>
+          <w:p>
+            <w:pPr>
+              <w:cnfStyle w:val="000000000000" w:firstRow="0" w:lastRow="0" w:firstColumn="0" w:lastColumn="0" w:oddVBand="0" w:evenVBand="0" w:oddHBand="0" w:evenHBand="0" w:firstRowFirstColumn="0" w:firstRowLastColumn="0" w:lastRowFirstColumn="0" w:lastRowLastColumn="0"/>
+            </w:pPr>
+            <w:r>
+              <w:t>Object Oriented Programming</w:t>
+            </w:r>
+          </w:p>
+        </w:tc>
+        <w:tc>
+          <w:tcPr>
+            <w:tcW w:w="0" w:type="auto"/>
+          </w:tcPr>
+          <w:p>
+            <w:pPr>
+              <w:cnfStyle w:val="000000000000" w:firstRow="0" w:lastRow="0" w:firstColumn="0" w:lastColumn="0" w:oddVBand="0" w:evenVBand="0" w:oddHBand="0" w:evenHBand="0" w:firstRowFirstColumn="0" w:firstRowLastColumn="0" w:lastRowFirstColumn="0" w:lastRowLastColumn="0"/>
+            </w:pPr>
+            <w:r>
+              <w:t>Discrete Math</w:t>
+            </w:r>
+          </w:p>
+        </w:tc>
+        <w:tc>
+          <w:tcPr>
+            <w:tcW w:w="0" w:type="auto"/>
+          </w:tcPr>
+          <w:p>
+            <w:pPr>
+              <w:cnfStyle w:val="000000000000" w:firstRow="0" w:lastRow="0" w:firstColumn="0" w:lastColumn="0" w:oddVBand="0" w:evenVBand="0" w:oddHBand="0" w:evenHBand="0" w:firstRowFirstColumn="0" w:firstRowLastColumn="0" w:lastRowFirstColumn="0" w:lastRowLastColumn="0"/>
+            </w:pPr>
+            <w:r>
+              <w:t>Data Structures</w:t>
+            </w:r>
+          </w:p>
+        </w:tc>
+      </w:tr>
+      <w:tr>
+        <w:tc>
+          <w:tcPr>
+            <w:cnfStyle w:val="001000000000" w:firstRow="0" w:lastRow="0" w:firstColumn="1" w:lastColumn="0" w:oddVBand="0" w:evenVBand="0" w:oddHBand="0" w:evenHBand="0" w:firstRowFirstColumn="0" w:firstRowLastColumn="0" w:lastRowFirstColumn="0" w:lastRowLastColumn="0"/>
+            <w:tcW w:w="0" w:type="auto"/>
+          </w:tcPr>
+          <w:p>
+            <w:pPr>
+              <w:tabs>
+                <w:tab w:val="center" w:pos="917"/>
+                <w:tab w:val="right" w:pos="1835"/>
+              </w:tabs>
+            </w:pPr>
+            <w:r>
+              <w:t>Week 2</w:t>
+            </w:r>
+          </w:p>
+        </w:tc>
+        <w:tc>
+          <w:tcPr>
+            <w:tcW w:w="0" w:type="auto"/>
+          </w:tcPr>
+          <w:p>
+            <w:pPr>
+              <w:cnfStyle w:val="000000000000" w:firstRow="0" w:lastRow="0" w:firstColumn="0" w:lastColumn="0" w:oddVBand="0" w:evenVBand="0" w:oddHBand="0" w:evenHBand="0" w:firstRowFirstColumn="0" w:firstRowLastColumn="0" w:lastRowFirstColumn="0" w:lastRowLastColumn="0"/>
+            </w:pPr>
+            <w:r>
+              <w:t>Digital Systems Design</w:t>
+            </w:r>
+          </w:p>
+        </w:tc>
+        <w:tc>
+          <w:tcPr>
+            <w:tcW w:w="0" w:type="auto"/>
+          </w:tcPr>
+          <w:p>
+            <w:pPr>
+              <w:cnfStyle w:val="000000000000" w:firstRow="0" w:lastRow="0" w:firstColumn="0" w:lastColumn="0" w:oddVBand="0" w:evenVBand="0" w:oddHBand="0" w:evenHBand="0" w:firstRowFirstColumn="0" w:firstRowLastColumn="0" w:lastRowFirstColumn="0" w:lastRowLastColumn="0"/>
+            </w:pPr>
+            <w:r>
+              <w:t>Algorithms</w:t>
+            </w:r>
+          </w:p>
+        </w:tc>
+        <w:tc>
+          <w:tcPr>
+            <w:tcW w:w="0" w:type="auto"/>
+          </w:tcPr>
+          <w:p>
+            <w:pPr>
+              <w:cnfStyle w:val="000000000000" w:firstRow="0" w:lastRow="0" w:firstColumn="0" w:lastColumn="0" w:oddVBand="0" w:evenVBand="0" w:oddHBand="0" w:evenHBand="0" w:firstRowFirstColumn="0" w:firstRowLastColumn="0" w:lastRowFirstColumn="0" w:lastRowLastColumn="0"/>
+            </w:pPr>
+            <w:r>
+              <w:t>Software Engineering</w:t>
+            </w:r>
+          </w:p>
+        </w:tc>
+      </w:tr>
+      <w:tr>
+        <w:tc>
+          <w:tcPr>
+            <w:cnfStyle w:val="001000000000" w:firstRow="0" w:lastRow="0" w:firstColumn="1" w:lastColumn="0" w:oddVBand="0" w:evenVBand="0" w:oddHBand="0" w:evenHBand="0" w:firstRowFirstColumn="0" w:firstRowLastColumn="0" w:lastRowFirstColumn="0" w:lastRowLastColumn="0"/>
+            <w:tcW w:w="0" w:type="auto"/>
+          </w:tcPr>
+          <w:p>
+            <w:r>
+              <w:t>Week 3</w:t>
+            </w:r>
+          </w:p>
+        </w:tc>
+        <w:tc>
+          <w:tcPr>
+            <w:tcW w:w="0" w:type="auto"/>
+          </w:tcPr>
+          <w:p>
+            <w:pPr>
+              <w:cnfStyle w:val="000000000000" w:firstRow="0" w:lastRow="0" w:firstColumn="0" w:lastColumn="0" w:oddVBand="0" w:evenVBand="0" w:oddHBand="0" w:evenHBand="0" w:firstRowFirstColumn="0" w:firstRowLastColumn="0" w:lastRowFirstColumn="0" w:lastRowLastColumn="0"/>
+            </w:pPr>
+            <w:r>
+              <w:t>Programming Languages</w:t>
+            </w:r>
+          </w:p>
+        </w:tc>
+        <w:tc>
+          <w:tcPr>
+            <w:tcW w:w="0" w:type="auto"/>
+          </w:tcPr>
+          <w:p>
+            <w:pPr>
+              <w:cnfStyle w:val="000000000000" w:firstRow="0" w:lastRow="0" w:firstColumn="0" w:lastColumn="0" w:oddVBand="0" w:evenVBand="0" w:oddHBand="0" w:evenHBand="0" w:firstRowFirstColumn="0" w:firstRowLastColumn="0" w:lastRowFirstColumn="0" w:lastRowLastColumn="0"/>
+            </w:pPr>
+            <w:r>
+              <w:t>Artificial Intelligence</w:t>
+            </w:r>
+          </w:p>
+        </w:tc>
+        <w:tc>
+          <w:tcPr>
+            <w:tcW w:w="0" w:type="auto"/>
+          </w:tcPr>
+          <w:p>
+            <w:pPr>
+              <w:cnfStyle w:val="000000000000" w:firstRow="0" w:lastRow="0" w:firstColumn="0" w:lastColumn="0" w:oddVBand="0" w:evenVBand="0" w:oddHBand="0" w:evenHBand="0" w:firstRowFirstColumn="0" w:firstRowLastColumn="0" w:lastRowFirstColumn="0" w:lastRowLastColumn="0"/>
+            </w:pPr>
+            <w:r>
+              <w:t>Operating Systems</w:t>
+            </w:r>
+          </w:p>
+        </w:tc>
+      </w:tr>
+      <w:tr>
+        <w:tc>
+          <w:tcPr>
+            <w:cnfStyle w:val="001000000000" w:firstRow="0" w:lastRow="0" w:firstColumn="1" w:lastColumn="0" w:oddVBand="0" w:evenVBand="0" w:oddHBand="0" w:evenHBand="0" w:firstRowFirstColumn="0" w:firstRowLastColumn="0" w:lastRowFirstColumn="0" w:lastRowLastColumn="0"/>
+            <w:tcW w:w="0" w:type="auto"/>
+          </w:tcPr>
+          <w:p>
+            <w:r>
+              <w:t>Week 4</w:t>
+            </w:r>
+          </w:p>
+        </w:tc>
+        <w:tc>
+          <w:tcPr>
+            <w:tcW w:w="0" w:type="auto"/>
+          </w:tcPr>
+          <w:p>
+            <w:pPr>
+              <w:cnfStyle w:val="000000000000" w:firstRow="0" w:lastRow="0" w:firstColumn="0" w:lastColumn="0" w:oddVBand="0" w:evenVBand="0" w:oddHBand="0" w:evenHBand="0" w:firstRowFirstColumn="0" w:firstRowLastColumn="0" w:lastRowFirstColumn="0" w:lastRowLastColumn="0"/>
+            </w:pPr>
+            <w:r>
+              <w:t>Embedded Systems</w:t>
+            </w:r>
+          </w:p>
+        </w:tc>
+        <w:tc>
+          <w:tcPr>
+            <w:tcW w:w="0" w:type="auto"/>
+          </w:tcPr>
+          <w:p>
+            <w:pPr>
+              <w:cnfStyle w:val="000000000000" w:firstRow="0" w:lastRow="0" w:firstColumn="0" w:lastColumn="0" w:oddVBand="0" w:evenVBand="0" w:oddHBand="0" w:evenHBand="0" w:firstRowFirstColumn="0" w:firstRowLastColumn="0" w:lastRowFirstColumn="0" w:lastRowLastColumn="0"/>
+            </w:pPr>
+            <w:r>
+              <w:t xml:space="preserve">Modeling &amp; Simulation </w:t>
+            </w:r>
+          </w:p>
+        </w:tc>
+        <w:tc>
+          <w:tcPr>
+            <w:tcW w:w="0" w:type="auto"/>
+          </w:tcPr>
+          <w:p>
+            <w:pPr>
+              <w:cnfStyle w:val="000000000000" w:firstRow="0" w:lastRow="0" w:firstColumn="0" w:lastColumn="0" w:oddVBand="0" w:evenVBand="0" w:oddHBand="0" w:evenHBand="0" w:firstRowFirstColumn="0" w:firstRowLastColumn="0" w:lastRowFirstColumn="0" w:lastRowLastColumn="0"/>
+            </w:pPr>
+            <w:r>
+              <w:t>Robotics</w:t>
+            </w:r>
+          </w:p>
+        </w:tc>
+      </w:tr>
+    </w:tbl>
+    <w:p>
+      <w:r>
+        <w:t>The goal of</w:t>
+      </w:r>
+      <w:r>
+        <w:t xml:space="preserve"> the Total Pack</w:t>
+      </w:r>
+      <w:r>
+        <w:t xml:space="preserve"> schedule is to take the knowledge from each week and snowball it into the next week. That should be pretty clear as the first week </w:t>
+      </w:r>
+      <w:r>
+        <w:t>covers Computer Science basics</w:t>
+      </w:r>
+      <w:r>
+        <w:t>. The second week is more focused on furthering the concepts in the first week with some deeper theory. By the third week, we’re looking to hit some of the more challenging computer science concepts. During the last week, we’re just looking to tackle some more applied fields.</w:t>
       </w:r>
       <w:r>
         <w:br w:type="page"/>
@@ -9677,6 +10021,800 @@
       </w:tcPr>
     </w:tblStylePr>
   </w:style>
+  <w:style w:type="table" w:styleId="GridTable3-Accent1">
+    <w:name w:val="Grid Table 3 Accent 1"/>
+    <w:basedOn w:val="TableNormal"/>
+    <w:uiPriority w:val="48"/>
+    <w:rsid w:val="00964AAE"/>
+    <w:pPr>
+      <w:spacing w:after="0" w:line="240" w:lineRule="auto"/>
+    </w:pPr>
+    <w:tblPr>
+      <w:tblStyleRowBandSize w:val="1"/>
+      <w:tblStyleColBandSize w:val="1"/>
+      <w:tblBorders>
+        <w:top w:val="single" w:sz="4" w:space="0" w:color="FD486B" w:themeColor="accent1" w:themeTint="99"/>
+        <w:left w:val="single" w:sz="4" w:space="0" w:color="FD486B" w:themeColor="accent1" w:themeTint="99"/>
+        <w:bottom w:val="single" w:sz="4" w:space="0" w:color="FD486B" w:themeColor="accent1" w:themeTint="99"/>
+        <w:right w:val="single" w:sz="4" w:space="0" w:color="FD486B" w:themeColor="accent1" w:themeTint="99"/>
+        <w:insideH w:val="single" w:sz="4" w:space="0" w:color="FD486B" w:themeColor="accent1" w:themeTint="99"/>
+        <w:insideV w:val="single" w:sz="4" w:space="0" w:color="FD486B" w:themeColor="accent1" w:themeTint="99"/>
+      </w:tblBorders>
+    </w:tblPr>
+    <w:tblStylePr w:type="firstRow">
+      <w:rPr>
+        <w:b/>
+        <w:bCs/>
+      </w:rPr>
+      <w:tblPr/>
+      <w:tcPr>
+        <w:tcBorders>
+          <w:top w:val="nil"/>
+          <w:left w:val="nil"/>
+          <w:right w:val="nil"/>
+          <w:insideH w:val="nil"/>
+          <w:insideV w:val="nil"/>
+        </w:tcBorders>
+        <w:shd w:val="clear" w:color="auto" w:fill="FFFFFF" w:themeFill="background1"/>
+      </w:tcPr>
+    </w:tblStylePr>
+    <w:tblStylePr w:type="lastRow">
+      <w:rPr>
+        <w:b/>
+        <w:bCs/>
+      </w:rPr>
+      <w:tblPr/>
+      <w:tcPr>
+        <w:tcBorders>
+          <w:left w:val="nil"/>
+          <w:bottom w:val="nil"/>
+          <w:right w:val="nil"/>
+          <w:insideH w:val="nil"/>
+          <w:insideV w:val="nil"/>
+        </w:tcBorders>
+        <w:shd w:val="clear" w:color="auto" w:fill="FFFFFF" w:themeFill="background1"/>
+      </w:tcPr>
+    </w:tblStylePr>
+    <w:tblStylePr w:type="firstCol">
+      <w:pPr>
+        <w:jc w:val="right"/>
+      </w:pPr>
+      <w:rPr>
+        <w:i/>
+        <w:iCs/>
+      </w:rPr>
+      <w:tblPr/>
+      <w:tcPr>
+        <w:tcBorders>
+          <w:top w:val="nil"/>
+          <w:left w:val="nil"/>
+          <w:bottom w:val="nil"/>
+          <w:insideH w:val="nil"/>
+          <w:insideV w:val="nil"/>
+        </w:tcBorders>
+        <w:shd w:val="clear" w:color="auto" w:fill="FFFFFF" w:themeFill="background1"/>
+      </w:tcPr>
+    </w:tblStylePr>
+    <w:tblStylePr w:type="lastCol">
+      <w:rPr>
+        <w:i/>
+        <w:iCs/>
+      </w:rPr>
+      <w:tblPr/>
+      <w:tcPr>
+        <w:tcBorders>
+          <w:top w:val="nil"/>
+          <w:bottom w:val="nil"/>
+          <w:right w:val="nil"/>
+          <w:insideH w:val="nil"/>
+          <w:insideV w:val="nil"/>
+        </w:tcBorders>
+        <w:shd w:val="clear" w:color="auto" w:fill="FFFFFF" w:themeFill="background1"/>
+      </w:tcPr>
+    </w:tblStylePr>
+    <w:tblStylePr w:type="band1Vert">
+      <w:tblPr/>
+      <w:tcPr>
+        <w:shd w:val="clear" w:color="auto" w:fill="FEC1CD" w:themeFill="accent1" w:themeFillTint="33"/>
+      </w:tcPr>
+    </w:tblStylePr>
+    <w:tblStylePr w:type="band1Horz">
+      <w:tblPr/>
+      <w:tcPr>
+        <w:shd w:val="clear" w:color="auto" w:fill="FEC1CD" w:themeFill="accent1" w:themeFillTint="33"/>
+      </w:tcPr>
+    </w:tblStylePr>
+    <w:tblStylePr w:type="neCell">
+      <w:tblPr/>
+      <w:tcPr>
+        <w:tcBorders>
+          <w:bottom w:val="single" w:sz="4" w:space="0" w:color="FD486B" w:themeColor="accent1" w:themeTint="99"/>
+        </w:tcBorders>
+      </w:tcPr>
+    </w:tblStylePr>
+    <w:tblStylePr w:type="nwCell">
+      <w:tblPr/>
+      <w:tcPr>
+        <w:tcBorders>
+          <w:bottom w:val="single" w:sz="4" w:space="0" w:color="FD486B" w:themeColor="accent1" w:themeTint="99"/>
+        </w:tcBorders>
+      </w:tcPr>
+    </w:tblStylePr>
+    <w:tblStylePr w:type="seCell">
+      <w:tblPr/>
+      <w:tcPr>
+        <w:tcBorders>
+          <w:top w:val="single" w:sz="4" w:space="0" w:color="FD486B" w:themeColor="accent1" w:themeTint="99"/>
+        </w:tcBorders>
+      </w:tcPr>
+    </w:tblStylePr>
+    <w:tblStylePr w:type="swCell">
+      <w:tblPr/>
+      <w:tcPr>
+        <w:tcBorders>
+          <w:top w:val="single" w:sz="4" w:space="0" w:color="FD486B" w:themeColor="accent1" w:themeTint="99"/>
+        </w:tcBorders>
+      </w:tcPr>
+    </w:tblStylePr>
+  </w:style>
+  <w:style w:type="table" w:styleId="GridTable3-Accent2">
+    <w:name w:val="Grid Table 3 Accent 2"/>
+    <w:basedOn w:val="TableNormal"/>
+    <w:uiPriority w:val="48"/>
+    <w:rsid w:val="00964AAE"/>
+    <w:pPr>
+      <w:spacing w:after="0" w:line="240" w:lineRule="auto"/>
+    </w:pPr>
+    <w:tblPr>
+      <w:tblStyleRowBandSize w:val="1"/>
+      <w:tblStyleColBandSize w:val="1"/>
+      <w:tblBorders>
+        <w:top w:val="single" w:sz="4" w:space="0" w:color="BCBCBC" w:themeColor="accent2" w:themeTint="99"/>
+        <w:left w:val="single" w:sz="4" w:space="0" w:color="BCBCBC" w:themeColor="accent2" w:themeTint="99"/>
+        <w:bottom w:val="single" w:sz="4" w:space="0" w:color="BCBCBC" w:themeColor="accent2" w:themeTint="99"/>
+        <w:right w:val="single" w:sz="4" w:space="0" w:color="BCBCBC" w:themeColor="accent2" w:themeTint="99"/>
+        <w:insideH w:val="single" w:sz="4" w:space="0" w:color="BCBCBC" w:themeColor="accent2" w:themeTint="99"/>
+        <w:insideV w:val="single" w:sz="4" w:space="0" w:color="BCBCBC" w:themeColor="accent2" w:themeTint="99"/>
+      </w:tblBorders>
+    </w:tblPr>
+    <w:tblStylePr w:type="firstRow">
+      <w:rPr>
+        <w:b/>
+        <w:bCs/>
+      </w:rPr>
+      <w:tblPr/>
+      <w:tcPr>
+        <w:tcBorders>
+          <w:top w:val="nil"/>
+          <w:left w:val="nil"/>
+          <w:right w:val="nil"/>
+          <w:insideH w:val="nil"/>
+          <w:insideV w:val="nil"/>
+        </w:tcBorders>
+        <w:shd w:val="clear" w:color="auto" w:fill="FFFFFF" w:themeFill="background1"/>
+      </w:tcPr>
+    </w:tblStylePr>
+    <w:tblStylePr w:type="lastRow">
+      <w:rPr>
+        <w:b/>
+        <w:bCs/>
+      </w:rPr>
+      <w:tblPr/>
+      <w:tcPr>
+        <w:tcBorders>
+          <w:left w:val="nil"/>
+          <w:bottom w:val="nil"/>
+          <w:right w:val="nil"/>
+          <w:insideH w:val="nil"/>
+          <w:insideV w:val="nil"/>
+        </w:tcBorders>
+        <w:shd w:val="clear" w:color="auto" w:fill="FFFFFF" w:themeFill="background1"/>
+      </w:tcPr>
+    </w:tblStylePr>
+    <w:tblStylePr w:type="firstCol">
+      <w:pPr>
+        <w:jc w:val="right"/>
+      </w:pPr>
+      <w:rPr>
+        <w:i/>
+        <w:iCs/>
+      </w:rPr>
+      <w:tblPr/>
+      <w:tcPr>
+        <w:tcBorders>
+          <w:top w:val="nil"/>
+          <w:left w:val="nil"/>
+          <w:bottom w:val="nil"/>
+          <w:insideH w:val="nil"/>
+          <w:insideV w:val="nil"/>
+        </w:tcBorders>
+        <w:shd w:val="clear" w:color="auto" w:fill="FFFFFF" w:themeFill="background1"/>
+      </w:tcPr>
+    </w:tblStylePr>
+    <w:tblStylePr w:type="lastCol">
+      <w:rPr>
+        <w:i/>
+        <w:iCs/>
+      </w:rPr>
+      <w:tblPr/>
+      <w:tcPr>
+        <w:tcBorders>
+          <w:top w:val="nil"/>
+          <w:bottom w:val="nil"/>
+          <w:right w:val="nil"/>
+          <w:insideH w:val="nil"/>
+          <w:insideV w:val="nil"/>
+        </w:tcBorders>
+        <w:shd w:val="clear" w:color="auto" w:fill="FFFFFF" w:themeFill="background1"/>
+      </w:tcPr>
+    </w:tblStylePr>
+    <w:tblStylePr w:type="band1Vert">
+      <w:tblPr/>
+      <w:tcPr>
+        <w:shd w:val="clear" w:color="auto" w:fill="E8E8E8" w:themeFill="accent2" w:themeFillTint="33"/>
+      </w:tcPr>
+    </w:tblStylePr>
+    <w:tblStylePr w:type="band1Horz">
+      <w:tblPr/>
+      <w:tcPr>
+        <w:shd w:val="clear" w:color="auto" w:fill="E8E8E8" w:themeFill="accent2" w:themeFillTint="33"/>
+      </w:tcPr>
+    </w:tblStylePr>
+    <w:tblStylePr w:type="neCell">
+      <w:tblPr/>
+      <w:tcPr>
+        <w:tcBorders>
+          <w:bottom w:val="single" w:sz="4" w:space="0" w:color="BCBCBC" w:themeColor="accent2" w:themeTint="99"/>
+        </w:tcBorders>
+      </w:tcPr>
+    </w:tblStylePr>
+    <w:tblStylePr w:type="nwCell">
+      <w:tblPr/>
+      <w:tcPr>
+        <w:tcBorders>
+          <w:bottom w:val="single" w:sz="4" w:space="0" w:color="BCBCBC" w:themeColor="accent2" w:themeTint="99"/>
+        </w:tcBorders>
+      </w:tcPr>
+    </w:tblStylePr>
+    <w:tblStylePr w:type="seCell">
+      <w:tblPr/>
+      <w:tcPr>
+        <w:tcBorders>
+          <w:top w:val="single" w:sz="4" w:space="0" w:color="BCBCBC" w:themeColor="accent2" w:themeTint="99"/>
+        </w:tcBorders>
+      </w:tcPr>
+    </w:tblStylePr>
+    <w:tblStylePr w:type="swCell">
+      <w:tblPr/>
+      <w:tcPr>
+        <w:tcBorders>
+          <w:top w:val="single" w:sz="4" w:space="0" w:color="BCBCBC" w:themeColor="accent2" w:themeTint="99"/>
+        </w:tcBorders>
+      </w:tcPr>
+    </w:tblStylePr>
+  </w:style>
+  <w:style w:type="table" w:styleId="ListTable7Colorful-Accent3">
+    <w:name w:val="List Table 7 Colorful Accent 3"/>
+    <w:basedOn w:val="TableNormal"/>
+    <w:uiPriority w:val="52"/>
+    <w:rsid w:val="00ED6444"/>
+    <w:pPr>
+      <w:spacing w:after="0" w:line="240" w:lineRule="auto"/>
+    </w:pPr>
+    <w:rPr>
+      <w:color w:val="3F3F3F" w:themeColor="accent3" w:themeShade="BF"/>
+    </w:rPr>
+    <w:tblPr>
+      <w:tblStyleRowBandSize w:val="1"/>
+      <w:tblStyleColBandSize w:val="1"/>
+    </w:tblPr>
+    <w:tblStylePr w:type="firstRow">
+      <w:rPr>
+        <w:rFonts w:asciiTheme="majorHAnsi" w:eastAsiaTheme="majorEastAsia" w:hAnsiTheme="majorHAnsi" w:cstheme="majorBidi"/>
+        <w:i/>
+        <w:iCs/>
+        <w:sz w:val="26"/>
+      </w:rPr>
+      <w:tblPr/>
+      <w:tcPr>
+        <w:tcBorders>
+          <w:bottom w:val="single" w:sz="4" w:space="0" w:color="555555" w:themeColor="accent3"/>
+        </w:tcBorders>
+        <w:shd w:val="clear" w:color="auto" w:fill="FFFFFF" w:themeFill="background1"/>
+      </w:tcPr>
+    </w:tblStylePr>
+    <w:tblStylePr w:type="lastRow">
+      <w:rPr>
+        <w:rFonts w:asciiTheme="majorHAnsi" w:eastAsiaTheme="majorEastAsia" w:hAnsiTheme="majorHAnsi" w:cstheme="majorBidi"/>
+        <w:i/>
+        <w:iCs/>
+        <w:sz w:val="26"/>
+      </w:rPr>
+      <w:tblPr/>
+      <w:tcPr>
+        <w:tcBorders>
+          <w:top w:val="single" w:sz="4" w:space="0" w:color="555555" w:themeColor="accent3"/>
+        </w:tcBorders>
+        <w:shd w:val="clear" w:color="auto" w:fill="FFFFFF" w:themeFill="background1"/>
+      </w:tcPr>
+    </w:tblStylePr>
+    <w:tblStylePr w:type="firstCol">
+      <w:pPr>
+        <w:jc w:val="right"/>
+      </w:pPr>
+      <w:rPr>
+        <w:rFonts w:asciiTheme="majorHAnsi" w:eastAsiaTheme="majorEastAsia" w:hAnsiTheme="majorHAnsi" w:cstheme="majorBidi"/>
+        <w:i/>
+        <w:iCs/>
+        <w:sz w:val="26"/>
+      </w:rPr>
+      <w:tblPr/>
+      <w:tcPr>
+        <w:tcBorders>
+          <w:right w:val="single" w:sz="4" w:space="0" w:color="555555" w:themeColor="accent3"/>
+        </w:tcBorders>
+        <w:shd w:val="clear" w:color="auto" w:fill="FFFFFF" w:themeFill="background1"/>
+      </w:tcPr>
+    </w:tblStylePr>
+    <w:tblStylePr w:type="lastCol">
+      <w:rPr>
+        <w:rFonts w:asciiTheme="majorHAnsi" w:eastAsiaTheme="majorEastAsia" w:hAnsiTheme="majorHAnsi" w:cstheme="majorBidi"/>
+        <w:i/>
+        <w:iCs/>
+        <w:sz w:val="26"/>
+      </w:rPr>
+      <w:tblPr/>
+      <w:tcPr>
+        <w:tcBorders>
+          <w:left w:val="single" w:sz="4" w:space="0" w:color="555555" w:themeColor="accent3"/>
+        </w:tcBorders>
+        <w:shd w:val="clear" w:color="auto" w:fill="FFFFFF" w:themeFill="background1"/>
+      </w:tcPr>
+    </w:tblStylePr>
+    <w:tblStylePr w:type="band1Vert">
+      <w:tblPr/>
+      <w:tcPr>
+        <w:shd w:val="clear" w:color="auto" w:fill="DDDDDD" w:themeFill="accent3" w:themeFillTint="33"/>
+      </w:tcPr>
+    </w:tblStylePr>
+    <w:tblStylePr w:type="band1Horz">
+      <w:tblPr/>
+      <w:tcPr>
+        <w:shd w:val="clear" w:color="auto" w:fill="DDDDDD" w:themeFill="accent3" w:themeFillTint="33"/>
+      </w:tcPr>
+    </w:tblStylePr>
+    <w:tblStylePr w:type="neCell">
+      <w:tblPr/>
+      <w:tcPr>
+        <w:tcBorders>
+          <w:left w:val="nil"/>
+        </w:tcBorders>
+      </w:tcPr>
+    </w:tblStylePr>
+    <w:tblStylePr w:type="nwCell">
+      <w:tblPr/>
+      <w:tcPr>
+        <w:tcBorders>
+          <w:right w:val="nil"/>
+        </w:tcBorders>
+      </w:tcPr>
+    </w:tblStylePr>
+    <w:tblStylePr w:type="seCell">
+      <w:tblPr/>
+      <w:tcPr>
+        <w:tcBorders>
+          <w:left w:val="nil"/>
+        </w:tcBorders>
+      </w:tcPr>
+    </w:tblStylePr>
+    <w:tblStylePr w:type="swCell">
+      <w:tblPr/>
+      <w:tcPr>
+        <w:tcBorders>
+          <w:right w:val="nil"/>
+        </w:tcBorders>
+      </w:tcPr>
+    </w:tblStylePr>
+  </w:style>
+  <w:style w:type="table" w:styleId="PlainTable5">
+    <w:name w:val="Plain Table 5"/>
+    <w:basedOn w:val="TableNormal"/>
+    <w:uiPriority w:val="45"/>
+    <w:rsid w:val="00ED6444"/>
+    <w:pPr>
+      <w:spacing w:after="0" w:line="240" w:lineRule="auto"/>
+    </w:pPr>
+    <w:tblPr>
+      <w:tblStyleRowBandSize w:val="1"/>
+      <w:tblStyleColBandSize w:val="1"/>
+    </w:tblPr>
+    <w:tblStylePr w:type="firstRow">
+      <w:rPr>
+        <w:rFonts w:asciiTheme="majorHAnsi" w:eastAsiaTheme="majorEastAsia" w:hAnsiTheme="majorHAnsi" w:cstheme="majorBidi"/>
+        <w:i/>
+        <w:iCs/>
+        <w:sz w:val="26"/>
+      </w:rPr>
+      <w:tblPr/>
+      <w:tcPr>
+        <w:tcBorders>
+          <w:bottom w:val="single" w:sz="4" w:space="0" w:color="ABABAB" w:themeColor="text1" w:themeTint="80"/>
+        </w:tcBorders>
+        <w:shd w:val="clear" w:color="auto" w:fill="FFFFFF" w:themeFill="background1"/>
+      </w:tcPr>
+    </w:tblStylePr>
+    <w:tblStylePr w:type="lastRow">
+      <w:rPr>
+        <w:rFonts w:asciiTheme="majorHAnsi" w:eastAsiaTheme="majorEastAsia" w:hAnsiTheme="majorHAnsi" w:cstheme="majorBidi"/>
+        <w:i/>
+        <w:iCs/>
+        <w:sz w:val="26"/>
+      </w:rPr>
+      <w:tblPr/>
+      <w:tcPr>
+        <w:tcBorders>
+          <w:top w:val="single" w:sz="4" w:space="0" w:color="ABABAB" w:themeColor="text1" w:themeTint="80"/>
+        </w:tcBorders>
+        <w:shd w:val="clear" w:color="auto" w:fill="FFFFFF" w:themeFill="background1"/>
+      </w:tcPr>
+    </w:tblStylePr>
+    <w:tblStylePr w:type="firstCol">
+      <w:pPr>
+        <w:jc w:val="right"/>
+      </w:pPr>
+      <w:rPr>
+        <w:rFonts w:asciiTheme="majorHAnsi" w:eastAsiaTheme="majorEastAsia" w:hAnsiTheme="majorHAnsi" w:cstheme="majorBidi"/>
+        <w:i/>
+        <w:iCs/>
+        <w:sz w:val="26"/>
+      </w:rPr>
+      <w:tblPr/>
+      <w:tcPr>
+        <w:tcBorders>
+          <w:right w:val="single" w:sz="4" w:space="0" w:color="ABABAB" w:themeColor="text1" w:themeTint="80"/>
+        </w:tcBorders>
+        <w:shd w:val="clear" w:color="auto" w:fill="FFFFFF" w:themeFill="background1"/>
+      </w:tcPr>
+    </w:tblStylePr>
+    <w:tblStylePr w:type="lastCol">
+      <w:rPr>
+        <w:rFonts w:asciiTheme="majorHAnsi" w:eastAsiaTheme="majorEastAsia" w:hAnsiTheme="majorHAnsi" w:cstheme="majorBidi"/>
+        <w:i/>
+        <w:iCs/>
+        <w:sz w:val="26"/>
+      </w:rPr>
+      <w:tblPr/>
+      <w:tcPr>
+        <w:tcBorders>
+          <w:left w:val="single" w:sz="4" w:space="0" w:color="ABABAB" w:themeColor="text1" w:themeTint="80"/>
+        </w:tcBorders>
+        <w:shd w:val="clear" w:color="auto" w:fill="FFFFFF" w:themeFill="background1"/>
+      </w:tcPr>
+    </w:tblStylePr>
+    <w:tblStylePr w:type="band1Vert">
+      <w:tblPr/>
+      <w:tcPr>
+        <w:shd w:val="clear" w:color="auto" w:fill="F2F2F2" w:themeFill="background1" w:themeFillShade="F2"/>
+      </w:tcPr>
+    </w:tblStylePr>
+    <w:tblStylePr w:type="band1Horz">
+      <w:tblPr/>
+      <w:tcPr>
+        <w:shd w:val="clear" w:color="auto" w:fill="F2F2F2" w:themeFill="background1" w:themeFillShade="F2"/>
+      </w:tcPr>
+    </w:tblStylePr>
+    <w:tblStylePr w:type="neCell">
+      <w:tblPr/>
+      <w:tcPr>
+        <w:tcBorders>
+          <w:left w:val="nil"/>
+        </w:tcBorders>
+      </w:tcPr>
+    </w:tblStylePr>
+    <w:tblStylePr w:type="nwCell">
+      <w:tblPr/>
+      <w:tcPr>
+        <w:tcBorders>
+          <w:right w:val="nil"/>
+        </w:tcBorders>
+      </w:tcPr>
+    </w:tblStylePr>
+    <w:tblStylePr w:type="seCell">
+      <w:tblPr/>
+      <w:tcPr>
+        <w:tcBorders>
+          <w:left w:val="nil"/>
+        </w:tcBorders>
+      </w:tcPr>
+    </w:tblStylePr>
+    <w:tblStylePr w:type="swCell">
+      <w:tblPr/>
+      <w:tcPr>
+        <w:tcBorders>
+          <w:right w:val="nil"/>
+        </w:tcBorders>
+      </w:tcPr>
+    </w:tblStylePr>
+  </w:style>
+  <w:style w:type="table" w:styleId="GridTable7Colorful-Accent3">
+    <w:name w:val="Grid Table 7 Colorful Accent 3"/>
+    <w:basedOn w:val="TableNormal"/>
+    <w:uiPriority w:val="52"/>
+    <w:rsid w:val="00ED6444"/>
+    <w:pPr>
+      <w:spacing w:after="0" w:line="240" w:lineRule="auto"/>
+    </w:pPr>
+    <w:rPr>
+      <w:color w:val="3F3F3F" w:themeColor="accent3" w:themeShade="BF"/>
+    </w:rPr>
+    <w:tblPr>
+      <w:tblStyleRowBandSize w:val="1"/>
+      <w:tblStyleColBandSize w:val="1"/>
+      <w:tblBorders>
+        <w:top w:val="single" w:sz="4" w:space="0" w:color="999999" w:themeColor="accent3" w:themeTint="99"/>
+        <w:left w:val="single" w:sz="4" w:space="0" w:color="999999" w:themeColor="accent3" w:themeTint="99"/>
+        <w:bottom w:val="single" w:sz="4" w:space="0" w:color="999999" w:themeColor="accent3" w:themeTint="99"/>
+        <w:right w:val="single" w:sz="4" w:space="0" w:color="999999" w:themeColor="accent3" w:themeTint="99"/>
+        <w:insideH w:val="single" w:sz="4" w:space="0" w:color="999999" w:themeColor="accent3" w:themeTint="99"/>
+        <w:insideV w:val="single" w:sz="4" w:space="0" w:color="999999" w:themeColor="accent3" w:themeTint="99"/>
+      </w:tblBorders>
+    </w:tblPr>
+    <w:tblStylePr w:type="firstRow">
+      <w:rPr>
+        <w:b/>
+        <w:bCs/>
+      </w:rPr>
+      <w:tblPr/>
+      <w:tcPr>
+        <w:tcBorders>
+          <w:top w:val="nil"/>
+          <w:left w:val="nil"/>
+          <w:right w:val="nil"/>
+          <w:insideH w:val="nil"/>
+          <w:insideV w:val="nil"/>
+        </w:tcBorders>
+        <w:shd w:val="clear" w:color="auto" w:fill="FFFFFF" w:themeFill="background1"/>
+      </w:tcPr>
+    </w:tblStylePr>
+    <w:tblStylePr w:type="lastRow">
+      <w:rPr>
+        <w:b/>
+        <w:bCs/>
+      </w:rPr>
+      <w:tblPr/>
+      <w:tcPr>
+        <w:tcBorders>
+          <w:left w:val="nil"/>
+          <w:bottom w:val="nil"/>
+          <w:right w:val="nil"/>
+          <w:insideH w:val="nil"/>
+          <w:insideV w:val="nil"/>
+        </w:tcBorders>
+        <w:shd w:val="clear" w:color="auto" w:fill="FFFFFF" w:themeFill="background1"/>
+      </w:tcPr>
+    </w:tblStylePr>
+    <w:tblStylePr w:type="firstCol">
+      <w:pPr>
+        <w:jc w:val="right"/>
+      </w:pPr>
+      <w:rPr>
+        <w:i/>
+        <w:iCs/>
+      </w:rPr>
+      <w:tblPr/>
+      <w:tcPr>
+        <w:tcBorders>
+          <w:top w:val="nil"/>
+          <w:left w:val="nil"/>
+          <w:bottom w:val="nil"/>
+          <w:insideH w:val="nil"/>
+          <w:insideV w:val="nil"/>
+        </w:tcBorders>
+        <w:shd w:val="clear" w:color="auto" w:fill="FFFFFF" w:themeFill="background1"/>
+      </w:tcPr>
+    </w:tblStylePr>
+    <w:tblStylePr w:type="lastCol">
+      <w:rPr>
+        <w:i/>
+        <w:iCs/>
+      </w:rPr>
+      <w:tblPr/>
+      <w:tcPr>
+        <w:tcBorders>
+          <w:top w:val="nil"/>
+          <w:bottom w:val="nil"/>
+          <w:right w:val="nil"/>
+          <w:insideH w:val="nil"/>
+          <w:insideV w:val="nil"/>
+        </w:tcBorders>
+        <w:shd w:val="clear" w:color="auto" w:fill="FFFFFF" w:themeFill="background1"/>
+      </w:tcPr>
+    </w:tblStylePr>
+    <w:tblStylePr w:type="band1Vert">
+      <w:tblPr/>
+      <w:tcPr>
+        <w:shd w:val="clear" w:color="auto" w:fill="DDDDDD" w:themeFill="accent3" w:themeFillTint="33"/>
+      </w:tcPr>
+    </w:tblStylePr>
+    <w:tblStylePr w:type="band1Horz">
+      <w:tblPr/>
+      <w:tcPr>
+        <w:shd w:val="clear" w:color="auto" w:fill="DDDDDD" w:themeFill="accent3" w:themeFillTint="33"/>
+      </w:tcPr>
+    </w:tblStylePr>
+    <w:tblStylePr w:type="neCell">
+      <w:tblPr/>
+      <w:tcPr>
+        <w:tcBorders>
+          <w:bottom w:val="single" w:sz="4" w:space="0" w:color="999999" w:themeColor="accent3" w:themeTint="99"/>
+        </w:tcBorders>
+      </w:tcPr>
+    </w:tblStylePr>
+    <w:tblStylePr w:type="nwCell">
+      <w:tblPr/>
+      <w:tcPr>
+        <w:tcBorders>
+          <w:bottom w:val="single" w:sz="4" w:space="0" w:color="999999" w:themeColor="accent3" w:themeTint="99"/>
+        </w:tcBorders>
+      </w:tcPr>
+    </w:tblStylePr>
+    <w:tblStylePr w:type="seCell">
+      <w:tblPr/>
+      <w:tcPr>
+        <w:tcBorders>
+          <w:top w:val="single" w:sz="4" w:space="0" w:color="999999" w:themeColor="accent3" w:themeTint="99"/>
+        </w:tcBorders>
+      </w:tcPr>
+    </w:tblStylePr>
+    <w:tblStylePr w:type="swCell">
+      <w:tblPr/>
+      <w:tcPr>
+        <w:tcBorders>
+          <w:top w:val="single" w:sz="4" w:space="0" w:color="999999" w:themeColor="accent3" w:themeTint="99"/>
+        </w:tcBorders>
+      </w:tcPr>
+    </w:tblStylePr>
+  </w:style>
+  <w:style w:type="table" w:styleId="GridTable6Colorful-Accent2">
+    <w:name w:val="Grid Table 6 Colorful Accent 2"/>
+    <w:basedOn w:val="TableNormal"/>
+    <w:uiPriority w:val="51"/>
+    <w:rsid w:val="005D53DD"/>
+    <w:pPr>
+      <w:spacing w:after="0" w:line="240" w:lineRule="auto"/>
+    </w:pPr>
+    <w:rPr>
+      <w:color w:val="6B6B6B" w:themeColor="accent2" w:themeShade="BF"/>
+    </w:rPr>
+    <w:tblPr>
+      <w:tblStyleRowBandSize w:val="1"/>
+      <w:tblStyleColBandSize w:val="1"/>
+      <w:tblBorders>
+        <w:top w:val="single" w:sz="4" w:space="0" w:color="BCBCBC" w:themeColor="accent2" w:themeTint="99"/>
+        <w:left w:val="single" w:sz="4" w:space="0" w:color="BCBCBC" w:themeColor="accent2" w:themeTint="99"/>
+        <w:bottom w:val="single" w:sz="4" w:space="0" w:color="BCBCBC" w:themeColor="accent2" w:themeTint="99"/>
+        <w:right w:val="single" w:sz="4" w:space="0" w:color="BCBCBC" w:themeColor="accent2" w:themeTint="99"/>
+        <w:insideH w:val="single" w:sz="4" w:space="0" w:color="BCBCBC" w:themeColor="accent2" w:themeTint="99"/>
+        <w:insideV w:val="single" w:sz="4" w:space="0" w:color="BCBCBC" w:themeColor="accent2" w:themeTint="99"/>
+      </w:tblBorders>
+    </w:tblPr>
+    <w:tblStylePr w:type="firstRow">
+      <w:rPr>
+        <w:b/>
+        <w:bCs/>
+      </w:rPr>
+      <w:tblPr/>
+      <w:tcPr>
+        <w:tcBorders>
+          <w:bottom w:val="single" w:sz="12" w:space="0" w:color="BCBCBC" w:themeColor="accent2" w:themeTint="99"/>
+        </w:tcBorders>
+      </w:tcPr>
+    </w:tblStylePr>
+    <w:tblStylePr w:type="lastRow">
+      <w:rPr>
+        <w:b/>
+        <w:bCs/>
+      </w:rPr>
+      <w:tblPr/>
+      <w:tcPr>
+        <w:tcBorders>
+          <w:top w:val="double" w:sz="4" w:space="0" w:color="BCBCBC" w:themeColor="accent2" w:themeTint="99"/>
+        </w:tcBorders>
+      </w:tcPr>
+    </w:tblStylePr>
+    <w:tblStylePr w:type="firstCol">
+      <w:rPr>
+        <w:b/>
+        <w:bCs/>
+      </w:rPr>
+    </w:tblStylePr>
+    <w:tblStylePr w:type="lastCol">
+      <w:rPr>
+        <w:b/>
+        <w:bCs/>
+      </w:rPr>
+    </w:tblStylePr>
+    <w:tblStylePr w:type="band1Vert">
+      <w:tblPr/>
+      <w:tcPr>
+        <w:shd w:val="clear" w:color="auto" w:fill="E8E8E8" w:themeFill="accent2" w:themeFillTint="33"/>
+      </w:tcPr>
+    </w:tblStylePr>
+    <w:tblStylePr w:type="band1Horz">
+      <w:tblPr/>
+      <w:tcPr>
+        <w:shd w:val="clear" w:color="auto" w:fill="E8E8E8" w:themeFill="accent2" w:themeFillTint="33"/>
+      </w:tcPr>
+    </w:tblStylePr>
+  </w:style>
+  <w:style w:type="table" w:styleId="ListTable6Colorful-Accent4">
+    <w:name w:val="List Table 6 Colorful Accent 4"/>
+    <w:basedOn w:val="TableNormal"/>
+    <w:uiPriority w:val="51"/>
+    <w:rsid w:val="005D53DD"/>
+    <w:pPr>
+      <w:spacing w:after="0" w:line="240" w:lineRule="auto"/>
+    </w:pPr>
+    <w:rPr>
+      <w:color w:val="202020" w:themeColor="accent4" w:themeShade="BF"/>
+    </w:rPr>
+    <w:tblPr>
+      <w:tblStyleRowBandSize w:val="1"/>
+      <w:tblStyleColBandSize w:val="1"/>
+      <w:tblBorders>
+        <w:top w:val="single" w:sz="4" w:space="0" w:color="2C2C2C" w:themeColor="accent4"/>
+        <w:bottom w:val="single" w:sz="4" w:space="0" w:color="2C2C2C" w:themeColor="accent4"/>
+      </w:tblBorders>
+    </w:tblPr>
+    <w:tblStylePr w:type="firstRow">
+      <w:rPr>
+        <w:b/>
+        <w:bCs/>
+      </w:rPr>
+      <w:tblPr/>
+      <w:tcPr>
+        <w:tcBorders>
+          <w:bottom w:val="single" w:sz="4" w:space="0" w:color="2C2C2C" w:themeColor="accent4"/>
+        </w:tcBorders>
+      </w:tcPr>
+    </w:tblStylePr>
+    <w:tblStylePr w:type="lastRow">
+      <w:rPr>
+        <w:b/>
+        <w:bCs/>
+      </w:rPr>
+      <w:tblPr/>
+      <w:tcPr>
+        <w:tcBorders>
+          <w:top w:val="double" w:sz="4" w:space="0" w:color="2C2C2C" w:themeColor="accent4"/>
+        </w:tcBorders>
+      </w:tcPr>
+    </w:tblStylePr>
+    <w:tblStylePr w:type="firstCol">
+      <w:rPr>
+        <w:b/>
+        <w:bCs/>
+      </w:rPr>
+    </w:tblStylePr>
+    <w:tblStylePr w:type="lastCol">
+      <w:rPr>
+        <w:b/>
+        <w:bCs/>
+      </w:rPr>
+    </w:tblStylePr>
+    <w:tblStylePr w:type="band1Vert">
+      <w:tblPr/>
+      <w:tcPr>
+        <w:shd w:val="clear" w:color="auto" w:fill="D4D4D4" w:themeFill="accent4" w:themeFillTint="33"/>
+      </w:tcPr>
+    </w:tblStylePr>
+    <w:tblStylePr w:type="band1Horz">
+      <w:tblPr/>
+      <w:tcPr>
+        <w:shd w:val="clear" w:color="auto" w:fill="D4D4D4" w:themeFill="accent4" w:themeFillTint="33"/>
+      </w:tcPr>
+    </w:tblStylePr>
+  </w:style>
 </w:styles>
 </file>
 
@@ -9946,7 +11084,7 @@
 </file>
 
 <file path=customXml/itemProps1.xml><?xml version="1.0" encoding="utf-8"?>
-<ds:datastoreItem xmlns:ds="http://schemas.openxmlformats.org/officeDocument/2006/customXml" ds:itemID="{1007C3A1-55F6-414D-A50C-894A67AB46E4}">
+<ds:datastoreItem xmlns:ds="http://schemas.openxmlformats.org/officeDocument/2006/customXml" ds:itemID="{D1421DFE-C63A-4B25-AA18-E7671F7DD32C}">
   <ds:schemaRefs>
     <ds:schemaRef ds:uri="http://schemas.openxmlformats.org/officeDocument/2006/bibliography"/>
   </ds:schemaRefs>

</xml_diff>

<commit_message>
Added tables to every plan
</commit_message>
<xml_diff>
--- a/CoreCodeConcepts/doc/core-code-concepts.docx
+++ b/CoreCodeConcepts/doc/core-code-concepts.docx
@@ -1528,12 +1528,265 @@
         <w:t>Software Engineering</w:t>
       </w:r>
     </w:p>
+    <w:tbl>
+      <w:tblPr>
+        <w:tblStyle w:val="ListTable6Colorful-Accent4"/>
+        <w:tblpPr w:leftFromText="187" w:rightFromText="187" w:topFromText="144" w:bottomFromText="144" w:vertAnchor="text" w:tblpY="1"/>
+        <w:tblOverlap w:val="never"/>
+        <w:tblW w:w="5000" w:type="pct"/>
+        <w:tblLook w:val="06A0" w:firstRow="1" w:lastRow="0" w:firstColumn="1" w:lastColumn="0" w:noHBand="1" w:noVBand="1"/>
+      </w:tblPr>
+      <w:tblGrid>
+        <w:gridCol w:w="2169"/>
+        <w:gridCol w:w="2795"/>
+        <w:gridCol w:w="2198"/>
+        <w:gridCol w:w="2198"/>
+      </w:tblGrid>
+      <w:tr>
+        <w:trPr>
+          <w:cnfStyle w:val="100000000000" w:firstRow="1" w:lastRow="0" w:firstColumn="0" w:lastColumn="0" w:oddVBand="0" w:evenVBand="0" w:oddHBand="0" w:evenHBand="0" w:firstRowFirstColumn="0" w:firstRowLastColumn="0" w:lastRowFirstColumn="0" w:lastRowLastColumn="0"/>
+        </w:trPr>
+        <w:tc>
+          <w:tcPr>
+            <w:cnfStyle w:val="001000000000" w:firstRow="0" w:lastRow="0" w:firstColumn="1" w:lastColumn="0" w:oddVBand="0" w:evenVBand="0" w:oddHBand="0" w:evenHBand="0" w:firstRowFirstColumn="0" w:firstRowLastColumn="0" w:lastRowFirstColumn="0" w:lastRowLastColumn="0"/>
+            <w:tcW w:w="1159" w:type="pct"/>
+          </w:tcPr>
+          <w:p>
+            <w:r>
+              <w:lastRenderedPageBreak/>
+              <w:t>Application</w:t>
+            </w:r>
+            <w:r>
+              <w:t xml:space="preserve"> Plan</w:t>
+            </w:r>
+          </w:p>
+        </w:tc>
+        <w:tc>
+          <w:tcPr>
+            <w:tcW w:w="1493" w:type="pct"/>
+          </w:tcPr>
+          <w:p>
+            <w:pPr>
+              <w:cnfStyle w:val="100000000000" w:firstRow="1" w:lastRow="0" w:firstColumn="0" w:lastColumn="0" w:oddVBand="0" w:evenVBand="0" w:oddHBand="0" w:evenHBand="0" w:firstRowFirstColumn="0" w:firstRowLastColumn="0" w:lastRowFirstColumn="0" w:lastRowLastColumn="0"/>
+            </w:pPr>
+            <w:r>
+              <w:t>Topic 1</w:t>
+            </w:r>
+          </w:p>
+        </w:tc>
+        <w:tc>
+          <w:tcPr>
+            <w:tcW w:w="1174" w:type="pct"/>
+          </w:tcPr>
+          <w:p>
+            <w:pPr>
+              <w:cnfStyle w:val="100000000000" w:firstRow="1" w:lastRow="0" w:firstColumn="0" w:lastColumn="0" w:oddVBand="0" w:evenVBand="0" w:oddHBand="0" w:evenHBand="0" w:firstRowFirstColumn="0" w:firstRowLastColumn="0" w:lastRowFirstColumn="0" w:lastRowLastColumn="0"/>
+            </w:pPr>
+            <w:r>
+              <w:t>Topic 2</w:t>
+            </w:r>
+          </w:p>
+        </w:tc>
+        <w:tc>
+          <w:tcPr>
+            <w:tcW w:w="1174" w:type="pct"/>
+          </w:tcPr>
+          <w:p>
+            <w:pPr>
+              <w:cnfStyle w:val="100000000000" w:firstRow="1" w:lastRow="0" w:firstColumn="0" w:lastColumn="0" w:oddVBand="0" w:evenVBand="0" w:oddHBand="0" w:evenHBand="0" w:firstRowFirstColumn="0" w:firstRowLastColumn="0" w:lastRowFirstColumn="0" w:lastRowLastColumn="0"/>
+            </w:pPr>
+            <w:r>
+              <w:t>Topic 3</w:t>
+            </w:r>
+          </w:p>
+        </w:tc>
+      </w:tr>
+      <w:tr>
+        <w:tc>
+          <w:tcPr>
+            <w:cnfStyle w:val="001000000000" w:firstRow="0" w:lastRow="0" w:firstColumn="1" w:lastColumn="0" w:oddVBand="0" w:evenVBand="0" w:oddHBand="0" w:evenHBand="0" w:firstRowFirstColumn="0" w:firstRowLastColumn="0" w:lastRowFirstColumn="0" w:lastRowLastColumn="0"/>
+            <w:tcW w:w="1159" w:type="pct"/>
+          </w:tcPr>
+          <w:p>
+            <w:r>
+              <w:t>Week 1</w:t>
+            </w:r>
+          </w:p>
+        </w:tc>
+        <w:tc>
+          <w:tcPr>
+            <w:tcW w:w="1493" w:type="pct"/>
+          </w:tcPr>
+          <w:p>
+            <w:pPr>
+              <w:cnfStyle w:val="000000000000" w:firstRow="0" w:lastRow="0" w:firstColumn="0" w:lastColumn="0" w:oddVBand="0" w:evenVBand="0" w:oddHBand="0" w:evenHBand="0" w:firstRowFirstColumn="0" w:firstRowLastColumn="0" w:lastRowFirstColumn="0" w:lastRowLastColumn="0"/>
+            </w:pPr>
+          </w:p>
+        </w:tc>
+        <w:tc>
+          <w:tcPr>
+            <w:tcW w:w="1174" w:type="pct"/>
+          </w:tcPr>
+          <w:p>
+            <w:pPr>
+              <w:cnfStyle w:val="000000000000" w:firstRow="0" w:lastRow="0" w:firstColumn="0" w:lastColumn="0" w:oddVBand="0" w:evenVBand="0" w:oddHBand="0" w:evenHBand="0" w:firstRowFirstColumn="0" w:firstRowLastColumn="0" w:lastRowFirstColumn="0" w:lastRowLastColumn="0"/>
+            </w:pPr>
+          </w:p>
+        </w:tc>
+        <w:tc>
+          <w:tcPr>
+            <w:tcW w:w="1174" w:type="pct"/>
+          </w:tcPr>
+          <w:p>
+            <w:pPr>
+              <w:cnfStyle w:val="000000000000" w:firstRow="0" w:lastRow="0" w:firstColumn="0" w:lastColumn="0" w:oddVBand="0" w:evenVBand="0" w:oddHBand="0" w:evenHBand="0" w:firstRowFirstColumn="0" w:firstRowLastColumn="0" w:lastRowFirstColumn="0" w:lastRowLastColumn="0"/>
+            </w:pPr>
+          </w:p>
+        </w:tc>
+      </w:tr>
+      <w:tr>
+        <w:tc>
+          <w:tcPr>
+            <w:cnfStyle w:val="001000000000" w:firstRow="0" w:lastRow="0" w:firstColumn="1" w:lastColumn="0" w:oddVBand="0" w:evenVBand="0" w:oddHBand="0" w:evenHBand="0" w:firstRowFirstColumn="0" w:firstRowLastColumn="0" w:lastRowFirstColumn="0" w:lastRowLastColumn="0"/>
+            <w:tcW w:w="1159" w:type="pct"/>
+          </w:tcPr>
+          <w:p>
+            <w:pPr>
+              <w:tabs>
+                <w:tab w:val="center" w:pos="917"/>
+                <w:tab w:val="right" w:pos="1835"/>
+              </w:tabs>
+            </w:pPr>
+            <w:r>
+              <w:t>Week 2</w:t>
+            </w:r>
+          </w:p>
+        </w:tc>
+        <w:tc>
+          <w:tcPr>
+            <w:tcW w:w="1493" w:type="pct"/>
+          </w:tcPr>
+          <w:p>
+            <w:pPr>
+              <w:cnfStyle w:val="000000000000" w:firstRow="0" w:lastRow="0" w:firstColumn="0" w:lastColumn="0" w:oddVBand="0" w:evenVBand="0" w:oddHBand="0" w:evenHBand="0" w:firstRowFirstColumn="0" w:firstRowLastColumn="0" w:lastRowFirstColumn="0" w:lastRowLastColumn="0"/>
+            </w:pPr>
+          </w:p>
+        </w:tc>
+        <w:tc>
+          <w:tcPr>
+            <w:tcW w:w="1174" w:type="pct"/>
+          </w:tcPr>
+          <w:p>
+            <w:pPr>
+              <w:cnfStyle w:val="000000000000" w:firstRow="0" w:lastRow="0" w:firstColumn="0" w:lastColumn="0" w:oddVBand="0" w:evenVBand="0" w:oddHBand="0" w:evenHBand="0" w:firstRowFirstColumn="0" w:firstRowLastColumn="0" w:lastRowFirstColumn="0" w:lastRowLastColumn="0"/>
+            </w:pPr>
+          </w:p>
+        </w:tc>
+        <w:tc>
+          <w:tcPr>
+            <w:tcW w:w="1174" w:type="pct"/>
+          </w:tcPr>
+          <w:p>
+            <w:pPr>
+              <w:cnfStyle w:val="000000000000" w:firstRow="0" w:lastRow="0" w:firstColumn="0" w:lastColumn="0" w:oddVBand="0" w:evenVBand="0" w:oddHBand="0" w:evenHBand="0" w:firstRowFirstColumn="0" w:firstRowLastColumn="0" w:lastRowFirstColumn="0" w:lastRowLastColumn="0"/>
+            </w:pPr>
+          </w:p>
+        </w:tc>
+      </w:tr>
+      <w:tr>
+        <w:tc>
+          <w:tcPr>
+            <w:cnfStyle w:val="001000000000" w:firstRow="0" w:lastRow="0" w:firstColumn="1" w:lastColumn="0" w:oddVBand="0" w:evenVBand="0" w:oddHBand="0" w:evenHBand="0" w:firstRowFirstColumn="0" w:firstRowLastColumn="0" w:lastRowFirstColumn="0" w:lastRowLastColumn="0"/>
+            <w:tcW w:w="1159" w:type="pct"/>
+          </w:tcPr>
+          <w:p>
+            <w:r>
+              <w:t>Week 3</w:t>
+            </w:r>
+          </w:p>
+        </w:tc>
+        <w:tc>
+          <w:tcPr>
+            <w:tcW w:w="1493" w:type="pct"/>
+          </w:tcPr>
+          <w:p>
+            <w:pPr>
+              <w:cnfStyle w:val="000000000000" w:firstRow="0" w:lastRow="0" w:firstColumn="0" w:lastColumn="0" w:oddVBand="0" w:evenVBand="0" w:oddHBand="0" w:evenHBand="0" w:firstRowFirstColumn="0" w:firstRowLastColumn="0" w:lastRowFirstColumn="0" w:lastRowLastColumn="0"/>
+            </w:pPr>
+          </w:p>
+        </w:tc>
+        <w:tc>
+          <w:tcPr>
+            <w:tcW w:w="1174" w:type="pct"/>
+          </w:tcPr>
+          <w:p>
+            <w:pPr>
+              <w:cnfStyle w:val="000000000000" w:firstRow="0" w:lastRow="0" w:firstColumn="0" w:lastColumn="0" w:oddVBand="0" w:evenVBand="0" w:oddHBand="0" w:evenHBand="0" w:firstRowFirstColumn="0" w:firstRowLastColumn="0" w:lastRowFirstColumn="0" w:lastRowLastColumn="0"/>
+            </w:pPr>
+          </w:p>
+        </w:tc>
+        <w:tc>
+          <w:tcPr>
+            <w:tcW w:w="1174" w:type="pct"/>
+          </w:tcPr>
+          <w:p>
+            <w:pPr>
+              <w:cnfStyle w:val="000000000000" w:firstRow="0" w:lastRow="0" w:firstColumn="0" w:lastColumn="0" w:oddVBand="0" w:evenVBand="0" w:oddHBand="0" w:evenHBand="0" w:firstRowFirstColumn="0" w:firstRowLastColumn="0" w:lastRowFirstColumn="0" w:lastRowLastColumn="0"/>
+            </w:pPr>
+          </w:p>
+        </w:tc>
+      </w:tr>
+      <w:tr>
+        <w:tc>
+          <w:tcPr>
+            <w:cnfStyle w:val="001000000000" w:firstRow="0" w:lastRow="0" w:firstColumn="1" w:lastColumn="0" w:oddVBand="0" w:evenVBand="0" w:oddHBand="0" w:evenHBand="0" w:firstRowFirstColumn="0" w:firstRowLastColumn="0" w:lastRowFirstColumn="0" w:lastRowLastColumn="0"/>
+            <w:tcW w:w="1159" w:type="pct"/>
+          </w:tcPr>
+          <w:p>
+            <w:r>
+              <w:t>Week 4</w:t>
+            </w:r>
+          </w:p>
+        </w:tc>
+        <w:tc>
+          <w:tcPr>
+            <w:tcW w:w="1493" w:type="pct"/>
+          </w:tcPr>
+          <w:p>
+            <w:pPr>
+              <w:cnfStyle w:val="000000000000" w:firstRow="0" w:lastRow="0" w:firstColumn="0" w:lastColumn="0" w:oddVBand="0" w:evenVBand="0" w:oddHBand="0" w:evenHBand="0" w:firstRowFirstColumn="0" w:firstRowLastColumn="0" w:lastRowFirstColumn="0" w:lastRowLastColumn="0"/>
+            </w:pPr>
+          </w:p>
+        </w:tc>
+        <w:tc>
+          <w:tcPr>
+            <w:tcW w:w="1174" w:type="pct"/>
+          </w:tcPr>
+          <w:p>
+            <w:pPr>
+              <w:cnfStyle w:val="000000000000" w:firstRow="0" w:lastRow="0" w:firstColumn="0" w:lastColumn="0" w:oddVBand="0" w:evenVBand="0" w:oddHBand="0" w:evenHBand="0" w:firstRowFirstColumn="0" w:firstRowLastColumn="0" w:lastRowFirstColumn="0" w:lastRowLastColumn="0"/>
+            </w:pPr>
+          </w:p>
+        </w:tc>
+        <w:tc>
+          <w:tcPr>
+            <w:tcW w:w="1174" w:type="pct"/>
+          </w:tcPr>
+          <w:p>
+            <w:pPr>
+              <w:cnfStyle w:val="000000000000" w:firstRow="0" w:lastRow="0" w:firstColumn="0" w:lastColumn="0" w:oddVBand="0" w:evenVBand="0" w:oddHBand="0" w:evenHBand="0" w:firstRowFirstColumn="0" w:firstRowLastColumn="0" w:lastRowFirstColumn="0" w:lastRowLastColumn="0"/>
+            </w:pPr>
+          </w:p>
+        </w:tc>
+      </w:tr>
+    </w:tbl>
     <w:p>
       <w:pPr>
         <w:pStyle w:val="Heading2"/>
       </w:pPr>
-      <w:r>
-        <w:lastRenderedPageBreak/>
+      <w:bookmarkStart w:id="2" w:name="_GoBack"/>
+      <w:bookmarkEnd w:id="2"/>
+      <w:r>
         <w:t>The Hardware Pack</w:t>
       </w:r>
     </w:p>
@@ -1596,6 +1849,257 @@
         <w:t>Embedded Systems</w:t>
       </w:r>
     </w:p>
+    <w:tbl>
+      <w:tblPr>
+        <w:tblStyle w:val="ListTable6Colorful-Accent4"/>
+        <w:tblpPr w:leftFromText="187" w:rightFromText="187" w:topFromText="144" w:bottomFromText="144" w:vertAnchor="text" w:tblpY="1"/>
+        <w:tblOverlap w:val="never"/>
+        <w:tblW w:w="5000" w:type="pct"/>
+        <w:tblLook w:val="06A0" w:firstRow="1" w:lastRow="0" w:firstColumn="1" w:lastColumn="0" w:noHBand="1" w:noVBand="1"/>
+      </w:tblPr>
+      <w:tblGrid>
+        <w:gridCol w:w="2169"/>
+        <w:gridCol w:w="2795"/>
+        <w:gridCol w:w="2198"/>
+        <w:gridCol w:w="2198"/>
+      </w:tblGrid>
+      <w:tr>
+        <w:trPr>
+          <w:cnfStyle w:val="100000000000" w:firstRow="1" w:lastRow="0" w:firstColumn="0" w:lastColumn="0" w:oddVBand="0" w:evenVBand="0" w:oddHBand="0" w:evenHBand="0" w:firstRowFirstColumn="0" w:firstRowLastColumn="0" w:lastRowFirstColumn="0" w:lastRowLastColumn="0"/>
+        </w:trPr>
+        <w:tc>
+          <w:tcPr>
+            <w:cnfStyle w:val="001000000000" w:firstRow="0" w:lastRow="0" w:firstColumn="1" w:lastColumn="0" w:oddVBand="0" w:evenVBand="0" w:oddHBand="0" w:evenHBand="0" w:firstRowFirstColumn="0" w:firstRowLastColumn="0" w:lastRowFirstColumn="0" w:lastRowLastColumn="0"/>
+            <w:tcW w:w="1159" w:type="pct"/>
+          </w:tcPr>
+          <w:p>
+            <w:r>
+              <w:t>Hardware</w:t>
+            </w:r>
+            <w:r>
+              <w:t xml:space="preserve"> Plan</w:t>
+            </w:r>
+          </w:p>
+        </w:tc>
+        <w:tc>
+          <w:tcPr>
+            <w:tcW w:w="1493" w:type="pct"/>
+          </w:tcPr>
+          <w:p>
+            <w:pPr>
+              <w:cnfStyle w:val="100000000000" w:firstRow="1" w:lastRow="0" w:firstColumn="0" w:lastColumn="0" w:oddVBand="0" w:evenVBand="0" w:oddHBand="0" w:evenHBand="0" w:firstRowFirstColumn="0" w:firstRowLastColumn="0" w:lastRowFirstColumn="0" w:lastRowLastColumn="0"/>
+            </w:pPr>
+            <w:r>
+              <w:t>Topic 1</w:t>
+            </w:r>
+          </w:p>
+        </w:tc>
+        <w:tc>
+          <w:tcPr>
+            <w:tcW w:w="1174" w:type="pct"/>
+          </w:tcPr>
+          <w:p>
+            <w:pPr>
+              <w:cnfStyle w:val="100000000000" w:firstRow="1" w:lastRow="0" w:firstColumn="0" w:lastColumn="0" w:oddVBand="0" w:evenVBand="0" w:oddHBand="0" w:evenHBand="0" w:firstRowFirstColumn="0" w:firstRowLastColumn="0" w:lastRowFirstColumn="0" w:lastRowLastColumn="0"/>
+            </w:pPr>
+            <w:r>
+              <w:t>Topic 2</w:t>
+            </w:r>
+          </w:p>
+        </w:tc>
+        <w:tc>
+          <w:tcPr>
+            <w:tcW w:w="1174" w:type="pct"/>
+          </w:tcPr>
+          <w:p>
+            <w:pPr>
+              <w:cnfStyle w:val="100000000000" w:firstRow="1" w:lastRow="0" w:firstColumn="0" w:lastColumn="0" w:oddVBand="0" w:evenVBand="0" w:oddHBand="0" w:evenHBand="0" w:firstRowFirstColumn="0" w:firstRowLastColumn="0" w:lastRowFirstColumn="0" w:lastRowLastColumn="0"/>
+            </w:pPr>
+            <w:r>
+              <w:t>Topic 3</w:t>
+            </w:r>
+          </w:p>
+        </w:tc>
+      </w:tr>
+      <w:tr>
+        <w:tc>
+          <w:tcPr>
+            <w:cnfStyle w:val="001000000000" w:firstRow="0" w:lastRow="0" w:firstColumn="1" w:lastColumn="0" w:oddVBand="0" w:evenVBand="0" w:oddHBand="0" w:evenHBand="0" w:firstRowFirstColumn="0" w:firstRowLastColumn="0" w:lastRowFirstColumn="0" w:lastRowLastColumn="0"/>
+            <w:tcW w:w="1159" w:type="pct"/>
+          </w:tcPr>
+          <w:p>
+            <w:r>
+              <w:t>Week 1</w:t>
+            </w:r>
+          </w:p>
+        </w:tc>
+        <w:tc>
+          <w:tcPr>
+            <w:tcW w:w="1493" w:type="pct"/>
+          </w:tcPr>
+          <w:p>
+            <w:pPr>
+              <w:cnfStyle w:val="000000000000" w:firstRow="0" w:lastRow="0" w:firstColumn="0" w:lastColumn="0" w:oddVBand="0" w:evenVBand="0" w:oddHBand="0" w:evenHBand="0" w:firstRowFirstColumn="0" w:firstRowLastColumn="0" w:lastRowFirstColumn="0" w:lastRowLastColumn="0"/>
+            </w:pPr>
+          </w:p>
+        </w:tc>
+        <w:tc>
+          <w:tcPr>
+            <w:tcW w:w="1174" w:type="pct"/>
+          </w:tcPr>
+          <w:p>
+            <w:pPr>
+              <w:cnfStyle w:val="000000000000" w:firstRow="0" w:lastRow="0" w:firstColumn="0" w:lastColumn="0" w:oddVBand="0" w:evenVBand="0" w:oddHBand="0" w:evenHBand="0" w:firstRowFirstColumn="0" w:firstRowLastColumn="0" w:lastRowFirstColumn="0" w:lastRowLastColumn="0"/>
+            </w:pPr>
+          </w:p>
+        </w:tc>
+        <w:tc>
+          <w:tcPr>
+            <w:tcW w:w="1174" w:type="pct"/>
+          </w:tcPr>
+          <w:p>
+            <w:pPr>
+              <w:cnfStyle w:val="000000000000" w:firstRow="0" w:lastRow="0" w:firstColumn="0" w:lastColumn="0" w:oddVBand="0" w:evenVBand="0" w:oddHBand="0" w:evenHBand="0" w:firstRowFirstColumn="0" w:firstRowLastColumn="0" w:lastRowFirstColumn="0" w:lastRowLastColumn="0"/>
+            </w:pPr>
+          </w:p>
+        </w:tc>
+      </w:tr>
+      <w:tr>
+        <w:tc>
+          <w:tcPr>
+            <w:cnfStyle w:val="001000000000" w:firstRow="0" w:lastRow="0" w:firstColumn="1" w:lastColumn="0" w:oddVBand="0" w:evenVBand="0" w:oddHBand="0" w:evenHBand="0" w:firstRowFirstColumn="0" w:firstRowLastColumn="0" w:lastRowFirstColumn="0" w:lastRowLastColumn="0"/>
+            <w:tcW w:w="1159" w:type="pct"/>
+          </w:tcPr>
+          <w:p>
+            <w:pPr>
+              <w:tabs>
+                <w:tab w:val="center" w:pos="917"/>
+                <w:tab w:val="right" w:pos="1835"/>
+              </w:tabs>
+            </w:pPr>
+            <w:r>
+              <w:t>Week 2</w:t>
+            </w:r>
+          </w:p>
+        </w:tc>
+        <w:tc>
+          <w:tcPr>
+            <w:tcW w:w="1493" w:type="pct"/>
+          </w:tcPr>
+          <w:p>
+            <w:pPr>
+              <w:cnfStyle w:val="000000000000" w:firstRow="0" w:lastRow="0" w:firstColumn="0" w:lastColumn="0" w:oddVBand="0" w:evenVBand="0" w:oddHBand="0" w:evenHBand="0" w:firstRowFirstColumn="0" w:firstRowLastColumn="0" w:lastRowFirstColumn="0" w:lastRowLastColumn="0"/>
+            </w:pPr>
+          </w:p>
+        </w:tc>
+        <w:tc>
+          <w:tcPr>
+            <w:tcW w:w="1174" w:type="pct"/>
+          </w:tcPr>
+          <w:p>
+            <w:pPr>
+              <w:cnfStyle w:val="000000000000" w:firstRow="0" w:lastRow="0" w:firstColumn="0" w:lastColumn="0" w:oddVBand="0" w:evenVBand="0" w:oddHBand="0" w:evenHBand="0" w:firstRowFirstColumn="0" w:firstRowLastColumn="0" w:lastRowFirstColumn="0" w:lastRowLastColumn="0"/>
+            </w:pPr>
+          </w:p>
+        </w:tc>
+        <w:tc>
+          <w:tcPr>
+            <w:tcW w:w="1174" w:type="pct"/>
+          </w:tcPr>
+          <w:p>
+            <w:pPr>
+              <w:cnfStyle w:val="000000000000" w:firstRow="0" w:lastRow="0" w:firstColumn="0" w:lastColumn="0" w:oddVBand="0" w:evenVBand="0" w:oddHBand="0" w:evenHBand="0" w:firstRowFirstColumn="0" w:firstRowLastColumn="0" w:lastRowFirstColumn="0" w:lastRowLastColumn="0"/>
+            </w:pPr>
+          </w:p>
+        </w:tc>
+      </w:tr>
+      <w:tr>
+        <w:tc>
+          <w:tcPr>
+            <w:cnfStyle w:val="001000000000" w:firstRow="0" w:lastRow="0" w:firstColumn="1" w:lastColumn="0" w:oddVBand="0" w:evenVBand="0" w:oddHBand="0" w:evenHBand="0" w:firstRowFirstColumn="0" w:firstRowLastColumn="0" w:lastRowFirstColumn="0" w:lastRowLastColumn="0"/>
+            <w:tcW w:w="1159" w:type="pct"/>
+          </w:tcPr>
+          <w:p>
+            <w:r>
+              <w:t>Week 3</w:t>
+            </w:r>
+          </w:p>
+        </w:tc>
+        <w:tc>
+          <w:tcPr>
+            <w:tcW w:w="1493" w:type="pct"/>
+          </w:tcPr>
+          <w:p>
+            <w:pPr>
+              <w:cnfStyle w:val="000000000000" w:firstRow="0" w:lastRow="0" w:firstColumn="0" w:lastColumn="0" w:oddVBand="0" w:evenVBand="0" w:oddHBand="0" w:evenHBand="0" w:firstRowFirstColumn="0" w:firstRowLastColumn="0" w:lastRowFirstColumn="0" w:lastRowLastColumn="0"/>
+            </w:pPr>
+          </w:p>
+        </w:tc>
+        <w:tc>
+          <w:tcPr>
+            <w:tcW w:w="1174" w:type="pct"/>
+          </w:tcPr>
+          <w:p>
+            <w:pPr>
+              <w:cnfStyle w:val="000000000000" w:firstRow="0" w:lastRow="0" w:firstColumn="0" w:lastColumn="0" w:oddVBand="0" w:evenVBand="0" w:oddHBand="0" w:evenHBand="0" w:firstRowFirstColumn="0" w:firstRowLastColumn="0" w:lastRowFirstColumn="0" w:lastRowLastColumn="0"/>
+            </w:pPr>
+          </w:p>
+        </w:tc>
+        <w:tc>
+          <w:tcPr>
+            <w:tcW w:w="1174" w:type="pct"/>
+          </w:tcPr>
+          <w:p>
+            <w:pPr>
+              <w:cnfStyle w:val="000000000000" w:firstRow="0" w:lastRow="0" w:firstColumn="0" w:lastColumn="0" w:oddVBand="0" w:evenVBand="0" w:oddHBand="0" w:evenHBand="0" w:firstRowFirstColumn="0" w:firstRowLastColumn="0" w:lastRowFirstColumn="0" w:lastRowLastColumn="0"/>
+            </w:pPr>
+          </w:p>
+        </w:tc>
+      </w:tr>
+      <w:tr>
+        <w:tc>
+          <w:tcPr>
+            <w:cnfStyle w:val="001000000000" w:firstRow="0" w:lastRow="0" w:firstColumn="1" w:lastColumn="0" w:oddVBand="0" w:evenVBand="0" w:oddHBand="0" w:evenHBand="0" w:firstRowFirstColumn="0" w:firstRowLastColumn="0" w:lastRowFirstColumn="0" w:lastRowLastColumn="0"/>
+            <w:tcW w:w="1159" w:type="pct"/>
+          </w:tcPr>
+          <w:p>
+            <w:r>
+              <w:t>Week 4</w:t>
+            </w:r>
+          </w:p>
+        </w:tc>
+        <w:tc>
+          <w:tcPr>
+            <w:tcW w:w="1493" w:type="pct"/>
+          </w:tcPr>
+          <w:p>
+            <w:pPr>
+              <w:cnfStyle w:val="000000000000" w:firstRow="0" w:lastRow="0" w:firstColumn="0" w:lastColumn="0" w:oddVBand="0" w:evenVBand="0" w:oddHBand="0" w:evenHBand="0" w:firstRowFirstColumn="0" w:firstRowLastColumn="0" w:lastRowFirstColumn="0" w:lastRowLastColumn="0"/>
+            </w:pPr>
+          </w:p>
+        </w:tc>
+        <w:tc>
+          <w:tcPr>
+            <w:tcW w:w="1174" w:type="pct"/>
+          </w:tcPr>
+          <w:p>
+            <w:pPr>
+              <w:cnfStyle w:val="000000000000" w:firstRow="0" w:lastRow="0" w:firstColumn="0" w:lastColumn="0" w:oddVBand="0" w:evenVBand="0" w:oddHBand="0" w:evenHBand="0" w:firstRowFirstColumn="0" w:firstRowLastColumn="0" w:lastRowFirstColumn="0" w:lastRowLastColumn="0"/>
+            </w:pPr>
+          </w:p>
+        </w:tc>
+        <w:tc>
+          <w:tcPr>
+            <w:tcW w:w="1174" w:type="pct"/>
+          </w:tcPr>
+          <w:p>
+            <w:pPr>
+              <w:cnfStyle w:val="000000000000" w:firstRow="0" w:lastRow="0" w:firstColumn="0" w:lastColumn="0" w:oddVBand="0" w:evenVBand="0" w:oddHBand="0" w:evenHBand="0" w:firstRowFirstColumn="0" w:firstRowLastColumn="0" w:lastRowFirstColumn="0" w:lastRowLastColumn="0"/>
+            </w:pPr>
+          </w:p>
+        </w:tc>
+      </w:tr>
+    </w:tbl>
     <w:p>
       <w:pPr>
         <w:pStyle w:val="Heading2"/>
@@ -1669,6 +2173,263 @@
         <w:t>Operating Systems</w:t>
       </w:r>
     </w:p>
+    <w:tbl>
+      <w:tblPr>
+        <w:tblStyle w:val="ListTable6Colorful-Accent4"/>
+        <w:tblpPr w:leftFromText="187" w:rightFromText="187" w:topFromText="144" w:bottomFromText="144" w:vertAnchor="text" w:tblpY="1"/>
+        <w:tblOverlap w:val="never"/>
+        <w:tblW w:w="5000" w:type="pct"/>
+        <w:tblLook w:val="06A0" w:firstRow="1" w:lastRow="0" w:firstColumn="1" w:lastColumn="0" w:noHBand="1" w:noVBand="1"/>
+      </w:tblPr>
+      <w:tblGrid>
+        <w:gridCol w:w="2169"/>
+        <w:gridCol w:w="2795"/>
+        <w:gridCol w:w="2198"/>
+        <w:gridCol w:w="2198"/>
+      </w:tblGrid>
+      <w:tr>
+        <w:trPr>
+          <w:cnfStyle w:val="100000000000" w:firstRow="1" w:lastRow="0" w:firstColumn="0" w:lastColumn="0" w:oddVBand="0" w:evenVBand="0" w:oddHBand="0" w:evenHBand="0" w:firstRowFirstColumn="0" w:firstRowLastColumn="0" w:lastRowFirstColumn="0" w:lastRowLastColumn="0"/>
+        </w:trPr>
+        <w:tc>
+          <w:tcPr>
+            <w:cnfStyle w:val="001000000000" w:firstRow="0" w:lastRow="0" w:firstColumn="1" w:lastColumn="0" w:oddVBand="0" w:evenVBand="0" w:oddHBand="0" w:evenHBand="0" w:firstRowFirstColumn="0" w:firstRowLastColumn="0" w:lastRowFirstColumn="0" w:lastRowLastColumn="0"/>
+            <w:tcW w:w="1159" w:type="pct"/>
+          </w:tcPr>
+          <w:p>
+            <w:r>
+              <w:t>IT</w:t>
+            </w:r>
+            <w:r>
+              <w:t xml:space="preserve"> Plan</w:t>
+            </w:r>
+          </w:p>
+        </w:tc>
+        <w:tc>
+          <w:tcPr>
+            <w:tcW w:w="1493" w:type="pct"/>
+          </w:tcPr>
+          <w:p>
+            <w:pPr>
+              <w:cnfStyle w:val="100000000000" w:firstRow="1" w:lastRow="0" w:firstColumn="0" w:lastColumn="0" w:oddVBand="0" w:evenVBand="0" w:oddHBand="0" w:evenHBand="0" w:firstRowFirstColumn="0" w:firstRowLastColumn="0" w:lastRowFirstColumn="0" w:lastRowLastColumn="0"/>
+            </w:pPr>
+            <w:r>
+              <w:t>Topic 1</w:t>
+            </w:r>
+          </w:p>
+        </w:tc>
+        <w:tc>
+          <w:tcPr>
+            <w:tcW w:w="1174" w:type="pct"/>
+          </w:tcPr>
+          <w:p>
+            <w:pPr>
+              <w:cnfStyle w:val="100000000000" w:firstRow="1" w:lastRow="0" w:firstColumn="0" w:lastColumn="0" w:oddVBand="0" w:evenVBand="0" w:oddHBand="0" w:evenHBand="0" w:firstRowFirstColumn="0" w:firstRowLastColumn="0" w:lastRowFirstColumn="0" w:lastRowLastColumn="0"/>
+            </w:pPr>
+            <w:r>
+              <w:t>Topic 2</w:t>
+            </w:r>
+          </w:p>
+        </w:tc>
+        <w:tc>
+          <w:tcPr>
+            <w:tcW w:w="1174" w:type="pct"/>
+          </w:tcPr>
+          <w:p>
+            <w:pPr>
+              <w:cnfStyle w:val="100000000000" w:firstRow="1" w:lastRow="0" w:firstColumn="0" w:lastColumn="0" w:oddVBand="0" w:evenVBand="0" w:oddHBand="0" w:evenHBand="0" w:firstRowFirstColumn="0" w:firstRowLastColumn="0" w:lastRowFirstColumn="0" w:lastRowLastColumn="0"/>
+            </w:pPr>
+            <w:r>
+              <w:t>Topic 3</w:t>
+            </w:r>
+          </w:p>
+        </w:tc>
+      </w:tr>
+      <w:tr>
+        <w:tc>
+          <w:tcPr>
+            <w:cnfStyle w:val="001000000000" w:firstRow="0" w:lastRow="0" w:firstColumn="1" w:lastColumn="0" w:oddVBand="0" w:evenVBand="0" w:oddHBand="0" w:evenHBand="0" w:firstRowFirstColumn="0" w:firstRowLastColumn="0" w:lastRowFirstColumn="0" w:lastRowLastColumn="0"/>
+            <w:tcW w:w="1159" w:type="pct"/>
+          </w:tcPr>
+          <w:p>
+            <w:r>
+              <w:t>Week 1</w:t>
+            </w:r>
+          </w:p>
+        </w:tc>
+        <w:tc>
+          <w:tcPr>
+            <w:tcW w:w="1493" w:type="pct"/>
+          </w:tcPr>
+          <w:p>
+            <w:pPr>
+              <w:cnfStyle w:val="000000000000" w:firstRow="0" w:lastRow="0" w:firstColumn="0" w:lastColumn="0" w:oddVBand="0" w:evenVBand="0" w:oddHBand="0" w:evenHBand="0" w:firstRowFirstColumn="0" w:firstRowLastColumn="0" w:lastRowFirstColumn="0" w:lastRowLastColumn="0"/>
+            </w:pPr>
+            <w:r>
+              <w:t>Encryption</w:t>
+            </w:r>
+          </w:p>
+        </w:tc>
+        <w:tc>
+          <w:tcPr>
+            <w:tcW w:w="1174" w:type="pct"/>
+          </w:tcPr>
+          <w:p>
+            <w:pPr>
+              <w:cnfStyle w:val="000000000000" w:firstRow="0" w:lastRow="0" w:firstColumn="0" w:lastColumn="0" w:oddVBand="0" w:evenVBand="0" w:oddHBand="0" w:evenHBand="0" w:firstRowFirstColumn="0" w:firstRowLastColumn="0" w:lastRowFirstColumn="0" w:lastRowLastColumn="0"/>
+            </w:pPr>
+            <w:r>
+              <w:t>SQL</w:t>
+            </w:r>
+          </w:p>
+        </w:tc>
+        <w:tc>
+          <w:tcPr>
+            <w:tcW w:w="1174" w:type="pct"/>
+          </w:tcPr>
+          <w:p>
+            <w:pPr>
+              <w:cnfStyle w:val="000000000000" w:firstRow="0" w:lastRow="0" w:firstColumn="0" w:lastColumn="0" w:oddVBand="0" w:evenVBand="0" w:oddHBand="0" w:evenHBand="0" w:firstRowFirstColumn="0" w:firstRowLastColumn="0" w:lastRowFirstColumn="0" w:lastRowLastColumn="0"/>
+            </w:pPr>
+          </w:p>
+        </w:tc>
+      </w:tr>
+      <w:tr>
+        <w:tc>
+          <w:tcPr>
+            <w:cnfStyle w:val="001000000000" w:firstRow="0" w:lastRow="0" w:firstColumn="1" w:lastColumn="0" w:oddVBand="0" w:evenVBand="0" w:oddHBand="0" w:evenHBand="0" w:firstRowFirstColumn="0" w:firstRowLastColumn="0" w:lastRowFirstColumn="0" w:lastRowLastColumn="0"/>
+            <w:tcW w:w="1159" w:type="pct"/>
+          </w:tcPr>
+          <w:p>
+            <w:pPr>
+              <w:tabs>
+                <w:tab w:val="center" w:pos="917"/>
+                <w:tab w:val="right" w:pos="1835"/>
+              </w:tabs>
+            </w:pPr>
+            <w:r>
+              <w:t>Week 2</w:t>
+            </w:r>
+          </w:p>
+        </w:tc>
+        <w:tc>
+          <w:tcPr>
+            <w:tcW w:w="1493" w:type="pct"/>
+          </w:tcPr>
+          <w:p>
+            <w:pPr>
+              <w:cnfStyle w:val="000000000000" w:firstRow="0" w:lastRow="0" w:firstColumn="0" w:lastColumn="0" w:oddVBand="0" w:evenVBand="0" w:oddHBand="0" w:evenHBand="0" w:firstRowFirstColumn="0" w:firstRowLastColumn="0" w:lastRowFirstColumn="0" w:lastRowLastColumn="0"/>
+            </w:pPr>
+          </w:p>
+        </w:tc>
+        <w:tc>
+          <w:tcPr>
+            <w:tcW w:w="1174" w:type="pct"/>
+          </w:tcPr>
+          <w:p>
+            <w:pPr>
+              <w:cnfStyle w:val="000000000000" w:firstRow="0" w:lastRow="0" w:firstColumn="0" w:lastColumn="0" w:oddVBand="0" w:evenVBand="0" w:oddHBand="0" w:evenHBand="0" w:firstRowFirstColumn="0" w:firstRowLastColumn="0" w:lastRowFirstColumn="0" w:lastRowLastColumn="0"/>
+            </w:pPr>
+          </w:p>
+        </w:tc>
+        <w:tc>
+          <w:tcPr>
+            <w:tcW w:w="1174" w:type="pct"/>
+          </w:tcPr>
+          <w:p>
+            <w:pPr>
+              <w:cnfStyle w:val="000000000000" w:firstRow="0" w:lastRow="0" w:firstColumn="0" w:lastColumn="0" w:oddVBand="0" w:evenVBand="0" w:oddHBand="0" w:evenHBand="0" w:firstRowFirstColumn="0" w:firstRowLastColumn="0" w:lastRowFirstColumn="0" w:lastRowLastColumn="0"/>
+            </w:pPr>
+          </w:p>
+        </w:tc>
+      </w:tr>
+      <w:tr>
+        <w:tc>
+          <w:tcPr>
+            <w:cnfStyle w:val="001000000000" w:firstRow="0" w:lastRow="0" w:firstColumn="1" w:lastColumn="0" w:oddVBand="0" w:evenVBand="0" w:oddHBand="0" w:evenHBand="0" w:firstRowFirstColumn="0" w:firstRowLastColumn="0" w:lastRowFirstColumn="0" w:lastRowLastColumn="0"/>
+            <w:tcW w:w="1159" w:type="pct"/>
+          </w:tcPr>
+          <w:p>
+            <w:r>
+              <w:t>Week 3</w:t>
+            </w:r>
+          </w:p>
+        </w:tc>
+        <w:tc>
+          <w:tcPr>
+            <w:tcW w:w="1493" w:type="pct"/>
+          </w:tcPr>
+          <w:p>
+            <w:pPr>
+              <w:cnfStyle w:val="000000000000" w:firstRow="0" w:lastRow="0" w:firstColumn="0" w:lastColumn="0" w:oddVBand="0" w:evenVBand="0" w:oddHBand="0" w:evenHBand="0" w:firstRowFirstColumn="0" w:firstRowLastColumn="0" w:lastRowFirstColumn="0" w:lastRowLastColumn="0"/>
+            </w:pPr>
+          </w:p>
+        </w:tc>
+        <w:tc>
+          <w:tcPr>
+            <w:tcW w:w="1174" w:type="pct"/>
+          </w:tcPr>
+          <w:p>
+            <w:pPr>
+              <w:cnfStyle w:val="000000000000" w:firstRow="0" w:lastRow="0" w:firstColumn="0" w:lastColumn="0" w:oddVBand="0" w:evenVBand="0" w:oddHBand="0" w:evenHBand="0" w:firstRowFirstColumn="0" w:firstRowLastColumn="0" w:lastRowFirstColumn="0" w:lastRowLastColumn="0"/>
+            </w:pPr>
+          </w:p>
+        </w:tc>
+        <w:tc>
+          <w:tcPr>
+            <w:tcW w:w="1174" w:type="pct"/>
+          </w:tcPr>
+          <w:p>
+            <w:pPr>
+              <w:cnfStyle w:val="000000000000" w:firstRow="0" w:lastRow="0" w:firstColumn="0" w:lastColumn="0" w:oddVBand="0" w:evenVBand="0" w:oddHBand="0" w:evenHBand="0" w:firstRowFirstColumn="0" w:firstRowLastColumn="0" w:lastRowFirstColumn="0" w:lastRowLastColumn="0"/>
+            </w:pPr>
+          </w:p>
+        </w:tc>
+      </w:tr>
+      <w:tr>
+        <w:tc>
+          <w:tcPr>
+            <w:cnfStyle w:val="001000000000" w:firstRow="0" w:lastRow="0" w:firstColumn="1" w:lastColumn="0" w:oddVBand="0" w:evenVBand="0" w:oddHBand="0" w:evenHBand="0" w:firstRowFirstColumn="0" w:firstRowLastColumn="0" w:lastRowFirstColumn="0" w:lastRowLastColumn="0"/>
+            <w:tcW w:w="1159" w:type="pct"/>
+          </w:tcPr>
+          <w:p>
+            <w:r>
+              <w:t>Week 4</w:t>
+            </w:r>
+          </w:p>
+        </w:tc>
+        <w:tc>
+          <w:tcPr>
+            <w:tcW w:w="1493" w:type="pct"/>
+          </w:tcPr>
+          <w:p>
+            <w:pPr>
+              <w:cnfStyle w:val="000000000000" w:firstRow="0" w:lastRow="0" w:firstColumn="0" w:lastColumn="0" w:oddVBand="0" w:evenVBand="0" w:oddHBand="0" w:evenHBand="0" w:firstRowFirstColumn="0" w:firstRowLastColumn="0" w:lastRowFirstColumn="0" w:lastRowLastColumn="0"/>
+            </w:pPr>
+          </w:p>
+        </w:tc>
+        <w:tc>
+          <w:tcPr>
+            <w:tcW w:w="1174" w:type="pct"/>
+          </w:tcPr>
+          <w:p>
+            <w:pPr>
+              <w:cnfStyle w:val="000000000000" w:firstRow="0" w:lastRow="0" w:firstColumn="0" w:lastColumn="0" w:oddVBand="0" w:evenVBand="0" w:oddHBand="0" w:evenHBand="0" w:firstRowFirstColumn="0" w:firstRowLastColumn="0" w:lastRowFirstColumn="0" w:lastRowLastColumn="0"/>
+            </w:pPr>
+          </w:p>
+        </w:tc>
+        <w:tc>
+          <w:tcPr>
+            <w:tcW w:w="1174" w:type="pct"/>
+          </w:tcPr>
+          <w:p>
+            <w:pPr>
+              <w:cnfStyle w:val="000000000000" w:firstRow="0" w:lastRow="0" w:firstColumn="0" w:lastColumn="0" w:oddVBand="0" w:evenVBand="0" w:oddHBand="0" w:evenHBand="0" w:firstRowFirstColumn="0" w:firstRowLastColumn="0" w:lastRowFirstColumn="0" w:lastRowLastColumn="0"/>
+            </w:pPr>
+          </w:p>
+        </w:tc>
+      </w:tr>
+    </w:tbl>
     <w:p>
       <w:pPr>
         <w:pStyle w:val="Heading2"/>
@@ -1784,6 +2545,7 @@
           </w:tcPr>
           <w:p>
             <w:r>
+              <w:lastRenderedPageBreak/>
               <w:t>Theory Pack Plan</w:t>
             </w:r>
           </w:p>
@@ -2047,15 +2809,12 @@
       <w:r>
         <w:t>The goal of the Theory Pack schedule is to gradually cement Computer Science concepts through the snowball effect. In the early stages of your studies, you’ll cover basic discrete math concepts that’ll be used in algorithm design and analysis down the road. By the middle of your studies, you should feel more confident coding up and using the basic data structures. Toward the end of your studies, you should have a solid foundation in theoretical Computer Science. This will be handy when working with algorithms, exploring machine learning, and writing your own compiler or interpreter.</w:t>
       </w:r>
-      <w:bookmarkStart w:id="2" w:name="_GoBack"/>
-      <w:bookmarkEnd w:id="2"/>
     </w:p>
     <w:p>
       <w:pPr>
         <w:pStyle w:val="Heading2"/>
       </w:pPr>
       <w:r>
-        <w:lastRenderedPageBreak/>
         <w:t>The Total Pack</w:t>
       </w:r>
     </w:p>
@@ -2367,7 +3126,10 @@
         <w:t xml:space="preserve"> the Total Pack</w:t>
       </w:r>
       <w:r>
-        <w:t xml:space="preserve"> schedule is to take the knowledge from each week and snowball it into the next week. That should be pretty clear as the first week </w:t>
+        <w:t xml:space="preserve"> schedule is to build up knowledge incrementally from week to week</w:t>
+      </w:r>
+      <w:r>
+        <w:t xml:space="preserve">. That should be pretty clear as the first week </w:t>
       </w:r>
       <w:r>
         <w:t>covers Computer Science basics</w:t>
@@ -3861,7 +4623,7 @@
           <w:rPr>
             <w:noProof/>
           </w:rPr>
-          <w:t>5</w:t>
+          <w:t>4</w:t>
         </w:r>
         <w:r>
           <w:rPr>
@@ -11084,7 +11846,7 @@
 </file>
 
 <file path=customXml/itemProps1.xml><?xml version="1.0" encoding="utf-8"?>
-<ds:datastoreItem xmlns:ds="http://schemas.openxmlformats.org/officeDocument/2006/customXml" ds:itemID="{D1421DFE-C63A-4B25-AA18-E7671F7DD32C}">
+<ds:datastoreItem xmlns:ds="http://schemas.openxmlformats.org/officeDocument/2006/customXml" ds:itemID="{484CA04F-E4B0-4270-9B34-3804C9210BD8}">
   <ds:schemaRefs>
     <ds:schemaRef ds:uri="http://schemas.openxmlformats.org/officeDocument/2006/bibliography"/>
   </ds:schemaRefs>

</xml_diff>

<commit_message>
Added a handful of links
</commit_message>
<xml_diff>
--- a/CoreCodeConcepts/doc/core-code-concepts.docx
+++ b/CoreCodeConcepts/doc/core-code-concepts.docx
@@ -901,9 +901,14 @@
           <w:rFonts w:eastAsiaTheme="majorEastAsia"/>
         </w:rPr>
       </w:pPr>
-      <w:r>
-        <w:t>Data Structures</w:t>
-      </w:r>
+      <w:hyperlink w:anchor="_Data_Structures" w:history="1">
+        <w:r>
+          <w:rPr>
+            <w:rStyle w:val="Hyperlink"/>
+          </w:rPr>
+          <w:t>Data Structures</w:t>
+        </w:r>
+      </w:hyperlink>
     </w:p>
     <w:p>
       <w:pPr>
@@ -1059,9 +1064,16 @@
           <w:rFonts w:eastAsiaTheme="majorEastAsia"/>
         </w:rPr>
       </w:pPr>
-      <w:r>
-        <w:t>Programming Languages</w:t>
-      </w:r>
+      <w:hyperlink w:anchor="_Programming_Languages" w:history="1">
+        <w:r>
+          <w:rPr>
+            <w:rStyle w:val="Hyperlink"/>
+          </w:rPr>
+          <w:t>Programming Languages</w:t>
+        </w:r>
+      </w:hyperlink>
+      <w:bookmarkStart w:id="1" w:name="_GoBack"/>
+      <w:bookmarkEnd w:id="1"/>
     </w:p>
     <w:p>
       <w:pPr>
@@ -1099,8 +1111,8 @@
       <w:pPr>
         <w:pStyle w:val="Heading1"/>
       </w:pPr>
-      <w:bookmarkStart w:id="1" w:name="_The_Study_Plan"/>
-      <w:bookmarkEnd w:id="1"/>
+      <w:bookmarkStart w:id="2" w:name="_The_Study_Plan"/>
+      <w:bookmarkEnd w:id="2"/>
       <w:r>
         <w:lastRenderedPageBreak/>
         <w:t>Study Plans</w:t>
@@ -1784,8 +1796,6 @@
       <w:pPr>
         <w:pStyle w:val="Heading2"/>
       </w:pPr>
-      <w:bookmarkStart w:id="2" w:name="_GoBack"/>
-      <w:bookmarkEnd w:id="2"/>
       <w:r>
         <w:t>The Hardware Pack</w:t>
       </w:r>
@@ -3467,6 +3477,8 @@
       <w:pPr>
         <w:pStyle w:val="Heading2"/>
       </w:pPr>
+      <w:bookmarkStart w:id="5" w:name="_Data_Structures"/>
+      <w:bookmarkEnd w:id="5"/>
       <w:r>
         <w:t>Data Structures</w:t>
       </w:r>
@@ -3727,8 +3739,8 @@
       <w:pPr>
         <w:pStyle w:val="Heading2"/>
       </w:pPr>
-      <w:bookmarkStart w:id="5" w:name="_Object_Oriented_Programming"/>
-      <w:bookmarkEnd w:id="5"/>
+      <w:bookmarkStart w:id="6" w:name="_Object_Oriented_Programming"/>
+      <w:bookmarkEnd w:id="6"/>
       <w:r>
         <w:t>Object Oriented Programming</w:t>
       </w:r>
@@ -3943,6 +3955,8 @@
       <w:pPr>
         <w:pStyle w:val="Heading2"/>
       </w:pPr>
+      <w:bookmarkStart w:id="7" w:name="_Programming_Languages"/>
+      <w:bookmarkEnd w:id="7"/>
       <w:r>
         <w:t>Programming Languages</w:t>
       </w:r>
@@ -4071,8 +4085,8 @@
       <w:pPr>
         <w:pStyle w:val="Heading1"/>
       </w:pPr>
-      <w:bookmarkStart w:id="6" w:name="_Nomenclature"/>
-      <w:bookmarkEnd w:id="6"/>
+      <w:bookmarkStart w:id="8" w:name="_Nomenclature"/>
+      <w:bookmarkEnd w:id="8"/>
       <w:r>
         <w:lastRenderedPageBreak/>
         <w:t>Nomenclature</w:t>
@@ -4623,7 +4637,7 @@
           <w:rPr>
             <w:noProof/>
           </w:rPr>
-          <w:t>4</w:t>
+          <w:t>9</w:t>
         </w:r>
         <w:r>
           <w:rPr>
@@ -11846,7 +11860,7 @@
 </file>
 
 <file path=customXml/itemProps1.xml><?xml version="1.0" encoding="utf-8"?>
-<ds:datastoreItem xmlns:ds="http://schemas.openxmlformats.org/officeDocument/2006/customXml" ds:itemID="{484CA04F-E4B0-4270-9B34-3804C9210BD8}">
+<ds:datastoreItem xmlns:ds="http://schemas.openxmlformats.org/officeDocument/2006/customXml" ds:itemID="{A50BD45E-8610-431D-B40F-B1E122E9A747}">
   <ds:schemaRefs>
     <ds:schemaRef ds:uri="http://schemas.openxmlformats.org/officeDocument/2006/bibliography"/>
   </ds:schemaRefs>

</xml_diff>